<commit_message>
Updated appendix in protocol generation
</commit_message>
<xml_diff>
--- a/test.docx
+++ b/test.docx
@@ -56,17 +56,438 @@
     </w:p>
     <w:p>
       <w:r>
+        <w:rPr>
+          <w:b/>
+        </w:rPr>
+        <w:t xml:space="preserve">Description: </w:t>
+      </w:r>
+      <w:r>
         <w:t>test promoter</w:t>
       </w:r>
     </w:p>
     <w:p>
       <w:r>
-        <w:t>taggtctcactattatagtacagagacccatg</w:t>
+        <w:rPr>
+          <w:b/>
+        </w:rPr>
+        <w:t>Modifications:</w:t>
+      </w:r>
+      <w:r>
+        <w:br/>
+        <w:t>-Prefix added for NdeI overhang (ta), BsaI restriction site (ggtctca) and golden gate promoter fusion site (ctat)</w:t>
+      </w:r>
+      <w:r>
+        <w:br/>
+        <w:t>-Suffix added for golden gate promoter fusion site (gtac), BsaI restriction site (agagacc), and SphI overhang (catg)</w:t>
       </w:r>
     </w:p>
     <w:p>
       <w:r>
-        <w:t>ccagagtgataatatcatgtctctgg</w:t>
+        <w:rPr>
+          <w:b/>
+        </w:rPr>
+        <w:t xml:space="preserve">Part design: </w:t>
+      </w:r>
+      <w:r>
+        <w:br/>
+        <w:t>5' taggtctcactattatagtacagagacccatg 3'</w:t>
+        <w:br/>
+        <w:t>3'     ccagagtgataatatcatgtctctgg         5'</w:t>
+      </w:r>
+    </w:p>
+    <w:p>
+      <w:pPr>
+        <w:pStyle w:val="Heading2"/>
+      </w:pPr>
+      <w:r>
+        <w:t>Ribosome binding sites (RBSs)</w:t>
+      </w:r>
+    </w:p>
+    <w:p>
+      <w:pPr>
+        <w:pStyle w:val="Heading3"/>
+      </w:pPr>
+      <w:r>
+        <w:t>Modified BBa_rbs</w:t>
+      </w:r>
+    </w:p>
+    <w:p>
+      <w:r>
+        <w:rPr>
+          <w:b/>
+        </w:rPr>
+        <w:t xml:space="preserve">Description: </w:t>
+      </w:r>
+      <w:r>
+        <w:t>test rbs</w:t>
+      </w:r>
+    </w:p>
+    <w:p>
+      <w:r>
+        <w:rPr>
+          <w:b/>
+        </w:rPr>
+        <w:t>Modifications:</w:t>
+      </w:r>
+      <w:r>
+        <w:br/>
+        <w:t>-Prefix added for NdeI overhang (ta), BsaI restriction site (ggtctca) and golden gate RBS fusion site (gtac)</w:t>
+      </w:r>
+      <w:r>
+        <w:br/>
+        <w:t>-Suffix added for golden gate RBSfusion site (cata), BsaI restriction site (agagacc), and SphI overhang (catg)</w:t>
+      </w:r>
+    </w:p>
+    <w:p>
+      <w:r>
+        <w:rPr>
+          <w:b/>
+        </w:rPr>
+        <w:t xml:space="preserve">Part design: </w:t>
+      </w:r>
+      <w:r>
+        <w:br/>
+        <w:t>5' taggtctcagtactatacataagagacccatg 3'</w:t>
+        <w:br/>
+        <w:t>3'     ccagagtcatgatatgtattctctgg         5'</w:t>
+      </w:r>
+    </w:p>
+    <w:p>
+      <w:pPr>
+        <w:pStyle w:val="Heading2"/>
+      </w:pPr>
+      <w:r>
+        <w:t>Coding regions (CDSs)</w:t>
+      </w:r>
+    </w:p>
+    <w:p>
+      <w:pPr>
+        <w:pStyle w:val="Heading3"/>
+      </w:pPr>
+      <w:r>
+        <w:t>Modified BBa_CDSrestrict</w:t>
+      </w:r>
+    </w:p>
+    <w:p>
+      <w:r>
+        <w:rPr>
+          <w:b/>
+        </w:rPr>
+        <w:t xml:space="preserve">Description: </w:t>
+      </w:r>
+      <w:r>
+        <w:t>test cds restriction detection</w:t>
+      </w:r>
+    </w:p>
+    <w:p>
+      <w:r>
+        <w:rPr>
+          <w:b/>
+        </w:rPr>
+        <w:t>Modifications:</w:t>
+      </w:r>
+      <w:r>
+        <w:br/>
+        <w:t>-Codon ata replaced with atg at position 9-11 to remove catatg (NdeI) restriction site</w:t>
+      </w:r>
+      <w:r>
+        <w:br/>
+        <w:t>-Codon ata replaced with atg at position 21-23 to remove catatg (NdeI) restriction site</w:t>
+      </w:r>
+      <w:r>
+        <w:br/>
+        <w:t>-Codon atg replaced with ata at position 31-33 to remove catatg (NdeI) restriction site</w:t>
+      </w:r>
+      <w:r>
+        <w:br/>
+        <w:t>-Codon ata replaced with atg at position 41-43 to remove gtatac (NdeI) restriction site</w:t>
+      </w:r>
+      <w:r>
+        <w:br/>
+        <w:t>-Start codon (atg) could not be found at start of CDS region, please ensure that this SBOL part contains only the CDS. MoClo CDS fusion site prefix could not beadded</w:t>
+      </w:r>
+      <w:r>
+        <w:br/>
+        <w:t>-Suffix added for BamHI overhang (ctag)</w:t>
+      </w:r>
+    </w:p>
+    <w:p>
+      <w:r>
+        <w:rPr>
+          <w:b/>
+        </w:rPr>
+        <w:t xml:space="preserve">Part design: </w:t>
+      </w:r>
+      <w:r>
+        <w:br/>
+        <w:t>5' gggggcatgtgggggggcatgtgggggcatatagggggtatgcggggctag 3'</w:t>
+        <w:br/>
+        <w:t>3'     cccgtacacccccccgtacacccccgtatatcccccatacgcccc         5'</w:t>
+      </w:r>
+    </w:p>
+    <w:p>
+      <w:pPr>
+        <w:pStyle w:val="Heading2"/>
+      </w:pPr>
+      <w:r>
+        <w:t>Terminators</w:t>
+      </w:r>
+    </w:p>
+    <w:p>
+      <w:pPr>
+        <w:pStyle w:val="Heading3"/>
+      </w:pPr>
+      <w:r>
+        <w:t>Modified BBa_term</w:t>
+      </w:r>
+    </w:p>
+    <w:p>
+      <w:r>
+        <w:rPr>
+          <w:b/>
+        </w:rPr>
+        <w:t xml:space="preserve">Description: </w:t>
+      </w:r>
+      <w:r>
+        <w:t>test term</w:t>
+      </w:r>
+    </w:p>
+    <w:p>
+      <w:r>
+        <w:rPr>
+          <w:b/>
+        </w:rPr>
+        <w:t>Modifications:</w:t>
+      </w:r>
+      <w:r>
+        <w:br/>
+        <w:t>-Prefix added for NdeI overhang (ta), BsaI restriction site (ggtctca) and golden gate terminator fusion site (tcga)</w:t>
+      </w:r>
+      <w:r>
+        <w:br/>
+        <w:t>-Suffix added for golden gate terminator fusion site (tgtt), BsaI restriction site (agagacc), and SphI overhang (catg)</w:t>
+      </w:r>
+    </w:p>
+    <w:p>
+      <w:r>
+        <w:rPr>
+          <w:b/>
+        </w:rPr>
+        <w:t xml:space="preserve">Part design: </w:t>
+      </w:r>
+      <w:r>
+        <w:br/>
+        <w:t>5' taggtctcatcgatatatgttagagccccatg 3'</w:t>
+        <w:br/>
+        <w:t>3'     ccagagtagctatatacaatctcggg         5'</w:t>
+      </w:r>
+    </w:p>
+    <w:p>
+      <w:pPr>
+        <w:pStyle w:val="Heading2"/>
+      </w:pPr>
+      <w:r>
+        <w:t>Level 1 transcription units</w:t>
+      </w:r>
+    </w:p>
+    <w:p>
+      <w:pPr>
+        <w:pStyle w:val="Heading3"/>
+      </w:pPr>
+      <w:r>
+        <w:t>Transcription unit 1 variant 1</w:t>
+      </w:r>
+    </w:p>
+    <w:p>
+      <w:r>
+        <w:rPr>
+          <w:b/>
+        </w:rPr>
+        <w:t xml:space="preserve">Parts: </w:t>
+      </w:r>
+      <w:r>
+        <w:t>Modified BBa_promoter</w:t>
+      </w:r>
+      <w:r>
+        <w:t xml:space="preserve">, </w:t>
+      </w:r>
+      <w:r>
+        <w:t>Modified BBa_rbs</w:t>
+      </w:r>
+      <w:r>
+        <w:t xml:space="preserve">, </w:t>
+      </w:r>
+      <w:r>
+        <w:t>Modified BBa_CDSrestrict</w:t>
+      </w:r>
+      <w:r>
+        <w:t xml:space="preserve">, </w:t>
+      </w:r>
+      <w:r>
+        <w:t>Modified BBa_term</w:t>
+      </w:r>
+      <w:r>
+        <w:t xml:space="preserve">, </w:t>
+      </w:r>
+    </w:p>
+    <w:p>
+      <w:r>
+        <w:rPr>
+          <w:b/>
+        </w:rPr>
+        <w:t xml:space="preserve">Notes: </w:t>
+      </w:r>
+      <w:r>
+        <w:t>Prefix atct and suffix tgcc fusion sites conferred to sequence by level 1 plasmid backbone pTU1-A-lacZ</w:t>
+      </w:r>
+    </w:p>
+    <w:p>
+      <w:r>
+        <w:rPr>
+          <w:b/>
+        </w:rPr>
+        <w:t xml:space="preserve">Sequence (Excluding plasmid backbone): </w:t>
+      </w:r>
+      <w:r>
+        <w:t xml:space="preserve">5' </w:t>
+      </w:r>
+      <w:r>
+        <w:t>atctctattatagtactatacagggggcatgtgggggggcatgtgggggcatatagggggtatgcggggtcgatatatgtttgcc</w:t>
+      </w:r>
+      <w:r>
+        <w:t xml:space="preserve"> 3'</w:t>
+      </w:r>
+    </w:p>
+    <w:p>
+      <w:pPr>
+        <w:pStyle w:val="Heading3"/>
+      </w:pPr>
+      <w:r>
+        <w:t>Transcription unit 2 variant 1</w:t>
+      </w:r>
+    </w:p>
+    <w:p>
+      <w:r>
+        <w:rPr>
+          <w:b/>
+        </w:rPr>
+        <w:t xml:space="preserve">Parts: </w:t>
+      </w:r>
+      <w:r>
+        <w:t>Modified BBa_promoter</w:t>
+      </w:r>
+      <w:r>
+        <w:t xml:space="preserve">, </w:t>
+      </w:r>
+      <w:r>
+        <w:t>Modified BBa_rbs</w:t>
+      </w:r>
+      <w:r>
+        <w:t xml:space="preserve">, </w:t>
+      </w:r>
+      <w:r>
+        <w:t>Modified BBa_CDSrestrict</w:t>
+      </w:r>
+      <w:r>
+        <w:t xml:space="preserve">, </w:t>
+      </w:r>
+      <w:r>
+        <w:t>Modified BBa_term</w:t>
+      </w:r>
+      <w:r>
+        <w:t xml:space="preserve">, </w:t>
+      </w:r>
+    </w:p>
+    <w:p>
+      <w:r>
+        <w:rPr>
+          <w:b/>
+        </w:rPr>
+        <w:t xml:space="preserve">Notes: </w:t>
+      </w:r>
+      <w:r>
+        <w:t>Prefix tgcc and suffix ccgg fusion sites conferred to sequence by level 1 plasmid backbone pTU1-B-LacZ</w:t>
+      </w:r>
+    </w:p>
+    <w:p>
+      <w:r>
+        <w:rPr>
+          <w:b/>
+        </w:rPr>
+        <w:t xml:space="preserve">Sequence (Excluding plasmid backbone): </w:t>
+      </w:r>
+      <w:r>
+        <w:t xml:space="preserve">5' </w:t>
+      </w:r>
+      <w:r>
+        <w:t>tgccctattatagtactatacagggggcatgtgggggggcatgtgggggcatatagggggtatgcggggtcgatatatgttccgg</w:t>
+      </w:r>
+      <w:r>
+        <w:t xml:space="preserve"> 3'</w:t>
+      </w:r>
+    </w:p>
+    <w:p>
+      <w:pPr>
+        <w:pStyle w:val="Heading2"/>
+      </w:pPr>
+      <w:r>
+        <w:t>Level 2 multi-TU constructs</w:t>
+      </w:r>
+    </w:p>
+    <w:p>
+      <w:r>
+        <w:rPr>
+          <w:b/>
+        </w:rPr>
+        <w:t xml:space="preserve">Level 2 plasmid backbone: </w:t>
+      </w:r>
+      <w:r>
+        <w:t>PLACEHOLDER</w:t>
+      </w:r>
+    </w:p>
+    <w:p>
+      <w:pPr>
+        <w:pStyle w:val="Heading3"/>
+      </w:pPr>
+      <w:r>
+        <w:t>Level 2 construct variant 1</w:t>
+      </w:r>
+    </w:p>
+    <w:p>
+      <w:r>
+        <w:rPr>
+          <w:b/>
+        </w:rPr>
+        <w:t xml:space="preserve">Sub-units: </w:t>
+      </w:r>
+      <w:r>
+        <w:t>Transcription unit 1 variant 1</w:t>
+      </w:r>
+      <w:r>
+        <w:t xml:space="preserve">, </w:t>
+      </w:r>
+      <w:r>
+        <w:t>Transcription unit 2 variant 1</w:t>
+      </w:r>
+      <w:r>
+        <w:t xml:space="preserve">, </w:t>
+      </w:r>
+    </w:p>
+    <w:p>
+      <w:r>
+        <w:rPr>
+          <w:b/>
+        </w:rPr>
+        <w:t xml:space="preserve">Sequence (Excluding plasmid backbone): </w:t>
+      </w:r>
+      <w:r>
+        <w:t xml:space="preserve">5' </w:t>
+      </w:r>
+      <w:r>
+        <w:t>atctctattatagtactatacagggggcatgtgggggggcatgtgggggcatatagggggtatgcggggtcgatatatgtttgcctgccctattatagtactatacagggggcatgtgggggggcatgtgggggcatatagggggtatgcggggtcgatatatgttccgg</w:t>
+      </w:r>
+      <w:r>
+        <w:t xml:space="preserve"> 3'</w:t>
       </w:r>
     </w:p>
     <w:sectPr>

</xml_diff>

<commit_message>
Scripts started, backup before bug fix and GUI update
</commit_message>
<xml_diff>
--- a/test.docx
+++ b/test.docx
@@ -17,17 +17,632 @@
     </w:p>
     <w:p>
       <w:r>
-        <w:t>Notes on this document and its contents:</w:t>
+        <w:t>The protocols and fusion sites in this protocol are designed to be compatible with the EcoFlex MoClo kit, available from: http://www.addgene.org/kits/freemont-ecoflex-moclo/</w:t>
       </w:r>
     </w:p>
     <w:p>
       <w:r>
+        <w:rPr>
+          <w:b/>
+        </w:rPr>
+        <w:t>Notes on this document and its contents:</w:t>
+      </w:r>
+      <w:r>
+        <w:br/>
         <w:t>-For restriction sites detected in open reading frames (coding regions, CDSs, ORFs), a codon in this region has been swapped to ensure that the part is MoClo compatible. This codon swap is specified in this documents appendix.</w:t>
+      </w:r>
+      <w:r>
+        <w:br/>
+        <w:br/>
+        <w:t>-If an ATG start codon could not be found at the start of an ORF/CDS part, this has been added, and noted in the appendix as well.</w:t>
+      </w:r>
+      <w:r>
+        <w:rPr>
+          <w:b/>
+        </w:rPr>
+        <w:t xml:space="preserve"> It is, however, highly advised that the use of these parts be reconsidered</w:t>
+      </w:r>
+      <w:r>
+        <w:br/>
+        <w:br/>
+        <w:t>-This software is unable to suggest base substitutions for excluded restriction sites detected in non-coding genetic parts (e.g Promoters, RBSs, etc), but the presence of these restriction sites will be noted in this documents appendix.</w:t>
+      </w:r>
+      <w:r>
+        <w:rPr>
+          <w:b/>
+        </w:rPr>
+        <w:t xml:space="preserve"> It is highly advised that the use of these parts be reconsidered</w:t>
       </w:r>
     </w:p>
     <w:p>
       <w:r>
-        <w:t>-This software is unable to suggest base substitutions for excluded restriction sites detected in non-coding genetic parts (e.g Promoters, RBSs, etc), but the presence of these restriction sites will be noted in this documents appendix as well.</w:t>
+        <w:t>Please note that the contents of this document will only be valid for the user-input parameters that were given at the time of this documents creation. These were:</w:t>
+      </w:r>
+      <w:r>
+        <w:rPr>
+          <w:b/>
+        </w:rPr>
+        <w:br/>
+        <w:t>Signal peptide included:</w:t>
+      </w:r>
+      <w:r>
+        <w:t xml:space="preserve"> No</w:t>
+      </w:r>
+      <w:r>
+        <w:rPr>
+          <w:b/>
+        </w:rPr>
+        <w:br/>
+        <w:t>Chassis system:</w:t>
+      </w:r>
+      <w:r>
+        <w:t xml:space="preserve"> E. coli</w:t>
+      </w:r>
+      <w:r>
+        <w:rPr>
+          <w:b/>
+        </w:rPr>
+        <w:br/>
+        <w:t>Transcription unit quantity:</w:t>
+      </w:r>
+      <w:r>
+        <w:t xml:space="preserve"> 2</w:t>
+      </w:r>
+      <w:r>
+        <w:rPr>
+          <w:b/>
+        </w:rPr>
+        <w:br/>
+        <w:t>Assembly method:</w:t>
+      </w:r>
+      <w:r>
+        <w:t xml:space="preserve"> Automatic</w:t>
+      </w:r>
+    </w:p>
+    <w:p>
+      <w:r>
+        <w:br w:type="page"/>
+      </w:r>
+    </w:p>
+    <w:p>
+      <w:pPr>
+        <w:pStyle w:val="Heading1"/>
+      </w:pPr>
+      <w:r>
+        <w:t>Protocol</w:t>
+      </w:r>
+    </w:p>
+    <w:p>
+      <w:pPr>
+        <w:pStyle w:val="Heading2"/>
+      </w:pPr>
+      <w:r>
+        <w:t>Creating level 0 library and cloning into level 0 plasmid backbones</w:t>
+      </w:r>
+    </w:p>
+    <w:p>
+      <w:r>
+        <w:t xml:space="preserve">a) For each of the BioParts in this documents appendix (all parts EXCLUDING CDS/ORF): </w:t>
+      </w:r>
+      <w:r>
+        <w:br/>
+        <w:t>1. Design and create/purchase forward and reverse primers for the BioPart</w:t>
+      </w:r>
+      <w:r>
+        <w:br/>
+        <w:t>2. Anneal forward and reverse primers (20 uM of each) in 1 x T4 DNA ligase buffer at 90°C for 1 min, followed by cooling on ice</w:t>
+      </w:r>
+      <w:r>
+        <w:br/>
+        <w:t>3. Phosphorylate with T4 PNK for 1 hour at 37°C</w:t>
+      </w:r>
+      <w:r>
+        <w:br/>
+        <w:t>4. Digest 40 ng/uL-1 (24nM) of pBP-lacZa with 1 unit of NdeI and SphI in CutSmart buffer for 1 hour at 37°C, heat inactivate at 80°C for 10 min</w:t>
+      </w:r>
+      <w:r>
+        <w:br/>
+        <w:t>5. Add 2 uL (80 ng) of NdeI-SphI digested pBP-lacZa plasmid with 2 uL of 200 nM annealed primers in 2 x Rapid ligation buffer (Promega) and 1-3 units of T4 ligase (Promega)</w:t>
+      </w:r>
+      <w:r>
+        <w:br/>
+        <w:t>6. Incubate at room-temperature (19-21 °C) for 30-60 min</w:t>
+      </w:r>
+      <w:r>
+        <w:br/>
+        <w:t>7. Transform 5 uL into 50 uL of DH10a competent cells</w:t>
+      </w:r>
+      <w:r>
+        <w:br/>
+        <w:t>8. Grow on 35 ug mL-1 chloramphenicol LB plates with 0.1 mM IPTG and 40 ug mL-1 X-Gal (Sigma) for 24 hrs</w:t>
+      </w:r>
+      <w:r>
+        <w:br/>
+        <w:t>9. Place in cold room overnight for clear visualisation of negative blue colonies</w:t>
+      </w:r>
+      <w:r>
+        <w:br/>
+        <w:t>10. Pick 1-2 white colonies for plasmid preparation and sequencing</w:t>
+      </w:r>
+      <w:r>
+        <w:br/>
+        <w:br/>
+        <w:t xml:space="preserve">b) For each of the CDS/ORF parts in this documents appendix: </w:t>
+      </w:r>
+      <w:r>
+        <w:br/>
+        <w:t>1. Design and create/purchase forward and reverse primers for the CDS part</w:t>
+      </w:r>
+      <w:r>
+        <w:br/>
+        <w:t>Anneal forward and reverse primers (20 uM of each) in 1 x T4 DNA ligase buffer at 90°C for 1 min, followed by cooling on ice</w:t>
+      </w:r>
+      <w:r>
+        <w:br/>
+        <w:t>3. Phosphorylate with T4 PNK for 1 hour at 37°C</w:t>
+      </w:r>
+      <w:r>
+        <w:br/>
+        <w:t>4. Digest 40 ng/uL-1 (24nM) of pBP-ORF with 1 unit of NdeI and BamHI in CutSmart buffer for 1 hour at 37°C, heat inactivate at 80°C for 10 min</w:t>
+      </w:r>
+      <w:r>
+        <w:br/>
+        <w:t>5. Add 2 uL (80 ng) of NdeI-BamHI digested pBP-ORF plasmid with 2 uL of 200 nM annealed primers in 2 x Rapid ligation buffer (Promega) and 1-3 units of T4 ligase (Promega)</w:t>
+      </w:r>
+      <w:r>
+        <w:br/>
+        <w:t>6. Incubate at room-temperature (19-21 °C) for 30-60 min</w:t>
+      </w:r>
+      <w:r>
+        <w:br/>
+        <w:t>7. Transform 5 uL into 50 uL of DH10a competent cells</w:t>
+      </w:r>
+      <w:r>
+        <w:br/>
+        <w:t>8. Grow on 35 ug mL-1 chloramphenicol LB plates with 0.1 mM IPTG and 40 ug mL-1 X-Gal (Sigma) for 24 hrs</w:t>
+      </w:r>
+      <w:r>
+        <w:br/>
+        <w:t>9. Place in cold room overnight for clear visualisation of negative blue colonies</w:t>
+      </w:r>
+      <w:r>
+        <w:br/>
+        <w:t>10. Pick 1-2 white colonies for plasmid preparation and sequencing</w:t>
+      </w:r>
+    </w:p>
+    <w:p>
+      <w:r>
+        <w:br w:type="page"/>
+      </w:r>
+    </w:p>
+    <w:p>
+      <w:pPr>
+        <w:pStyle w:val="Heading2"/>
+      </w:pPr>
+      <w:r>
+        <w:t>Creating level 1 transcription units (TUs)</w:t>
+      </w:r>
+    </w:p>
+    <w:p>
+      <w:r>
+        <w:t>a) Add genetic parts and level 1 transcription unit backbones into their corresponding wells in the Echo® Qualified 384-Well Polypropylene Source Microplate (384PP) as outlined below</w:t>
+      </w:r>
+    </w:p>
+    <w:tbl>
+      <w:tblPr>
+        <w:tblW w:type="auto" w:w="0"/>
+        <w:tblLook w:firstColumn="1" w:firstRow="1" w:lastColumn="0" w:lastRow="0" w:noHBand="0" w:noVBand="1" w:val="04A0"/>
+      </w:tblPr>
+      <w:tblGrid>
+        <w:gridCol w:w="2880"/>
+        <w:gridCol w:w="2880"/>
+        <w:gridCol w:w="2880"/>
+      </w:tblGrid>
+      <w:tr>
+        <w:tc>
+          <w:tcPr>
+            <w:tcW w:type="dxa" w:w="2880"/>
+          </w:tcPr>
+          <w:p>
+            <w:r>
+              <w:t>Well</w:t>
+            </w:r>
+          </w:p>
+        </w:tc>
+        <w:tc>
+          <w:tcPr>
+            <w:tcW w:type="dxa" w:w="2880"/>
+          </w:tcPr>
+          <w:p>
+            <w:r>
+              <w:t>Genetic part</w:t>
+            </w:r>
+          </w:p>
+        </w:tc>
+        <w:tc>
+          <w:tcPr>
+            <w:tcW w:type="dxa" w:w="2880"/>
+          </w:tcPr>
+          <w:p>
+            <w:r>
+              <w:t>Quantity (ul)</w:t>
+            </w:r>
+          </w:p>
+        </w:tc>
+      </w:tr>
+      <w:tr>
+        <w:tc>
+          <w:tcPr>
+            <w:tcW w:type="dxa" w:w="2880"/>
+          </w:tcPr>
+          <w:p>
+            <w:r>
+              <w:t>A1</w:t>
+            </w:r>
+          </w:p>
+        </w:tc>
+        <w:tc>
+          <w:tcPr>
+            <w:tcW w:type="dxa" w:w="2880"/>
+          </w:tcPr>
+          <w:p>
+            <w:r>
+              <w:t>Modified BBa_promoter</w:t>
+            </w:r>
+          </w:p>
+        </w:tc>
+        <w:tc>
+          <w:tcPr>
+            <w:tcW w:type="dxa" w:w="2880"/>
+          </w:tcPr>
+          <w:p>
+            <w:r>
+              <w:t>PLACEHOLDER</w:t>
+            </w:r>
+          </w:p>
+        </w:tc>
+      </w:tr>
+      <w:tr>
+        <w:tc>
+          <w:tcPr>
+            <w:tcW w:type="dxa" w:w="2880"/>
+          </w:tcPr>
+          <w:p>
+            <w:r>
+              <w:t>A2</w:t>
+            </w:r>
+          </w:p>
+        </w:tc>
+        <w:tc>
+          <w:tcPr>
+            <w:tcW w:type="dxa" w:w="2880"/>
+          </w:tcPr>
+          <w:p>
+            <w:r>
+              <w:t>Modified BBa_rbs</w:t>
+            </w:r>
+          </w:p>
+        </w:tc>
+        <w:tc>
+          <w:tcPr>
+            <w:tcW w:type="dxa" w:w="2880"/>
+          </w:tcPr>
+          <w:p>
+            <w:r>
+              <w:t>PLACEHOLDER</w:t>
+            </w:r>
+          </w:p>
+        </w:tc>
+      </w:tr>
+      <w:tr>
+        <w:tc>
+          <w:tcPr>
+            <w:tcW w:type="dxa" w:w="2880"/>
+          </w:tcPr>
+          <w:p>
+            <w:r>
+              <w:t>A3</w:t>
+            </w:r>
+          </w:p>
+        </w:tc>
+        <w:tc>
+          <w:tcPr>
+            <w:tcW w:type="dxa" w:w="2880"/>
+          </w:tcPr>
+          <w:p>
+            <w:r>
+              <w:t>Modified BBa_CDSrestrict</w:t>
+            </w:r>
+          </w:p>
+        </w:tc>
+        <w:tc>
+          <w:tcPr>
+            <w:tcW w:type="dxa" w:w="2880"/>
+          </w:tcPr>
+          <w:p>
+            <w:r>
+              <w:t>PLACEHOLDER</w:t>
+            </w:r>
+          </w:p>
+        </w:tc>
+      </w:tr>
+      <w:tr>
+        <w:tc>
+          <w:tcPr>
+            <w:tcW w:type="dxa" w:w="2880"/>
+          </w:tcPr>
+          <w:p>
+            <w:r>
+              <w:t>A4</w:t>
+            </w:r>
+          </w:p>
+        </w:tc>
+        <w:tc>
+          <w:tcPr>
+            <w:tcW w:type="dxa" w:w="2880"/>
+          </w:tcPr>
+          <w:p>
+            <w:r>
+              <w:t>Modified BBa_term</w:t>
+            </w:r>
+          </w:p>
+        </w:tc>
+        <w:tc>
+          <w:tcPr>
+            <w:tcW w:type="dxa" w:w="2880"/>
+          </w:tcPr>
+          <w:p>
+            <w:r>
+              <w:t>PLACEHOLDER</w:t>
+            </w:r>
+          </w:p>
+        </w:tc>
+      </w:tr>
+      <w:tr>
+        <w:tc>
+          <w:tcPr>
+            <w:tcW w:type="dxa" w:w="2880"/>
+          </w:tcPr>
+          <w:p>
+            <w:r>
+              <w:t>F1</w:t>
+            </w:r>
+          </w:p>
+        </w:tc>
+        <w:tc>
+          <w:tcPr>
+            <w:tcW w:type="dxa" w:w="2880"/>
+          </w:tcPr>
+          <w:p>
+            <w:r>
+              <w:t>pTU1-A-lacZ</w:t>
+            </w:r>
+          </w:p>
+        </w:tc>
+        <w:tc>
+          <w:tcPr>
+            <w:tcW w:type="dxa" w:w="2880"/>
+          </w:tcPr>
+          <w:p>
+            <w:r>
+              <w:t>PLACEHOLDER</w:t>
+            </w:r>
+          </w:p>
+        </w:tc>
+      </w:tr>
+      <w:tr>
+        <w:tc>
+          <w:tcPr>
+            <w:tcW w:type="dxa" w:w="2880"/>
+          </w:tcPr>
+          <w:p>
+            <w:r>
+              <w:t>F2</w:t>
+            </w:r>
+          </w:p>
+        </w:tc>
+        <w:tc>
+          <w:tcPr>
+            <w:tcW w:type="dxa" w:w="2880"/>
+          </w:tcPr>
+          <w:p>
+            <w:r>
+              <w:t>pTU1-B-lacZ</w:t>
+            </w:r>
+          </w:p>
+        </w:tc>
+        <w:tc>
+          <w:tcPr>
+            <w:tcW w:type="dxa" w:w="2880"/>
+          </w:tcPr>
+          <w:p>
+            <w:r>
+              <w:t>PLACEHOLDER</w:t>
+            </w:r>
+          </w:p>
+        </w:tc>
+      </w:tr>
+    </w:tbl>
+    <w:p>
+      <w:r>
+        <w:br/>
+        <w:t>b) Add reagents to their corresponding wells in the Echo® Qualified Reservoir as outlined below</w:t>
+      </w:r>
+    </w:p>
+    <w:tbl>
+      <w:tblPr>
+        <w:tblW w:type="auto" w:w="0"/>
+        <w:tblLook w:firstColumn="1" w:firstRow="1" w:lastColumn="0" w:lastRow="0" w:noHBand="0" w:noVBand="1" w:val="04A0"/>
+      </w:tblPr>
+      <w:tblGrid>
+        <w:gridCol w:w="2880"/>
+        <w:gridCol w:w="2880"/>
+        <w:gridCol w:w="2880"/>
+      </w:tblGrid>
+      <w:tr>
+        <w:tc>
+          <w:tcPr>
+            <w:tcW w:type="dxa" w:w="2880"/>
+          </w:tcPr>
+          <w:p>
+            <w:r>
+              <w:t>Well</w:t>
+            </w:r>
+          </w:p>
+        </w:tc>
+        <w:tc>
+          <w:tcPr>
+            <w:tcW w:type="dxa" w:w="2880"/>
+          </w:tcPr>
+          <w:p>
+            <w:r>
+              <w:t>Genetic part</w:t>
+            </w:r>
+          </w:p>
+        </w:tc>
+        <w:tc>
+          <w:tcPr>
+            <w:tcW w:type="dxa" w:w="2880"/>
+          </w:tcPr>
+          <w:p>
+            <w:r>
+              <w:t>Quantity (ul)</w:t>
+            </w:r>
+          </w:p>
+        </w:tc>
+      </w:tr>
+      <w:tr>
+        <w:tc>
+          <w:tcPr>
+            <w:tcW w:type="dxa" w:w="2880"/>
+          </w:tcPr>
+          <w:p>
+            <w:r>
+              <w:t>A1</w:t>
+            </w:r>
+          </w:p>
+        </w:tc>
+        <w:tc>
+          <w:tcPr>
+            <w:tcW w:type="dxa" w:w="2880"/>
+          </w:tcPr>
+          <w:p>
+            <w:r>
+              <w:t>Deionised water</w:t>
+            </w:r>
+          </w:p>
+        </w:tc>
+        <w:tc>
+          <w:tcPr>
+            <w:tcW w:type="dxa" w:w="2880"/>
+          </w:tcPr>
+          <w:p>
+            <w:r>
+              <w:t>PLACEHOLDER</w:t>
+            </w:r>
+          </w:p>
+        </w:tc>
+      </w:tr>
+      <w:tr>
+        <w:tc>
+          <w:tcPr>
+            <w:tcW w:type="dxa" w:w="2880"/>
+          </w:tcPr>
+          <w:p>
+            <w:r>
+              <w:t>A2</w:t>
+            </w:r>
+          </w:p>
+        </w:tc>
+        <w:tc>
+          <w:tcPr>
+            <w:tcW w:type="dxa" w:w="2880"/>
+          </w:tcPr>
+          <w:p>
+            <w:r>
+              <w:t>10x T4 DNA ligase buffer (Promega)</w:t>
+            </w:r>
+          </w:p>
+        </w:tc>
+        <w:tc>
+          <w:tcPr>
+            <w:tcW w:type="dxa" w:w="2880"/>
+          </w:tcPr>
+          <w:p>
+            <w:r>
+              <w:t>PLACEHOLDER</w:t>
+            </w:r>
+          </w:p>
+        </w:tc>
+      </w:tr>
+      <w:tr>
+        <w:tc>
+          <w:tcPr>
+            <w:tcW w:type="dxa" w:w="2880"/>
+          </w:tcPr>
+          <w:p>
+            <w:r>
+              <w:t>A3</w:t>
+            </w:r>
+          </w:p>
+        </w:tc>
+        <w:tc>
+          <w:tcPr>
+            <w:tcW w:type="dxa" w:w="2880"/>
+          </w:tcPr>
+          <w:p>
+            <w:r>
+              <w:t>1-3 units T4 DNA ligase (Promega)</w:t>
+            </w:r>
+          </w:p>
+        </w:tc>
+        <w:tc>
+          <w:tcPr>
+            <w:tcW w:type="dxa" w:w="2880"/>
+          </w:tcPr>
+          <w:p>
+            <w:r>
+              <w:t>PLACEHOLDER</w:t>
+            </w:r>
+          </w:p>
+        </w:tc>
+      </w:tr>
+      <w:tr>
+        <w:tc>
+          <w:tcPr>
+            <w:tcW w:type="dxa" w:w="2880"/>
+          </w:tcPr>
+          <w:p>
+            <w:r>
+              <w:t>B1</w:t>
+            </w:r>
+          </w:p>
+        </w:tc>
+        <w:tc>
+          <w:tcPr>
+            <w:tcW w:type="dxa" w:w="2880"/>
+          </w:tcPr>
+          <w:p>
+            <w:r>
+              <w:t>BsaI-HF (NEB)</w:t>
+            </w:r>
+          </w:p>
+        </w:tc>
+        <w:tc>
+          <w:tcPr>
+            <w:tcW w:type="dxa" w:w="2880"/>
+          </w:tcPr>
+          <w:p>
+            <w:r>
+              <w:t>PLACEHOLDER</w:t>
+            </w:r>
+          </w:p>
+        </w:tc>
+      </w:tr>
+    </w:tbl>
+    <w:p>
+      <w:r>
+        <w:br w:type="page"/>
       </w:r>
     </w:p>
     <w:p>
@@ -204,7 +819,7 @@
       </w:r>
       <w:r>
         <w:br/>
-        <w:t>-Start codon (atg) could not be found at start of CDS region, please ensure that this SBOL part contains only the CDS. MoClo CDS fusion site prefix could not beadded</w:t>
+        <w:t>-Start codon (atg) could not be found at start of CDS region, please ensure that this SBOL part contains only the CDS. The atg start codon has been added to this part, in addition to the prefix for the NdeI overhang (t)</w:t>
       </w:r>
       <w:r>
         <w:br/>
@@ -220,9 +835,9 @@
       </w:r>
       <w:r>
         <w:br/>
-        <w:t>5' gggggcatgtgggggggcatgtgggggcatatagggggtatgcggggctag 3'</w:t>
+        <w:t>5' tatggggggcatgtgggggggcatgtgggggcatatagggggtatgcggggctag 3'</w:t>
         <w:br/>
-        <w:t>3'     cccgtacacccccccgtacacccccgtatatcccccatacgcccc         5'</w:t>
+        <w:t>3'     accccccgtacacccccccgtacacccccgtatatcccccatacgcccc         5'</w:t>
       </w:r>
     </w:p>
     <w:p>
@@ -352,7 +967,7 @@
         <w:t xml:space="preserve">5' </w:t>
       </w:r>
       <w:r>
-        <w:t>atctctattatagtactatacagggggcatgtgggggggcatgtgggggcatatagggggtatgcggggtcgatatatgtttgcc</w:t>
+        <w:t>atctctattatagtactatacatatggggggcatgtgggggggcatgtgggggcatatagggggtatgcggggtcgatatatgtttgcc</w:t>
       </w:r>
       <w:r>
         <w:t xml:space="preserve"> 3'</w:t>
@@ -420,7 +1035,7 @@
         <w:t xml:space="preserve">5' </w:t>
       </w:r>
       <w:r>
-        <w:t>tgccctattatagtactatacagggggcatgtgggggggcatgtgggggcatatagggggtatgcggggtcgatatatgttccgg</w:t>
+        <w:t>tgccctattatagtactatacatatggggggcatgtgggggggcatgtgggggcatatagggggtatgcggggtcgatatatgttccgg</w:t>
       </w:r>
       <w:r>
         <w:t xml:space="preserve"> 3'</w:t>
@@ -442,7 +1057,7 @@
         <w:t xml:space="preserve">Level 2 plasmid backbone: </w:t>
       </w:r>
       <w:r>
-        <w:t>PLACEHOLDER</w:t>
+        <w:t>pTU2-a-RFP</w:t>
       </w:r>
     </w:p>
     <w:p>
@@ -484,7 +1099,7 @@
         <w:t xml:space="preserve">5' </w:t>
       </w:r>
       <w:r>
-        <w:t>atctctattatagtactatacagggggcatgtgggggggcatgtgggggcatatagggggtatgcggggtcgatatatgtttgcctgccctattatagtactatacagggggcatgtgggggggcatgtgggggcatatagggggtatgcggggtcgatatatgttccgg</w:t>
+        <w:t>atctctattatagtactatacatatggggggcatgtgggggggcatgtgggggcatatagggggtatgcggggtcgatatatgtttgcctgccctattatagtactatacatatggggggcatgtgggggggcatgtgggggcatatagggggtatgcggggtcgatatatgttccgg</w:t>
       </w:r>
       <w:r>
         <w:t xml:space="preserve"> 3'</w:t>

</xml_diff>

<commit_message>
Backup before adding volumetric ratio variation reactions
</commit_message>
<xml_diff>
--- a/test.docx
+++ b/test.docx
@@ -318,7 +318,7 @@
           </w:tcPr>
           <w:p>
             <w:r>
-              <w:t>16000</w:t>
+              <w:t>18000</w:t>
             </w:r>
           </w:p>
         </w:tc>
@@ -350,7 +350,7 @@
           </w:tcPr>
           <w:p>
             <w:r>
-              <w:t>16000</w:t>
+              <w:t>18000</w:t>
             </w:r>
           </w:p>
         </w:tc>
@@ -382,7 +382,7 @@
           </w:tcPr>
           <w:p>
             <w:r>
-              <w:t>16000</w:t>
+              <w:t>18000</w:t>
             </w:r>
           </w:p>
         </w:tc>
@@ -414,7 +414,7 @@
           </w:tcPr>
           <w:p>
             <w:r>
-              <w:t>16000</w:t>
+              <w:t>18000</w:t>
             </w:r>
           </w:p>
         </w:tc>
@@ -436,7 +436,7 @@
           </w:tcPr>
           <w:p>
             <w:r>
-              <w:t>pTU1-A-lacZ</w:t>
+              <w:t>BBa_K1362090</w:t>
             </w:r>
           </w:p>
         </w:tc>
@@ -446,7 +446,7 @@
           </w:tcPr>
           <w:p>
             <w:r>
-              <w:t>15250</w:t>
+              <w:t>16000</w:t>
             </w:r>
           </w:p>
         </w:tc>
@@ -468,6 +468,134 @@
           </w:tcPr>
           <w:p>
             <w:r>
+              <w:t>BBa_I0500</w:t>
+            </w:r>
+          </w:p>
+        </w:tc>
+        <w:tc>
+          <w:tcPr>
+            <w:tcW w:type="dxa" w:w="2880"/>
+          </w:tcPr>
+          <w:p>
+            <w:r>
+              <w:t>16000</w:t>
+            </w:r>
+          </w:p>
+        </w:tc>
+      </w:tr>
+      <w:tr>
+        <w:tc>
+          <w:tcPr>
+            <w:tcW w:type="dxa" w:w="2880"/>
+          </w:tcPr>
+          <w:p>
+            <w:r>
+              <w:t>A7</w:t>
+            </w:r>
+          </w:p>
+        </w:tc>
+        <w:tc>
+          <w:tcPr>
+            <w:tcW w:type="dxa" w:w="2880"/>
+          </w:tcPr>
+          <w:p>
+            <w:r>
+              <w:t>BBa_J63002</w:t>
+            </w:r>
+          </w:p>
+        </w:tc>
+        <w:tc>
+          <w:tcPr>
+            <w:tcW w:type="dxa" w:w="2880"/>
+          </w:tcPr>
+          <w:p>
+            <w:r>
+              <w:t>16000</w:t>
+            </w:r>
+          </w:p>
+        </w:tc>
+      </w:tr>
+      <w:tr>
+        <w:tc>
+          <w:tcPr>
+            <w:tcW w:type="dxa" w:w="2880"/>
+          </w:tcPr>
+          <w:p>
+            <w:r>
+              <w:t>A8</w:t>
+            </w:r>
+          </w:p>
+        </w:tc>
+        <w:tc>
+          <w:tcPr>
+            <w:tcW w:type="dxa" w:w="2880"/>
+          </w:tcPr>
+          <w:p>
+            <w:r>
+              <w:t>BBa_K215100</w:t>
+            </w:r>
+          </w:p>
+        </w:tc>
+        <w:tc>
+          <w:tcPr>
+            <w:tcW w:type="dxa" w:w="2880"/>
+          </w:tcPr>
+          <w:p>
+            <w:r>
+              <w:t>16000</w:t>
+            </w:r>
+          </w:p>
+        </w:tc>
+      </w:tr>
+      <w:tr>
+        <w:tc>
+          <w:tcPr>
+            <w:tcW w:type="dxa" w:w="2880"/>
+          </w:tcPr>
+          <w:p>
+            <w:r>
+              <w:t>A9</w:t>
+            </w:r>
+          </w:p>
+        </w:tc>
+        <w:tc>
+          <w:tcPr>
+            <w:tcW w:type="dxa" w:w="2880"/>
+          </w:tcPr>
+          <w:p>
+            <w:r>
+              <w:t>pTU1-A-lacZ</w:t>
+            </w:r>
+          </w:p>
+        </w:tc>
+        <w:tc>
+          <w:tcPr>
+            <w:tcW w:type="dxa" w:w="2880"/>
+          </w:tcPr>
+          <w:p>
+            <w:r>
+              <w:t>16000</w:t>
+            </w:r>
+          </w:p>
+        </w:tc>
+      </w:tr>
+      <w:tr>
+        <w:tc>
+          <w:tcPr>
+            <w:tcW w:type="dxa" w:w="2880"/>
+          </w:tcPr>
+          <w:p>
+            <w:r>
+              <w:t>A10</w:t>
+            </w:r>
+          </w:p>
+        </w:tc>
+        <w:tc>
+          <w:tcPr>
+            <w:tcW w:type="dxa" w:w="2880"/>
+          </w:tcPr>
+          <w:p>
+            <w:r>
               <w:t>pTU1-B-lacZ</w:t>
             </w:r>
           </w:p>
@@ -478,7 +606,7 @@
           </w:tcPr>
           <w:p>
             <w:r>
-              <w:t>15250</w:t>
+              <w:t>16000</w:t>
             </w:r>
           </w:p>
         </w:tc>
@@ -559,7 +687,7 @@
           </w:tcPr>
           <w:p>
             <w:r>
-              <w:t>253750</w:t>
+              <w:t>265000</w:t>
             </w:r>
           </w:p>
         </w:tc>
@@ -640,7 +768,7 @@
           </w:tcPr>
           <w:p>
             <w:r>
-              <w:t>4000</w:t>
+              <w:t>7000</w:t>
             </w:r>
           </w:p>
         </w:tc>
@@ -672,7 +800,7 @@
           </w:tcPr>
           <w:p>
             <w:r>
-              <w:t>6250</w:t>
+              <w:t>7000</w:t>
             </w:r>
           </w:p>
         </w:tc>
@@ -704,7 +832,7 @@
           </w:tcPr>
           <w:p>
             <w:r>
-              <w:t>6500</w:t>
+              <w:t>8000</w:t>
             </w:r>
           </w:p>
         </w:tc>
@@ -810,7 +938,199 @@
           </w:tcPr>
           <w:p>
             <w:r>
+              <w:t>Transcription unit 1 variant 2</w:t>
+            </w:r>
+          </w:p>
+        </w:tc>
+        <w:tc>
+          <w:tcPr>
+            <w:tcW w:type="dxa" w:w="2880"/>
+          </w:tcPr>
+          <w:p>
+            <w:r>
+              <w:t>5000</w:t>
+            </w:r>
+          </w:p>
+        </w:tc>
+      </w:tr>
+      <w:tr>
+        <w:tc>
+          <w:tcPr>
+            <w:tcW w:type="dxa" w:w="2880"/>
+          </w:tcPr>
+          <w:p>
+            <w:r>
+              <w:t>A3</w:t>
+            </w:r>
+          </w:p>
+        </w:tc>
+        <w:tc>
+          <w:tcPr>
+            <w:tcW w:type="dxa" w:w="2880"/>
+          </w:tcPr>
+          <w:p>
+            <w:r>
+              <w:t>Transcription unit 1 variant 3</w:t>
+            </w:r>
+          </w:p>
+        </w:tc>
+        <w:tc>
+          <w:tcPr>
+            <w:tcW w:type="dxa" w:w="2880"/>
+          </w:tcPr>
+          <w:p>
+            <w:r>
+              <w:t>5000</w:t>
+            </w:r>
+          </w:p>
+        </w:tc>
+      </w:tr>
+      <w:tr>
+        <w:tc>
+          <w:tcPr>
+            <w:tcW w:type="dxa" w:w="2880"/>
+          </w:tcPr>
+          <w:p>
+            <w:r>
+              <w:t>A4</w:t>
+            </w:r>
+          </w:p>
+        </w:tc>
+        <w:tc>
+          <w:tcPr>
+            <w:tcW w:type="dxa" w:w="2880"/>
+          </w:tcPr>
+          <w:p>
+            <w:r>
+              <w:t>Transcription unit 1 variant 4</w:t>
+            </w:r>
+          </w:p>
+        </w:tc>
+        <w:tc>
+          <w:tcPr>
+            <w:tcW w:type="dxa" w:w="2880"/>
+          </w:tcPr>
+          <w:p>
+            <w:r>
+              <w:t>5000</w:t>
+            </w:r>
+          </w:p>
+        </w:tc>
+      </w:tr>
+      <w:tr>
+        <w:tc>
+          <w:tcPr>
+            <w:tcW w:type="dxa" w:w="2880"/>
+          </w:tcPr>
+          <w:p>
+            <w:r>
+              <w:t>A5</w:t>
+            </w:r>
+          </w:p>
+        </w:tc>
+        <w:tc>
+          <w:tcPr>
+            <w:tcW w:type="dxa" w:w="2880"/>
+          </w:tcPr>
+          <w:p>
+            <w:r>
               <w:t>Transcription unit 2 variant 1</w:t>
+            </w:r>
+          </w:p>
+        </w:tc>
+        <w:tc>
+          <w:tcPr>
+            <w:tcW w:type="dxa" w:w="2880"/>
+          </w:tcPr>
+          <w:p>
+            <w:r>
+              <w:t>5000</w:t>
+            </w:r>
+          </w:p>
+        </w:tc>
+      </w:tr>
+      <w:tr>
+        <w:tc>
+          <w:tcPr>
+            <w:tcW w:type="dxa" w:w="2880"/>
+          </w:tcPr>
+          <w:p>
+            <w:r>
+              <w:t>A6</w:t>
+            </w:r>
+          </w:p>
+        </w:tc>
+        <w:tc>
+          <w:tcPr>
+            <w:tcW w:type="dxa" w:w="2880"/>
+          </w:tcPr>
+          <w:p>
+            <w:r>
+              <w:t>Transcription unit 2 variant 2</w:t>
+            </w:r>
+          </w:p>
+        </w:tc>
+        <w:tc>
+          <w:tcPr>
+            <w:tcW w:type="dxa" w:w="2880"/>
+          </w:tcPr>
+          <w:p>
+            <w:r>
+              <w:t>5000</w:t>
+            </w:r>
+          </w:p>
+        </w:tc>
+      </w:tr>
+      <w:tr>
+        <w:tc>
+          <w:tcPr>
+            <w:tcW w:type="dxa" w:w="2880"/>
+          </w:tcPr>
+          <w:p>
+            <w:r>
+              <w:t>A7</w:t>
+            </w:r>
+          </w:p>
+        </w:tc>
+        <w:tc>
+          <w:tcPr>
+            <w:tcW w:type="dxa" w:w="2880"/>
+          </w:tcPr>
+          <w:p>
+            <w:r>
+              <w:t>Transcription unit 2 variant 3</w:t>
+            </w:r>
+          </w:p>
+        </w:tc>
+        <w:tc>
+          <w:tcPr>
+            <w:tcW w:type="dxa" w:w="2880"/>
+          </w:tcPr>
+          <w:p>
+            <w:r>
+              <w:t>5000</w:t>
+            </w:r>
+          </w:p>
+        </w:tc>
+      </w:tr>
+      <w:tr>
+        <w:tc>
+          <w:tcPr>
+            <w:tcW w:type="dxa" w:w="2880"/>
+          </w:tcPr>
+          <w:p>
+            <w:r>
+              <w:t>A8</w:t>
+            </w:r>
+          </w:p>
+        </w:tc>
+        <w:tc>
+          <w:tcPr>
+            <w:tcW w:type="dxa" w:w="2880"/>
+          </w:tcPr>
+          <w:p>
+            <w:r>
+              <w:t>Transcription unit 2 variant 4</w:t>
             </w:r>
           </w:p>
         </w:tc>
@@ -959,7 +1279,7 @@
           </w:tcPr>
           <w:p>
             <w:r>
-              <w:t>15500</w:t>
+              <w:t>17000</w:t>
             </w:r>
           </w:p>
         </w:tc>
@@ -991,7 +1311,7 @@
           </w:tcPr>
           <w:p>
             <w:r>
-              <w:t>15500</w:t>
+              <w:t>17000</w:t>
             </w:r>
           </w:p>
         </w:tc>
@@ -1013,6 +1333,198 @@
           </w:tcPr>
           <w:p>
             <w:r>
+              <w:t>Transcription unit 2 variant 2</w:t>
+            </w:r>
+          </w:p>
+        </w:tc>
+        <w:tc>
+          <w:tcPr>
+            <w:tcW w:type="dxa" w:w="2880"/>
+          </w:tcPr>
+          <w:p>
+            <w:r>
+              <w:t>17000</w:t>
+            </w:r>
+          </w:p>
+        </w:tc>
+      </w:tr>
+      <w:tr>
+        <w:tc>
+          <w:tcPr>
+            <w:tcW w:type="dxa" w:w="2880"/>
+          </w:tcPr>
+          <w:p>
+            <w:r>
+              <w:t>A4</w:t>
+            </w:r>
+          </w:p>
+        </w:tc>
+        <w:tc>
+          <w:tcPr>
+            <w:tcW w:type="dxa" w:w="2880"/>
+          </w:tcPr>
+          <w:p>
+            <w:r>
+              <w:t>Transcription unit 2 variant 3</w:t>
+            </w:r>
+          </w:p>
+        </w:tc>
+        <w:tc>
+          <w:tcPr>
+            <w:tcW w:type="dxa" w:w="2880"/>
+          </w:tcPr>
+          <w:p>
+            <w:r>
+              <w:t>17000</w:t>
+            </w:r>
+          </w:p>
+        </w:tc>
+      </w:tr>
+      <w:tr>
+        <w:tc>
+          <w:tcPr>
+            <w:tcW w:type="dxa" w:w="2880"/>
+          </w:tcPr>
+          <w:p>
+            <w:r>
+              <w:t>A5</w:t>
+            </w:r>
+          </w:p>
+        </w:tc>
+        <w:tc>
+          <w:tcPr>
+            <w:tcW w:type="dxa" w:w="2880"/>
+          </w:tcPr>
+          <w:p>
+            <w:r>
+              <w:t>Transcription unit 2 variant 4</w:t>
+            </w:r>
+          </w:p>
+        </w:tc>
+        <w:tc>
+          <w:tcPr>
+            <w:tcW w:type="dxa" w:w="2880"/>
+          </w:tcPr>
+          <w:p>
+            <w:r>
+              <w:t>17000</w:t>
+            </w:r>
+          </w:p>
+        </w:tc>
+      </w:tr>
+      <w:tr>
+        <w:tc>
+          <w:tcPr>
+            <w:tcW w:type="dxa" w:w="2880"/>
+          </w:tcPr>
+          <w:p>
+            <w:r>
+              <w:t>A6</w:t>
+            </w:r>
+          </w:p>
+        </w:tc>
+        <w:tc>
+          <w:tcPr>
+            <w:tcW w:type="dxa" w:w="2880"/>
+          </w:tcPr>
+          <w:p>
+            <w:r>
+              <w:t>Transcription unit 1 variant 2</w:t>
+            </w:r>
+          </w:p>
+        </w:tc>
+        <w:tc>
+          <w:tcPr>
+            <w:tcW w:type="dxa" w:w="2880"/>
+          </w:tcPr>
+          <w:p>
+            <w:r>
+              <w:t>17000</w:t>
+            </w:r>
+          </w:p>
+        </w:tc>
+      </w:tr>
+      <w:tr>
+        <w:tc>
+          <w:tcPr>
+            <w:tcW w:type="dxa" w:w="2880"/>
+          </w:tcPr>
+          <w:p>
+            <w:r>
+              <w:t>A7</w:t>
+            </w:r>
+          </w:p>
+        </w:tc>
+        <w:tc>
+          <w:tcPr>
+            <w:tcW w:type="dxa" w:w="2880"/>
+          </w:tcPr>
+          <w:p>
+            <w:r>
+              <w:t>Transcription unit 1 variant 3</w:t>
+            </w:r>
+          </w:p>
+        </w:tc>
+        <w:tc>
+          <w:tcPr>
+            <w:tcW w:type="dxa" w:w="2880"/>
+          </w:tcPr>
+          <w:p>
+            <w:r>
+              <w:t>17000</w:t>
+            </w:r>
+          </w:p>
+        </w:tc>
+      </w:tr>
+      <w:tr>
+        <w:tc>
+          <w:tcPr>
+            <w:tcW w:type="dxa" w:w="2880"/>
+          </w:tcPr>
+          <w:p>
+            <w:r>
+              <w:t>A8</w:t>
+            </w:r>
+          </w:p>
+        </w:tc>
+        <w:tc>
+          <w:tcPr>
+            <w:tcW w:type="dxa" w:w="2880"/>
+          </w:tcPr>
+          <w:p>
+            <w:r>
+              <w:t>Transcription unit 1 variant 4</w:t>
+            </w:r>
+          </w:p>
+        </w:tc>
+        <w:tc>
+          <w:tcPr>
+            <w:tcW w:type="dxa" w:w="2880"/>
+          </w:tcPr>
+          <w:p>
+            <w:r>
+              <w:t>17000</w:t>
+            </w:r>
+          </w:p>
+        </w:tc>
+      </w:tr>
+      <w:tr>
+        <w:tc>
+          <w:tcPr>
+            <w:tcW w:type="dxa" w:w="2880"/>
+          </w:tcPr>
+          <w:p>
+            <w:r>
+              <w:t>A9</w:t>
+            </w:r>
+          </w:p>
+        </w:tc>
+        <w:tc>
+          <w:tcPr>
+            <w:tcW w:type="dxa" w:w="2880"/>
+          </w:tcPr>
+          <w:p>
+            <w:r>
               <w:t>pTU2-a-RFP</w:t>
             </w:r>
           </w:p>
@@ -1023,7 +1535,7 @@
           </w:tcPr>
           <w:p>
             <w:r>
-              <w:t>15250</w:t>
+              <w:t>19000</w:t>
             </w:r>
           </w:p>
         </w:tc>
@@ -1104,7 +1616,7 @@
           </w:tcPr>
           <w:p>
             <w:r>
-              <w:t>252875</w:t>
+              <w:t>296000</w:t>
             </w:r>
           </w:p>
         </w:tc>
@@ -1185,7 +1697,7 @@
           </w:tcPr>
           <w:p>
             <w:r>
-              <w:t>3500</w:t>
+              <w:t>11000</w:t>
             </w:r>
           </w:p>
         </w:tc>
@@ -1217,7 +1729,7 @@
           </w:tcPr>
           <w:p>
             <w:r>
-              <w:t>6125</w:t>
+              <w:t>8000</w:t>
             </w:r>
           </w:p>
         </w:tc>
@@ -1249,7 +1761,7 @@
           </w:tcPr>
           <w:p>
             <w:r>
-              <w:t>6250</w:t>
+              <w:t>10000</w:t>
             </w:r>
           </w:p>
         </w:tc>
@@ -1338,6 +1850,486 @@
           </w:p>
         </w:tc>
       </w:tr>
+      <w:tr>
+        <w:tc>
+          <w:tcPr>
+            <w:tcW w:type="dxa" w:w="2880"/>
+          </w:tcPr>
+          <w:p>
+            <w:r>
+              <w:t>A2</w:t>
+            </w:r>
+          </w:p>
+        </w:tc>
+        <w:tc>
+          <w:tcPr>
+            <w:tcW w:type="dxa" w:w="2880"/>
+          </w:tcPr>
+          <w:p>
+            <w:r>
+              <w:t>Level 2 construct variant 2</w:t>
+            </w:r>
+          </w:p>
+        </w:tc>
+        <w:tc>
+          <w:tcPr>
+            <w:tcW w:type="dxa" w:w="2880"/>
+          </w:tcPr>
+          <w:p>
+            <w:r>
+              <w:t>5000</w:t>
+            </w:r>
+          </w:p>
+        </w:tc>
+      </w:tr>
+      <w:tr>
+        <w:tc>
+          <w:tcPr>
+            <w:tcW w:type="dxa" w:w="2880"/>
+          </w:tcPr>
+          <w:p>
+            <w:r>
+              <w:t>A3</w:t>
+            </w:r>
+          </w:p>
+        </w:tc>
+        <w:tc>
+          <w:tcPr>
+            <w:tcW w:type="dxa" w:w="2880"/>
+          </w:tcPr>
+          <w:p>
+            <w:r>
+              <w:t>Level 2 construct variant 3</w:t>
+            </w:r>
+          </w:p>
+        </w:tc>
+        <w:tc>
+          <w:tcPr>
+            <w:tcW w:type="dxa" w:w="2880"/>
+          </w:tcPr>
+          <w:p>
+            <w:r>
+              <w:t>5000</w:t>
+            </w:r>
+          </w:p>
+        </w:tc>
+      </w:tr>
+      <w:tr>
+        <w:tc>
+          <w:tcPr>
+            <w:tcW w:type="dxa" w:w="2880"/>
+          </w:tcPr>
+          <w:p>
+            <w:r>
+              <w:t>A4</w:t>
+            </w:r>
+          </w:p>
+        </w:tc>
+        <w:tc>
+          <w:tcPr>
+            <w:tcW w:type="dxa" w:w="2880"/>
+          </w:tcPr>
+          <w:p>
+            <w:r>
+              <w:t>Level 2 construct variant 4</w:t>
+            </w:r>
+          </w:p>
+        </w:tc>
+        <w:tc>
+          <w:tcPr>
+            <w:tcW w:type="dxa" w:w="2880"/>
+          </w:tcPr>
+          <w:p>
+            <w:r>
+              <w:t>5000</w:t>
+            </w:r>
+          </w:p>
+        </w:tc>
+      </w:tr>
+      <w:tr>
+        <w:tc>
+          <w:tcPr>
+            <w:tcW w:type="dxa" w:w="2880"/>
+          </w:tcPr>
+          <w:p>
+            <w:r>
+              <w:t>A5</w:t>
+            </w:r>
+          </w:p>
+        </w:tc>
+        <w:tc>
+          <w:tcPr>
+            <w:tcW w:type="dxa" w:w="2880"/>
+          </w:tcPr>
+          <w:p>
+            <w:r>
+              <w:t>Level 2 construct variant 5</w:t>
+            </w:r>
+          </w:p>
+        </w:tc>
+        <w:tc>
+          <w:tcPr>
+            <w:tcW w:type="dxa" w:w="2880"/>
+          </w:tcPr>
+          <w:p>
+            <w:r>
+              <w:t>5000</w:t>
+            </w:r>
+          </w:p>
+        </w:tc>
+      </w:tr>
+      <w:tr>
+        <w:tc>
+          <w:tcPr>
+            <w:tcW w:type="dxa" w:w="2880"/>
+          </w:tcPr>
+          <w:p>
+            <w:r>
+              <w:t>A6</w:t>
+            </w:r>
+          </w:p>
+        </w:tc>
+        <w:tc>
+          <w:tcPr>
+            <w:tcW w:type="dxa" w:w="2880"/>
+          </w:tcPr>
+          <w:p>
+            <w:r>
+              <w:t>Level 2 construct variant 6</w:t>
+            </w:r>
+          </w:p>
+        </w:tc>
+        <w:tc>
+          <w:tcPr>
+            <w:tcW w:type="dxa" w:w="2880"/>
+          </w:tcPr>
+          <w:p>
+            <w:r>
+              <w:t>5000</w:t>
+            </w:r>
+          </w:p>
+        </w:tc>
+      </w:tr>
+      <w:tr>
+        <w:tc>
+          <w:tcPr>
+            <w:tcW w:type="dxa" w:w="2880"/>
+          </w:tcPr>
+          <w:p>
+            <w:r>
+              <w:t>A7</w:t>
+            </w:r>
+          </w:p>
+        </w:tc>
+        <w:tc>
+          <w:tcPr>
+            <w:tcW w:type="dxa" w:w="2880"/>
+          </w:tcPr>
+          <w:p>
+            <w:r>
+              <w:t>Level 2 construct variant 7</w:t>
+            </w:r>
+          </w:p>
+        </w:tc>
+        <w:tc>
+          <w:tcPr>
+            <w:tcW w:type="dxa" w:w="2880"/>
+          </w:tcPr>
+          <w:p>
+            <w:r>
+              <w:t>5000</w:t>
+            </w:r>
+          </w:p>
+        </w:tc>
+      </w:tr>
+      <w:tr>
+        <w:tc>
+          <w:tcPr>
+            <w:tcW w:type="dxa" w:w="2880"/>
+          </w:tcPr>
+          <w:p>
+            <w:r>
+              <w:t>A8</w:t>
+            </w:r>
+          </w:p>
+        </w:tc>
+        <w:tc>
+          <w:tcPr>
+            <w:tcW w:type="dxa" w:w="2880"/>
+          </w:tcPr>
+          <w:p>
+            <w:r>
+              <w:t>Level 2 construct variant 8</w:t>
+            </w:r>
+          </w:p>
+        </w:tc>
+        <w:tc>
+          <w:tcPr>
+            <w:tcW w:type="dxa" w:w="2880"/>
+          </w:tcPr>
+          <w:p>
+            <w:r>
+              <w:t>5000</w:t>
+            </w:r>
+          </w:p>
+        </w:tc>
+      </w:tr>
+      <w:tr>
+        <w:tc>
+          <w:tcPr>
+            <w:tcW w:type="dxa" w:w="2880"/>
+          </w:tcPr>
+          <w:p>
+            <w:r>
+              <w:t>A9</w:t>
+            </w:r>
+          </w:p>
+        </w:tc>
+        <w:tc>
+          <w:tcPr>
+            <w:tcW w:type="dxa" w:w="2880"/>
+          </w:tcPr>
+          <w:p>
+            <w:r>
+              <w:t>Level 2 construct variant 9</w:t>
+            </w:r>
+          </w:p>
+        </w:tc>
+        <w:tc>
+          <w:tcPr>
+            <w:tcW w:type="dxa" w:w="2880"/>
+          </w:tcPr>
+          <w:p>
+            <w:r>
+              <w:t>5000</w:t>
+            </w:r>
+          </w:p>
+        </w:tc>
+      </w:tr>
+      <w:tr>
+        <w:tc>
+          <w:tcPr>
+            <w:tcW w:type="dxa" w:w="2880"/>
+          </w:tcPr>
+          <w:p>
+            <w:r>
+              <w:t>A10</w:t>
+            </w:r>
+          </w:p>
+        </w:tc>
+        <w:tc>
+          <w:tcPr>
+            <w:tcW w:type="dxa" w:w="2880"/>
+          </w:tcPr>
+          <w:p>
+            <w:r>
+              <w:t>Level 2 construct variant 10</w:t>
+            </w:r>
+          </w:p>
+        </w:tc>
+        <w:tc>
+          <w:tcPr>
+            <w:tcW w:type="dxa" w:w="2880"/>
+          </w:tcPr>
+          <w:p>
+            <w:r>
+              <w:t>5000</w:t>
+            </w:r>
+          </w:p>
+        </w:tc>
+      </w:tr>
+      <w:tr>
+        <w:tc>
+          <w:tcPr>
+            <w:tcW w:type="dxa" w:w="2880"/>
+          </w:tcPr>
+          <w:p>
+            <w:r>
+              <w:t>A11</w:t>
+            </w:r>
+          </w:p>
+        </w:tc>
+        <w:tc>
+          <w:tcPr>
+            <w:tcW w:type="dxa" w:w="2880"/>
+          </w:tcPr>
+          <w:p>
+            <w:r>
+              <w:t>Level 2 construct variant 11</w:t>
+            </w:r>
+          </w:p>
+        </w:tc>
+        <w:tc>
+          <w:tcPr>
+            <w:tcW w:type="dxa" w:w="2880"/>
+          </w:tcPr>
+          <w:p>
+            <w:r>
+              <w:t>5000</w:t>
+            </w:r>
+          </w:p>
+        </w:tc>
+      </w:tr>
+      <w:tr>
+        <w:tc>
+          <w:tcPr>
+            <w:tcW w:type="dxa" w:w="2880"/>
+          </w:tcPr>
+          <w:p>
+            <w:r>
+              <w:t>A12</w:t>
+            </w:r>
+          </w:p>
+        </w:tc>
+        <w:tc>
+          <w:tcPr>
+            <w:tcW w:type="dxa" w:w="2880"/>
+          </w:tcPr>
+          <w:p>
+            <w:r>
+              <w:t>Level 2 construct variant 12</w:t>
+            </w:r>
+          </w:p>
+        </w:tc>
+        <w:tc>
+          <w:tcPr>
+            <w:tcW w:type="dxa" w:w="2880"/>
+          </w:tcPr>
+          <w:p>
+            <w:r>
+              <w:t>5000</w:t>
+            </w:r>
+          </w:p>
+        </w:tc>
+      </w:tr>
+      <w:tr>
+        <w:tc>
+          <w:tcPr>
+            <w:tcW w:type="dxa" w:w="2880"/>
+          </w:tcPr>
+          <w:p>
+            <w:r>
+              <w:t>A13</w:t>
+            </w:r>
+          </w:p>
+        </w:tc>
+        <w:tc>
+          <w:tcPr>
+            <w:tcW w:type="dxa" w:w="2880"/>
+          </w:tcPr>
+          <w:p>
+            <w:r>
+              <w:t>Level 2 construct variant 13</w:t>
+            </w:r>
+          </w:p>
+        </w:tc>
+        <w:tc>
+          <w:tcPr>
+            <w:tcW w:type="dxa" w:w="2880"/>
+          </w:tcPr>
+          <w:p>
+            <w:r>
+              <w:t>5000</w:t>
+            </w:r>
+          </w:p>
+        </w:tc>
+      </w:tr>
+      <w:tr>
+        <w:tc>
+          <w:tcPr>
+            <w:tcW w:type="dxa" w:w="2880"/>
+          </w:tcPr>
+          <w:p>
+            <w:r>
+              <w:t>A14</w:t>
+            </w:r>
+          </w:p>
+        </w:tc>
+        <w:tc>
+          <w:tcPr>
+            <w:tcW w:type="dxa" w:w="2880"/>
+          </w:tcPr>
+          <w:p>
+            <w:r>
+              <w:t>Level 2 construct variant 14</w:t>
+            </w:r>
+          </w:p>
+        </w:tc>
+        <w:tc>
+          <w:tcPr>
+            <w:tcW w:type="dxa" w:w="2880"/>
+          </w:tcPr>
+          <w:p>
+            <w:r>
+              <w:t>5000</w:t>
+            </w:r>
+          </w:p>
+        </w:tc>
+      </w:tr>
+      <w:tr>
+        <w:tc>
+          <w:tcPr>
+            <w:tcW w:type="dxa" w:w="2880"/>
+          </w:tcPr>
+          <w:p>
+            <w:r>
+              <w:t>A15</w:t>
+            </w:r>
+          </w:p>
+        </w:tc>
+        <w:tc>
+          <w:tcPr>
+            <w:tcW w:type="dxa" w:w="2880"/>
+          </w:tcPr>
+          <w:p>
+            <w:r>
+              <w:t>Level 2 construct variant 15</w:t>
+            </w:r>
+          </w:p>
+        </w:tc>
+        <w:tc>
+          <w:tcPr>
+            <w:tcW w:type="dxa" w:w="2880"/>
+          </w:tcPr>
+          <w:p>
+            <w:r>
+              <w:t>5000</w:t>
+            </w:r>
+          </w:p>
+        </w:tc>
+      </w:tr>
+      <w:tr>
+        <w:tc>
+          <w:tcPr>
+            <w:tcW w:type="dxa" w:w="2880"/>
+          </w:tcPr>
+          <w:p>
+            <w:r>
+              <w:t>A16</w:t>
+            </w:r>
+          </w:p>
+        </w:tc>
+        <w:tc>
+          <w:tcPr>
+            <w:tcW w:type="dxa" w:w="2880"/>
+          </w:tcPr>
+          <w:p>
+            <w:r>
+              <w:t>Level 2 construct variant 16</w:t>
+            </w:r>
+          </w:p>
+        </w:tc>
+        <w:tc>
+          <w:tcPr>
+            <w:tcW w:type="dxa" w:w="2880"/>
+          </w:tcPr>
+          <w:p>
+            <w:r>
+              <w:t>5000</w:t>
+            </w:r>
+          </w:p>
+        </w:tc>
+      </w:tr>
     </w:tbl>
     <w:p>
       <w:r>
@@ -1411,6 +2403,59 @@
     </w:p>
     <w:p>
       <w:pPr>
+        <w:pStyle w:val="Heading3"/>
+      </w:pPr>
+      <w:r>
+        <w:t>Modified BBa_I0500</w:t>
+      </w:r>
+    </w:p>
+    <w:p>
+      <w:r>
+        <w:rPr>
+          <w:b/>
+        </w:rPr>
+        <w:t xml:space="preserve">Description: </w:t>
+      </w:r>
+      <w:r>
+        <w:t>Inducible pBad/araC promoter</w:t>
+      </w:r>
+    </w:p>
+    <w:p>
+      <w:r>
+        <w:rPr>
+          <w:b/>
+        </w:rPr>
+        <w:t>Modifications:</w:t>
+      </w:r>
+      <w:r>
+        <w:br/>
+        <w:t>-Restriction site ggatcc (BamHI) detected at position 1157-1162</w:t>
+      </w:r>
+      <w:r>
+        <w:br/>
+        <w:t>-Prefix added for NdeI overhang (ta), BsaI restriction site (ggtctca) and golden gate promoter fusion site (ctat)</w:t>
+      </w:r>
+      <w:r>
+        <w:br/>
+        <w:t>-Suffix added for golden gate promoter fusion site (gtac), BsaI restriction site (agagacc), and SphI overhang (catg)</w:t>
+      </w:r>
+    </w:p>
+    <w:p>
+      <w:r>
+        <w:rPr>
+          <w:b/>
+        </w:rPr>
+        <w:t xml:space="preserve">Part design: </w:t>
+      </w:r>
+      <w:r>
+        <w:br/>
+        <w:t>5' taggtctcactatttatgacaacttgacggctacatcattcactttttcttcacaaccggcacggaactcgctcgggctggccccggtgcattttttaaatacccgcgagaaatagagttgatcgtcaaaaccaacattgcgaccgacggtggcgataggcatccgggtggtgctcaaaagcagcttcgcctggctgatacgttggtcctcgcgccagcttaagacgctaatccctaactgctggcggaaaagatgtgacagacgcgacggcgacaagcaaacatgctgtgcgacgctggcgatatcaaaattgctgtctgccaggtgatcgctgatgtactgacaagcctcgcgtacccgattatccatcggtggatggagcgactcgttaatcgcttccatgcgccgcagtaacaattgctcaagcagatttatcgccagcagctccgaatagcgcccttccccttgcccggcgttaatgatttgcccaaacaggtcgctgaaatgcggctggtgcgcttcatccgggcgaaagaaccccgtattggcaaatattgacggccagttaagccattcatgccagtaggcgcgcggacgaaagtaaacccactggtgataccattcgcgagcctccggatgacgaccgtagtgatgaatctctcctggcgggaacagcaaaatatcacccggtcggcaaacaaattctcgtccctgatttttcaccaccccctgaccgcgaatggtgagattgagaatataacctttcattcccagcggtcggtcgataaaaaaatcgagataaccgttggcctcaatcggcgttaaacccgccaccagatgggcattaaacgagtatcccggcagcaggggatcattttgcgcttcagccatacttttcatactcccgccattcagagaagaaaccaattgtccatattgcatcagacattgccgtcactgcgtcttttactggctcttctcgctaaccaaaccggtaaccccgcttattaaaagcattctgtaacaaagcgggaccaaagccatgacaaaaacgcgtaacaaaagtgtctataatcacggcagaaaagtccacattgattatttgcacggcgtcacactttgctatgccatagcatttttatccataagattagcggatcctacctgacgctttttatcgcaactctctactgtttctccatacccgtttttttgggctagcgtacagagacccatg 3'</w:t>
+        <w:br/>
+        <w:t>3'     ccagagtgataaatactgttgaactgccgatgtagtaagtgaaaaagaagtgttggccgtgccttgagcgagcccgaccggggccacgtaaaaaatttatgggcgctctttatctcaactagcagttttggttgtaacgctggctgccaccgctatccgtaggcccaccacgagttttcgtcgaagcggaccgactatgcaaccaggagcgcggtcgaattctgcgattagggattgacgaccgccttttctacactgtctgcgctgccgctgttcgtttgtacgacacgctgcgaccgctatagttttaacgacagacggtccactagcgactacatgactgttcggagcgcatgggctaataggtagccacctacctcgctgagcaattagcgaaggtacgcggcgtcattgttaacgagttcgtctaaatagcggtcgtcgaggcttatcgcgggaaggggaacgggccgcaattactaaacgggtttgtccagcgactttacgccgaccacgcgaagtaggcccgctttcttggggcataaccgtttataactgccggtcaattcggtaagtacggtcatccgcgcgcctgctttcatttgggtgaccactatggtaagcgctcggaggcctactgctggcatcactacttagagaggaccgcccttgtcgttttatagtgggccagccgtttgtttaagagcagggactaaaaagtggtgggggactggcgcttaccactctaactcttatattggaaagtaagggtcgccagccagctatttttttagctctattggcaaccggagttagccgcaatttgggcggtggtctacccgtaatttgctcatagggccgtcgtcccctagtaaaacgcgaagtcggtatgaaaagtatgagggcggtaagtctcttctttggttaacaggtataacgtagtctgtaacggcagtgacgcagaaaatgaccgagaagagcgattggtttggccattggggcgaataattttcgtaagacattgtttcgccctggtttcggtactgtttttgcgcattgttttcacagatattagtgccgtcttttcaggtgtaactaataaacgtgccgcagtgtgaaacgatacggtatcgtaaaaataggtattctaatcgcctaggatggactgcgaaaaatagcgttgagagatgacaaagaggtatgggcaaaaaaacccgatcgcatgtctctgg         5'</w:t>
+      </w:r>
+    </w:p>
+    <w:p>
+      <w:pPr>
         <w:pStyle w:val="Heading2"/>
       </w:pPr>
       <w:r>
@@ -1468,6 +2513,55 @@
     </w:p>
     <w:p>
       <w:pPr>
+        <w:pStyle w:val="Heading3"/>
+      </w:pPr>
+      <w:r>
+        <w:t>Modified BBa_K1362090</w:t>
+      </w:r>
+    </w:p>
+    <w:p>
+      <w:r>
+        <w:rPr>
+          <w:b/>
+        </w:rPr>
+        <w:t xml:space="preserve">Description: </w:t>
+      </w:r>
+      <w:r>
+        <w:t>strong T7 RBS</w:t>
+      </w:r>
+    </w:p>
+    <w:p>
+      <w:r>
+        <w:rPr>
+          <w:b/>
+        </w:rPr>
+        <w:t>Modifications:</w:t>
+      </w:r>
+      <w:r>
+        <w:br/>
+        <w:t>-Prefix added for NdeI overhang (ta), BsaI restriction site (ggtctca) and golden gate RBS fusion site (gtac)</w:t>
+      </w:r>
+      <w:r>
+        <w:br/>
+        <w:t>-Suffix added for golden gate RBSfusion site (cata), BsaI restriction site (agagacc), and SphI overhang (catg)</w:t>
+      </w:r>
+    </w:p>
+    <w:p>
+      <w:r>
+        <w:rPr>
+          <w:b/>
+        </w:rPr>
+        <w:t xml:space="preserve">Part design: </w:t>
+      </w:r>
+      <w:r>
+        <w:br/>
+        <w:t>5' taggtctcagtacaataattttgtttaactttaagaaggagacataagagacccatg 3'</w:t>
+        <w:br/>
+        <w:t>3'     ccagagtcatgttattaaaacaaattgaaattcttcctctgtattctctgg         5'</w:t>
+      </w:r>
+    </w:p>
+    <w:p>
+      <w:pPr>
         <w:pStyle w:val="Heading2"/>
       </w:pPr>
       <w:r>
@@ -1541,6 +2635,63 @@
     </w:p>
     <w:p>
       <w:pPr>
+        <w:pStyle w:val="Heading3"/>
+      </w:pPr>
+      <w:r>
+        <w:t>Modified BBa_K215100</w:t>
+      </w:r>
+    </w:p>
+    <w:p>
+      <w:r>
+        <w:rPr>
+          <w:b/>
+        </w:rPr>
+        <w:t xml:space="preserve">Description: </w:t>
+      </w:r>
+      <w:r>
+        <w:t>prtD from erwinia chrysanthemi</w:t>
+      </w:r>
+    </w:p>
+    <w:p>
+      <w:r>
+        <w:rPr>
+          <w:b/>
+        </w:rPr>
+        <w:t>Modifications:</w:t>
+      </w:r>
+      <w:r>
+        <w:br/>
+        <w:t>-Codon ctc replaced with ctt at position 1447-1449 to remove ggtctc (BsaI) restriction site</w:t>
+      </w:r>
+      <w:r>
+        <w:br/>
+        <w:t>-Codon ctc replaced with ctt at position 277-279 to remove cgtctc (BsmBI) restriction site</w:t>
+      </w:r>
+      <w:r>
+        <w:br/>
+        <w:t>-Start codon (atg) could not be found at start of CDS region, please ensure that this SBOL part contains only the CDS. The atg start codon has been added to this part, in addition to the prefix for the NdeI overhang (t)</w:t>
+      </w:r>
+      <w:r>
+        <w:br/>
+        <w:t>-Suffix added for BamHI overhang (ctag)</w:t>
+      </w:r>
+    </w:p>
+    <w:p>
+      <w:r>
+        <w:rPr>
+          <w:b/>
+        </w:rPr>
+        <w:t xml:space="preserve">Part design: </w:t>
+      </w:r>
+      <w:r>
+        <w:br/>
+        <w:t>5' tatgaggggagagagccctgccatgaacgcgtctagcgaacgtgaccgttctctgtttggtgtgctgcgtcagttccgccgctccttttggtctgttggcatcttcagcgcggtcatcaatgttctgatgctggcacctagcgtctacatgctccaggtttacgaccgtgtcctcgccagcggcaacggtattactctgctgatgctcacgctcctgatggcgggtctgtgcgccttcatgggtgctctcgaatgggttcgcagcctgctggtagttcgtcttggtactcgcatcgacctcgcgctcaatcaagacgtttttaacgcggctttcgcgcgtaatctggaagctggtgatggccgtgccggtctggcgctgaccgacctcaccctgctccgtcaattcatcacgggtaatgcactgttcgcgttcttcgacgttccgtggttcccgctctttctcctcgtactgttcctgctgcacccttggctcggcatgctcgcactgggtggtacggttgtacctggtggcgtaggcctcgcagaaccggcgtctgaccagtctaccgcgggtggctctaatcaacaaagccaacaagccactcatctcgcggatgcgcagctccgtaatgcggacgttatcgaagcgatgggtatgctcggtaacctccgtcgtcgctggctggcgcgtcactaccgctttatctccctccaaaatctcgcttccgagcgcgcagccgccgttggtggtgcgtccaaatactctcgtattgcactccaaagcctcatgctgggcctcggtgcgctcctcgcgatcgacggcaaaatcacgccgggtatgatgattgcgggctctatcctcgtcggtcgtgttctgtccccgattgaccagctgatcggtgtttggaaacagtggtcttctgcccgcattgcgtggcagcgcctgacccgtctgattgccgcatatccgccacgccctgcggctatggctctcccagcgccggaaggccacctgtccgttgagcaagtttctctgcgtaccgcacaaggcaatactcgcctgcaaaacatccatttctccctgcaagcgggtgagaccctggttatcctgggcgcctctggttctggcaaatcttctctcgctcgtctgctcgtgggtgcacaatcccctactcaaggtaaagttcgcctcgatggtgcggacctgaaccaagttgacaaaaacaccttcggtccgaccattggttacctcccgcaggacgttcaactgttcaaaggtagcctggcggaaaacattgcccgtttcggcgacgccgacccggaaaaggttgttgcggcagctaagctcgccggtgttcacgaactcatcctgtctctgcctaatggttacgacactgagctgggtgacggcggtggcggcctgtctggtggtcaacgtcagcgtatcggtcttgcacgcgcaatgtacggcgacccgtgtctcctcattctggacgaaccgaacgcatctctggactctgagggtgaccaagcactcatgcaggctattgtggcgctccagaaacgtggtgcaaccgttgtactcattacgcaccgtccggcactcaccaccctcgctcagaaaatcctgatcctccacgagggtcaacagcaacgtatgggcctggcccgtgacgttctgacggaactccagcagcgctccgcggcaaaccaggcgcgtatgaacccgaccgcagcaatgccacagtaataactag 3'</w:t>
+        <w:br/>
+        <w:t>3'     actcccctctctcgggacggtacttgcgcagatcgcttgcactggcaagagacaaaccacacgacgcagtcaaggcggcgaggaaaaccagacaaccgtagaagtcgcgccagtagttacaagactacgaccgtggatcgcagatgtacgaggtccaaatgctggcacaggagcggtcgccgttgccataatgagacgactacgagtgcgaggactaccgcccagacacgcggaagtacccacgagagcttacccaagcgtcggacgaccatcaagcagaaccatgagcgtagctggagcgcgagttagttctgcaaaaattgcgccgaaagcgcgcattagaccttcgaccactaccggcacggccagaccgcgactggctggagtgggacgaggcagttaagtagtgcccattacgtgacaagcgcaagaagctgcaaggcaccaagggcgagaaagaggagcatgacaaggacgacgtgggaaccgagccgtacgagcgtgacccaccatgccaacatggaccaccgcatccggagcgtcttggccgcagactggtcagatggcgcccaccgagattagttgtttcggttgttcggtgagtagagcgcctacgcgtcgaggcattacgcctgcaatagcttcgctacccatacgagccattggaggcagcagcgaccgaccgcgcagtgatggcgaaatagagggaggttttagagcgaaggctcgcgcgtcggcggcaaccaccacgcaggtttatgagagcataacgtgaggtttcggagtacgacccggagccacgcgaggagcgctagctgccgttttagtgcggcccatactactaacgcccgagataggagcagccagcacaagacaggggctaactggtcgactagccacaaacctttgtcaccagaagacgggcgtaacgcaccgtcgcggactgggcagactaacggcgtataggcggtgcgggacgccgataccgagagggtcgcggccttccggtggacaggcaactcgttcaaagagacgcatggcgtgttccgttatgagcggacgttttgtaggtaaagagggacgttcgcccactctgggaccaataggacccgcggagaccaagaccgtttagaagagagcgagcagacgagcacccacgtgttaggggatgagttccatttcaagcggagctaccacgcctggacttggttcaactgtttttgtggaagccaggctggtaaccaatggagggcgtcctgcaagttgacaagtttccatcggaccgccttttgtaacgggcaaagccgctgcggctgggccttttccaacaacgccgtcgattcgagcggccacaagtgcttgagtaggacagagacggattaccaatgctgtgactcgacccactgccgccaccgccggacagaccaccagttgcagtcgcatagccagaacgtgcgcgttacatgccgctgggcacagaggagtaagacctgcttggcttgcgtagagacctgagactcccactggttcgtgagtacgtccgataacaccgcgaggtctttgcaccacgttggcaacatgagtaatgcgtggcaggccgtgagtggtgggagcgagtcttttaggactaggaggtgctcccagttgtcgttgcatacccggaccgggcactgcaagactgccttgaggtcgtcgcgaggcgccgtttggtccgcgcatacttgggctggcgtcgttacggtgtcattatt         5'</w:t>
+      </w:r>
+    </w:p>
+    <w:p>
+      <w:pPr>
         <w:pStyle w:val="Heading2"/>
       </w:pPr>
       <w:r>
@@ -1598,6 +2749,51 @@
     </w:p>
     <w:p>
       <w:pPr>
+        <w:pStyle w:val="Heading3"/>
+      </w:pPr>
+      <w:r>
+        <w:t>Modified BBa_J63002</w:t>
+      </w:r>
+    </w:p>
+    <w:p>
+      <w:r>
+        <w:rPr>
+          <w:b/>
+        </w:rPr>
+        <w:t xml:space="preserve">Description: </w:t>
+      </w:r>
+      <w:r>
+        <w:t>ADH1 terminator from S. cerevisiae</w:t>
+      </w:r>
+    </w:p>
+    <w:p>
+      <w:r>
+        <w:rPr>
+          <w:b/>
+        </w:rPr>
+        <w:t>Modifications:</w:t>
+      </w:r>
+      <w:r>
+        <w:br/>
+        <w:t>-Restriction site gtatac (NdeI) detected at position 77-82</w:t>
+      </w:r>
+    </w:p>
+    <w:p>
+      <w:r>
+        <w:rPr>
+          <w:b/>
+        </w:rPr>
+        <w:t xml:space="preserve">Part design: </w:t>
+      </w:r>
+      <w:r>
+        <w:br/>
+        <w:t>5' taataagcgaatttcttatgatttatgatttttattattaaataagttataaaaaaaataagtgtatacaaattttaaagtgactcttaggttttaaaacgaaaattcttattcttgagtaactctttcctgtaggtcaggttgctttctcaggtatagcatgaggtcgctcttattgaccacacctctaccggcatgccgagcaaatgcctgcaaatcgctccc 3'</w:t>
+        <w:br/>
+        <w:t>3'     tattcgcttaaagaatactaaatactaaaaataataatttattcaatattttttttattcacatatgtttaaaatttcactgagaatccaaaattttgcttttaagaataagaactcattgagaaaggacatccagtccaacgaaagagtccatatcgtactccagcgagaataactggtgtggagatggccgtacggctcgtttacggacgtttagcg         5'</w:t>
+      </w:r>
+    </w:p>
+    <w:p>
+      <w:pPr>
         <w:pStyle w:val="Heading2"/>
       </w:pPr>
       <w:r>
@@ -1677,7 +2873,7 @@
         <w:pStyle w:val="Heading3"/>
       </w:pPr>
       <w:r>
-        <w:t>Transcription unit 2 variant 1</w:t>
+        <w:t>Transcription unit 1 variant 2</w:t>
       </w:r>
     </w:p>
     <w:p>
@@ -1694,7 +2890,7 @@
         <w:t xml:space="preserve">, </w:t>
       </w:r>
       <w:r>
-        <w:t>Modified BBa_rbs</w:t>
+        <w:t>Modified BBa_K1362090</w:t>
       </w:r>
       <w:r>
         <w:t xml:space="preserve">, </w:t>
@@ -1720,7 +2916,7 @@
         <w:t xml:space="preserve">Notes: </w:t>
       </w:r>
       <w:r>
-        <w:t>Prefix tgcc and suffix ccgg fusion sites conferred to sequence by level 1 plasmid backbone pTU1-B-LacZ</w:t>
+        <w:t>Prefix atct and suffix tgcc fusion sites conferred to sequence by level 1 plasmid backbone pTU1-A-lacZ</w:t>
       </w:r>
     </w:p>
     <w:p>
@@ -1734,7 +2930,415 @@
         <w:t xml:space="preserve">5' </w:t>
       </w:r>
       <w:r>
+        <w:t>atctctattatagtacaataattttgtttaactttaagaaggagacatatggggggcatgtgggggggcatgtgggggcatatagggggtatgcggggtcgatatatgtttgcc</w:t>
+      </w:r>
+      <w:r>
+        <w:t xml:space="preserve"> 3'</w:t>
+      </w:r>
+    </w:p>
+    <w:p>
+      <w:pPr>
+        <w:pStyle w:val="Heading3"/>
+      </w:pPr>
+      <w:r>
+        <w:t>Transcription unit 1 variant 3</w:t>
+      </w:r>
+    </w:p>
+    <w:p>
+      <w:r>
+        <w:rPr>
+          <w:b/>
+        </w:rPr>
+        <w:t xml:space="preserve">Parts: </w:t>
+      </w:r>
+      <w:r>
+        <w:t>Modified BBa_I0500</w:t>
+      </w:r>
+      <w:r>
+        <w:t xml:space="preserve">, </w:t>
+      </w:r>
+      <w:r>
+        <w:t>Modified BBa_rbs</w:t>
+      </w:r>
+      <w:r>
+        <w:t xml:space="preserve">, </w:t>
+      </w:r>
+      <w:r>
+        <w:t>Modified BBa_CDSrestrict</w:t>
+      </w:r>
+      <w:r>
+        <w:t xml:space="preserve">, </w:t>
+      </w:r>
+      <w:r>
+        <w:t>Modified BBa_term</w:t>
+      </w:r>
+      <w:r>
+        <w:t xml:space="preserve">, </w:t>
+      </w:r>
+    </w:p>
+    <w:p>
+      <w:r>
+        <w:rPr>
+          <w:b/>
+        </w:rPr>
+        <w:t xml:space="preserve">Notes: </w:t>
+      </w:r>
+      <w:r>
+        <w:t>Prefix atct and suffix tgcc fusion sites conferred to sequence by level 1 plasmid backbone pTU1-A-lacZ</w:t>
+      </w:r>
+    </w:p>
+    <w:p>
+      <w:r>
+        <w:rPr>
+          <w:b/>
+        </w:rPr>
+        <w:t xml:space="preserve">Sequence (Excluding plasmid backbone): </w:t>
+      </w:r>
+      <w:r>
+        <w:t xml:space="preserve">5' </w:t>
+      </w:r>
+      <w:r>
+        <w:t>atctctatttatgacaacttgacggctacatcattcactttttcttcacaaccggcacggaactcgctcgggctggccccggtgcattttttaaatacccgcgagaaatagagttgatcgtcaaaaccaacattgcgaccgacggtggcgataggcatccgggtggtgctcaaaagcagcttcgcctggctgatacgttggtcctcgcgccagcttaagacgctaatccctaactgctggcggaaaagatgtgacagacgcgacggcgacaagcaaacatgctgtgcgacgctggcgatatcaaaattgctgtctgccaggtgatcgctgatgtactgacaagcctcgcgtacccgattatccatcggtggatggagcgactcgttaatcgcttccatgcgccgcagtaacaattgctcaagcagatttatcgccagcagctccgaatagcgcccttccccttgcccggcgttaatgatttgcccaaacaggtcgctgaaatgcggctggtgcgcttcatccgggcgaaagaaccccgtattggcaaatattgacggccagttaagccattcatgccagtaggcgcgcggacgaaagtaaacccactggtgataccattcgcgagcctccggatgacgaccgtagtgatgaatctctcctggcgggaacagcaaaatatcacccggtcggcaaacaaattctcgtccctgatttttcaccaccccctgaccgcgaatggtgagattgagaatataacctttcattcccagcggtcggtcgataaaaaaatcgagataaccgttggcctcaatcggcgttaaacccgccaccagatgggcattaaacgagtatcccggcagcaggggatcattttgcgcttcagccatacttttcatactcccgccattcagagaagaaaccaattgtccatattgcatcagacattgccgtcactgcgtcttttactggctcttctcgctaaccaaaccggtaaccccgcttattaaaagcattctgtaacaaagcgggaccaaagccatgacaaaaacgcgtaacaaaagtgtctataatcacggcagaaaagtccacattgattatttgcacggcgtcacactttgctatgccatagcatttttatccataagattagcggatcctacctgacgctttttatcgcaactctctactgtttctccatacccgtttttttgggctagcgtactatacatatggggggcatgtgggggggcatgtgggggcatatagggggtatgcggggtcgatatatgtttgcc</w:t>
+      </w:r>
+      <w:r>
+        <w:t xml:space="preserve"> 3'</w:t>
+      </w:r>
+    </w:p>
+    <w:p>
+      <w:pPr>
+        <w:pStyle w:val="Heading3"/>
+      </w:pPr>
+      <w:r>
+        <w:t>Transcription unit 1 variant 4</w:t>
+      </w:r>
+    </w:p>
+    <w:p>
+      <w:r>
+        <w:rPr>
+          <w:b/>
+        </w:rPr>
+        <w:t xml:space="preserve">Parts: </w:t>
+      </w:r>
+      <w:r>
+        <w:t>Modified BBa_I0500</w:t>
+      </w:r>
+      <w:r>
+        <w:t xml:space="preserve">, </w:t>
+      </w:r>
+      <w:r>
+        <w:t>Modified BBa_K1362090</w:t>
+      </w:r>
+      <w:r>
+        <w:t xml:space="preserve">, </w:t>
+      </w:r>
+      <w:r>
+        <w:t>Modified BBa_CDSrestrict</w:t>
+      </w:r>
+      <w:r>
+        <w:t xml:space="preserve">, </w:t>
+      </w:r>
+      <w:r>
+        <w:t>Modified BBa_term</w:t>
+      </w:r>
+      <w:r>
+        <w:t xml:space="preserve">, </w:t>
+      </w:r>
+    </w:p>
+    <w:p>
+      <w:r>
+        <w:rPr>
+          <w:b/>
+        </w:rPr>
+        <w:t xml:space="preserve">Notes: </w:t>
+      </w:r>
+      <w:r>
+        <w:t>Prefix atct and suffix tgcc fusion sites conferred to sequence by level 1 plasmid backbone pTU1-A-lacZ</w:t>
+      </w:r>
+    </w:p>
+    <w:p>
+      <w:r>
+        <w:rPr>
+          <w:b/>
+        </w:rPr>
+        <w:t xml:space="preserve">Sequence (Excluding plasmid backbone): </w:t>
+      </w:r>
+      <w:r>
+        <w:t xml:space="preserve">5' </w:t>
+      </w:r>
+      <w:r>
+        <w:t>atctctatttatgacaacttgacggctacatcattcactttttcttcacaaccggcacggaactcgctcgggctggccccggtgcattttttaaatacccgcgagaaatagagttgatcgtcaaaaccaacattgcgaccgacggtggcgataggcatccgggtggtgctcaaaagcagcttcgcctggctgatacgttggtcctcgcgccagcttaagacgctaatccctaactgctggcggaaaagatgtgacagacgcgacggcgacaagcaaacatgctgtgcgacgctggcgatatcaaaattgctgtctgccaggtgatcgctgatgtactgacaagcctcgcgtacccgattatccatcggtggatggagcgactcgttaatcgcttccatgcgccgcagtaacaattgctcaagcagatttatcgccagcagctccgaatagcgcccttccccttgcccggcgttaatgatttgcccaaacaggtcgctgaaatgcggctggtgcgcttcatccgggcgaaagaaccccgtattggcaaatattgacggccagttaagccattcatgccagtaggcgcgcggacgaaagtaaacccactggtgataccattcgcgagcctccggatgacgaccgtagtgatgaatctctcctggcgggaacagcaaaatatcacccggtcggcaaacaaattctcgtccctgatttttcaccaccccctgaccgcgaatggtgagattgagaatataacctttcattcccagcggtcggtcgataaaaaaatcgagataaccgttggcctcaatcggcgttaaacccgccaccagatgggcattaaacgagtatcccggcagcaggggatcattttgcgcttcagccatacttttcatactcccgccattcagagaagaaaccaattgtccatattgcatcagacattgccgtcactgcgtcttttactggctcttctcgctaaccaaaccggtaaccccgcttattaaaagcattctgtaacaaagcgggaccaaagccatgacaaaaacgcgtaacaaaagtgtctataatcacggcagaaaagtccacattgattatttgcacggcgtcacactttgctatgccatagcatttttatccataagattagcggatcctacctgacgctttttatcgcaactctctactgtttctccatacccgtttttttgggctagcgtacaataattttgtttaactttaagaaggagacatatggggggcatgtgggggggcatgtgggggcatatagggggtatgcggggtcgatatatgtttgcc</w:t>
+      </w:r>
+      <w:r>
+        <w:t xml:space="preserve"> 3'</w:t>
+      </w:r>
+    </w:p>
+    <w:p>
+      <w:pPr>
+        <w:pStyle w:val="Heading3"/>
+      </w:pPr>
+      <w:r>
+        <w:t>Transcription unit 2 variant 1</w:t>
+      </w:r>
+    </w:p>
+    <w:p>
+      <w:r>
+        <w:rPr>
+          <w:b/>
+        </w:rPr>
+        <w:t xml:space="preserve">Parts: </w:t>
+      </w:r>
+      <w:r>
+        <w:t>Modified BBa_promoter</w:t>
+      </w:r>
+      <w:r>
+        <w:t xml:space="preserve">, </w:t>
+      </w:r>
+      <w:r>
+        <w:t>Modified BBa_rbs</w:t>
+      </w:r>
+      <w:r>
+        <w:t xml:space="preserve">, </w:t>
+      </w:r>
+      <w:r>
+        <w:t>Modified BBa_CDSrestrict</w:t>
+      </w:r>
+      <w:r>
+        <w:t xml:space="preserve">, </w:t>
+      </w:r>
+      <w:r>
+        <w:t>Modified BBa_term</w:t>
+      </w:r>
+      <w:r>
+        <w:t xml:space="preserve">, </w:t>
+      </w:r>
+    </w:p>
+    <w:p>
+      <w:r>
+        <w:rPr>
+          <w:b/>
+        </w:rPr>
+        <w:t xml:space="preserve">Notes: </w:t>
+      </w:r>
+      <w:r>
+        <w:t>Prefix tgcc and suffix ccgg fusion sites conferred to sequence by level 1 plasmid backbone pTU1-B-LacZ</w:t>
+      </w:r>
+    </w:p>
+    <w:p>
+      <w:r>
+        <w:rPr>
+          <w:b/>
+        </w:rPr>
+        <w:t xml:space="preserve">Sequence (Excluding plasmid backbone): </w:t>
+      </w:r>
+      <w:r>
+        <w:t xml:space="preserve">5' </w:t>
+      </w:r>
+      <w:r>
         <w:t>tgccctattatagtactatacatatggggggcatgtgggggggcatgtgggggcatatagggggtatgcggggtcgatatatgttccgg</w:t>
+      </w:r>
+      <w:r>
+        <w:t xml:space="preserve"> 3'</w:t>
+      </w:r>
+    </w:p>
+    <w:p>
+      <w:pPr>
+        <w:pStyle w:val="Heading3"/>
+      </w:pPr>
+      <w:r>
+        <w:t>Transcription unit 2 variant 2</w:t>
+      </w:r>
+    </w:p>
+    <w:p>
+      <w:r>
+        <w:rPr>
+          <w:b/>
+        </w:rPr>
+        <w:t xml:space="preserve">Parts: </w:t>
+      </w:r>
+      <w:r>
+        <w:t>Modified BBa_promoter</w:t>
+      </w:r>
+      <w:r>
+        <w:t xml:space="preserve">, </w:t>
+      </w:r>
+      <w:r>
+        <w:t>Modified BBa_rbs</w:t>
+      </w:r>
+      <w:r>
+        <w:t xml:space="preserve">, </w:t>
+      </w:r>
+      <w:r>
+        <w:t>Modified BBa_CDSrestrict</w:t>
+      </w:r>
+      <w:r>
+        <w:t xml:space="preserve">, </w:t>
+      </w:r>
+      <w:r>
+        <w:t>Modified BBa_J63002</w:t>
+      </w:r>
+      <w:r>
+        <w:t xml:space="preserve">, </w:t>
+      </w:r>
+    </w:p>
+    <w:p>
+      <w:r>
+        <w:rPr>
+          <w:b/>
+        </w:rPr>
+        <w:t xml:space="preserve">Notes: </w:t>
+      </w:r>
+      <w:r>
+        <w:t>Prefix tgcc and suffix ccgg fusion sites conferred to sequence by level 1 plasmid backbone pTU1-B-LacZ</w:t>
+      </w:r>
+    </w:p>
+    <w:p>
+      <w:r>
+        <w:rPr>
+          <w:b/>
+        </w:rPr>
+        <w:t xml:space="preserve">Sequence (Excluding plasmid backbone): </w:t>
+      </w:r>
+      <w:r>
+        <w:t xml:space="preserve">5' </w:t>
+      </w:r>
+      <w:r>
+        <w:t>tgccctattatagtactatacatatggggggcatgtgggggggcatgtgggggcatatagggggtatgcggggaatttcttatgatttatgatttttattattaaataagttataaaaaaaataagtgtatacaaattttaaagtgactcttaggttttaaaacgaaaattcttattcttgagtaactctttcctgtaggtcaggttgctttctcaggtatagcatgaggtcgctcttattgaccacacctctaccggcatgccgagcaaatgcctgcccgg</w:t>
+      </w:r>
+      <w:r>
+        <w:t xml:space="preserve"> 3'</w:t>
+      </w:r>
+    </w:p>
+    <w:p>
+      <w:pPr>
+        <w:pStyle w:val="Heading3"/>
+      </w:pPr>
+      <w:r>
+        <w:t>Transcription unit 2 variant 3</w:t>
+      </w:r>
+    </w:p>
+    <w:p>
+      <w:r>
+        <w:rPr>
+          <w:b/>
+        </w:rPr>
+        <w:t xml:space="preserve">Parts: </w:t>
+      </w:r>
+      <w:r>
+        <w:t>Modified BBa_promoter</w:t>
+      </w:r>
+      <w:r>
+        <w:t xml:space="preserve">, </w:t>
+      </w:r>
+      <w:r>
+        <w:t>Modified BBa_rbs</w:t>
+      </w:r>
+      <w:r>
+        <w:t xml:space="preserve">, </w:t>
+      </w:r>
+      <w:r>
+        <w:t>Modified BBa_K215100</w:t>
+      </w:r>
+      <w:r>
+        <w:t xml:space="preserve">, </w:t>
+      </w:r>
+      <w:r>
+        <w:t>Modified BBa_term</w:t>
+      </w:r>
+      <w:r>
+        <w:t xml:space="preserve">, </w:t>
+      </w:r>
+    </w:p>
+    <w:p>
+      <w:r>
+        <w:rPr>
+          <w:b/>
+        </w:rPr>
+        <w:t xml:space="preserve">Notes: </w:t>
+      </w:r>
+      <w:r>
+        <w:t>Prefix tgcc and suffix ccgg fusion sites conferred to sequence by level 1 plasmid backbone pTU1-B-LacZ</w:t>
+      </w:r>
+    </w:p>
+    <w:p>
+      <w:r>
+        <w:rPr>
+          <w:b/>
+        </w:rPr>
+        <w:t xml:space="preserve">Sequence (Excluding plasmid backbone): </w:t>
+      </w:r>
+      <w:r>
+        <w:t xml:space="preserve">5' </w:t>
+      </w:r>
+      <w:r>
+        <w:t>tgccctattatagtactatacatatgaggggagagagccctgccatgaacgcgtctagcgaacgtgaccgttctctgtttggtgtgctgcgtcagttccgccgctccttttggtctgttggcatcttcagcgcggtcatcaatgttctgatgctggcacctagcgtctacatgctccaggtttacgaccgtgtcctcgccagcggcaacggtattactctgctgatgctcacgctcctgatggcgggtctgtgcgccttcatgggtgctctcgaatgggttcgcagcctgctggtagttcgtcttggtactcgcatcgacctcgcgctcaatcaagacgtttttaacgcggctttcgcgcgtaatctggaagctggtgatggccgtgccggtctggcgctgaccgacctcaccctgctccgtcaattcatcacgggtaatgcactgttcgcgttcttcgacgttccgtggttcccgctctttctcctcgtactgttcctgctgcacccttggctcggcatgctcgcactgggtggtacggttgtacctggtggcgtaggcctcgcagaaccggcgtctgaccagtctaccgcgggtggctctaatcaacaaagccaacaagccactcatctcgcggatgcgcagctccgtaatgcggacgttatcgaagcgatgggtatgctcggtaacctccgtcgtcgctggctggcgcgtcactaccgctttatctccctccaaaatctcgcttccgagcgcgcagccgccgttggtggtgcgtccaaatactctcgtattgcactccaaagcctcatgctgggcctcggtgcgctcctcgcgatcgacggcaaaatcacgccgggtatgatgattgcgggctctatcctcgtcggtcgtgttctgtccccgattgaccagctgatcggtgtttggaaacagtggtcttctgcccgcattgcgtggcagcgcctgacccgtctgattgccgcatatccgccacgccctgcggctatggctctcccagcgccggaaggccacctgtccgttgagcaagtttctctgcgtaccgcacaaggcaatactcgcctgcaaaacatccatttctccctgcaagcgggtgagaccctggttatcctgggcgcctctggttctggcaaatcttctctcgctcgtctgctcgtgggtgcacaatcccctactcaaggtaaagttcgcctcgatggtgcggacctgaaccaagttgacaaaaacaccttcggtccgaccattggttacctcccgcaggacgttcaactgttcaaaggtagcctggcggaaaacattgcccgtttcggcgacgccgacccggaaaaggttgttgcggcagctaagctcgccggtgttcacgaactcatcctgtctctgcctaatggttacgacactgagctgggtgacggcggtggcggcctgtctggtggtcaacgtcagcgtatcggtcttgcacgcgcaatgtacggcgacccgtgtctcctcattctggacgaaccgaacgcatctctggactctgagggtgaccaagcactcatgcaggctattgtggcgctccagaaacgtggtgcaaccgttgtactcattacgcaccgtccggcactcaccaccctcgctcagaaaatcctgatcctccacgagggtcaacagcaacgtatgggcctggcccgtgacgttctgacggaactccagcagcgctccgcggcaaaccaggcgcgtatgaacccgaccgcagcaatgccacagtaataatcgatatatgttccgg</w:t>
+      </w:r>
+      <w:r>
+        <w:t xml:space="preserve"> 3'</w:t>
+      </w:r>
+    </w:p>
+    <w:p>
+      <w:pPr>
+        <w:pStyle w:val="Heading3"/>
+      </w:pPr>
+      <w:r>
+        <w:t>Transcription unit 2 variant 4</w:t>
+      </w:r>
+    </w:p>
+    <w:p>
+      <w:r>
+        <w:rPr>
+          <w:b/>
+        </w:rPr>
+        <w:t xml:space="preserve">Parts: </w:t>
+      </w:r>
+      <w:r>
+        <w:t>Modified BBa_promoter</w:t>
+      </w:r>
+      <w:r>
+        <w:t xml:space="preserve">, </w:t>
+      </w:r>
+      <w:r>
+        <w:t>Modified BBa_rbs</w:t>
+      </w:r>
+      <w:r>
+        <w:t xml:space="preserve">, </w:t>
+      </w:r>
+      <w:r>
+        <w:t>Modified BBa_K215100</w:t>
+      </w:r>
+      <w:r>
+        <w:t xml:space="preserve">, </w:t>
+      </w:r>
+      <w:r>
+        <w:t>Modified BBa_J63002</w:t>
+      </w:r>
+      <w:r>
+        <w:t xml:space="preserve">, </w:t>
+      </w:r>
+    </w:p>
+    <w:p>
+      <w:r>
+        <w:rPr>
+          <w:b/>
+        </w:rPr>
+        <w:t xml:space="preserve">Notes: </w:t>
+      </w:r>
+      <w:r>
+        <w:t>Prefix tgcc and suffix ccgg fusion sites conferred to sequence by level 1 plasmid backbone pTU1-B-LacZ</w:t>
+      </w:r>
+    </w:p>
+    <w:p>
+      <w:r>
+        <w:rPr>
+          <w:b/>
+        </w:rPr>
+        <w:t xml:space="preserve">Sequence (Excluding plasmid backbone): </w:t>
+      </w:r>
+      <w:r>
+        <w:t xml:space="preserve">5' </w:t>
+      </w:r>
+      <w:r>
+        <w:t>tgccctattatagtactatacatatgaggggagagagccctgccatgaacgcgtctagcgaacgtgaccgttctctgtttggtgtgctgcgtcagttccgccgctccttttggtctgttggcatcttcagcgcggtcatcaatgttctgatgctggcacctagcgtctacatgctccaggtttacgaccgtgtcctcgccagcggcaacggtattactctgctgatgctcacgctcctgatggcgggtctgtgcgccttcatgggtgctctcgaatgggttcgcagcctgctggtagttcgtcttggtactcgcatcgacctcgcgctcaatcaagacgtttttaacgcggctttcgcgcgtaatctggaagctggtgatggccgtgccggtctggcgctgaccgacctcaccctgctccgtcaattcatcacgggtaatgcactgttcgcgttcttcgacgttccgtggttcccgctctttctcctcgtactgttcctgctgcacccttggctcggcatgctcgcactgggtggtacggttgtacctggtggcgtaggcctcgcagaaccggcgtctgaccagtctaccgcgggtggctctaatcaacaaagccaacaagccactcatctcgcggatgcgcagctccgtaatgcggacgttatcgaagcgatgggtatgctcggtaacctccgtcgtcgctggctggcgcgtcactaccgctttatctccctccaaaatctcgcttccgagcgcgcagccgccgttggtggtgcgtccaaatactctcgtattgcactccaaagcctcatgctgggcctcggtgcgctcctcgcgatcgacggcaaaatcacgccgggtatgatgattgcgggctctatcctcgtcggtcgtgttctgtccccgattgaccagctgatcggtgtttggaaacagtggtcttctgcccgcattgcgtggcagcgcctgacccgtctgattgccgcatatccgccacgccctgcggctatggctctcccagcgccggaaggccacctgtccgttgagcaagtttctctgcgtaccgcacaaggcaatactcgcctgcaaaacatccatttctccctgcaagcgggtgagaccctggttatcctgggcgcctctggttctggcaaatcttctctcgctcgtctgctcgtgggtgcacaatcccctactcaaggtaaagttcgcctcgatggtgcggacctgaaccaagttgacaaaaacaccttcggtccgaccattggttacctcccgcaggacgttcaactgttcaaaggtagcctggcggaaaacattgcccgtttcggcgacgccgacccggaaaaggttgttgcggcagctaagctcgccggtgttcacgaactcatcctgtctctgcctaatggttacgacactgagctgggtgacggcggtggcggcctgtctggtggtcaacgtcagcgtatcggtcttgcacgcgcaatgtacggcgacccgtgtctcctcattctggacgaaccgaacgcatctctggactctgagggtgaccaagcactcatgcaggctattgtggcgctccagaaacgtggtgcaaccgttgtactcattacgcaccgtccggcactcaccaccctcgctcagaaaatcctgatcctccacgagggtcaacagcaacgtatgggcctggcccgtgacgttctgacggaactccagcagcgctccgcggcaaaccaggcgcgtatgaacccgaccgcagcaatgccacagtaataaaatttcttatgatttatgatttttattattaaataagttataaaaaaaataagtgtatacaaattttaaagtgactcttaggttttaaaacgaaaattcttattcttgagtaactctttcctgtaggtcaggttgctttctcaggtatagcatgaggtcgctcttattgaccacacctctaccggcatgccgagcaaatgcctgcccgg</w:t>
       </w:r>
       <w:r>
         <w:t xml:space="preserve"> 3'</w:t>
@@ -1799,6 +3403,681 @@
       </w:r>
       <w:r>
         <w:t>atctctattatagtactatacatatggggggcatgtgggggggcatgtgggggcatatagggggtatgcggggtcgatatatgtttgcctgccctattatagtactatacatatggggggcatgtgggggggcatgtgggggcatatagggggtatgcggggtcgatatatgttccgg</w:t>
+      </w:r>
+      <w:r>
+        <w:t xml:space="preserve"> 3'</w:t>
+      </w:r>
+    </w:p>
+    <w:p>
+      <w:pPr>
+        <w:pStyle w:val="Heading3"/>
+      </w:pPr>
+      <w:r>
+        <w:t>Level 2 construct variant 2</w:t>
+      </w:r>
+    </w:p>
+    <w:p>
+      <w:r>
+        <w:rPr>
+          <w:b/>
+        </w:rPr>
+        <w:t xml:space="preserve">Sub-units: </w:t>
+      </w:r>
+      <w:r>
+        <w:t>Transcription unit 1 variant 1</w:t>
+      </w:r>
+      <w:r>
+        <w:t xml:space="preserve">, </w:t>
+      </w:r>
+      <w:r>
+        <w:t>Transcription unit 2 variant 2</w:t>
+      </w:r>
+      <w:r>
+        <w:t xml:space="preserve">, </w:t>
+      </w:r>
+    </w:p>
+    <w:p>
+      <w:r>
+        <w:rPr>
+          <w:b/>
+        </w:rPr>
+        <w:t xml:space="preserve">Sequence (Excluding plasmid backbone): </w:t>
+      </w:r>
+      <w:r>
+        <w:t xml:space="preserve">5' </w:t>
+      </w:r>
+      <w:r>
+        <w:t>atctctattatagtactatacatatggggggcatgtgggggggcatgtgggggcatatagggggtatgcggggtcgatatatgtttgcctgccctattatagtactatacatatggggggcatgtgggggggcatgtgggggcatatagggggtatgcggggaatttcttatgatttatgatttttattattaaataagttataaaaaaaataagtgtatacaaattttaaagtgactcttaggttttaaaacgaaaattcttattcttgagtaactctttcctgtaggtcaggttgctttctcaggtatagcatgaggtcgctcttattgaccacacctctaccggcatgccgagcaaatgcctgcccgg</w:t>
+      </w:r>
+      <w:r>
+        <w:t xml:space="preserve"> 3'</w:t>
+      </w:r>
+    </w:p>
+    <w:p>
+      <w:pPr>
+        <w:pStyle w:val="Heading3"/>
+      </w:pPr>
+      <w:r>
+        <w:t>Level 2 construct variant 3</w:t>
+      </w:r>
+    </w:p>
+    <w:p>
+      <w:r>
+        <w:rPr>
+          <w:b/>
+        </w:rPr>
+        <w:t xml:space="preserve">Sub-units: </w:t>
+      </w:r>
+      <w:r>
+        <w:t>Transcription unit 1 variant 1</w:t>
+      </w:r>
+      <w:r>
+        <w:t xml:space="preserve">, </w:t>
+      </w:r>
+      <w:r>
+        <w:t>Transcription unit 2 variant 3</w:t>
+      </w:r>
+      <w:r>
+        <w:t xml:space="preserve">, </w:t>
+      </w:r>
+    </w:p>
+    <w:p>
+      <w:r>
+        <w:rPr>
+          <w:b/>
+        </w:rPr>
+        <w:t xml:space="preserve">Sequence (Excluding plasmid backbone): </w:t>
+      </w:r>
+      <w:r>
+        <w:t xml:space="preserve">5' </w:t>
+      </w:r>
+      <w:r>
+        <w:t>atctctattatagtactatacatatggggggcatgtgggggggcatgtgggggcatatagggggtatgcggggtcgatatatgtttgcctgccctattatagtactatacatatgaggggagagagccctgccatgaacgcgtctagcgaacgtgaccgttctctgtttggtgtgctgcgtcagttccgccgctccttttggtctgttggcatcttcagcgcggtcatcaatgttctgatgctggcacctagcgtctacatgctccaggtttacgaccgtgtcctcgccagcggcaacggtattactctgctgatgctcacgctcctgatggcgggtctgtgcgccttcatgggtgctctcgaatgggttcgcagcctgctggtagttcgtcttggtactcgcatcgacctcgcgctcaatcaagacgtttttaacgcggctttcgcgcgtaatctggaagctggtgatggccgtgccggtctggcgctgaccgacctcaccctgctccgtcaattcatcacgggtaatgcactgttcgcgttcttcgacgttccgtggttcccgctctttctcctcgtactgttcctgctgcacccttggctcggcatgctcgcactgggtggtacggttgtacctggtggcgtaggcctcgcagaaccggcgtctgaccagtctaccgcgggtggctctaatcaacaaagccaacaagccactcatctcgcggatgcgcagctccgtaatgcggacgttatcgaagcgatgggtatgctcggtaacctccgtcgtcgctggctggcgcgtcactaccgctttatctccctccaaaatctcgcttccgagcgcgcagccgccgttggtggtgcgtccaaatactctcgtattgcactccaaagcctcatgctgggcctcggtgcgctcctcgcgatcgacggcaaaatcacgccgggtatgatgattgcgggctctatcctcgtcggtcgtgttctgtccccgattgaccagctgatcggtgtttggaaacagtggtcttctgcccgcattgcgtggcagcgcctgacccgtctgattgccgcatatccgccacgccctgcggctatggctctcccagcgccggaaggccacctgtccgttgagcaagtttctctgcgtaccgcacaaggcaatactcgcctgcaaaacatccatttctccctgcaagcgggtgagaccctggttatcctgggcgcctctggttctggcaaatcttctctcgctcgtctgctcgtgggtgcacaatcccctactcaaggtaaagttcgcctcgatggtgcggacctgaaccaagttgacaaaaacaccttcggtccgaccattggttacctcccgcaggacgttcaactgttcaaaggtagcctggcggaaaacattgcccgtttcggcgacgccgacccggaaaaggttgttgcggcagctaagctcgccggtgttcacgaactcatcctgtctctgcctaatggttacgacactgagctgggtgacggcggtggcggcctgtctggtggtcaacgtcagcgtatcggtcttgcacgcgcaatgtacggcgacccgtgtctcctcattctggacgaaccgaacgcatctctggactctgagggtgaccaagcactcatgcaggctattgtggcgctccagaaacgtggtgcaaccgttgtactcattacgcaccgtccggcactcaccaccctcgctcagaaaatcctgatcctccacgagggtcaacagcaacgtatgggcctggcccgtgacgttctgacggaactccagcagcgctccgcggcaaaccaggcgcgtatgaacccgaccgcagcaatgccacagtaataatcgatatatgttccgg</w:t>
+      </w:r>
+      <w:r>
+        <w:t xml:space="preserve"> 3'</w:t>
+      </w:r>
+    </w:p>
+    <w:p>
+      <w:pPr>
+        <w:pStyle w:val="Heading3"/>
+      </w:pPr>
+      <w:r>
+        <w:t>Level 2 construct variant 4</w:t>
+      </w:r>
+    </w:p>
+    <w:p>
+      <w:r>
+        <w:rPr>
+          <w:b/>
+        </w:rPr>
+        <w:t xml:space="preserve">Sub-units: </w:t>
+      </w:r>
+      <w:r>
+        <w:t>Transcription unit 1 variant 1</w:t>
+      </w:r>
+      <w:r>
+        <w:t xml:space="preserve">, </w:t>
+      </w:r>
+      <w:r>
+        <w:t>Transcription unit 2 variant 4</w:t>
+      </w:r>
+      <w:r>
+        <w:t xml:space="preserve">, </w:t>
+      </w:r>
+    </w:p>
+    <w:p>
+      <w:r>
+        <w:rPr>
+          <w:b/>
+        </w:rPr>
+        <w:t xml:space="preserve">Sequence (Excluding plasmid backbone): </w:t>
+      </w:r>
+      <w:r>
+        <w:t xml:space="preserve">5' </w:t>
+      </w:r>
+      <w:r>
+        <w:t>atctctattatagtactatacatatggggggcatgtgggggggcatgtgggggcatatagggggtatgcggggtcgatatatgtttgcctgccctattatagtactatacatatgaggggagagagccctgccatgaacgcgtctagcgaacgtgaccgttctctgtttggtgtgctgcgtcagttccgccgctccttttggtctgttggcatcttcagcgcggtcatcaatgttctgatgctggcacctagcgtctacatgctccaggtttacgaccgtgtcctcgccagcggcaacggtattactctgctgatgctcacgctcctgatggcgggtctgtgcgccttcatgggtgctctcgaatgggttcgcagcctgctggtagttcgtcttggtactcgcatcgacctcgcgctcaatcaagacgtttttaacgcggctttcgcgcgtaatctggaagctggtgatggccgtgccggtctggcgctgaccgacctcaccctgctccgtcaattcatcacgggtaatgcactgttcgcgttcttcgacgttccgtggttcccgctctttctcctcgtactgttcctgctgcacccttggctcggcatgctcgcactgggtggtacggttgtacctggtggcgtaggcctcgcagaaccggcgtctgaccagtctaccgcgggtggctctaatcaacaaagccaacaagccactcatctcgcggatgcgcagctccgtaatgcggacgttatcgaagcgatgggtatgctcggtaacctccgtcgtcgctggctggcgcgtcactaccgctttatctccctccaaaatctcgcttccgagcgcgcagccgccgttggtggtgcgtccaaatactctcgtattgcactccaaagcctcatgctgggcctcggtgcgctcctcgcgatcgacggcaaaatcacgccgggtatgatgattgcgggctctatcctcgtcggtcgtgttctgtccccgattgaccagctgatcggtgtttggaaacagtggtcttctgcccgcattgcgtggcagcgcctgacccgtctgattgccgcatatccgccacgccctgcggctatggctctcccagcgccggaaggccacctgtccgttgagcaagtttctctgcgtaccgcacaaggcaatactcgcctgcaaaacatccatttctccctgcaagcgggtgagaccctggttatcctgggcgcctctggttctggcaaatcttctctcgctcgtctgctcgtgggtgcacaatcccctactcaaggtaaagttcgcctcgatggtgcggacctgaaccaagttgacaaaaacaccttcggtccgaccattggttacctcccgcaggacgttcaactgttcaaaggtagcctggcggaaaacattgcccgtttcggcgacgccgacccggaaaaggttgttgcggcagctaagctcgccggtgttcacgaactcatcctgtctctgcctaatggttacgacactgagctgggtgacggcggtggcggcctgtctggtggtcaacgtcagcgtatcggtcttgcacgcgcaatgtacggcgacccgtgtctcctcattctggacgaaccgaacgcatctctggactctgagggtgaccaagcactcatgcaggctattgtggcgctccagaaacgtggtgcaaccgttgtactcattacgcaccgtccggcactcaccaccctcgctcagaaaatcctgatcctccacgagggtcaacagcaacgtatgggcctggcccgtgacgttctgacggaactccagcagcgctccgcggcaaaccaggcgcgtatgaacccgaccgcagcaatgccacagtaataaaatttcttatgatttatgatttttattattaaataagttataaaaaaaataagtgtatacaaattttaaagtgactcttaggttttaaaacgaaaattcttattcttgagtaactctttcctgtaggtcaggttgctttctcaggtatagcatgaggtcgctcttattgaccacacctctaccggcatgccgagcaaatgcctgcccgg</w:t>
+      </w:r>
+      <w:r>
+        <w:t xml:space="preserve"> 3'</w:t>
+      </w:r>
+    </w:p>
+    <w:p>
+      <w:pPr>
+        <w:pStyle w:val="Heading3"/>
+      </w:pPr>
+      <w:r>
+        <w:t>Level 2 construct variant 5</w:t>
+      </w:r>
+    </w:p>
+    <w:p>
+      <w:r>
+        <w:rPr>
+          <w:b/>
+        </w:rPr>
+        <w:t xml:space="preserve">Sub-units: </w:t>
+      </w:r>
+      <w:r>
+        <w:t>Transcription unit 1 variant 2</w:t>
+      </w:r>
+      <w:r>
+        <w:t xml:space="preserve">, </w:t>
+      </w:r>
+      <w:r>
+        <w:t>Transcription unit 2 variant 1</w:t>
+      </w:r>
+      <w:r>
+        <w:t xml:space="preserve">, </w:t>
+      </w:r>
+    </w:p>
+    <w:p>
+      <w:r>
+        <w:rPr>
+          <w:b/>
+        </w:rPr>
+        <w:t xml:space="preserve">Sequence (Excluding plasmid backbone): </w:t>
+      </w:r>
+      <w:r>
+        <w:t xml:space="preserve">5' </w:t>
+      </w:r>
+      <w:r>
+        <w:t>atctctattatagtacaataattttgtttaactttaagaaggagacatatggggggcatgtgggggggcatgtgggggcatatagggggtatgcggggtcgatatatgtttgcctgccctattatagtactatacatatggggggcatgtgggggggcatgtgggggcatatagggggtatgcggggtcgatatatgttccgg</w:t>
+      </w:r>
+      <w:r>
+        <w:t xml:space="preserve"> 3'</w:t>
+      </w:r>
+    </w:p>
+    <w:p>
+      <w:pPr>
+        <w:pStyle w:val="Heading3"/>
+      </w:pPr>
+      <w:r>
+        <w:t>Level 2 construct variant 6</w:t>
+      </w:r>
+    </w:p>
+    <w:p>
+      <w:r>
+        <w:rPr>
+          <w:b/>
+        </w:rPr>
+        <w:t xml:space="preserve">Sub-units: </w:t>
+      </w:r>
+      <w:r>
+        <w:t>Transcription unit 1 variant 2</w:t>
+      </w:r>
+      <w:r>
+        <w:t xml:space="preserve">, </w:t>
+      </w:r>
+      <w:r>
+        <w:t>Transcription unit 2 variant 2</w:t>
+      </w:r>
+      <w:r>
+        <w:t xml:space="preserve">, </w:t>
+      </w:r>
+    </w:p>
+    <w:p>
+      <w:r>
+        <w:rPr>
+          <w:b/>
+        </w:rPr>
+        <w:t xml:space="preserve">Sequence (Excluding plasmid backbone): </w:t>
+      </w:r>
+      <w:r>
+        <w:t xml:space="preserve">5' </w:t>
+      </w:r>
+      <w:r>
+        <w:t>atctctattatagtacaataattttgtttaactttaagaaggagacatatggggggcatgtgggggggcatgtgggggcatatagggggtatgcggggtcgatatatgtttgcctgccctattatagtactatacatatggggggcatgtgggggggcatgtgggggcatatagggggtatgcggggaatttcttatgatttatgatttttattattaaataagttataaaaaaaataagtgtatacaaattttaaagtgactcttaggttttaaaacgaaaattcttattcttgagtaactctttcctgtaggtcaggttgctttctcaggtatagcatgaggtcgctcttattgaccacacctctaccggcatgccgagcaaatgcctgcccgg</w:t>
+      </w:r>
+      <w:r>
+        <w:t xml:space="preserve"> 3'</w:t>
+      </w:r>
+    </w:p>
+    <w:p>
+      <w:pPr>
+        <w:pStyle w:val="Heading3"/>
+      </w:pPr>
+      <w:r>
+        <w:t>Level 2 construct variant 7</w:t>
+      </w:r>
+    </w:p>
+    <w:p>
+      <w:r>
+        <w:rPr>
+          <w:b/>
+        </w:rPr>
+        <w:t xml:space="preserve">Sub-units: </w:t>
+      </w:r>
+      <w:r>
+        <w:t>Transcription unit 1 variant 2</w:t>
+      </w:r>
+      <w:r>
+        <w:t xml:space="preserve">, </w:t>
+      </w:r>
+      <w:r>
+        <w:t>Transcription unit 2 variant 3</w:t>
+      </w:r>
+      <w:r>
+        <w:t xml:space="preserve">, </w:t>
+      </w:r>
+    </w:p>
+    <w:p>
+      <w:r>
+        <w:rPr>
+          <w:b/>
+        </w:rPr>
+        <w:t xml:space="preserve">Sequence (Excluding plasmid backbone): </w:t>
+      </w:r>
+      <w:r>
+        <w:t xml:space="preserve">5' </w:t>
+      </w:r>
+      <w:r>
+        <w:t>atctctattatagtacaataattttgtttaactttaagaaggagacatatggggggcatgtgggggggcatgtgggggcatatagggggtatgcggggtcgatatatgtttgcctgccctattatagtactatacatatgaggggagagagccctgccatgaacgcgtctagcgaacgtgaccgttctctgtttggtgtgctgcgtcagttccgccgctccttttggtctgttggcatcttcagcgcggtcatcaatgttctgatgctggcacctagcgtctacatgctccaggtttacgaccgtgtcctcgccagcggcaacggtattactctgctgatgctcacgctcctgatggcgggtctgtgcgccttcatgggtgctctcgaatgggttcgcagcctgctggtagttcgtcttggtactcgcatcgacctcgcgctcaatcaagacgtttttaacgcggctttcgcgcgtaatctggaagctggtgatggccgtgccggtctggcgctgaccgacctcaccctgctccgtcaattcatcacgggtaatgcactgttcgcgttcttcgacgttccgtggttcccgctctttctcctcgtactgttcctgctgcacccttggctcggcatgctcgcactgggtggtacggttgtacctggtggcgtaggcctcgcagaaccggcgtctgaccagtctaccgcgggtggctctaatcaacaaagccaacaagccactcatctcgcggatgcgcagctccgtaatgcggacgttatcgaagcgatgggtatgctcggtaacctccgtcgtcgctggctggcgcgtcactaccgctttatctccctccaaaatctcgcttccgagcgcgcagccgccgttggtggtgcgtccaaatactctcgtattgcactccaaagcctcatgctgggcctcggtgcgctcctcgcgatcgacggcaaaatcacgccgggtatgatgattgcgggctctatcctcgtcggtcgtgttctgtccccgattgaccagctgatcggtgtttggaaacagtggtcttctgcccgcattgcgtggcagcgcctgacccgtctgattgccgcatatccgccacgccctgcggctatggctctcccagcgccggaaggccacctgtccgttgagcaagtttctctgcgtaccgcacaaggcaatactcgcctgcaaaacatccatttctccctgcaagcgggtgagaccctggttatcctgggcgcctctggttctggcaaatcttctctcgctcgtctgctcgtgggtgcacaatcccctactcaaggtaaagttcgcctcgatggtgcggacctgaaccaagttgacaaaaacaccttcggtccgaccattggttacctcccgcaggacgttcaactgttcaaaggtagcctggcggaaaacattgcccgtttcggcgacgccgacccggaaaaggttgttgcggcagctaagctcgccggtgttcacgaactcatcctgtctctgcctaatggttacgacactgagctgggtgacggcggtggcggcctgtctggtggtcaacgtcagcgtatcggtcttgcacgcgcaatgtacggcgacccgtgtctcctcattctggacgaaccgaacgcatctctggactctgagggtgaccaagcactcatgcaggctattgtggcgctccagaaacgtggtgcaaccgttgtactcattacgcaccgtccggcactcaccaccctcgctcagaaaatcctgatcctccacgagggtcaacagcaacgtatgggcctggcccgtgacgttctgacggaactccagcagcgctccgcggcaaaccaggcgcgtatgaacccgaccgcagcaatgccacagtaataatcgatatatgttccgg</w:t>
+      </w:r>
+      <w:r>
+        <w:t xml:space="preserve"> 3'</w:t>
+      </w:r>
+    </w:p>
+    <w:p>
+      <w:pPr>
+        <w:pStyle w:val="Heading3"/>
+      </w:pPr>
+      <w:r>
+        <w:t>Level 2 construct variant 8</w:t>
+      </w:r>
+    </w:p>
+    <w:p>
+      <w:r>
+        <w:rPr>
+          <w:b/>
+        </w:rPr>
+        <w:t xml:space="preserve">Sub-units: </w:t>
+      </w:r>
+      <w:r>
+        <w:t>Transcription unit 1 variant 2</w:t>
+      </w:r>
+      <w:r>
+        <w:t xml:space="preserve">, </w:t>
+      </w:r>
+      <w:r>
+        <w:t>Transcription unit 2 variant 4</w:t>
+      </w:r>
+      <w:r>
+        <w:t xml:space="preserve">, </w:t>
+      </w:r>
+    </w:p>
+    <w:p>
+      <w:r>
+        <w:rPr>
+          <w:b/>
+        </w:rPr>
+        <w:t xml:space="preserve">Sequence (Excluding plasmid backbone): </w:t>
+      </w:r>
+      <w:r>
+        <w:t xml:space="preserve">5' </w:t>
+      </w:r>
+      <w:r>
+        <w:t>atctctattatagtacaataattttgtttaactttaagaaggagacatatggggggcatgtgggggggcatgtgggggcatatagggggtatgcggggtcgatatatgtttgcctgccctattatagtactatacatatgaggggagagagccctgccatgaacgcgtctagcgaacgtgaccgttctctgtttggtgtgctgcgtcagttccgccgctccttttggtctgttggcatcttcagcgcggtcatcaatgttctgatgctggcacctagcgtctacatgctccaggtttacgaccgtgtcctcgccagcggcaacggtattactctgctgatgctcacgctcctgatggcgggtctgtgcgccttcatgggtgctctcgaatgggttcgcagcctgctggtagttcgtcttggtactcgcatcgacctcgcgctcaatcaagacgtttttaacgcggctttcgcgcgtaatctggaagctggtgatggccgtgccggtctggcgctgaccgacctcaccctgctccgtcaattcatcacgggtaatgcactgttcgcgttcttcgacgttccgtggttcccgctctttctcctcgtactgttcctgctgcacccttggctcggcatgctcgcactgggtggtacggttgtacctggtggcgtaggcctcgcagaaccggcgtctgaccagtctaccgcgggtggctctaatcaacaaagccaacaagccactcatctcgcggatgcgcagctccgtaatgcggacgttatcgaagcgatgggtatgctcggtaacctccgtcgtcgctggctggcgcgtcactaccgctttatctccctccaaaatctcgcttccgagcgcgcagccgccgttggtggtgcgtccaaatactctcgtattgcactccaaagcctcatgctgggcctcggtgcgctcctcgcgatcgacggcaaaatcacgccgggtatgatgattgcgggctctatcctcgtcggtcgtgttctgtccccgattgaccagctgatcggtgtttggaaacagtggtcttctgcccgcattgcgtggcagcgcctgacccgtctgattgccgcatatccgccacgccctgcggctatggctctcccagcgccggaaggccacctgtccgttgagcaagtttctctgcgtaccgcacaaggcaatactcgcctgcaaaacatccatttctccctgcaagcgggtgagaccctggttatcctgggcgcctctggttctggcaaatcttctctcgctcgtctgctcgtgggtgcacaatcccctactcaaggtaaagttcgcctcgatggtgcggacctgaaccaagttgacaaaaacaccttcggtccgaccattggttacctcccgcaggacgttcaactgttcaaaggtagcctggcggaaaacattgcccgtttcggcgacgccgacccggaaaaggttgttgcggcagctaagctcgccggtgttcacgaactcatcctgtctctgcctaatggttacgacactgagctgggtgacggcggtggcggcctgtctggtggtcaacgtcagcgtatcggtcttgcacgcgcaatgtacggcgacccgtgtctcctcattctggacgaaccgaacgcatctctggactctgagggtgaccaagcactcatgcaggctattgtggcgctccagaaacgtggtgcaaccgttgtactcattacgcaccgtccggcactcaccaccctcgctcagaaaatcctgatcctccacgagggtcaacagcaacgtatgggcctggcccgtgacgttctgacggaactccagcagcgctccgcggcaaaccaggcgcgtatgaacccgaccgcagcaatgccacagtaataaaatttcttatgatttatgatttttattattaaataagttataaaaaaaataagtgtatacaaattttaaagtgactcttaggttttaaaacgaaaattcttattcttgagtaactctttcctgtaggtcaggttgctttctcaggtatagcatgaggtcgctcttattgaccacacctctaccggcatgccgagcaaatgcctgcccgg</w:t>
+      </w:r>
+      <w:r>
+        <w:t xml:space="preserve"> 3'</w:t>
+      </w:r>
+    </w:p>
+    <w:p>
+      <w:pPr>
+        <w:pStyle w:val="Heading3"/>
+      </w:pPr>
+      <w:r>
+        <w:t>Level 2 construct variant 9</w:t>
+      </w:r>
+    </w:p>
+    <w:p>
+      <w:r>
+        <w:rPr>
+          <w:b/>
+        </w:rPr>
+        <w:t xml:space="preserve">Sub-units: </w:t>
+      </w:r>
+      <w:r>
+        <w:t>Transcription unit 1 variant 3</w:t>
+      </w:r>
+      <w:r>
+        <w:t xml:space="preserve">, </w:t>
+      </w:r>
+      <w:r>
+        <w:t>Transcription unit 2 variant 1</w:t>
+      </w:r>
+      <w:r>
+        <w:t xml:space="preserve">, </w:t>
+      </w:r>
+    </w:p>
+    <w:p>
+      <w:r>
+        <w:rPr>
+          <w:b/>
+        </w:rPr>
+        <w:t xml:space="preserve">Sequence (Excluding plasmid backbone): </w:t>
+      </w:r>
+      <w:r>
+        <w:t xml:space="preserve">5' </w:t>
+      </w:r>
+      <w:r>
+        <w:t>atctctatttatgacaacttgacggctacatcattcactttttcttcacaaccggcacggaactcgctcgggctggccccggtgcattttttaaatacccgcgagaaatagagttgatcgtcaaaaccaacattgcgaccgacggtggcgataggcatccgggtggtgctcaaaagcagcttcgcctggctgatacgttggtcctcgcgccagcttaagacgctaatccctaactgctggcggaaaagatgtgacagacgcgacggcgacaagcaaacatgctgtgcgacgctggcgatatcaaaattgctgtctgccaggtgatcgctgatgtactgacaagcctcgcgtacccgattatccatcggtggatggagcgactcgttaatcgcttccatgcgccgcagtaacaattgctcaagcagatttatcgccagcagctccgaatagcgcccttccccttgcccggcgttaatgatttgcccaaacaggtcgctgaaatgcggctggtgcgcttcatccgggcgaaagaaccccgtattggcaaatattgacggccagttaagccattcatgccagtaggcgcgcggacgaaagtaaacccactggtgataccattcgcgagcctccggatgacgaccgtagtgatgaatctctcctggcgggaacagcaaaatatcacccggtcggcaaacaaattctcgtccctgatttttcaccaccccctgaccgcgaatggtgagattgagaatataacctttcattcccagcggtcggtcgataaaaaaatcgagataaccgttggcctcaatcggcgttaaacccgccaccagatgggcattaaacgagtatcccggcagcaggggatcattttgcgcttcagccatacttttcatactcccgccattcagagaagaaaccaattgtccatattgcatcagacattgccgtcactgcgtcttttactggctcttctcgctaaccaaaccggtaaccccgcttattaaaagcattctgtaacaaagcgggaccaaagccatgacaaaaacgcgtaacaaaagtgtctataatcacggcagaaaagtccacattgattatttgcacggcgtcacactttgctatgccatagcatttttatccataagattagcggatcctacctgacgctttttatcgcaactctctactgtttctccatacccgtttttttgggctagcgtactatacatatggggggcatgtgggggggcatgtgggggcatatagggggtatgcggggtcgatatatgtttgcctgccctattatagtactatacatatggggggcatgtgggggggcatgtgggggcatatagggggtatgcggggtcgatatatgttccgg</w:t>
+      </w:r>
+      <w:r>
+        <w:t xml:space="preserve"> 3'</w:t>
+      </w:r>
+    </w:p>
+    <w:p>
+      <w:pPr>
+        <w:pStyle w:val="Heading3"/>
+      </w:pPr>
+      <w:r>
+        <w:t>Level 2 construct variant 10</w:t>
+      </w:r>
+    </w:p>
+    <w:p>
+      <w:r>
+        <w:rPr>
+          <w:b/>
+        </w:rPr>
+        <w:t xml:space="preserve">Sub-units: </w:t>
+      </w:r>
+      <w:r>
+        <w:t>Transcription unit 1 variant 3</w:t>
+      </w:r>
+      <w:r>
+        <w:t xml:space="preserve">, </w:t>
+      </w:r>
+      <w:r>
+        <w:t>Transcription unit 2 variant 2</w:t>
+      </w:r>
+      <w:r>
+        <w:t xml:space="preserve">, </w:t>
+      </w:r>
+    </w:p>
+    <w:p>
+      <w:r>
+        <w:rPr>
+          <w:b/>
+        </w:rPr>
+        <w:t xml:space="preserve">Sequence (Excluding plasmid backbone): </w:t>
+      </w:r>
+      <w:r>
+        <w:t xml:space="preserve">5' </w:t>
+      </w:r>
+      <w:r>
+        <w:t>atctctatttatgacaacttgacggctacatcattcactttttcttcacaaccggcacggaactcgctcgggctggccccggtgcattttttaaatacccgcgagaaatagagttgatcgtcaaaaccaacattgcgaccgacggtggcgataggcatccgggtggtgctcaaaagcagcttcgcctggctgatacgttggtcctcgcgccagcttaagacgctaatccctaactgctggcggaaaagatgtgacagacgcgacggcgacaagcaaacatgctgtgcgacgctggcgatatcaaaattgctgtctgccaggtgatcgctgatgtactgacaagcctcgcgtacccgattatccatcggtggatggagcgactcgttaatcgcttccatgcgccgcagtaacaattgctcaagcagatttatcgccagcagctccgaatagcgcccttccccttgcccggcgttaatgatttgcccaaacaggtcgctgaaatgcggctggtgcgcttcatccgggcgaaagaaccccgtattggcaaatattgacggccagttaagccattcatgccagtaggcgcgcggacgaaagtaaacccactggtgataccattcgcgagcctccggatgacgaccgtagtgatgaatctctcctggcgggaacagcaaaatatcacccggtcggcaaacaaattctcgtccctgatttttcaccaccccctgaccgcgaatggtgagattgagaatataacctttcattcccagcggtcggtcgataaaaaaatcgagataaccgttggcctcaatcggcgttaaacccgccaccagatgggcattaaacgagtatcccggcagcaggggatcattttgcgcttcagccatacttttcatactcccgccattcagagaagaaaccaattgtccatattgcatcagacattgccgtcactgcgtcttttactggctcttctcgctaaccaaaccggtaaccccgcttattaaaagcattctgtaacaaagcgggaccaaagccatgacaaaaacgcgtaacaaaagtgtctataatcacggcagaaaagtccacattgattatttgcacggcgtcacactttgctatgccatagcatttttatccataagattagcggatcctacctgacgctttttatcgcaactctctactgtttctccatacccgtttttttgggctagcgtactatacatatggggggcatgtgggggggcatgtgggggcatatagggggtatgcggggtcgatatatgtttgcctgccctattatagtactatacatatggggggcatgtgggggggcatgtgggggcatatagggggtatgcggggaatttcttatgatttatgatttttattattaaataagttataaaaaaaataagtgtatacaaattttaaagtgactcttaggttttaaaacgaaaattcttattcttgagtaactctttcctgtaggtcaggttgctttctcaggtatagcatgaggtcgctcttattgaccacacctctaccggcatgccgagcaaatgcctgcccgg</w:t>
+      </w:r>
+      <w:r>
+        <w:t xml:space="preserve"> 3'</w:t>
+      </w:r>
+    </w:p>
+    <w:p>
+      <w:pPr>
+        <w:pStyle w:val="Heading3"/>
+      </w:pPr>
+      <w:r>
+        <w:t>Level 2 construct variant 11</w:t>
+      </w:r>
+    </w:p>
+    <w:p>
+      <w:r>
+        <w:rPr>
+          <w:b/>
+        </w:rPr>
+        <w:t xml:space="preserve">Sub-units: </w:t>
+      </w:r>
+      <w:r>
+        <w:t>Transcription unit 1 variant 3</w:t>
+      </w:r>
+      <w:r>
+        <w:t xml:space="preserve">, </w:t>
+      </w:r>
+      <w:r>
+        <w:t>Transcription unit 2 variant 3</w:t>
+      </w:r>
+      <w:r>
+        <w:t xml:space="preserve">, </w:t>
+      </w:r>
+    </w:p>
+    <w:p>
+      <w:r>
+        <w:rPr>
+          <w:b/>
+        </w:rPr>
+        <w:t xml:space="preserve">Sequence (Excluding plasmid backbone): </w:t>
+      </w:r>
+      <w:r>
+        <w:t xml:space="preserve">5' </w:t>
+      </w:r>
+      <w:r>
+        <w:t>atctctatttatgacaacttgacggctacatcattcactttttcttcacaaccggcacggaactcgctcgggctggccccggtgcattttttaaatacccgcgagaaatagagttgatcgtcaaaaccaacattgcgaccgacggtggcgataggcatccgggtggtgctcaaaagcagcttcgcctggctgatacgttggtcctcgcgccagcttaagacgctaatccctaactgctggcggaaaagatgtgacagacgcgacggcgacaagcaaacatgctgtgcgacgctggcgatatcaaaattgctgtctgccaggtgatcgctgatgtactgacaagcctcgcgtacccgattatccatcggtggatggagcgactcgttaatcgcttccatgcgccgcagtaacaattgctcaagcagatttatcgccagcagctccgaatagcgcccttccccttgcccggcgttaatgatttgcccaaacaggtcgctgaaatgcggctggtgcgcttcatccgggcgaaagaaccccgtattggcaaatattgacggccagttaagccattcatgccagtaggcgcgcggacgaaagtaaacccactggtgataccattcgcgagcctccggatgacgaccgtagtgatgaatctctcctggcgggaacagcaaaatatcacccggtcggcaaacaaattctcgtccctgatttttcaccaccccctgaccgcgaatggtgagattgagaatataacctttcattcccagcggtcggtcgataaaaaaatcgagataaccgttggcctcaatcggcgttaaacccgccaccagatgggcattaaacgagtatcccggcagcaggggatcattttgcgcttcagccatacttttcatactcccgccattcagagaagaaaccaattgtccatattgcatcagacattgccgtcactgcgtcttttactggctcttctcgctaaccaaaccggtaaccccgcttattaaaagcattctgtaacaaagcgggaccaaagccatgacaaaaacgcgtaacaaaagtgtctataatcacggcagaaaagtccacattgattatttgcacggcgtcacactttgctatgccatagcatttttatccataagattagcggatcctacctgacgctttttatcgcaactctctactgtttctccatacccgtttttttgggctagcgtactatacatatggggggcatgtgggggggcatgtgggggcatatagggggtatgcggggtcgatatatgtttgcctgccctattatagtactatacatatgaggggagagagccctgccatgaacgcgtctagcgaacgtgaccgttctctgtttggtgtgctgcgtcagttccgccgctccttttggtctgttggcatcttcagcgcggtcatcaatgttctgatgctggcacctagcgtctacatgctccaggtttacgaccgtgtcctcgccagcggcaacggtattactctgctgatgctcacgctcctgatggcgggtctgtgcgccttcatgggtgctctcgaatgggttcgcagcctgctggtagttcgtcttggtactcgcatcgacctcgcgctcaatcaagacgtttttaacgcggctttcgcgcgtaatctggaagctggtgatggccgtgccggtctggcgctgaccgacctcaccctgctccgtcaattcatcacgggtaatgcactgttcgcgttcttcgacgttccgtggttcccgctctttctcctcgtactgttcctgctgcacccttggctcggcatgctcgcactgggtggtacggttgtacctggtggcgtaggcctcgcagaaccggcgtctgaccagtctaccgcgggtggctctaatcaacaaagccaacaagccactcatctcgcggatgcgcagctccgtaatgcggacgttatcgaagcgatgggtatgctcggtaacctccgtcgtcgctggctggcgcgtcactaccgctttatctccctccaaaatctcgcttccgagcgcgcagccgccgttggtggtgcgtccaaatactctcgtattgcactccaaagcctcatgctgggcctcggtgcgctcctcgcgatcgacggcaaaatcacgccgggtatgatgattgcgggctctatcctcgtcggtcgtgttctgtccccgattgaccagctgatcggtgtttggaaacagtggtcttctgcccgcattgcgtggcagcgcctgacccgtctgattgccgcatatccgccacgccctgcggctatggctctcccagcgccggaaggccacctgtccgttgagcaagtttctctgcgtaccgcacaaggcaatactcgcctgcaaaacatccatttctccctgcaagcgggtgagaccctggttatcctgggcgcctctggttctggcaaatcttctctcgctcgtctgctcgtgggtgcacaatcccctactcaaggtaaagttcgcctcgatggtgcggacctgaaccaagttgacaaaaacaccttcggtccgaccattggttacctcccgcaggacgttcaactgttcaaaggtagcctggcggaaaacattgcccgtttcggcgacgccgacccggaaaaggttgttgcggcagctaagctcgccggtgttcacgaactcatcctgtctctgcctaatggttacgacactgagctgggtgacggcggtggcggcctgtctggtggtcaacgtcagcgtatcggtcttgcacgcgcaatgtacggcgacccgtgtctcctcattctggacgaaccgaacgcatctctggactctgagggtgaccaagcactcatgcaggctattgtggcgctccagaaacgtggtgcaaccgttgtactcattacgcaccgtccggcactcaccaccctcgctcagaaaatcctgatcctccacgagggtcaacagcaacgtatgggcctggcccgtgacgttctgacggaactccagcagcgctccgcggcaaaccaggcgcgtatgaacccgaccgcagcaatgccacagtaataatcgatatatgttccgg</w:t>
+      </w:r>
+      <w:r>
+        <w:t xml:space="preserve"> 3'</w:t>
+      </w:r>
+    </w:p>
+    <w:p>
+      <w:pPr>
+        <w:pStyle w:val="Heading3"/>
+      </w:pPr>
+      <w:r>
+        <w:t>Level 2 construct variant 12</w:t>
+      </w:r>
+    </w:p>
+    <w:p>
+      <w:r>
+        <w:rPr>
+          <w:b/>
+        </w:rPr>
+        <w:t xml:space="preserve">Sub-units: </w:t>
+      </w:r>
+      <w:r>
+        <w:t>Transcription unit 1 variant 3</w:t>
+      </w:r>
+      <w:r>
+        <w:t xml:space="preserve">, </w:t>
+      </w:r>
+      <w:r>
+        <w:t>Transcription unit 2 variant 4</w:t>
+      </w:r>
+      <w:r>
+        <w:t xml:space="preserve">, </w:t>
+      </w:r>
+    </w:p>
+    <w:p>
+      <w:r>
+        <w:rPr>
+          <w:b/>
+        </w:rPr>
+        <w:t xml:space="preserve">Sequence (Excluding plasmid backbone): </w:t>
+      </w:r>
+      <w:r>
+        <w:t xml:space="preserve">5' </w:t>
+      </w:r>
+      <w:r>
+        <w:t>atctctatttatgacaacttgacggctacatcattcactttttcttcacaaccggcacggaactcgctcgggctggccccggtgcattttttaaatacccgcgagaaatagagttgatcgtcaaaaccaacattgcgaccgacggtggcgataggcatccgggtggtgctcaaaagcagcttcgcctggctgatacgttggtcctcgcgccagcttaagacgctaatccctaactgctggcggaaaagatgtgacagacgcgacggcgacaagcaaacatgctgtgcgacgctggcgatatcaaaattgctgtctgccaggtgatcgctgatgtactgacaagcctcgcgtacccgattatccatcggtggatggagcgactcgttaatcgcttccatgcgccgcagtaacaattgctcaagcagatttatcgccagcagctccgaatagcgcccttccccttgcccggcgttaatgatttgcccaaacaggtcgctgaaatgcggctggtgcgcttcatccgggcgaaagaaccccgtattggcaaatattgacggccagttaagccattcatgccagtaggcgcgcggacgaaagtaaacccactggtgataccattcgcgagcctccggatgacgaccgtagtgatgaatctctcctggcgggaacagcaaaatatcacccggtcggcaaacaaattctcgtccctgatttttcaccaccccctgaccgcgaatggtgagattgagaatataacctttcattcccagcggtcggtcgataaaaaaatcgagataaccgttggcctcaatcggcgttaaacccgccaccagatgggcattaaacgagtatcccggcagcaggggatcattttgcgcttcagccatacttttcatactcccgccattcagagaagaaaccaattgtccatattgcatcagacattgccgtcactgcgtcttttactggctcttctcgctaaccaaaccggtaaccccgcttattaaaagcattctgtaacaaagcgggaccaaagccatgacaaaaacgcgtaacaaaagtgtctataatcacggcagaaaagtccacattgattatttgcacggcgtcacactttgctatgccatagcatttttatccataagattagcggatcctacctgacgctttttatcgcaactctctactgtttctccatacccgtttttttgggctagcgtactatacatatggggggcatgtgggggggcatgtgggggcatatagggggtatgcggggtcgatatatgtttgcctgccctattatagtactatacatatgaggggagagagccctgccatgaacgcgtctagcgaacgtgaccgttctctgtttggtgtgctgcgtcagttccgccgctccttttggtctgttggcatcttcagcgcggtcatcaatgttctgatgctggcacctagcgtctacatgctccaggtttacgaccgtgtcctcgccagcggcaacggtattactctgctgatgctcacgctcctgatggcgggtctgtgcgccttcatgggtgctctcgaatgggttcgcagcctgctggtagttcgtcttggtactcgcatcgacctcgcgctcaatcaagacgtttttaacgcggctttcgcgcgtaatctggaagctggtgatggccgtgccggtctggcgctgaccgacctcaccctgctccgtcaattcatcacgggtaatgcactgttcgcgttcttcgacgttccgtggttcccgctctttctcctcgtactgttcctgctgcacccttggctcggcatgctcgcactgggtggtacggttgtacctggtggcgtaggcctcgcagaaccggcgtctgaccagtctaccgcgggtggctctaatcaacaaagccaacaagccactcatctcgcggatgcgcagctccgtaatgcggacgttatcgaagcgatgggtatgctcggtaacctccgtcgtcgctggctggcgcgtcactaccgctttatctccctccaaaatctcgcttccgagcgcgcagccgccgttggtggtgcgtccaaatactctcgtattgcactccaaagcctcatgctgggcctcggtgcgctcctcgcgatcgacggcaaaatcacgccgggtatgatgattgcgggctctatcctcgtcggtcgtgttctgtccccgattgaccagctgatcggtgtttggaaacagtggtcttctgcccgcattgcgtggcagcgcctgacccgtctgattgccgcatatccgccacgccctgcggctatggctctcccagcgccggaaggccacctgtccgttgagcaagtttctctgcgtaccgcacaaggcaatactcgcctgcaaaacatccatttctccctgcaagcgggtgagaccctggttatcctgggcgcctctggttctggcaaatcttctctcgctcgtctgctcgtgggtgcacaatcccctactcaaggtaaagttcgcctcgatggtgcggacctgaaccaagttgacaaaaacaccttcggtccgaccattggttacctcccgcaggacgttcaactgttcaaaggtagcctggcggaaaacattgcccgtttcggcgacgccgacccggaaaaggttgttgcggcagctaagctcgccggtgttcacgaactcatcctgtctctgcctaatggttacgacactgagctgggtgacggcggtggcggcctgtctggtggtcaacgtcagcgtatcggtcttgcacgcgcaatgtacggcgacccgtgtctcctcattctggacgaaccgaacgcatctctggactctgagggtgaccaagcactcatgcaggctattgtggcgctccagaaacgtggtgcaaccgttgtactcattacgcaccgtccggcactcaccaccctcgctcagaaaatcctgatcctccacgagggtcaacagcaacgtatgggcctggcccgtgacgttctgacggaactccagcagcgctccgcggcaaaccaggcgcgtatgaacccgaccgcagcaatgccacagtaataaaatttcttatgatttatgatttttattattaaataagttataaaaaaaataagtgtatacaaattttaaagtgactcttaggttttaaaacgaaaattcttattcttgagtaactctttcctgtaggtcaggttgctttctcaggtatagcatgaggtcgctcttattgaccacacctctaccggcatgccgagcaaatgcctgcccgg</w:t>
+      </w:r>
+      <w:r>
+        <w:t xml:space="preserve"> 3'</w:t>
+      </w:r>
+    </w:p>
+    <w:p>
+      <w:pPr>
+        <w:pStyle w:val="Heading3"/>
+      </w:pPr>
+      <w:r>
+        <w:t>Level 2 construct variant 13</w:t>
+      </w:r>
+    </w:p>
+    <w:p>
+      <w:r>
+        <w:rPr>
+          <w:b/>
+        </w:rPr>
+        <w:t xml:space="preserve">Sub-units: </w:t>
+      </w:r>
+      <w:r>
+        <w:t>Transcription unit 1 variant 4</w:t>
+      </w:r>
+      <w:r>
+        <w:t xml:space="preserve">, </w:t>
+      </w:r>
+      <w:r>
+        <w:t>Transcription unit 2 variant 1</w:t>
+      </w:r>
+      <w:r>
+        <w:t xml:space="preserve">, </w:t>
+      </w:r>
+    </w:p>
+    <w:p>
+      <w:r>
+        <w:rPr>
+          <w:b/>
+        </w:rPr>
+        <w:t xml:space="preserve">Sequence (Excluding plasmid backbone): </w:t>
+      </w:r>
+      <w:r>
+        <w:t xml:space="preserve">5' </w:t>
+      </w:r>
+      <w:r>
+        <w:t>atctctatttatgacaacttgacggctacatcattcactttttcttcacaaccggcacggaactcgctcgggctggccccggtgcattttttaaatacccgcgagaaatagagttgatcgtcaaaaccaacattgcgaccgacggtggcgataggcatccgggtggtgctcaaaagcagcttcgcctggctgatacgttggtcctcgcgccagcttaagacgctaatccctaactgctggcggaaaagatgtgacagacgcgacggcgacaagcaaacatgctgtgcgacgctggcgatatcaaaattgctgtctgccaggtgatcgctgatgtactgacaagcctcgcgtacccgattatccatcggtggatggagcgactcgttaatcgcttccatgcgccgcagtaacaattgctcaagcagatttatcgccagcagctccgaatagcgcccttccccttgcccggcgttaatgatttgcccaaacaggtcgctgaaatgcggctggtgcgcttcatccgggcgaaagaaccccgtattggcaaatattgacggccagttaagccattcatgccagtaggcgcgcggacgaaagtaaacccactggtgataccattcgcgagcctccggatgacgaccgtagtgatgaatctctcctggcgggaacagcaaaatatcacccggtcggcaaacaaattctcgtccctgatttttcaccaccccctgaccgcgaatggtgagattgagaatataacctttcattcccagcggtcggtcgataaaaaaatcgagataaccgttggcctcaatcggcgttaaacccgccaccagatgggcattaaacgagtatcccggcagcaggggatcattttgcgcttcagccatacttttcatactcccgccattcagagaagaaaccaattgtccatattgcatcagacattgccgtcactgcgtcttttactggctcttctcgctaaccaaaccggtaaccccgcttattaaaagcattctgtaacaaagcgggaccaaagccatgacaaaaacgcgtaacaaaagtgtctataatcacggcagaaaagtccacattgattatttgcacggcgtcacactttgctatgccatagcatttttatccataagattagcggatcctacctgacgctttttatcgcaactctctactgtttctccatacccgtttttttgggctagcgtacaataattttgtttaactttaagaaggagacatatggggggcatgtgggggggcatgtgggggcatatagggggtatgcggggtcgatatatgtttgcctgccctattatagtactatacatatggggggcatgtgggggggcatgtgggggcatatagggggtatgcggggtcgatatatgttccgg</w:t>
+      </w:r>
+      <w:r>
+        <w:t xml:space="preserve"> 3'</w:t>
+      </w:r>
+    </w:p>
+    <w:p>
+      <w:pPr>
+        <w:pStyle w:val="Heading3"/>
+      </w:pPr>
+      <w:r>
+        <w:t>Level 2 construct variant 14</w:t>
+      </w:r>
+    </w:p>
+    <w:p>
+      <w:r>
+        <w:rPr>
+          <w:b/>
+        </w:rPr>
+        <w:t xml:space="preserve">Sub-units: </w:t>
+      </w:r>
+      <w:r>
+        <w:t>Transcription unit 1 variant 4</w:t>
+      </w:r>
+      <w:r>
+        <w:t xml:space="preserve">, </w:t>
+      </w:r>
+      <w:r>
+        <w:t>Transcription unit 2 variant 2</w:t>
+      </w:r>
+      <w:r>
+        <w:t xml:space="preserve">, </w:t>
+      </w:r>
+    </w:p>
+    <w:p>
+      <w:r>
+        <w:rPr>
+          <w:b/>
+        </w:rPr>
+        <w:t xml:space="preserve">Sequence (Excluding plasmid backbone): </w:t>
+      </w:r>
+      <w:r>
+        <w:t xml:space="preserve">5' </w:t>
+      </w:r>
+      <w:r>
+        <w:t>atctctatttatgacaacttgacggctacatcattcactttttcttcacaaccggcacggaactcgctcgggctggccccggtgcattttttaaatacccgcgagaaatagagttgatcgtcaaaaccaacattgcgaccgacggtggcgataggcatccgggtggtgctcaaaagcagcttcgcctggctgatacgttggtcctcgcgccagcttaagacgctaatccctaactgctggcggaaaagatgtgacagacgcgacggcgacaagcaaacatgctgtgcgacgctggcgatatcaaaattgctgtctgccaggtgatcgctgatgtactgacaagcctcgcgtacccgattatccatcggtggatggagcgactcgttaatcgcttccatgcgccgcagtaacaattgctcaagcagatttatcgccagcagctccgaatagcgcccttccccttgcccggcgttaatgatttgcccaaacaggtcgctgaaatgcggctggtgcgcttcatccgggcgaaagaaccccgtattggcaaatattgacggccagttaagccattcatgccagtaggcgcgcggacgaaagtaaacccactggtgataccattcgcgagcctccggatgacgaccgtagtgatgaatctctcctggcgggaacagcaaaatatcacccggtcggcaaacaaattctcgtccctgatttttcaccaccccctgaccgcgaatggtgagattgagaatataacctttcattcccagcggtcggtcgataaaaaaatcgagataaccgttggcctcaatcggcgttaaacccgccaccagatgggcattaaacgagtatcccggcagcaggggatcattttgcgcttcagccatacttttcatactcccgccattcagagaagaaaccaattgtccatattgcatcagacattgccgtcactgcgtcttttactggctcttctcgctaaccaaaccggtaaccccgcttattaaaagcattctgtaacaaagcgggaccaaagccatgacaaaaacgcgtaacaaaagtgtctataatcacggcagaaaagtccacattgattatttgcacggcgtcacactttgctatgccatagcatttttatccataagattagcggatcctacctgacgctttttatcgcaactctctactgtttctccatacccgtttttttgggctagcgtacaataattttgtttaactttaagaaggagacatatggggggcatgtgggggggcatgtgggggcatatagggggtatgcggggtcgatatatgtttgcctgccctattatagtactatacatatggggggcatgtgggggggcatgtgggggcatatagggggtatgcggggaatttcttatgatttatgatttttattattaaataagttataaaaaaaataagtgtatacaaattttaaagtgactcttaggttttaaaacgaaaattcttattcttgagtaactctttcctgtaggtcaggttgctttctcaggtatagcatgaggtcgctcttattgaccacacctctaccggcatgccgagcaaatgcctgcccgg</w:t>
+      </w:r>
+      <w:r>
+        <w:t xml:space="preserve"> 3'</w:t>
+      </w:r>
+    </w:p>
+    <w:p>
+      <w:pPr>
+        <w:pStyle w:val="Heading3"/>
+      </w:pPr>
+      <w:r>
+        <w:t>Level 2 construct variant 15</w:t>
+      </w:r>
+    </w:p>
+    <w:p>
+      <w:r>
+        <w:rPr>
+          <w:b/>
+        </w:rPr>
+        <w:t xml:space="preserve">Sub-units: </w:t>
+      </w:r>
+      <w:r>
+        <w:t>Transcription unit 1 variant 4</w:t>
+      </w:r>
+      <w:r>
+        <w:t xml:space="preserve">, </w:t>
+      </w:r>
+      <w:r>
+        <w:t>Transcription unit 2 variant 3</w:t>
+      </w:r>
+      <w:r>
+        <w:t xml:space="preserve">, </w:t>
+      </w:r>
+    </w:p>
+    <w:p>
+      <w:r>
+        <w:rPr>
+          <w:b/>
+        </w:rPr>
+        <w:t xml:space="preserve">Sequence (Excluding plasmid backbone): </w:t>
+      </w:r>
+      <w:r>
+        <w:t xml:space="preserve">5' </w:t>
+      </w:r>
+      <w:r>
+        <w:t>atctctatttatgacaacttgacggctacatcattcactttttcttcacaaccggcacggaactcgctcgggctggccccggtgcattttttaaatacccgcgagaaatagagttgatcgtcaaaaccaacattgcgaccgacggtggcgataggcatccgggtggtgctcaaaagcagcttcgcctggctgatacgttggtcctcgcgccagcttaagacgctaatccctaactgctggcggaaaagatgtgacagacgcgacggcgacaagcaaacatgctgtgcgacgctggcgatatcaaaattgctgtctgccaggtgatcgctgatgtactgacaagcctcgcgtacccgattatccatcggtggatggagcgactcgttaatcgcttccatgcgccgcagtaacaattgctcaagcagatttatcgccagcagctccgaatagcgcccttccccttgcccggcgttaatgatttgcccaaacaggtcgctgaaatgcggctggtgcgcttcatccgggcgaaagaaccccgtattggcaaatattgacggccagttaagccattcatgccagtaggcgcgcggacgaaagtaaacccactggtgataccattcgcgagcctccggatgacgaccgtagtgatgaatctctcctggcgggaacagcaaaatatcacccggtcggcaaacaaattctcgtccctgatttttcaccaccccctgaccgcgaatggtgagattgagaatataacctttcattcccagcggtcggtcgataaaaaaatcgagataaccgttggcctcaatcggcgttaaacccgccaccagatgggcattaaacgagtatcccggcagcaggggatcattttgcgcttcagccatacttttcatactcccgccattcagagaagaaaccaattgtccatattgcatcagacattgccgtcactgcgtcttttactggctcttctcgctaaccaaaccggtaaccccgcttattaaaagcattctgtaacaaagcgggaccaaagccatgacaaaaacgcgtaacaaaagtgtctataatcacggcagaaaagtccacattgattatttgcacggcgtcacactttgctatgccatagcatttttatccataagattagcggatcctacctgacgctttttatcgcaactctctactgtttctccatacccgtttttttgggctagcgtacaataattttgtttaactttaagaaggagacatatggggggcatgtgggggggcatgtgggggcatatagggggtatgcggggtcgatatatgtttgcctgccctattatagtactatacatatgaggggagagagccctgccatgaacgcgtctagcgaacgtgaccgttctctgtttggtgtgctgcgtcagttccgccgctccttttggtctgttggcatcttcagcgcggtcatcaatgttctgatgctggcacctagcgtctacatgctccaggtttacgaccgtgtcctcgccagcggcaacggtattactctgctgatgctcacgctcctgatggcgggtctgtgcgccttcatgggtgctctcgaatgggttcgcagcctgctggtagttcgtcttggtactcgcatcgacctcgcgctcaatcaagacgtttttaacgcggctttcgcgcgtaatctggaagctggtgatggccgtgccggtctggcgctgaccgacctcaccctgctccgtcaattcatcacgggtaatgcactgttcgcgttcttcgacgttccgtggttcccgctctttctcctcgtactgttcctgctgcacccttggctcggcatgctcgcactgggtggtacggttgtacctggtggcgtaggcctcgcagaaccggcgtctgaccagtctaccgcgggtggctctaatcaacaaagccaacaagccactcatctcgcggatgcgcagctccgtaatgcggacgttatcgaagcgatgggtatgctcggtaacctccgtcgtcgctggctggcgcgtcactaccgctttatctccctccaaaatctcgcttccgagcgcgcagccgccgttggtggtgcgtccaaatactctcgtattgcactccaaagcctcatgctgggcctcggtgcgctcctcgcgatcgacggcaaaatcacgccgggtatgatgattgcgggctctatcctcgtcggtcgtgttctgtccccgattgaccagctgatcggtgtttggaaacagtggtcttctgcccgcattgcgtggcagcgcctgacccgtctgattgccgcatatccgccacgccctgcggctatggctctcccagcgccggaaggccacctgtccgttgagcaagtttctctgcgtaccgcacaaggcaatactcgcctgcaaaacatccatttctccctgcaagcgggtgagaccctggttatcctgggcgcctctggttctggcaaatcttctctcgctcgtctgctcgtgggtgcacaatcccctactcaaggtaaagttcgcctcgatggtgcggacctgaaccaagttgacaaaaacaccttcggtccgaccattggttacctcccgcaggacgttcaactgttcaaaggtagcctggcggaaaacattgcccgtttcggcgacgccgacccggaaaaggttgttgcggcagctaagctcgccggtgttcacgaactcatcctgtctctgcctaatggttacgacactgagctgggtgacggcggtggcggcctgtctggtggtcaacgtcagcgtatcggtcttgcacgcgcaatgtacggcgacccgtgtctcctcattctggacgaaccgaacgcatctctggactctgagggtgaccaagcactcatgcaggctattgtggcgctccagaaacgtggtgcaaccgttgtactcattacgcaccgtccggcactcaccaccctcgctcagaaaatcctgatcctccacgagggtcaacagcaacgtatgggcctggcccgtgacgttctgacggaactccagcagcgctccgcggcaaaccaggcgcgtatgaacccgaccgcagcaatgccacagtaataatcgatatatgttccgg</w:t>
+      </w:r>
+      <w:r>
+        <w:t xml:space="preserve"> 3'</w:t>
+      </w:r>
+    </w:p>
+    <w:p>
+      <w:pPr>
+        <w:pStyle w:val="Heading3"/>
+      </w:pPr>
+      <w:r>
+        <w:t>Level 2 construct variant 16</w:t>
+      </w:r>
+    </w:p>
+    <w:p>
+      <w:r>
+        <w:rPr>
+          <w:b/>
+        </w:rPr>
+        <w:t xml:space="preserve">Sub-units: </w:t>
+      </w:r>
+      <w:r>
+        <w:t>Transcription unit 1 variant 4</w:t>
+      </w:r>
+      <w:r>
+        <w:t xml:space="preserve">, </w:t>
+      </w:r>
+      <w:r>
+        <w:t>Transcription unit 2 variant 4</w:t>
+      </w:r>
+      <w:r>
+        <w:t xml:space="preserve">, </w:t>
+      </w:r>
+    </w:p>
+    <w:p>
+      <w:r>
+        <w:rPr>
+          <w:b/>
+        </w:rPr>
+        <w:t xml:space="preserve">Sequence (Excluding plasmid backbone): </w:t>
+      </w:r>
+      <w:r>
+        <w:t xml:space="preserve">5' </w:t>
+      </w:r>
+      <w:r>
+        <w:t>atctctatttatgacaacttgacggctacatcattcactttttcttcacaaccggcacggaactcgctcgggctggccccggtgcattttttaaatacccgcgagaaatagagttgatcgtcaaaaccaacattgcgaccgacggtggcgataggcatccgggtggtgctcaaaagcagcttcgcctggctgatacgttggtcctcgcgccagcttaagacgctaatccctaactgctggcggaaaagatgtgacagacgcgacggcgacaagcaaacatgctgtgcgacgctggcgatatcaaaattgctgtctgccaggtgatcgctgatgtactgacaagcctcgcgtacccgattatccatcggtggatggagcgactcgttaatcgcttccatgcgccgcagtaacaattgctcaagcagatttatcgccagcagctccgaatagcgcccttccccttgcccggcgttaatgatttgcccaaacaggtcgctgaaatgcggctggtgcgcttcatccgggcgaaagaaccccgtattggcaaatattgacggccagttaagccattcatgccagtaggcgcgcggacgaaagtaaacccactggtgataccattcgcgagcctccggatgacgaccgtagtgatgaatctctcctggcgggaacagcaaaatatcacccggtcggcaaacaaattctcgtccctgatttttcaccaccccctgaccgcgaatggtgagattgagaatataacctttcattcccagcggtcggtcgataaaaaaatcgagataaccgttggcctcaatcggcgttaaacccgccaccagatgggcattaaacgagtatcccggcagcaggggatcattttgcgcttcagccatacttttcatactcccgccattcagagaagaaaccaattgtccatattgcatcagacattgccgtcactgcgtcttttactggctcttctcgctaaccaaaccggtaaccccgcttattaaaagcattctgtaacaaagcgggaccaaagccatgacaaaaacgcgtaacaaaagtgtctataatcacggcagaaaagtccacattgattatttgcacggcgtcacactttgctatgccatagcatttttatccataagattagcggatcctacctgacgctttttatcgcaactctctactgtttctccatacccgtttttttgggctagcgtacaataattttgtttaactttaagaaggagacatatggggggcatgtgggggggcatgtgggggcatatagggggtatgcggggtcgatatatgtttgcctgccctattatagtactatacatatgaggggagagagccctgccatgaacgcgtctagcgaacgtgaccgttctctgtttggtgtgctgcgtcagttccgccgctccttttggtctgttggcatcttcagcgcggtcatcaatgttctgatgctggcacctagcgtctacatgctccaggtttacgaccgtgtcctcgccagcggcaacggtattactctgctgatgctcacgctcctgatggcgggtctgtgcgccttcatgggtgctctcgaatgggttcgcagcctgctggtagttcgtcttggtactcgcatcgacctcgcgctcaatcaagacgtttttaacgcggctttcgcgcgtaatctggaagctggtgatggccgtgccggtctggcgctgaccgacctcaccctgctccgtcaattcatcacgggtaatgcactgttcgcgttcttcgacgttccgtggttcccgctctttctcctcgtactgttcctgctgcacccttggctcggcatgctcgcactgggtggtacggttgtacctggtggcgtaggcctcgcagaaccggcgtctgaccagtctaccgcgggtggctctaatcaacaaagccaacaagccactcatctcgcggatgcgcagctccgtaatgcggacgttatcgaagcgatgggtatgctcggtaacctccgtcgtcgctggctggcgcgtcactaccgctttatctccctccaaaatctcgcttccgagcgcgcagccgccgttggtggtgcgtccaaatactctcgtattgcactccaaagcctcatgctgggcctcggtgcgctcctcgcgatcgacggcaaaatcacgccgggtatgatgattgcgggctctatcctcgtcggtcgtgttctgtccccgattgaccagctgatcggtgtttggaaacagtggtcttctgcccgcattgcgtggcagcgcctgacccgtctgattgccgcatatccgccacgccctgcggctatggctctcccagcgccggaaggccacctgtccgttgagcaagtttctctgcgtaccgcacaaggcaatactcgcctgcaaaacatccatttctccctgcaagcgggtgagaccctggttatcctgggcgcctctggttctggcaaatcttctctcgctcgtctgctcgtgggtgcacaatcccctactcaaggtaaagttcgcctcgatggtgcggacctgaaccaagttgacaaaaacaccttcggtccgaccattggttacctcccgcaggacgttcaactgttcaaaggtagcctggcggaaaacattgcccgtttcggcgacgccgacccggaaaaggttgttgcggcagctaagctcgccggtgttcacgaactcatcctgtctctgcctaatggttacgacactgagctgggtgacggcggtggcggcctgtctggtggtcaacgtcagcgtatcggtcttgcacgcgcaatgtacggcgacccgtgtctcctcattctggacgaaccgaacgcatctctggactctgagggtgaccaagcactcatgcaggctattgtggcgctccagaaacgtggtgcaaccgttgtactcattacgcaccgtccggcactcaccaccctcgctcagaaaatcctgatcctccacgagggtcaacagcaacgtatgggcctggcccgtgacgttctgacggaactccagcagcgctccgcggcaaaccaggcgcgtatgaacccgaccgcagcaatgccacagtaataaaatttcttatgatttatgatttttattattaaataagttataaaaaaaataagtgtatacaaattttaaagtgactcttaggttttaaaacgaaaattcttattcttgagtaactctttcctgtaggtcaggttgctttctcaggtatagcatgaggtcgctcttattgaccacacctctaccggcatgccgagcaaatgcctgcccgg</w:t>
       </w:r>
       <w:r>
         <w:t xml:space="preserve"> 3'</w:t>

</xml_diff>

<commit_message>
New restriction sites added
</commit_message>
<xml_diff>
--- a/test.docx
+++ b/test.docx
@@ -1087,7 +1087,7 @@
           </w:tcPr>
           <w:p>
             <w:r>
-              <w:t>15750</w:t>
+              <w:t>15250</w:t>
             </w:r>
           </w:p>
         </w:tc>
@@ -1387,39 +1387,7 @@
           </w:tcPr>
           <w:p>
             <w:r>
-              <w:t>Level 2 construct variant 1 reaction 1:1</w:t>
-            </w:r>
-          </w:p>
-        </w:tc>
-        <w:tc>
-          <w:tcPr>
-            <w:tcW w:type="dxa" w:w="2880"/>
-          </w:tcPr>
-          <w:p>
-            <w:r>
-              <w:t>5000</w:t>
-            </w:r>
-          </w:p>
-        </w:tc>
-      </w:tr>
-      <w:tr>
-        <w:tc>
-          <w:tcPr>
-            <w:tcW w:type="dxa" w:w="2880"/>
-          </w:tcPr>
-          <w:p>
-            <w:r>
-              <w:t>A2</w:t>
-            </w:r>
-          </w:p>
-        </w:tc>
-        <w:tc>
-          <w:tcPr>
-            <w:tcW w:type="dxa" w:w="2880"/>
-          </w:tcPr>
-          <w:p>
-            <w:r>
-              <w:t>Level 2 construct variant 1 reaction 1:2</w:t>
+              <w:t>Level 2 construct variant 1 reaction 2:1</w:t>
             </w:r>
           </w:p>
         </w:tc>

</xml_diff>

<commit_message>
Backup before MoClo code restructure
</commit_message>
<xml_diff>
--- a/test.docx
+++ b/test.docx
@@ -308,7 +308,7 @@
           </w:tcPr>
           <w:p>
             <w:r>
-              <w:t>BBa_promoter</w:t>
+              <w:t>BBa_J23119</w:t>
             </w:r>
           </w:p>
         </w:tc>
@@ -318,7 +318,7 @@
           </w:tcPr>
           <w:p>
             <w:r>
-              <w:t>16000</w:t>
+              <w:t>17000</w:t>
             </w:r>
           </w:p>
         </w:tc>
@@ -340,7 +340,7 @@
           </w:tcPr>
           <w:p>
             <w:r>
-              <w:t>BBa_rbs</w:t>
+              <w:t>BBa_B0031</w:t>
             </w:r>
           </w:p>
         </w:tc>
@@ -350,7 +350,7 @@
           </w:tcPr>
           <w:p>
             <w:r>
-              <w:t>16000</w:t>
+              <w:t>17000</w:t>
             </w:r>
           </w:p>
         </w:tc>
@@ -372,7 +372,7 @@
           </w:tcPr>
           <w:p>
             <w:r>
-              <w:t>BBa_CDSrestrict</w:t>
+              <w:t>BBa_K1323010</w:t>
             </w:r>
           </w:p>
         </w:tc>
@@ -382,7 +382,7 @@
           </w:tcPr>
           <w:p>
             <w:r>
-              <w:t>16000</w:t>
+              <w:t>17000</w:t>
             </w:r>
           </w:p>
         </w:tc>
@@ -404,7 +404,7 @@
           </w:tcPr>
           <w:p>
             <w:r>
-              <w:t>BBa_term</w:t>
+              <w:t>BBa_B1001</w:t>
             </w:r>
           </w:p>
         </w:tc>
@@ -414,7 +414,7 @@
           </w:tcPr>
           <w:p>
             <w:r>
-              <w:t>16000</w:t>
+              <w:t>17000</w:t>
             </w:r>
           </w:p>
         </w:tc>
@@ -446,7 +446,7 @@
           </w:tcPr>
           <w:p>
             <w:r>
-              <w:t>15750</w:t>
+              <w:t>16000</w:t>
             </w:r>
           </w:p>
         </w:tc>
@@ -478,7 +478,7 @@
           </w:tcPr>
           <w:p>
             <w:r>
-              <w:t>15750</w:t>
+              <w:t>16000</w:t>
             </w:r>
           </w:p>
         </w:tc>
@@ -559,7 +559,7 @@
           </w:tcPr>
           <w:p>
             <w:r>
-              <w:t>261000</w:t>
+              <w:t>264750</w:t>
             </w:r>
           </w:p>
         </w:tc>
@@ -640,7 +640,7 @@
           </w:tcPr>
           <w:p>
             <w:r>
-              <w:t>5000</w:t>
+              <w:t>6000</w:t>
             </w:r>
           </w:p>
         </w:tc>
@@ -672,7 +672,7 @@
           </w:tcPr>
           <w:p>
             <w:r>
-              <w:t>6500</w:t>
+              <w:t>6750</w:t>
             </w:r>
           </w:p>
         </w:tc>
@@ -704,7 +704,7 @@
           </w:tcPr>
           <w:p>
             <w:r>
-              <w:t>7000</w:t>
+              <w:t>7500</w:t>
             </w:r>
           </w:p>
         </w:tc>
@@ -842,7 +842,7 @@
           </w:tcPr>
           <w:p>
             <w:r>
-              <w:t>Transcription unit 2 variant 1 reaction 1:1</w:t>
+              <w:t>Transcription unit 1 variant 1 reaction 2:1</w:t>
             </w:r>
           </w:p>
         </w:tc>
@@ -874,7 +874,71 @@
           </w:tcPr>
           <w:p>
             <w:r>
+              <w:t>Transcription unit 2 variant 1 reaction 1:1</w:t>
+            </w:r>
+          </w:p>
+        </w:tc>
+        <w:tc>
+          <w:tcPr>
+            <w:tcW w:type="dxa" w:w="2880"/>
+          </w:tcPr>
+          <w:p>
+            <w:r>
+              <w:t>5000</w:t>
+            </w:r>
+          </w:p>
+        </w:tc>
+      </w:tr>
+      <w:tr>
+        <w:tc>
+          <w:tcPr>
+            <w:tcW w:type="dxa" w:w="2880"/>
+          </w:tcPr>
+          <w:p>
+            <w:r>
+              <w:t>A5</w:t>
+            </w:r>
+          </w:p>
+        </w:tc>
+        <w:tc>
+          <w:tcPr>
+            <w:tcW w:type="dxa" w:w="2880"/>
+          </w:tcPr>
+          <w:p>
+            <w:r>
               <w:t>Transcription unit 2 variant 1 reaction 1:2</w:t>
+            </w:r>
+          </w:p>
+        </w:tc>
+        <w:tc>
+          <w:tcPr>
+            <w:tcW w:type="dxa" w:w="2880"/>
+          </w:tcPr>
+          <w:p>
+            <w:r>
+              <w:t>5000</w:t>
+            </w:r>
+          </w:p>
+        </w:tc>
+      </w:tr>
+      <w:tr>
+        <w:tc>
+          <w:tcPr>
+            <w:tcW w:type="dxa" w:w="2880"/>
+          </w:tcPr>
+          <w:p>
+            <w:r>
+              <w:t>A6</w:t>
+            </w:r>
+          </w:p>
+        </w:tc>
+        <w:tc>
+          <w:tcPr>
+            <w:tcW w:type="dxa" w:w="2880"/>
+          </w:tcPr>
+          <w:p>
+            <w:r>
+              <w:t>Transcription unit 2 variant 1 reaction 2:1</w:t>
             </w:r>
           </w:p>
         </w:tc>
@@ -1023,7 +1087,7 @@
           </w:tcPr>
           <w:p>
             <w:r>
-              <w:t>15500</w:t>
+              <w:t>16000</w:t>
             </w:r>
           </w:p>
         </w:tc>
@@ -1055,7 +1119,7 @@
           </w:tcPr>
           <w:p>
             <w:r>
-              <w:t>15500</w:t>
+              <w:t>16000</w:t>
             </w:r>
           </w:p>
         </w:tc>
@@ -1087,7 +1151,7 @@
           </w:tcPr>
           <w:p>
             <w:r>
-              <w:t>15250</w:t>
+              <w:t>16000</w:t>
             </w:r>
           </w:p>
         </w:tc>
@@ -1168,7 +1232,7 @@
           </w:tcPr>
           <w:p>
             <w:r>
-              <w:t>256500</w:t>
+              <w:t>259375</w:t>
             </w:r>
           </w:p>
         </w:tc>
@@ -1249,7 +1313,7 @@
           </w:tcPr>
           <w:p>
             <w:r>
-              <w:t>4000</w:t>
+              <w:t>4500</w:t>
             </w:r>
           </w:p>
         </w:tc>
@@ -1281,7 +1345,7 @@
           </w:tcPr>
           <w:p>
             <w:r>
-              <w:t>6250</w:t>
+              <w:t>6375</w:t>
             </w:r>
           </w:p>
         </w:tc>
@@ -1313,7 +1377,7 @@
           </w:tcPr>
           <w:p>
             <w:r>
-              <w:t>6500</w:t>
+              <w:t>6750</w:t>
             </w:r>
           </w:p>
         </w:tc>
@@ -1387,6 +1451,70 @@
           </w:tcPr>
           <w:p>
             <w:r>
+              <w:t>Level 2 construct variant 1 reaction 1:1</w:t>
+            </w:r>
+          </w:p>
+        </w:tc>
+        <w:tc>
+          <w:tcPr>
+            <w:tcW w:type="dxa" w:w="2880"/>
+          </w:tcPr>
+          <w:p>
+            <w:r>
+              <w:t>5000</w:t>
+            </w:r>
+          </w:p>
+        </w:tc>
+      </w:tr>
+      <w:tr>
+        <w:tc>
+          <w:tcPr>
+            <w:tcW w:type="dxa" w:w="2880"/>
+          </w:tcPr>
+          <w:p>
+            <w:r>
+              <w:t>A2</w:t>
+            </w:r>
+          </w:p>
+        </w:tc>
+        <w:tc>
+          <w:tcPr>
+            <w:tcW w:type="dxa" w:w="2880"/>
+          </w:tcPr>
+          <w:p>
+            <w:r>
+              <w:t>Level 2 construct variant 1 reaction 1:2</w:t>
+            </w:r>
+          </w:p>
+        </w:tc>
+        <w:tc>
+          <w:tcPr>
+            <w:tcW w:type="dxa" w:w="2880"/>
+          </w:tcPr>
+          <w:p>
+            <w:r>
+              <w:t>5000</w:t>
+            </w:r>
+          </w:p>
+        </w:tc>
+      </w:tr>
+      <w:tr>
+        <w:tc>
+          <w:tcPr>
+            <w:tcW w:type="dxa" w:w="2880"/>
+          </w:tcPr>
+          <w:p>
+            <w:r>
+              <w:t>A3</w:t>
+            </w:r>
+          </w:p>
+        </w:tc>
+        <w:tc>
+          <w:tcPr>
+            <w:tcW w:type="dxa" w:w="2880"/>
+          </w:tcPr>
+          <w:p>
+            <w:r>
               <w:t>Level 2 construct variant 1 reaction 2:1</w:t>
             </w:r>
           </w:p>
@@ -1429,7 +1557,7 @@
         <w:pStyle w:val="Heading3"/>
       </w:pPr>
       <w:r>
-        <w:t>Modified BBa_promoter</w:t>
+        <w:t>Modified BBa_J23119</w:t>
       </w:r>
     </w:p>
     <w:p>
@@ -1440,7 +1568,7 @@
         <w:t xml:space="preserve">Description: </w:t>
       </w:r>
       <w:r>
-        <w:t>test promoter</w:t>
+        <w:t>constitutive promoter family member</w:t>
       </w:r>
     </w:p>
     <w:p>
@@ -1449,6 +1577,10 @@
           <w:b/>
         </w:rPr>
         <w:t>Modifications:</w:t>
+      </w:r>
+      <w:r>
+        <w:br/>
+        <w:t>-Restriction site cctagg (BamHI) detected at position 31-36</w:t>
       </w:r>
       <w:r>
         <w:br/>
@@ -1468,9 +1600,9 @@
       </w:r>
       <w:r>
         <w:br/>
-        <w:t>5' taggtctcactattatagtacagagacccatg 3'</w:t>
+        <w:t>5' taggtctcactatttgacagctagctcagtcctaggtataatgctagcgtacagagacccatg 3'</w:t>
         <w:br/>
-        <w:t>3'     ccagagtgataatatcatgtctctgg         5'</w:t>
+        <w:t>3'     ccagagtgataaactgtcgatcgagtcaggatccatattacgatcgcatgtctctgg         5'</w:t>
       </w:r>
     </w:p>
     <w:p>
@@ -1486,7 +1618,7 @@
         <w:pStyle w:val="Heading3"/>
       </w:pPr>
       <w:r>
-        <w:t>Modified BBa_rbs</w:t>
+        <w:t>Modified BBa_B0031</w:t>
       </w:r>
     </w:p>
     <w:p>
@@ -1497,7 +1629,7 @@
         <w:t xml:space="preserve">Description: </w:t>
       </w:r>
       <w:r>
-        <w:t>test rbs</w:t>
+        <w:t>RBS.2 (weak) -- derivative of BBa_0030</w:t>
       </w:r>
     </w:p>
     <w:p>
@@ -1525,9 +1657,9 @@
       </w:r>
       <w:r>
         <w:br/>
-        <w:t>5' taggtctcagtactatacataagagacccatg 3'</w:t>
+        <w:t>5' taggtctcagtactcacacaggaaacccataagagacccatg 3'</w:t>
         <w:br/>
-        <w:t>3'     ccagagtcatgatatgtattctctgg         5'</w:t>
+        <w:t>3'     ccagagtcatgagtgtgtcctttgggtattctctgg         5'</w:t>
       </w:r>
     </w:p>
     <w:p>
@@ -1543,7 +1675,7 @@
         <w:pStyle w:val="Heading3"/>
       </w:pPr>
       <w:r>
-        <w:t>Modified BBa_CDSrestrict</w:t>
+        <w:t>Modified BBa_K1323010</w:t>
       </w:r>
     </w:p>
     <w:p>
@@ -1554,7 +1686,7 @@
         <w:t xml:space="preserve">Description: </w:t>
       </w:r>
       <w:r>
-        <w:t>test cds restriction detection</w:t>
+        <w:t>YFP Coding Sequence</w:t>
       </w:r>
     </w:p>
     <w:p>
@@ -1566,23 +1698,7 @@
       </w:r>
       <w:r>
         <w:br/>
-        <w:t>-Codon ata replaced with atg at position 9-11 to remove catatg (NdeI) restriction site</w:t>
-      </w:r>
-      <w:r>
-        <w:br/>
-        <w:t>-Codon ata replaced with atg at position 21-23 to remove catatg (NdeI) restriction site</w:t>
-      </w:r>
-      <w:r>
-        <w:br/>
-        <w:t>-Codon atg replaced with ata at position 31-33 to remove catatg (NdeI) restriction site</w:t>
-      </w:r>
-      <w:r>
-        <w:br/>
-        <w:t>-Codon ata replaced with atg at position 41-43 to remove gtatac (NdeI) restriction site</w:t>
-      </w:r>
-      <w:r>
-        <w:br/>
-        <w:t>-Start codon (atg) could not be found at start of CDS region, please ensure that this SBOL part contains only the CDS. The atg start codon has been added to this part, in addition to the prefix for the NdeI overhang (t)</w:t>
+        <w:t>-Prefix added for NdeI overhang (t)</w:t>
       </w:r>
       <w:r>
         <w:br/>
@@ -1598,9 +1714,9 @@
       </w:r>
       <w:r>
         <w:br/>
-        <w:t>5' tatggggggcatgtgggggggcatgtgggggcatatagggggtatgcggggctag 3'</w:t>
+        <w:t>5' tatggtttcaaaaggtgaagaattatttacaggtgttgttccaattttggttgaattagatggtgatgttaatggtcataaattttcagtttcaggtgaaggtgaaggtgatgcaacttatggtaaattaacattaaaatttatttgtacaacaggtaaattaccagttccatggccaacattagttacaacatttggttatggtttacaatgttttgcacgttatccagatcacatgaaacaacatgatttttttaaatcagcaatgcctgaaggttatgttcaagaacgtacaattttttttaaagatgatggcaactataaaacacgtgctgaagttaaatttgaaggtgatacattagttaatcgtattgaattaaaaggtattgattttaaagaagatggtaatattttaggtcataaattagaatataattataactcacataatgtttatatcatggcagataaacaaaaaaatggtattaaagttaattttaaaattcgtcataatattgaagatggttcagttcaattagcagatcattatcaacaaaatacacctattggtgatggtccagttttattaccagataatcattatttatcatatcaatcagcattatcaaaagatccaaatgaaaaacgtgatcacatggttttattagaatttgttacagcagcaggtattacattaggtatggatgaattatataaataactag 3'</w:t>
         <w:br/>
-        <w:t>3'     accccccgtacacccccccgtacacccccgtatatcccccatacgcccc         5'</w:t>
+        <w:t>3'     accaaagttttccacttcttaataaatgtccacaacaaggttaaaaccaacttaatctaccactacaattaccagtatttaaaagtcaaagtccacttccacttccactacgttgaataccatttaattgtaattttaaataaacatgttgtccatttaatggtcaaggtaccggttgtaatcaatgttgtaaaccaataccaaatgttacaaaacgtgcaataggtctagtgtactttgttgtactaaaaaaatttagtcgttacggacttccaatacaagttcttgcatgttaaaaaaaatttctactaccgttgatattttgtgcacgacttcaatttaaacttccactatgtaatcaattagcataacttaattttccataactaaaatttcttctaccattataaaatccagtatttaatcttatattaatattgagtgtattacaaatatagtaccgtctatttgtttttttaccataatttcaattaaaattttaagcagtattataacttctaccaagtcaagttaatcgtctagtaatagttgttttatgtggataaccactaccaggtcaaaataatggtctattagtaataaatagtatagttagtcgtaatagttttctaggtttactttttgcactagtgtaccaaaataatcttaaacaatgtcgtcgtccataatgtaatccatacctacttaatatatttatt         5'</w:t>
       </w:r>
     </w:p>
     <w:p>
@@ -1616,7 +1732,7 @@
         <w:pStyle w:val="Heading3"/>
       </w:pPr>
       <w:r>
-        <w:t>Modified BBa_term</w:t>
+        <w:t>Modified BBa_B1001</w:t>
       </w:r>
     </w:p>
     <w:p>
@@ -1627,7 +1743,7 @@
         <w:t xml:space="preserve">Description: </w:t>
       </w:r>
       <w:r>
-        <w:t>test term</w:t>
+        <w:t>Terminator (artifical, small, %T~=90)</w:t>
       </w:r>
     </w:p>
     <w:p>
@@ -1655,9 +1771,9 @@
       </w:r>
       <w:r>
         <w:br/>
-        <w:t>5' taggtctcatcgatatatgttagagccccatg 3'</w:t>
+        <w:t>5' taggtctcatcgaaaaaaaaaaccccgcttcggcggggttttttttttgttagagccccatg 3'</w:t>
         <w:br/>
-        <w:t>3'     ccagagtagctatatacaatctcggg         5'</w:t>
+        <w:t>3'     ccagagtagcttttttttttggggcgaagccgccccaaaaaaaaaacaatctcggg         5'</w:t>
       </w:r>
     </w:p>
     <w:p>
@@ -1684,25 +1800,25 @@
         <w:t xml:space="preserve">Parts: </w:t>
       </w:r>
       <w:r>
-        <w:t>Modified BBa_promoter</w:t>
+        <w:t>Modified BBa_J23119</w:t>
       </w:r>
       <w:r>
         <w:t xml:space="preserve">, </w:t>
       </w:r>
       <w:r>
-        <w:t>Modified BBa_rbs</w:t>
+        <w:t>Modified BBa_B0031</w:t>
       </w:r>
       <w:r>
         <w:t xml:space="preserve">, </w:t>
       </w:r>
       <w:r>
-        <w:t>Modified BBa_CDSrestrict</w:t>
+        <w:t>Modified BBa_K1323010</w:t>
       </w:r>
       <w:r>
         <w:t xml:space="preserve">, </w:t>
       </w:r>
       <w:r>
-        <w:t>Modified BBa_term</w:t>
+        <w:t>Modified BBa_B1001</w:t>
       </w:r>
       <w:r>
         <w:t xml:space="preserve">, </w:t>
@@ -1730,7 +1846,7 @@
         <w:t xml:space="preserve">5' </w:t>
       </w:r>
       <w:r>
-        <w:t>atctctattatagtactatacatatggggggcatgtgggggggcatgtgggggcatatagggggtatgcggggtcgatatatgtttgcc</w:t>
+        <w:t>atctctatttgacagctagctcagtcctaggtataatgctagcgtactcacacaggaaacccatatggtttcaaaaggtgaagaattatttacaggtgttgttccaattttggttgaattagatggtgatgttaatggtcataaattttcagtttcaggtgaaggtgaaggtgatgcaacttatggtaaattaacattaaaatttatttgtacaacaggtaaattaccagttccatggccaacattagttacaacatttggttatggtttacaatgttttgcacgttatccagatcacatgaaacaacatgatttttttaaatcagcaatgcctgaaggttatgttcaagaacgtacaattttttttaaagatgatggcaactataaaacacgtgctgaagttaaatttgaaggtgatacattagttaatcgtattgaattaaaaggtattgattttaaagaagatggtaatattttaggtcataaattagaatataattataactcacataatgtttatatcatggcagataaacaaaaaaatggtattaaagttaattttaaaattcgtcataatattgaagatggttcagttcaattagcagatcattatcaacaaaatacacctattggtgatggtccagttttattaccagataatcattatttatcatatcaatcagcattatcaaaagatccaaatgaaaaacgtgatcacatggttttattagaatttgttacagcagcaggtattacattaggtatggatgaattatataaataatcgaaaaaaaaaaccccgcttcggcggggttttttttttgtttgcc</w:t>
       </w:r>
       <w:r>
         <w:t xml:space="preserve"> 3'</w:t>
@@ -1752,25 +1868,25 @@
         <w:t xml:space="preserve">Parts: </w:t>
       </w:r>
       <w:r>
-        <w:t>Modified BBa_promoter</w:t>
+        <w:t>Modified BBa_J23119</w:t>
       </w:r>
       <w:r>
         <w:t xml:space="preserve">, </w:t>
       </w:r>
       <w:r>
-        <w:t>Modified BBa_rbs</w:t>
+        <w:t>Modified BBa_B0031</w:t>
       </w:r>
       <w:r>
         <w:t xml:space="preserve">, </w:t>
       </w:r>
       <w:r>
-        <w:t>Modified BBa_CDSrestrict</w:t>
+        <w:t>Modified BBa_K1323010</w:t>
       </w:r>
       <w:r>
         <w:t xml:space="preserve">, </w:t>
       </w:r>
       <w:r>
-        <w:t>Modified BBa_term</w:t>
+        <w:t>Modified BBa_B1001</w:t>
       </w:r>
       <w:r>
         <w:t xml:space="preserve">, </w:t>
@@ -1798,7 +1914,7 @@
         <w:t xml:space="preserve">5' </w:t>
       </w:r>
       <w:r>
-        <w:t>tgccctattatagtactatacatatggggggcatgtgggggggcatgtgggggcatatagggggtatgcggggtcgatatatgttccgg</w:t>
+        <w:t>tgccctatttgacagctagctcagtcctaggtataatgctagcgtactcacacaggaaacccatatggtttcaaaaggtgaagaattatttacaggtgttgttccaattttggttgaattagatggtgatgttaatggtcataaattttcagtttcaggtgaaggtgaaggtgatgcaacttatggtaaattaacattaaaatttatttgtacaacaggtaaattaccagttccatggccaacattagttacaacatttggttatggtttacaatgttttgcacgttatccagatcacatgaaacaacatgatttttttaaatcagcaatgcctgaaggttatgttcaagaacgtacaattttttttaaagatgatggcaactataaaacacgtgctgaagttaaatttgaaggtgatacattagttaatcgtattgaattaaaaggtattgattttaaagaagatggtaatattttaggtcataaattagaatataattataactcacataatgtttatatcatggcagataaacaaaaaaatggtattaaagttaattttaaaattcgtcataatattgaagatggttcagttcaattagcagatcattatcaacaaaatacacctattggtgatggtccagttttattaccagataatcattatttatcatatcaatcagcattatcaaaagatccaaatgaaaaacgtgatcacatggttttattagaatttgttacagcagcaggtattacattaggtatggatgaattatataaataatcgaaaaaaaaaaccccgcttcggcggggttttttttttgttccgg</w:t>
       </w:r>
       <w:r>
         <w:t xml:space="preserve"> 3'</w:t>
@@ -1862,7 +1978,7 @@
         <w:t xml:space="preserve">5' </w:t>
       </w:r>
       <w:r>
-        <w:t>atctctattatagtactatacatatggggggcatgtgggggggcatgtgggggcatatagggggtatgcggggtcgatatatgtttgcctgccctattatagtactatacatatggggggcatgtgggggggcatgtgggggcatatagggggtatgcggggtcgatatatgttccgg</w:t>
+        <w:t>atctctatttgacagctagctcagtcctaggtataatgctagcgtactcacacaggaaacccatatggtttcaaaaggtgaagaattatttacaggtgttgttccaattttggttgaattagatggtgatgttaatggtcataaattttcagtttcaggtgaaggtgaaggtgatgcaacttatggtaaattaacattaaaatttatttgtacaacaggtaaattaccagttccatggccaacattagttacaacatttggttatggtttacaatgttttgcacgttatccagatcacatgaaacaacatgatttttttaaatcagcaatgcctgaaggttatgttcaagaacgtacaattttttttaaagatgatggcaactataaaacacgtgctgaagttaaatttgaaggtgatacattagttaatcgtattgaattaaaaggtattgattttaaagaagatggtaatattttaggtcataaattagaatataattataactcacataatgtttatatcatggcagataaacaaaaaaatggtattaaagttaattttaaaattcgtcataatattgaagatggttcagttcaattagcagatcattatcaacaaaatacacctattggtgatggtccagttttattaccagataatcattatttatcatatcaatcagcattatcaaaagatccaaatgaaaaacgtgatcacatggttttattagaatttgttacagcagcaggtattacattaggtatggatgaattatataaataatcgaaaaaaaaaaccccgcttcggcggggttttttttttgtttgcctgccctatttgacagctagctcagtcctaggtataatgctagcgtactcacacaggaaacccatatggtttcaaaaggtgaagaattatttacaggtgttgttccaattttggttgaattagatggtgatgttaatggtcataaattttcagtttcaggtgaaggtgaaggtgatgcaacttatggtaaattaacattaaaatttatttgtacaacaggtaaattaccagttccatggccaacattagttacaacatttggttatggtttacaatgttttgcacgttatccagatcacatgaaacaacatgatttttttaaatcagcaatgcctgaaggttatgttcaagaacgtacaattttttttaaagatgatggcaactataaaacacgtgctgaagttaaatttgaaggtgatacattagttaatcgtattgaattaaaaggtattgattttaaagaagatggtaatattttaggtcataaattagaatataattataactcacataatgtttatatcatggcagataaacaaaaaaatggtattaaagttaattttaaaattcgtcataatattgaagatggttcagttcaattagcagatcattatcaacaaaatacacctattggtgatggtccagttttattaccagataatcattatttatcatatcaatcagcattatcaaaagatccaaatgaaaaacgtgatcacatggttttattagaatttgttacagcagcaggtattacattaggtatggatgaattatataaataatcgaaaaaaaaaaccccgcttcggcggggttttttttttgttccgg</w:t>
       </w:r>
       <w:r>
         <w:t xml:space="preserve"> 3'</w:t>

</xml_diff>

<commit_message>
Added backbones to document
</commit_message>
<xml_diff>
--- a/test.docx
+++ b/test.docx
@@ -138,11 +138,11 @@
       </w:r>
       <w:r>
         <w:br/>
-        <w:t>4. Digest 40 ng/uL-1 (24nM) of pBP-lacZa with 1 unit of NdeI and SphI in CutSmart buffer for 1 hour at 37°C, heat inactivate at 80°C for 10 min</w:t>
+        <w:t>4. Digest 40 ng/uL-1 (24nM) of pBP-lacZ with 1 unit of NdeI and SphI in CutSmart buffer for 1 hour at 37°C, heat inactivate at 80°C for 10 min</w:t>
       </w:r>
       <w:r>
         <w:br/>
-        <w:t>5. Add 2 uL (80 ng) of NdeI-SphI digested pBP-lacZa plasmid with 2 uL of 200 nM annealed primers in 2 x Rapid ligation buffer (Promega) and 1-3 units of T4 ligase (Promega)</w:t>
+        <w:t>5. Add 2 uL (80 ng) of NdeI-SphI digested pBP-lacZ plasmid with 2 uL of 200 nM annealed primers in 2 x Rapid ligation buffer (Promega) and 1-3 units of T4 ligase (Promega)</w:t>
       </w:r>
       <w:r>
         <w:br/>
@@ -308,7 +308,7 @@
           </w:tcPr>
           <w:p>
             <w:r>
-              <w:t>BBa_J23119</w:t>
+              <w:t>BBa_promoter</w:t>
             </w:r>
           </w:p>
         </w:tc>
@@ -318,7 +318,7 @@
           </w:tcPr>
           <w:p>
             <w:r>
-              <w:t>17000</w:t>
+              <w:t>15500</w:t>
             </w:r>
           </w:p>
         </w:tc>
@@ -340,7 +340,7 @@
           </w:tcPr>
           <w:p>
             <w:r>
-              <w:t>BBa_B0031</w:t>
+              <w:t>BBa_rbs</w:t>
             </w:r>
           </w:p>
         </w:tc>
@@ -350,7 +350,7 @@
           </w:tcPr>
           <w:p>
             <w:r>
-              <w:t>17000</w:t>
+              <w:t>15500</w:t>
             </w:r>
           </w:p>
         </w:tc>
@@ -372,7 +372,7 @@
           </w:tcPr>
           <w:p>
             <w:r>
-              <w:t>BBa_K1323010</w:t>
+              <w:t>BBa_CDSrestrict</w:t>
             </w:r>
           </w:p>
         </w:tc>
@@ -382,7 +382,7 @@
           </w:tcPr>
           <w:p>
             <w:r>
-              <w:t>17000</w:t>
+              <w:t>15500</w:t>
             </w:r>
           </w:p>
         </w:tc>
@@ -404,7 +404,7 @@
           </w:tcPr>
           <w:p>
             <w:r>
-              <w:t>BBa_B1001</w:t>
+              <w:t>BBa_term</w:t>
             </w:r>
           </w:p>
         </w:tc>
@@ -414,7 +414,7 @@
           </w:tcPr>
           <w:p>
             <w:r>
-              <w:t>17000</w:t>
+              <w:t>15500</w:t>
             </w:r>
           </w:p>
         </w:tc>
@@ -436,7 +436,7 @@
           </w:tcPr>
           <w:p>
             <w:r>
-              <w:t>pTU1-A-lacZ</w:t>
+              <w:t>pTU1-A-RFP</w:t>
             </w:r>
           </w:p>
         </w:tc>
@@ -446,7 +446,7 @@
           </w:tcPr>
           <w:p>
             <w:r>
-              <w:t>16000</w:t>
+              <w:t>15250</w:t>
             </w:r>
           </w:p>
         </w:tc>
@@ -468,7 +468,7 @@
           </w:tcPr>
           <w:p>
             <w:r>
-              <w:t>pTU1-B-lacZ</w:t>
+              <w:t>pTU1-B-RFP</w:t>
             </w:r>
           </w:p>
         </w:tc>
@@ -478,7 +478,7 @@
           </w:tcPr>
           <w:p>
             <w:r>
-              <w:t>16000</w:t>
+              <w:t>15250</w:t>
             </w:r>
           </w:p>
         </w:tc>
@@ -559,7 +559,7 @@
           </w:tcPr>
           <w:p>
             <w:r>
-              <w:t>264750</w:t>
+              <w:t>255750</w:t>
             </w:r>
           </w:p>
         </w:tc>
@@ -640,7 +640,7 @@
           </w:tcPr>
           <w:p>
             <w:r>
-              <w:t>6000</w:t>
+              <w:t>4000</w:t>
             </w:r>
           </w:p>
         </w:tc>
@@ -672,7 +672,7 @@
           </w:tcPr>
           <w:p>
             <w:r>
-              <w:t>6750</w:t>
+              <w:t>6250</w:t>
             </w:r>
           </w:p>
         </w:tc>
@@ -704,7 +704,7 @@
           </w:tcPr>
           <w:p>
             <w:r>
-              <w:t>7500</w:t>
+              <w:t>6500</w:t>
             </w:r>
           </w:p>
         </w:tc>
@@ -810,135 +810,7 @@
           </w:tcPr>
           <w:p>
             <w:r>
-              <w:t>Transcription unit 1 variant 1 reaction 1:2</w:t>
-            </w:r>
-          </w:p>
-        </w:tc>
-        <w:tc>
-          <w:tcPr>
-            <w:tcW w:type="dxa" w:w="2880"/>
-          </w:tcPr>
-          <w:p>
-            <w:r>
-              <w:t>5000</w:t>
-            </w:r>
-          </w:p>
-        </w:tc>
-      </w:tr>
-      <w:tr>
-        <w:tc>
-          <w:tcPr>
-            <w:tcW w:type="dxa" w:w="2880"/>
-          </w:tcPr>
-          <w:p>
-            <w:r>
-              <w:t>A3</w:t>
-            </w:r>
-          </w:p>
-        </w:tc>
-        <w:tc>
-          <w:tcPr>
-            <w:tcW w:type="dxa" w:w="2880"/>
-          </w:tcPr>
-          <w:p>
-            <w:r>
-              <w:t>Transcription unit 1 variant 1 reaction 2:1</w:t>
-            </w:r>
-          </w:p>
-        </w:tc>
-        <w:tc>
-          <w:tcPr>
-            <w:tcW w:type="dxa" w:w="2880"/>
-          </w:tcPr>
-          <w:p>
-            <w:r>
-              <w:t>5000</w:t>
-            </w:r>
-          </w:p>
-        </w:tc>
-      </w:tr>
-      <w:tr>
-        <w:tc>
-          <w:tcPr>
-            <w:tcW w:type="dxa" w:w="2880"/>
-          </w:tcPr>
-          <w:p>
-            <w:r>
-              <w:t>A4</w:t>
-            </w:r>
-          </w:p>
-        </w:tc>
-        <w:tc>
-          <w:tcPr>
-            <w:tcW w:type="dxa" w:w="2880"/>
-          </w:tcPr>
-          <w:p>
-            <w:r>
               <w:t>Transcription unit 2 variant 1 reaction 1:1</w:t>
-            </w:r>
-          </w:p>
-        </w:tc>
-        <w:tc>
-          <w:tcPr>
-            <w:tcW w:type="dxa" w:w="2880"/>
-          </w:tcPr>
-          <w:p>
-            <w:r>
-              <w:t>5000</w:t>
-            </w:r>
-          </w:p>
-        </w:tc>
-      </w:tr>
-      <w:tr>
-        <w:tc>
-          <w:tcPr>
-            <w:tcW w:type="dxa" w:w="2880"/>
-          </w:tcPr>
-          <w:p>
-            <w:r>
-              <w:t>A5</w:t>
-            </w:r>
-          </w:p>
-        </w:tc>
-        <w:tc>
-          <w:tcPr>
-            <w:tcW w:type="dxa" w:w="2880"/>
-          </w:tcPr>
-          <w:p>
-            <w:r>
-              <w:t>Transcription unit 2 variant 1 reaction 1:2</w:t>
-            </w:r>
-          </w:p>
-        </w:tc>
-        <w:tc>
-          <w:tcPr>
-            <w:tcW w:type="dxa" w:w="2880"/>
-          </w:tcPr>
-          <w:p>
-            <w:r>
-              <w:t>5000</w:t>
-            </w:r>
-          </w:p>
-        </w:tc>
-      </w:tr>
-      <w:tr>
-        <w:tc>
-          <w:tcPr>
-            <w:tcW w:type="dxa" w:w="2880"/>
-          </w:tcPr>
-          <w:p>
-            <w:r>
-              <w:t>A6</w:t>
-            </w:r>
-          </w:p>
-        </w:tc>
-        <w:tc>
-          <w:tcPr>
-            <w:tcW w:type="dxa" w:w="2880"/>
-          </w:tcPr>
-          <w:p>
-            <w:r>
-              <w:t>Transcription unit 2 variant 1 reaction 2:1</w:t>
             </w:r>
           </w:p>
         </w:tc>
@@ -1087,7 +959,7 @@
           </w:tcPr>
           <w:p>
             <w:r>
-              <w:t>16000</w:t>
+              <w:t>15500</w:t>
             </w:r>
           </w:p>
         </w:tc>
@@ -1119,7 +991,7 @@
           </w:tcPr>
           <w:p>
             <w:r>
-              <w:t>16000</w:t>
+              <w:t>15500</w:t>
             </w:r>
           </w:p>
         </w:tc>
@@ -1151,7 +1023,7 @@
           </w:tcPr>
           <w:p>
             <w:r>
-              <w:t>16000</w:t>
+              <w:t>15250</w:t>
             </w:r>
           </w:p>
         </w:tc>
@@ -1232,7 +1104,7 @@
           </w:tcPr>
           <w:p>
             <w:r>
-              <w:t>259375</w:t>
+              <w:t>253375</w:t>
             </w:r>
           </w:p>
         </w:tc>
@@ -1313,7 +1185,7 @@
           </w:tcPr>
           <w:p>
             <w:r>
-              <w:t>4500</w:t>
+              <w:t>3500</w:t>
             </w:r>
           </w:p>
         </w:tc>
@@ -1345,7 +1217,7 @@
           </w:tcPr>
           <w:p>
             <w:r>
-              <w:t>6375</w:t>
+              <w:t>6125</w:t>
             </w:r>
           </w:p>
         </w:tc>
@@ -1377,7 +1249,7 @@
           </w:tcPr>
           <w:p>
             <w:r>
-              <w:t>6750</w:t>
+              <w:t>6250</w:t>
             </w:r>
           </w:p>
         </w:tc>
@@ -1451,70 +1323,6 @@
           </w:tcPr>
           <w:p>
             <w:r>
-              <w:t>Level 2 construct variant 1 reaction 1:1</w:t>
-            </w:r>
-          </w:p>
-        </w:tc>
-        <w:tc>
-          <w:tcPr>
-            <w:tcW w:type="dxa" w:w="2880"/>
-          </w:tcPr>
-          <w:p>
-            <w:r>
-              <w:t>5000</w:t>
-            </w:r>
-          </w:p>
-        </w:tc>
-      </w:tr>
-      <w:tr>
-        <w:tc>
-          <w:tcPr>
-            <w:tcW w:type="dxa" w:w="2880"/>
-          </w:tcPr>
-          <w:p>
-            <w:r>
-              <w:t>A2</w:t>
-            </w:r>
-          </w:p>
-        </w:tc>
-        <w:tc>
-          <w:tcPr>
-            <w:tcW w:type="dxa" w:w="2880"/>
-          </w:tcPr>
-          <w:p>
-            <w:r>
-              <w:t>Level 2 construct variant 1 reaction 1:2</w:t>
-            </w:r>
-          </w:p>
-        </w:tc>
-        <w:tc>
-          <w:tcPr>
-            <w:tcW w:type="dxa" w:w="2880"/>
-          </w:tcPr>
-          <w:p>
-            <w:r>
-              <w:t>5000</w:t>
-            </w:r>
-          </w:p>
-        </w:tc>
-      </w:tr>
-      <w:tr>
-        <w:tc>
-          <w:tcPr>
-            <w:tcW w:type="dxa" w:w="2880"/>
-          </w:tcPr>
-          <w:p>
-            <w:r>
-              <w:t>A3</w:t>
-            </w:r>
-          </w:p>
-        </w:tc>
-        <w:tc>
-          <w:tcPr>
-            <w:tcW w:type="dxa" w:w="2880"/>
-          </w:tcPr>
-          <w:p>
-            <w:r>
               <w:t>Level 2 construct variant 1 reaction 2:1</w:t>
             </w:r>
           </w:p>
@@ -1557,7 +1365,7 @@
         <w:pStyle w:val="Heading3"/>
       </w:pPr>
       <w:r>
-        <w:t>Modified BBa_J23119</w:t>
+        <w:t>BBa_promoter</w:t>
       </w:r>
     </w:p>
     <w:p>
@@ -1568,7 +1376,7 @@
         <w:t xml:space="preserve">Description: </w:t>
       </w:r>
       <w:r>
-        <w:t>constitutive promoter family member</w:t>
+        <w:t>test promoter</w:t>
       </w:r>
     </w:p>
     <w:p>
@@ -1576,11 +1384,18 @@
         <w:rPr>
           <w:b/>
         </w:rPr>
-        <w:t>Modifications:</w:t>
+        <w:t xml:space="preserve">Destination level 0 backbone: </w:t>
       </w:r>
       <w:r>
-        <w:br/>
-        <w:t>-Restriction site cctagg (BamHI) detected at position 31-36</w:t>
+        <w:t>pBP-lacZ, available from: 'http://www.addgene.org/72948/'</w:t>
+      </w:r>
+    </w:p>
+    <w:p>
+      <w:r>
+        <w:rPr>
+          <w:b/>
+        </w:rPr>
+        <w:t>Notes:</w:t>
       </w:r>
       <w:r>
         <w:br/>
@@ -1600,9 +1415,9 @@
       </w:r>
       <w:r>
         <w:br/>
-        <w:t>5' taggtctcactatttgacagctagctcagtcctaggtataatgctagcgtacagagacccatg 3'</w:t>
+        <w:t>5' taggtctcactattatagtacagagacccatg 3'</w:t>
         <w:br/>
-        <w:t>3'     ccagagtgataaactgtcgatcgagtcaggatccatattacgatcgcatgtctctgg         5'</w:t>
+        <w:t>3'     ccagagtgataatatcatgtctctgg         5'</w:t>
       </w:r>
     </w:p>
     <w:p>
@@ -1618,7 +1433,7 @@
         <w:pStyle w:val="Heading3"/>
       </w:pPr>
       <w:r>
-        <w:t>Modified BBa_B0031</w:t>
+        <w:t>BBa_rbs</w:t>
       </w:r>
     </w:p>
     <w:p>
@@ -1629,7 +1444,7 @@
         <w:t xml:space="preserve">Description: </w:t>
       </w:r>
       <w:r>
-        <w:t>RBS.2 (weak) -- derivative of BBa_0030</w:t>
+        <w:t>test rbs</w:t>
       </w:r>
     </w:p>
     <w:p>
@@ -1637,7 +1452,18 @@
         <w:rPr>
           <w:b/>
         </w:rPr>
-        <w:t>Modifications:</w:t>
+        <w:t xml:space="preserve">Destination level 0 backbone: </w:t>
+      </w:r>
+      <w:r>
+        <w:t>pBP-lacZ, available from: 'http://www.addgene.org/72948/'</w:t>
+      </w:r>
+    </w:p>
+    <w:p>
+      <w:r>
+        <w:rPr>
+          <w:b/>
+        </w:rPr>
+        <w:t>Notes:</w:t>
       </w:r>
       <w:r>
         <w:br/>
@@ -1657,9 +1483,9 @@
       </w:r>
       <w:r>
         <w:br/>
-        <w:t>5' taggtctcagtactcacacaggaaacccataagagacccatg 3'</w:t>
+        <w:t>5' taggtctcagtactatacataagagacccatg 3'</w:t>
         <w:br/>
-        <w:t>3'     ccagagtcatgagtgtgtcctttgggtattctctgg         5'</w:t>
+        <w:t>3'     ccagagtcatgatatgtattctctgg         5'</w:t>
       </w:r>
     </w:p>
     <w:p>
@@ -1675,7 +1501,7 @@
         <w:pStyle w:val="Heading3"/>
       </w:pPr>
       <w:r>
-        <w:t>Modified BBa_K1323010</w:t>
+        <w:t>BBa_CDSrestrict</w:t>
       </w:r>
     </w:p>
     <w:p>
@@ -1686,7 +1512,7 @@
         <w:t xml:space="preserve">Description: </w:t>
       </w:r>
       <w:r>
-        <w:t>YFP Coding Sequence</w:t>
+        <w:t>test cds restriction detection</w:t>
       </w:r>
     </w:p>
     <w:p>
@@ -1694,11 +1520,38 @@
         <w:rPr>
           <w:b/>
         </w:rPr>
-        <w:t>Modifications:</w:t>
+        <w:t xml:space="preserve">Destination level 0 backbone: </w:t>
+      </w:r>
+      <w:r>
+        <w:t>pBP-ORF, available from: 'http://www.addgene.org/72949/'</w:t>
+      </w:r>
+    </w:p>
+    <w:p>
+      <w:r>
+        <w:rPr>
+          <w:b/>
+        </w:rPr>
+        <w:t>Notes:</w:t>
       </w:r>
       <w:r>
         <w:br/>
-        <w:t>-Prefix added for NdeI overhang (t)</w:t>
+        <w:t>-Codon ata replaced with atg at position 9-11 to remove catatg (NdeI) restriction site</w:t>
+      </w:r>
+      <w:r>
+        <w:br/>
+        <w:t>-Codon ata replaced with atg at position 21-23 to remove catatg (NdeI) restriction site</w:t>
+      </w:r>
+      <w:r>
+        <w:br/>
+        <w:t>-Codon atg replaced with ata at position 31-33 to remove catatg (NdeI) restriction site</w:t>
+      </w:r>
+      <w:r>
+        <w:br/>
+        <w:t>-Codon ata replaced with atg at position 41-43 to remove gtatac (NdeI) restriction site</w:t>
+      </w:r>
+      <w:r>
+        <w:br/>
+        <w:t>-Start codon (atg) could not be found at start of CDS region, please ensure that this SBOL part contains only the CDS. The atg start codon has been added to this part, in addition to the prefix for the NdeI overhang (t)</w:t>
       </w:r>
       <w:r>
         <w:br/>
@@ -1714,9 +1567,9 @@
       </w:r>
       <w:r>
         <w:br/>
-        <w:t>5' tatggtttcaaaaggtgaagaattatttacaggtgttgttccaattttggttgaattagatggtgatgttaatggtcataaattttcagtttcaggtgaaggtgaaggtgatgcaacttatggtaaattaacattaaaatttatttgtacaacaggtaaattaccagttccatggccaacattagttacaacatttggttatggtttacaatgttttgcacgttatccagatcacatgaaacaacatgatttttttaaatcagcaatgcctgaaggttatgttcaagaacgtacaattttttttaaagatgatggcaactataaaacacgtgctgaagttaaatttgaaggtgatacattagttaatcgtattgaattaaaaggtattgattttaaagaagatggtaatattttaggtcataaattagaatataattataactcacataatgtttatatcatggcagataaacaaaaaaatggtattaaagttaattttaaaattcgtcataatattgaagatggttcagttcaattagcagatcattatcaacaaaatacacctattggtgatggtccagttttattaccagataatcattatttatcatatcaatcagcattatcaaaagatccaaatgaaaaacgtgatcacatggttttattagaatttgttacagcagcaggtattacattaggtatggatgaattatataaataactag 3'</w:t>
+        <w:t>5' tatggggggcatgtgggggggcatgtgggggcatatagggggtatgcggggctag 3'</w:t>
         <w:br/>
-        <w:t>3'     accaaagttttccacttcttaataaatgtccacaacaaggttaaaaccaacttaatctaccactacaattaccagtatttaaaagtcaaagtccacttccacttccactacgttgaataccatttaattgtaattttaaataaacatgttgtccatttaatggtcaaggtaccggttgtaatcaatgttgtaaaccaataccaaatgttacaaaacgtgcaataggtctagtgtactttgttgtactaaaaaaatttagtcgttacggacttccaatacaagttcttgcatgttaaaaaaaatttctactaccgttgatattttgtgcacgacttcaatttaaacttccactatgtaatcaattagcataacttaattttccataactaaaatttcttctaccattataaaatccagtatttaatcttatattaatattgagtgtattacaaatatagtaccgtctatttgtttttttaccataatttcaattaaaattttaagcagtattataacttctaccaagtcaagttaatcgtctagtaatagttgttttatgtggataaccactaccaggtcaaaataatggtctattagtaataaatagtatagttagtcgtaatagttttctaggtttactttttgcactagtgtaccaaaataatcttaaacaatgtcgtcgtccataatgtaatccatacctacttaatatatttatt         5'</w:t>
+        <w:t>3'     accccccgtacacccccccgtacacccccgtatatcccccatacgcccc         5'</w:t>
       </w:r>
     </w:p>
     <w:p>
@@ -1732,7 +1585,7 @@
         <w:pStyle w:val="Heading3"/>
       </w:pPr>
       <w:r>
-        <w:t>Modified BBa_B1001</w:t>
+        <w:t>BBa_term</w:t>
       </w:r>
     </w:p>
     <w:p>
@@ -1743,7 +1596,7 @@
         <w:t xml:space="preserve">Description: </w:t>
       </w:r>
       <w:r>
-        <w:t>Terminator (artifical, small, %T~=90)</w:t>
+        <w:t>test term</w:t>
       </w:r>
     </w:p>
     <w:p>
@@ -1751,7 +1604,18 @@
         <w:rPr>
           <w:b/>
         </w:rPr>
-        <w:t>Modifications:</w:t>
+        <w:t xml:space="preserve">Destination level 0 backbone: </w:t>
+      </w:r>
+      <w:r>
+        <w:t>pBP-lacZ, available from 'http://www.addgene.org/72948/'</w:t>
+      </w:r>
+    </w:p>
+    <w:p>
+      <w:r>
+        <w:rPr>
+          <w:b/>
+        </w:rPr>
+        <w:t>Notes:</w:t>
       </w:r>
       <w:r>
         <w:br/>
@@ -1771,9 +1635,9 @@
       </w:r>
       <w:r>
         <w:br/>
-        <w:t>5' taggtctcatcgaaaaaaaaaaccccgcttcggcggggttttttttttgttagagccccatg 3'</w:t>
+        <w:t>5' taggtctcatcgatatatgttagagccccatg 3'</w:t>
         <w:br/>
-        <w:t>3'     ccagagtagcttttttttttggggcgaagccgccccaaaaaaaaaacaatctcggg         5'</w:t>
+        <w:t>3'     ccagagtagctatatacaatctcggg         5'</w:t>
       </w:r>
     </w:p>
     <w:p>
@@ -1800,25 +1664,25 @@
         <w:t xml:space="preserve">Parts: </w:t>
       </w:r>
       <w:r>
-        <w:t>Modified BBa_J23119</w:t>
+        <w:t>BBa_promoter</w:t>
       </w:r>
       <w:r>
         <w:t xml:space="preserve">, </w:t>
       </w:r>
       <w:r>
-        <w:t>Modified BBa_B0031</w:t>
+        <w:t>BBa_rbs</w:t>
       </w:r>
       <w:r>
         <w:t xml:space="preserve">, </w:t>
       </w:r>
       <w:r>
-        <w:t>Modified BBa_K1323010</w:t>
+        <w:t>BBa_CDSrestrict</w:t>
       </w:r>
       <w:r>
         <w:t xml:space="preserve">, </w:t>
       </w:r>
       <w:r>
-        <w:t>Modified BBa_B1001</w:t>
+        <w:t>BBa_term</w:t>
       </w:r>
       <w:r>
         <w:t xml:space="preserve">, </w:t>
@@ -1829,10 +1693,21 @@
         <w:rPr>
           <w:b/>
         </w:rPr>
+        <w:t xml:space="preserve">Plasmid backbone: </w:t>
+      </w:r>
+      <w:r>
+        <w:t>pTU1-A-RFP, available from 'http://www.addgene.org/72939/'</w:t>
+      </w:r>
+    </w:p>
+    <w:p>
+      <w:r>
+        <w:rPr>
+          <w:b/>
+        </w:rPr>
         <w:t xml:space="preserve">Notes: </w:t>
       </w:r>
       <w:r>
-        <w:t>Prefix atct and suffix tgcc fusion sites conferred to sequence by level 1 plasmid backbone pTU1-A-lacZ</w:t>
+        <w:t>Prefix atct and suffix tgcc fusion sites conferred to sequence by level 1 plasmid backbone pTU1-A-RFP</w:t>
       </w:r>
     </w:p>
     <w:p>
@@ -1846,7 +1721,7 @@
         <w:t xml:space="preserve">5' </w:t>
       </w:r>
       <w:r>
-        <w:t>atctctatttgacagctagctcagtcctaggtataatgctagcgtactcacacaggaaacccatatggtttcaaaaggtgaagaattatttacaggtgttgttccaattttggttgaattagatggtgatgttaatggtcataaattttcagtttcaggtgaaggtgaaggtgatgcaacttatggtaaattaacattaaaatttatttgtacaacaggtaaattaccagttccatggccaacattagttacaacatttggttatggtttacaatgttttgcacgttatccagatcacatgaaacaacatgatttttttaaatcagcaatgcctgaaggttatgttcaagaacgtacaattttttttaaagatgatggcaactataaaacacgtgctgaagttaaatttgaaggtgatacattagttaatcgtattgaattaaaaggtattgattttaaagaagatggtaatattttaggtcataaattagaatataattataactcacataatgtttatatcatggcagataaacaaaaaaatggtattaaagttaattttaaaattcgtcataatattgaagatggttcagttcaattagcagatcattatcaacaaaatacacctattggtgatggtccagttttattaccagataatcattatttatcatatcaatcagcattatcaaaagatccaaatgaaaaacgtgatcacatggttttattagaatttgttacagcagcaggtattacattaggtatggatgaattatataaataatcgaaaaaaaaaaccccgcttcggcggggttttttttttgtttgcc</w:t>
+        <w:t>atctctattatagtactatacatatggggggcatgtgggggggcatgtgggggcatatagggggtatgcggggtcgatatatgtttgcc</w:t>
       </w:r>
       <w:r>
         <w:t xml:space="preserve"> 3'</w:t>
@@ -1868,25 +1743,25 @@
         <w:t xml:space="preserve">Parts: </w:t>
       </w:r>
       <w:r>
-        <w:t>Modified BBa_J23119</w:t>
+        <w:t>BBa_promoter</w:t>
       </w:r>
       <w:r>
         <w:t xml:space="preserve">, </w:t>
       </w:r>
       <w:r>
-        <w:t>Modified BBa_B0031</w:t>
+        <w:t>BBa_rbs</w:t>
       </w:r>
       <w:r>
         <w:t xml:space="preserve">, </w:t>
       </w:r>
       <w:r>
-        <w:t>Modified BBa_K1323010</w:t>
+        <w:t>BBa_CDSrestrict</w:t>
       </w:r>
       <w:r>
         <w:t xml:space="preserve">, </w:t>
       </w:r>
       <w:r>
-        <w:t>Modified BBa_B1001</w:t>
+        <w:t>BBa_term</w:t>
       </w:r>
       <w:r>
         <w:t xml:space="preserve">, </w:t>
@@ -1897,10 +1772,21 @@
         <w:rPr>
           <w:b/>
         </w:rPr>
+        <w:t xml:space="preserve">Plasmid backbone: </w:t>
+      </w:r>
+      <w:r>
+        <w:t>pTU1-B-RFP, available from 'http://www.addgene.org/72940/'</w:t>
+      </w:r>
+    </w:p>
+    <w:p>
+      <w:r>
+        <w:rPr>
+          <w:b/>
+        </w:rPr>
         <w:t xml:space="preserve">Notes: </w:t>
       </w:r>
       <w:r>
-        <w:t>Prefix tgcc and suffix ccgg fusion sites conferred to sequence by level 1 plasmid backbone pTU1-B-LacZ</w:t>
+        <w:t>Prefix tgcc and suffix ccgg fusion sites conferred to sequence by level 1 plasmid backbone pTU1-B-RFP</w:t>
       </w:r>
     </w:p>
     <w:p>
@@ -1914,7 +1800,7 @@
         <w:t xml:space="preserve">5' </w:t>
       </w:r>
       <w:r>
-        <w:t>tgccctatttgacagctagctcagtcctaggtataatgctagcgtactcacacaggaaacccatatggtttcaaaaggtgaagaattatttacaggtgttgttccaattttggttgaattagatggtgatgttaatggtcataaattttcagtttcaggtgaaggtgaaggtgatgcaacttatggtaaattaacattaaaatttatttgtacaacaggtaaattaccagttccatggccaacattagttacaacatttggttatggtttacaatgttttgcacgttatccagatcacatgaaacaacatgatttttttaaatcagcaatgcctgaaggttatgttcaagaacgtacaattttttttaaagatgatggcaactataaaacacgtgctgaagttaaatttgaaggtgatacattagttaatcgtattgaattaaaaggtattgattttaaagaagatggtaatattttaggtcataaattagaatataattataactcacataatgtttatatcatggcagataaacaaaaaaatggtattaaagttaattttaaaattcgtcataatattgaagatggttcagttcaattagcagatcattatcaacaaaatacacctattggtgatggtccagttttattaccagataatcattatttatcatatcaatcagcattatcaaaagatccaaatgaaaaacgtgatcacatggttttattagaatttgttacagcagcaggtattacattaggtatggatgaattatataaataatcgaaaaaaaaaaccccgcttcggcggggttttttttttgttccgg</w:t>
+        <w:t>tgccctattatagtactatacatatggggggcatgtgggggggcatgtgggggcatatagggggtatgcggggtcgatatatgttccgg</w:t>
       </w:r>
       <w:r>
         <w:t xml:space="preserve"> 3'</w:t>
@@ -1936,7 +1822,7 @@
         <w:t xml:space="preserve">Level 2 plasmid backbone: </w:t>
       </w:r>
       <w:r>
-        <w:t>pTU2-a-RFP</w:t>
+        <w:t>pTU2-a-RFP available from 'http://www.addgene.org/72958/'</w:t>
       </w:r>
     </w:p>
     <w:p>
@@ -1978,7 +1864,7 @@
         <w:t xml:space="preserve">5' </w:t>
       </w:r>
       <w:r>
-        <w:t>atctctatttgacagctagctcagtcctaggtataatgctagcgtactcacacaggaaacccatatggtttcaaaaggtgaagaattatttacaggtgttgttccaattttggttgaattagatggtgatgttaatggtcataaattttcagtttcaggtgaaggtgaaggtgatgcaacttatggtaaattaacattaaaatttatttgtacaacaggtaaattaccagttccatggccaacattagttacaacatttggttatggtttacaatgttttgcacgttatccagatcacatgaaacaacatgatttttttaaatcagcaatgcctgaaggttatgttcaagaacgtacaattttttttaaagatgatggcaactataaaacacgtgctgaagttaaatttgaaggtgatacattagttaatcgtattgaattaaaaggtattgattttaaagaagatggtaatattttaggtcataaattagaatataattataactcacataatgtttatatcatggcagataaacaaaaaaatggtattaaagttaattttaaaattcgtcataatattgaagatggttcagttcaattagcagatcattatcaacaaaatacacctattggtgatggtccagttttattaccagataatcattatttatcatatcaatcagcattatcaaaagatccaaatgaaaaacgtgatcacatggttttattagaatttgttacagcagcaggtattacattaggtatggatgaattatataaataatcgaaaaaaaaaaccccgcttcggcggggttttttttttgtttgcctgccctatttgacagctagctcagtcctaggtataatgctagcgtactcacacaggaaacccatatggtttcaaaaggtgaagaattatttacaggtgttgttccaattttggttgaattagatggtgatgttaatggtcataaattttcagtttcaggtgaaggtgaaggtgatgcaacttatggtaaattaacattaaaatttatttgtacaacaggtaaattaccagttccatggccaacattagttacaacatttggttatggtttacaatgttttgcacgttatccagatcacatgaaacaacatgatttttttaaatcagcaatgcctgaaggttatgttcaagaacgtacaattttttttaaagatgatggcaactataaaacacgtgctgaagttaaatttgaaggtgatacattagttaatcgtattgaattaaaaggtattgattttaaagaagatggtaatattttaggtcataaattagaatataattataactcacataatgtttatatcatggcagataaacaaaaaaatggtattaaagttaattttaaaattcgtcataatattgaagatggttcagttcaattagcagatcattatcaacaaaatacacctattggtgatggtccagttttattaccagataatcattatttatcatatcaatcagcattatcaaaagatccaaatgaaaaacgtgatcacatggttttattagaatttgttacagcagcaggtattacattaggtatggatgaattatataaataatcgaaaaaaaaaaccccgcttcggcggggttttttttttgttccgg</w:t>
+        <w:t>atctctattatagtactatacatatggggggcatgtgggggggcatgtgggggcatatagggggtatgcggggtcgatatatgtttgcctgccctattatagtactatacatatggggggcatgtgggggggcatgtgggggcatatagggggtatgcggggtcgatatatgttccgg</w:t>
       </w:r>
       <w:r>
         <w:t xml:space="preserve"> 3'</w:t>

</xml_diff>

<commit_message>
Backup before import design and part overhaul
</commit_message>
<xml_diff>
--- a/test.docx
+++ b/test.docx
@@ -98,6 +98,37 @@
       <w:r>
         <w:t xml:space="preserve"> Automatic</w:t>
       </w:r>
+      <w:r>
+        <w:rPr>
+          <w:b/>
+        </w:rPr>
+        <w:br/>
+        <w:t>Liquid handler:</w:t>
+      </w:r>
+      <w:r>
+        <w:t xml:space="preserve"> Echo 525</w:t>
+      </w:r>
+      <w:r>
+        <w:rPr>
+          <w:b/>
+        </w:rPr>
+        <w:br/>
+        <w:t>Selected reaction ratios:</w:t>
+      </w:r>
+      <w:r>
+        <w:br/>
+        <w:t xml:space="preserve">Level 1: </w:t>
+      </w:r>
+      <w:r>
+        <w:t xml:space="preserve"> reaction 2:1, </w:t>
+      </w:r>
+      <w:r>
+        <w:br/>
+        <w:t xml:space="preserve">Level 2: </w:t>
+      </w:r>
+      <w:r>
+        <w:t xml:space="preserve"> reaction 2:1, </w:t>
+      </w:r>
     </w:p>
     <w:p>
       <w:r>
@@ -138,7 +169,7 @@
       </w:r>
       <w:r>
         <w:br/>
-        <w:t>4. Digest 40 ng/uL-1 (24nM) of pBP-lacZ with 1 unit of NdeI and SphI in CutSmart buffer for 1 hour at 37°C, heat inactivate at 80°C for 10 min</w:t>
+        <w:t>4. Digest 40 ng/uL-1 (24nM) of pBP-lacZ (available from http://www.addgene.org/72948/) with 1 unit of NdeI and SphI in CutSmart buffer for 1 hour at 37°C, heat inactivate at 80°C for 10 min</w:t>
       </w:r>
       <w:r>
         <w:br/>
@@ -183,7 +214,7 @@
       </w:r>
       <w:r>
         <w:br/>
-        <w:t>4. Digest 40 ng/uL-1 (24nM) of pBP-ORF with 1 unit of NdeI and BamHI in CutSmart buffer for 1 hour at 37°C, heat inactivate at 80°C for 10 min</w:t>
+        <w:t>4. Digest 40 ng/uL-1 (24nM) of pBP-ORF (available from http://www.addgene.org/72949/)  with 1 unit of NdeI and BamHI in CutSmart buffer for 1 hour at 37°C, heat inactivate at 80°C for 10 min</w:t>
       </w:r>
       <w:r>
         <w:br/>
@@ -308,7 +339,712 @@
           </w:tcPr>
           <w:p>
             <w:r>
-              <w:t>BBa_promoter</w:t>
+              <w:t>BBa_J23119</w:t>
+            </w:r>
+          </w:p>
+        </w:tc>
+        <w:tc>
+          <w:tcPr>
+            <w:tcW w:type="dxa" w:w="2880"/>
+          </w:tcPr>
+          <w:p>
+            <w:r>
+              <w:t>16500</w:t>
+            </w:r>
+          </w:p>
+        </w:tc>
+      </w:tr>
+      <w:tr>
+        <w:tc>
+          <w:tcPr>
+            <w:tcW w:type="dxa" w:w="2880"/>
+          </w:tcPr>
+          <w:p>
+            <w:r>
+              <w:t>A2</w:t>
+            </w:r>
+          </w:p>
+        </w:tc>
+        <w:tc>
+          <w:tcPr>
+            <w:tcW w:type="dxa" w:w="2880"/>
+          </w:tcPr>
+          <w:p>
+            <w:r>
+              <w:t>BBa_B0031</w:t>
+            </w:r>
+          </w:p>
+        </w:tc>
+        <w:tc>
+          <w:tcPr>
+            <w:tcW w:type="dxa" w:w="2880"/>
+          </w:tcPr>
+          <w:p>
+            <w:r>
+              <w:t>16000</w:t>
+            </w:r>
+          </w:p>
+        </w:tc>
+      </w:tr>
+      <w:tr>
+        <w:tc>
+          <w:tcPr>
+            <w:tcW w:type="dxa" w:w="2880"/>
+          </w:tcPr>
+          <w:p>
+            <w:r>
+              <w:t>A3</w:t>
+            </w:r>
+          </w:p>
+        </w:tc>
+        <w:tc>
+          <w:tcPr>
+            <w:tcW w:type="dxa" w:w="2880"/>
+          </w:tcPr>
+          <w:p>
+            <w:r>
+              <w:t>BBa_K1323010</w:t>
+            </w:r>
+          </w:p>
+        </w:tc>
+        <w:tc>
+          <w:tcPr>
+            <w:tcW w:type="dxa" w:w="2880"/>
+          </w:tcPr>
+          <w:p>
+            <w:r>
+              <w:t>16500</w:t>
+            </w:r>
+          </w:p>
+        </w:tc>
+      </w:tr>
+      <w:tr>
+        <w:tc>
+          <w:tcPr>
+            <w:tcW w:type="dxa" w:w="2880"/>
+          </w:tcPr>
+          <w:p>
+            <w:r>
+              <w:t>A4</w:t>
+            </w:r>
+          </w:p>
+        </w:tc>
+        <w:tc>
+          <w:tcPr>
+            <w:tcW w:type="dxa" w:w="2880"/>
+          </w:tcPr>
+          <w:p>
+            <w:r>
+              <w:t>BBa_B1001</w:t>
+            </w:r>
+          </w:p>
+        </w:tc>
+        <w:tc>
+          <w:tcPr>
+            <w:tcW w:type="dxa" w:w="2880"/>
+          </w:tcPr>
+          <w:p>
+            <w:r>
+              <w:t>16500</w:t>
+            </w:r>
+          </w:p>
+        </w:tc>
+      </w:tr>
+      <w:tr>
+        <w:tc>
+          <w:tcPr>
+            <w:tcW w:type="dxa" w:w="2880"/>
+          </w:tcPr>
+          <w:p>
+            <w:r>
+              <w:t>A5</w:t>
+            </w:r>
+          </w:p>
+        </w:tc>
+        <w:tc>
+          <w:tcPr>
+            <w:tcW w:type="dxa" w:w="2880"/>
+          </w:tcPr>
+          <w:p>
+            <w:r>
+              <w:t>BBa_B0032</w:t>
+            </w:r>
+          </w:p>
+        </w:tc>
+        <w:tc>
+          <w:tcPr>
+            <w:tcW w:type="dxa" w:w="2880"/>
+          </w:tcPr>
+          <w:p>
+            <w:r>
+              <w:t>15500</w:t>
+            </w:r>
+          </w:p>
+        </w:tc>
+      </w:tr>
+      <w:tr>
+        <w:tc>
+          <w:tcPr>
+            <w:tcW w:type="dxa" w:w="2880"/>
+          </w:tcPr>
+          <w:p>
+            <w:r>
+              <w:t>A6</w:t>
+            </w:r>
+          </w:p>
+        </w:tc>
+        <w:tc>
+          <w:tcPr>
+            <w:tcW w:type="dxa" w:w="2880"/>
+          </w:tcPr>
+          <w:p>
+            <w:r>
+              <w:t>pTU1-A-RFP</w:t>
+            </w:r>
+          </w:p>
+        </w:tc>
+        <w:tc>
+          <w:tcPr>
+            <w:tcW w:type="dxa" w:w="2880"/>
+          </w:tcPr>
+          <w:p>
+            <w:r>
+              <w:t>15500</w:t>
+            </w:r>
+          </w:p>
+        </w:tc>
+      </w:tr>
+      <w:tr>
+        <w:tc>
+          <w:tcPr>
+            <w:tcW w:type="dxa" w:w="2880"/>
+          </w:tcPr>
+          <w:p>
+            <w:r>
+              <w:t>A7</w:t>
+            </w:r>
+          </w:p>
+        </w:tc>
+        <w:tc>
+          <w:tcPr>
+            <w:tcW w:type="dxa" w:w="2880"/>
+          </w:tcPr>
+          <w:p>
+            <w:r>
+              <w:t>pTU1-B-RFP</w:t>
+            </w:r>
+          </w:p>
+        </w:tc>
+        <w:tc>
+          <w:tcPr>
+            <w:tcW w:type="dxa" w:w="2880"/>
+          </w:tcPr>
+          <w:p>
+            <w:r>
+              <w:t>15250</w:t>
+            </w:r>
+          </w:p>
+        </w:tc>
+      </w:tr>
+    </w:tbl>
+    <w:p>
+      <w:r>
+        <w:br/>
+        <w:t>b) Add deionised water to the corresponding well(s) in the Echo® Qualified reservoir (6RES) as specified in the table below:</w:t>
+      </w:r>
+    </w:p>
+    <w:tbl>
+      <w:tblPr>
+        <w:tblW w:type="auto" w:w="0"/>
+        <w:tblLook w:firstColumn="1" w:firstRow="1" w:lastColumn="0" w:lastRow="0" w:noHBand="0" w:noVBand="1" w:val="04A0"/>
+      </w:tblPr>
+      <w:tblGrid>
+        <w:gridCol w:w="2880"/>
+        <w:gridCol w:w="2880"/>
+        <w:gridCol w:w="2880"/>
+      </w:tblGrid>
+      <w:tr>
+        <w:tc>
+          <w:tcPr>
+            <w:tcW w:type="dxa" w:w="2880"/>
+          </w:tcPr>
+          <w:p>
+            <w:r>
+              <w:t>Well</w:t>
+            </w:r>
+          </w:p>
+        </w:tc>
+        <w:tc>
+          <w:tcPr>
+            <w:tcW w:type="dxa" w:w="2880"/>
+          </w:tcPr>
+          <w:p>
+            <w:r>
+              <w:t>Reagent</w:t>
+            </w:r>
+          </w:p>
+        </w:tc>
+        <w:tc>
+          <w:tcPr>
+            <w:tcW w:type="dxa" w:w="2880"/>
+          </w:tcPr>
+          <w:p>
+            <w:r>
+              <w:t>Quantity (nl)</w:t>
+            </w:r>
+          </w:p>
+        </w:tc>
+      </w:tr>
+      <w:tr>
+        <w:tc>
+          <w:tcPr>
+            <w:tcW w:type="dxa" w:w="2880"/>
+          </w:tcPr>
+          <w:p>
+            <w:r>
+              <w:t>A1</w:t>
+            </w:r>
+          </w:p>
+        </w:tc>
+        <w:tc>
+          <w:tcPr>
+            <w:tcW w:type="dxa" w:w="2880"/>
+          </w:tcPr>
+          <w:p>
+            <w:r>
+              <w:t>deionised water</w:t>
+            </w:r>
+          </w:p>
+        </w:tc>
+        <w:tc>
+          <w:tcPr>
+            <w:tcW w:type="dxa" w:w="2880"/>
+          </w:tcPr>
+          <w:p>
+            <w:r>
+              <w:t>255625</w:t>
+            </w:r>
+          </w:p>
+        </w:tc>
+      </w:tr>
+    </w:tbl>
+    <w:p>
+      <w:r>
+        <w:br/>
+        <w:t>c) Add reagents to their corresponding wells in the Low Dead Volume Echo® Qualified 384-Well COC Source Microplate (384LDV) as specified in the table below:</w:t>
+      </w:r>
+    </w:p>
+    <w:tbl>
+      <w:tblPr>
+        <w:tblW w:type="auto" w:w="0"/>
+        <w:tblLook w:firstColumn="1" w:firstRow="1" w:lastColumn="0" w:lastRow="0" w:noHBand="0" w:noVBand="1" w:val="04A0"/>
+      </w:tblPr>
+      <w:tblGrid>
+        <w:gridCol w:w="2880"/>
+        <w:gridCol w:w="2880"/>
+        <w:gridCol w:w="2880"/>
+      </w:tblGrid>
+      <w:tr>
+        <w:tc>
+          <w:tcPr>
+            <w:tcW w:type="dxa" w:w="2880"/>
+          </w:tcPr>
+          <w:p>
+            <w:r>
+              <w:t>Well</w:t>
+            </w:r>
+          </w:p>
+        </w:tc>
+        <w:tc>
+          <w:tcPr>
+            <w:tcW w:type="dxa" w:w="2880"/>
+          </w:tcPr>
+          <w:p>
+            <w:r>
+              <w:t>Reagent</w:t>
+            </w:r>
+          </w:p>
+        </w:tc>
+        <w:tc>
+          <w:tcPr>
+            <w:tcW w:type="dxa" w:w="2880"/>
+          </w:tcPr>
+          <w:p>
+            <w:r>
+              <w:t>Quantity (nl)</w:t>
+            </w:r>
+          </w:p>
+        </w:tc>
+      </w:tr>
+      <w:tr>
+        <w:tc>
+          <w:tcPr>
+            <w:tcW w:type="dxa" w:w="2880"/>
+          </w:tcPr>
+          <w:p>
+            <w:r>
+              <w:t>A1</w:t>
+            </w:r>
+          </w:p>
+        </w:tc>
+        <w:tc>
+          <w:tcPr>
+            <w:tcW w:type="dxa" w:w="2880"/>
+          </w:tcPr>
+          <w:p>
+            <w:r>
+              <w:t>10x DNA ligase buffer (Promega)</w:t>
+            </w:r>
+          </w:p>
+        </w:tc>
+        <w:tc>
+          <w:tcPr>
+            <w:tcW w:type="dxa" w:w="2880"/>
+          </w:tcPr>
+          <w:p>
+            <w:r>
+              <w:t>4500</w:t>
+            </w:r>
+          </w:p>
+        </w:tc>
+      </w:tr>
+      <w:tr>
+        <w:tc>
+          <w:tcPr>
+            <w:tcW w:type="dxa" w:w="2880"/>
+          </w:tcPr>
+          <w:p>
+            <w:r>
+              <w:t>A2</w:t>
+            </w:r>
+          </w:p>
+        </w:tc>
+        <w:tc>
+          <w:tcPr>
+            <w:tcW w:type="dxa" w:w="2880"/>
+          </w:tcPr>
+          <w:p>
+            <w:r>
+              <w:t>1-3 units T4 DNA ligase (Promega)</w:t>
+            </w:r>
+          </w:p>
+        </w:tc>
+        <w:tc>
+          <w:tcPr>
+            <w:tcW w:type="dxa" w:w="2880"/>
+          </w:tcPr>
+          <w:p>
+            <w:r>
+              <w:t>6375</w:t>
+            </w:r>
+          </w:p>
+        </w:tc>
+      </w:tr>
+      <w:tr>
+        <w:tc>
+          <w:tcPr>
+            <w:tcW w:type="dxa" w:w="2880"/>
+          </w:tcPr>
+          <w:p>
+            <w:r>
+              <w:t>A3</w:t>
+            </w:r>
+          </w:p>
+        </w:tc>
+        <w:tc>
+          <w:tcPr>
+            <w:tcW w:type="dxa" w:w="2880"/>
+          </w:tcPr>
+          <w:p>
+            <w:r>
+              <w:t>BsaI-HF (NEB)</w:t>
+            </w:r>
+          </w:p>
+        </w:tc>
+        <w:tc>
+          <w:tcPr>
+            <w:tcW w:type="dxa" w:w="2880"/>
+          </w:tcPr>
+          <w:p>
+            <w:r>
+              <w:t>6750</w:t>
+            </w:r>
+          </w:p>
+        </w:tc>
+      </w:tr>
+    </w:tbl>
+    <w:p>
+      <w:r>
+        <w:rPr>
+          <w:b/>
+        </w:rPr>
+        <w:br/>
+        <w:t>Locations of produced transcription unit variants in output plate:</w:t>
+      </w:r>
+    </w:p>
+    <w:tbl>
+      <w:tblPr>
+        <w:tblW w:type="auto" w:w="0"/>
+        <w:tblLook w:firstColumn="1" w:firstRow="1" w:lastColumn="0" w:lastRow="0" w:noHBand="0" w:noVBand="1" w:val="04A0"/>
+      </w:tblPr>
+      <w:tblGrid>
+        <w:gridCol w:w="2880"/>
+        <w:gridCol w:w="2880"/>
+        <w:gridCol w:w="2880"/>
+      </w:tblGrid>
+      <w:tr>
+        <w:tc>
+          <w:tcPr>
+            <w:tcW w:type="dxa" w:w="2880"/>
+          </w:tcPr>
+          <w:p>
+            <w:r>
+              <w:t>Well</w:t>
+            </w:r>
+          </w:p>
+        </w:tc>
+        <w:tc>
+          <w:tcPr>
+            <w:tcW w:type="dxa" w:w="2880"/>
+          </w:tcPr>
+          <w:p>
+            <w:r>
+              <w:t>contained TU variant</w:t>
+            </w:r>
+          </w:p>
+        </w:tc>
+        <w:tc>
+          <w:tcPr>
+            <w:tcW w:type="dxa" w:w="2880"/>
+          </w:tcPr>
+          <w:p>
+            <w:r>
+              <w:t>volume (nl)</w:t>
+            </w:r>
+          </w:p>
+        </w:tc>
+      </w:tr>
+      <w:tr>
+        <w:tc>
+          <w:tcPr>
+            <w:tcW w:type="dxa" w:w="2880"/>
+          </w:tcPr>
+          <w:p>
+            <w:r>
+              <w:t>A1</w:t>
+            </w:r>
+          </w:p>
+        </w:tc>
+        <w:tc>
+          <w:tcPr>
+            <w:tcW w:type="dxa" w:w="2880"/>
+          </w:tcPr>
+          <w:p>
+            <w:r>
+              <w:t>Transcription unit 1 variant 1 reaction 2:1</w:t>
+            </w:r>
+          </w:p>
+        </w:tc>
+        <w:tc>
+          <w:tcPr>
+            <w:tcW w:type="dxa" w:w="2880"/>
+          </w:tcPr>
+          <w:p>
+            <w:r>
+              <w:t>5000</w:t>
+            </w:r>
+          </w:p>
+        </w:tc>
+      </w:tr>
+      <w:tr>
+        <w:tc>
+          <w:tcPr>
+            <w:tcW w:type="dxa" w:w="2880"/>
+          </w:tcPr>
+          <w:p>
+            <w:r>
+              <w:t>A2</w:t>
+            </w:r>
+          </w:p>
+        </w:tc>
+        <w:tc>
+          <w:tcPr>
+            <w:tcW w:type="dxa" w:w="2880"/>
+          </w:tcPr>
+          <w:p>
+            <w:r>
+              <w:t>Transcription unit 1 variant 2 reaction 2:1</w:t>
+            </w:r>
+          </w:p>
+        </w:tc>
+        <w:tc>
+          <w:tcPr>
+            <w:tcW w:type="dxa" w:w="2880"/>
+          </w:tcPr>
+          <w:p>
+            <w:r>
+              <w:t>5000</w:t>
+            </w:r>
+          </w:p>
+        </w:tc>
+      </w:tr>
+      <w:tr>
+        <w:tc>
+          <w:tcPr>
+            <w:tcW w:type="dxa" w:w="2880"/>
+          </w:tcPr>
+          <w:p>
+            <w:r>
+              <w:t>A3</w:t>
+            </w:r>
+          </w:p>
+        </w:tc>
+        <w:tc>
+          <w:tcPr>
+            <w:tcW w:type="dxa" w:w="2880"/>
+          </w:tcPr>
+          <w:p>
+            <w:r>
+              <w:t>Transcription unit 2 variant 1 reaction 2:1</w:t>
+            </w:r>
+          </w:p>
+        </w:tc>
+        <w:tc>
+          <w:tcPr>
+            <w:tcW w:type="dxa" w:w="2880"/>
+          </w:tcPr>
+          <w:p>
+            <w:r>
+              <w:t>5000</w:t>
+            </w:r>
+          </w:p>
+        </w:tc>
+      </w:tr>
+    </w:tbl>
+    <w:p>
+      <w:r>
+        <w:rPr>
+          <w:b/>
+        </w:rPr>
+        <w:t>d) Run a PCR protocol for this output plate, consisting of:</w:t>
+      </w:r>
+      <w:r>
+        <w:br/>
+        <w:t>15-30 cycles of:</w:t>
+        <w:br/>
+        <w:t>15-30 cycles of:</w:t>
+        <w:br/>
+        <w:t>-5 minutes at 37°C</w:t>
+        <w:br/>
+        <w:t>-10 minutes at 16°C</w:t>
+        <w:br/>
+        <w:t>Followed by (only once):</w:t>
+        <w:br/>
+        <w:t>-5 minutes at 50°C</w:t>
+        <w:br/>
+        <w:t xml:space="preserve">-5 minutes at 80°C </w:t>
+      </w:r>
+      <w:r>
+        <w:br/>
+        <w:t>e) Transform 5 uL of each output mixture into 50uL of chemically compotent Escherichia coli (E. coli) dH10a by heat shock transformation (One mixture per cell culture)</w:t>
+      </w:r>
+    </w:p>
+    <w:p>
+      <w:pPr>
+        <w:pStyle w:val="Heading2"/>
+      </w:pPr>
+      <w:r>
+        <w:t>Creating level 2 transcription units (TUs)</w:t>
+      </w:r>
+    </w:p>
+    <w:p>
+      <w:r>
+        <w:rPr>
+          <w:b/>
+        </w:rPr>
+        <w:t>Plates required:</w:t>
+      </w:r>
+      <w:r>
+        <w:br/>
+        <w:t>-2x Echo® Qualified 384-Well Polypropylene Source Microplate (384PP) (One of these is used as an output plate and must remain empty)</w:t>
+      </w:r>
+      <w:r>
+        <w:br/>
+        <w:t>-Echo® Qualified 384-Well COC Source Microplate, Low Dead Volume (384LDV)</w:t>
+      </w:r>
+      <w:r>
+        <w:br/>
+        <w:t>-Echo® Qualified Reservoir (6RES)</w:t>
+        <w:br/>
+      </w:r>
+      <w:r>
+        <w:t>a) Recover and re-suspend level 1 transcription units from transformed cells in previous step</w:t>
+        <w:br/>
+      </w:r>
+      <w:r>
+        <w:t>b) Add level 1 transcription units and level 2 plasmid backbones to their specified wells in the Echo® Qualified 384-Well Polypropylene Source Microplate (384PP) as specified in the table below:</w:t>
+      </w:r>
+    </w:p>
+    <w:tbl>
+      <w:tblPr>
+        <w:tblW w:type="auto" w:w="0"/>
+        <w:tblLook w:firstColumn="1" w:firstRow="1" w:lastColumn="0" w:lastRow="0" w:noHBand="0" w:noVBand="1" w:val="04A0"/>
+      </w:tblPr>
+      <w:tblGrid>
+        <w:gridCol w:w="2880"/>
+        <w:gridCol w:w="2880"/>
+        <w:gridCol w:w="2880"/>
+      </w:tblGrid>
+      <w:tr>
+        <w:tc>
+          <w:tcPr>
+            <w:tcW w:type="dxa" w:w="2880"/>
+          </w:tcPr>
+          <w:p>
+            <w:r>
+              <w:t>Well</w:t>
+            </w:r>
+          </w:p>
+        </w:tc>
+        <w:tc>
+          <w:tcPr>
+            <w:tcW w:type="dxa" w:w="2880"/>
+          </w:tcPr>
+          <w:p>
+            <w:r>
+              <w:t>Genetic part</w:t>
+            </w:r>
+          </w:p>
+        </w:tc>
+        <w:tc>
+          <w:tcPr>
+            <w:tcW w:type="dxa" w:w="2880"/>
+          </w:tcPr>
+          <w:p>
+            <w:r>
+              <w:t>Quantity (nl)</w:t>
+            </w:r>
+          </w:p>
+        </w:tc>
+      </w:tr>
+      <w:tr>
+        <w:tc>
+          <w:tcPr>
+            <w:tcW w:type="dxa" w:w="2880"/>
+          </w:tcPr>
+          <w:p>
+            <w:r>
+              <w:t>A1</w:t>
+            </w:r>
+          </w:p>
+        </w:tc>
+        <w:tc>
+          <w:tcPr>
+            <w:tcW w:type="dxa" w:w="2880"/>
+          </w:tcPr>
+          <w:p>
+            <w:r>
+              <w:t>Transcription unit 1 variant 1</w:t>
             </w:r>
           </w:p>
         </w:tc>
@@ -340,7 +1076,7 @@
           </w:tcPr>
           <w:p>
             <w:r>
-              <w:t>BBa_rbs</w:t>
+              <w:t>Transcription unit 2 variant 1</w:t>
             </w:r>
           </w:p>
         </w:tc>
@@ -350,7 +1086,7 @@
           </w:tcPr>
           <w:p>
             <w:r>
-              <w:t>15500</w:t>
+              <w:t>16000</w:t>
             </w:r>
           </w:p>
         </w:tc>
@@ -372,7 +1108,7 @@
           </w:tcPr>
           <w:p>
             <w:r>
-              <w:t>BBa_CDSrestrict</w:t>
+              <w:t>Transcription unit 1 variant 2</w:t>
             </w:r>
           </w:p>
         </w:tc>
@@ -404,7 +1140,7 @@
           </w:tcPr>
           <w:p>
             <w:r>
-              <w:t>BBa_term</w:t>
+              <w:t>pTU2-a-RFP</w:t>
             </w:r>
           </w:p>
         </w:tc>
@@ -415,70 +1151,6 @@
           <w:p>
             <w:r>
               <w:t>15500</w:t>
-            </w:r>
-          </w:p>
-        </w:tc>
-      </w:tr>
-      <w:tr>
-        <w:tc>
-          <w:tcPr>
-            <w:tcW w:type="dxa" w:w="2880"/>
-          </w:tcPr>
-          <w:p>
-            <w:r>
-              <w:t>A5</w:t>
-            </w:r>
-          </w:p>
-        </w:tc>
-        <w:tc>
-          <w:tcPr>
-            <w:tcW w:type="dxa" w:w="2880"/>
-          </w:tcPr>
-          <w:p>
-            <w:r>
-              <w:t>pTU1-A-RFP</w:t>
-            </w:r>
-          </w:p>
-        </w:tc>
-        <w:tc>
-          <w:tcPr>
-            <w:tcW w:type="dxa" w:w="2880"/>
-          </w:tcPr>
-          <w:p>
-            <w:r>
-              <w:t>15250</w:t>
-            </w:r>
-          </w:p>
-        </w:tc>
-      </w:tr>
-      <w:tr>
-        <w:tc>
-          <w:tcPr>
-            <w:tcW w:type="dxa" w:w="2880"/>
-          </w:tcPr>
-          <w:p>
-            <w:r>
-              <w:t>A6</w:t>
-            </w:r>
-          </w:p>
-        </w:tc>
-        <w:tc>
-          <w:tcPr>
-            <w:tcW w:type="dxa" w:w="2880"/>
-          </w:tcPr>
-          <w:p>
-            <w:r>
-              <w:t>pTU1-B-RFP</w:t>
-            </w:r>
-          </w:p>
-        </w:tc>
-        <w:tc>
-          <w:tcPr>
-            <w:tcW w:type="dxa" w:w="2880"/>
-          </w:tcPr>
-          <w:p>
-            <w:r>
-              <w:t>15250</w:t>
             </w:r>
           </w:p>
         </w:tc>
@@ -694,7 +1366,7 @@
           </w:tcPr>
           <w:p>
             <w:r>
-              <w:t>BsaI-HF (NEB)</w:t>
+              <w:t>BsmBI (NEB)</w:t>
             </w:r>
           </w:p>
         </w:tc>
@@ -705,551 +1377,6 @@
           <w:p>
             <w:r>
               <w:t>6500</w:t>
-            </w:r>
-          </w:p>
-        </w:tc>
-      </w:tr>
-    </w:tbl>
-    <w:p>
-      <w:r>
-        <w:rPr>
-          <w:b/>
-        </w:rPr>
-        <w:br/>
-        <w:t>Locations of produced transcription unit variants in output plate:</w:t>
-      </w:r>
-    </w:p>
-    <w:tbl>
-      <w:tblPr>
-        <w:tblW w:type="auto" w:w="0"/>
-        <w:tblLook w:firstColumn="1" w:firstRow="1" w:lastColumn="0" w:lastRow="0" w:noHBand="0" w:noVBand="1" w:val="04A0"/>
-      </w:tblPr>
-      <w:tblGrid>
-        <w:gridCol w:w="2880"/>
-        <w:gridCol w:w="2880"/>
-        <w:gridCol w:w="2880"/>
-      </w:tblGrid>
-      <w:tr>
-        <w:tc>
-          <w:tcPr>
-            <w:tcW w:type="dxa" w:w="2880"/>
-          </w:tcPr>
-          <w:p>
-            <w:r>
-              <w:t>Well</w:t>
-            </w:r>
-          </w:p>
-        </w:tc>
-        <w:tc>
-          <w:tcPr>
-            <w:tcW w:type="dxa" w:w="2880"/>
-          </w:tcPr>
-          <w:p>
-            <w:r>
-              <w:t>contained TU variant</w:t>
-            </w:r>
-          </w:p>
-        </w:tc>
-        <w:tc>
-          <w:tcPr>
-            <w:tcW w:type="dxa" w:w="2880"/>
-          </w:tcPr>
-          <w:p>
-            <w:r>
-              <w:t>volume (nl)</w:t>
-            </w:r>
-          </w:p>
-        </w:tc>
-      </w:tr>
-      <w:tr>
-        <w:tc>
-          <w:tcPr>
-            <w:tcW w:type="dxa" w:w="2880"/>
-          </w:tcPr>
-          <w:p>
-            <w:r>
-              <w:t>A1</w:t>
-            </w:r>
-          </w:p>
-        </w:tc>
-        <w:tc>
-          <w:tcPr>
-            <w:tcW w:type="dxa" w:w="2880"/>
-          </w:tcPr>
-          <w:p>
-            <w:r>
-              <w:t>Transcription unit 1 variant 1 reaction 1:1</w:t>
-            </w:r>
-          </w:p>
-        </w:tc>
-        <w:tc>
-          <w:tcPr>
-            <w:tcW w:type="dxa" w:w="2880"/>
-          </w:tcPr>
-          <w:p>
-            <w:r>
-              <w:t>5000</w:t>
-            </w:r>
-          </w:p>
-        </w:tc>
-      </w:tr>
-      <w:tr>
-        <w:tc>
-          <w:tcPr>
-            <w:tcW w:type="dxa" w:w="2880"/>
-          </w:tcPr>
-          <w:p>
-            <w:r>
-              <w:t>A2</w:t>
-            </w:r>
-          </w:p>
-        </w:tc>
-        <w:tc>
-          <w:tcPr>
-            <w:tcW w:type="dxa" w:w="2880"/>
-          </w:tcPr>
-          <w:p>
-            <w:r>
-              <w:t>Transcription unit 2 variant 1 reaction 1:1</w:t>
-            </w:r>
-          </w:p>
-        </w:tc>
-        <w:tc>
-          <w:tcPr>
-            <w:tcW w:type="dxa" w:w="2880"/>
-          </w:tcPr>
-          <w:p>
-            <w:r>
-              <w:t>5000</w:t>
-            </w:r>
-          </w:p>
-        </w:tc>
-      </w:tr>
-    </w:tbl>
-    <w:p>
-      <w:r>
-        <w:rPr>
-          <w:b/>
-        </w:rPr>
-        <w:t>d) Run a PCR protocol for this output plate, consisting of:</w:t>
-      </w:r>
-      <w:r>
-        <w:br/>
-        <w:t>15-30 cycles of:</w:t>
-        <w:br/>
-        <w:t>15-30 cycles of:</w:t>
-        <w:br/>
-        <w:t>-5 minutes at 37°C</w:t>
-        <w:br/>
-        <w:t>-10 minutes at 16°C</w:t>
-        <w:br/>
-        <w:t>Followed by (only once):</w:t>
-        <w:br/>
-        <w:t>-5 minutes at 50°C</w:t>
-        <w:br/>
-        <w:t xml:space="preserve">-5 minutes at 80°C </w:t>
-      </w:r>
-      <w:r>
-        <w:br/>
-        <w:t>e) Transform 5 uL of each output mixture into 50uL of chemically compotent Escherichia coli (E. coli) dH10a by heat shock transformation (One mixture per cell culture)</w:t>
-      </w:r>
-    </w:p>
-    <w:p>
-      <w:pPr>
-        <w:pStyle w:val="Heading2"/>
-      </w:pPr>
-      <w:r>
-        <w:t>Creating level 2 transcription units (TUs)</w:t>
-      </w:r>
-    </w:p>
-    <w:p>
-      <w:r>
-        <w:rPr>
-          <w:b/>
-        </w:rPr>
-        <w:t>Plates required:</w:t>
-      </w:r>
-      <w:r>
-        <w:br/>
-        <w:t>-2x Echo® Qualified 384-Well Polypropylene Source Microplate (384PP) (One of these is used as an output plate and must remain empty)</w:t>
-      </w:r>
-      <w:r>
-        <w:br/>
-        <w:t>-Echo® Qualified 384-Well COC Source Microplate, Low Dead Volume (384LDV)</w:t>
-      </w:r>
-      <w:r>
-        <w:br/>
-        <w:t>-Echo® Qualified Reservoir (6RES)</w:t>
-        <w:br/>
-      </w:r>
-      <w:r>
-        <w:t>a) Recover and re-suspend level 1 transcription units from transformed cells in previous step</w:t>
-        <w:br/>
-      </w:r>
-      <w:r>
-        <w:t>b) Add level 1 transcription units and level 2 plasmid backbones to their specified wells in the Echo® Qualified 384-Well Polypropylene Source Microplate (384PP) as specified in the table below:</w:t>
-      </w:r>
-    </w:p>
-    <w:tbl>
-      <w:tblPr>
-        <w:tblW w:type="auto" w:w="0"/>
-        <w:tblLook w:firstColumn="1" w:firstRow="1" w:lastColumn="0" w:lastRow="0" w:noHBand="0" w:noVBand="1" w:val="04A0"/>
-      </w:tblPr>
-      <w:tblGrid>
-        <w:gridCol w:w="2880"/>
-        <w:gridCol w:w="2880"/>
-        <w:gridCol w:w="2880"/>
-      </w:tblGrid>
-      <w:tr>
-        <w:tc>
-          <w:tcPr>
-            <w:tcW w:type="dxa" w:w="2880"/>
-          </w:tcPr>
-          <w:p>
-            <w:r>
-              <w:t>Well</w:t>
-            </w:r>
-          </w:p>
-        </w:tc>
-        <w:tc>
-          <w:tcPr>
-            <w:tcW w:type="dxa" w:w="2880"/>
-          </w:tcPr>
-          <w:p>
-            <w:r>
-              <w:t>Genetic part</w:t>
-            </w:r>
-          </w:p>
-        </w:tc>
-        <w:tc>
-          <w:tcPr>
-            <w:tcW w:type="dxa" w:w="2880"/>
-          </w:tcPr>
-          <w:p>
-            <w:r>
-              <w:t>Quantity (nl)</w:t>
-            </w:r>
-          </w:p>
-        </w:tc>
-      </w:tr>
-      <w:tr>
-        <w:tc>
-          <w:tcPr>
-            <w:tcW w:type="dxa" w:w="2880"/>
-          </w:tcPr>
-          <w:p>
-            <w:r>
-              <w:t>A1</w:t>
-            </w:r>
-          </w:p>
-        </w:tc>
-        <w:tc>
-          <w:tcPr>
-            <w:tcW w:type="dxa" w:w="2880"/>
-          </w:tcPr>
-          <w:p>
-            <w:r>
-              <w:t>Transcription unit 1 variant 1</w:t>
-            </w:r>
-          </w:p>
-        </w:tc>
-        <w:tc>
-          <w:tcPr>
-            <w:tcW w:type="dxa" w:w="2880"/>
-          </w:tcPr>
-          <w:p>
-            <w:r>
-              <w:t>15500</w:t>
-            </w:r>
-          </w:p>
-        </w:tc>
-      </w:tr>
-      <w:tr>
-        <w:tc>
-          <w:tcPr>
-            <w:tcW w:type="dxa" w:w="2880"/>
-          </w:tcPr>
-          <w:p>
-            <w:r>
-              <w:t>A2</w:t>
-            </w:r>
-          </w:p>
-        </w:tc>
-        <w:tc>
-          <w:tcPr>
-            <w:tcW w:type="dxa" w:w="2880"/>
-          </w:tcPr>
-          <w:p>
-            <w:r>
-              <w:t>Transcription unit 2 variant 1</w:t>
-            </w:r>
-          </w:p>
-        </w:tc>
-        <w:tc>
-          <w:tcPr>
-            <w:tcW w:type="dxa" w:w="2880"/>
-          </w:tcPr>
-          <w:p>
-            <w:r>
-              <w:t>15500</w:t>
-            </w:r>
-          </w:p>
-        </w:tc>
-      </w:tr>
-      <w:tr>
-        <w:tc>
-          <w:tcPr>
-            <w:tcW w:type="dxa" w:w="2880"/>
-          </w:tcPr>
-          <w:p>
-            <w:r>
-              <w:t>A3</w:t>
-            </w:r>
-          </w:p>
-        </w:tc>
-        <w:tc>
-          <w:tcPr>
-            <w:tcW w:type="dxa" w:w="2880"/>
-          </w:tcPr>
-          <w:p>
-            <w:r>
-              <w:t>pTU2-a-RFP</w:t>
-            </w:r>
-          </w:p>
-        </w:tc>
-        <w:tc>
-          <w:tcPr>
-            <w:tcW w:type="dxa" w:w="2880"/>
-          </w:tcPr>
-          <w:p>
-            <w:r>
-              <w:t>15250</w:t>
-            </w:r>
-          </w:p>
-        </w:tc>
-      </w:tr>
-    </w:tbl>
-    <w:p>
-      <w:r>
-        <w:br/>
-        <w:t>b) Add deionised water to the corresponding well(s) in the Echo® Qualified reservoir (6RES) as specified in the table below:</w:t>
-      </w:r>
-    </w:p>
-    <w:tbl>
-      <w:tblPr>
-        <w:tblW w:type="auto" w:w="0"/>
-        <w:tblLook w:firstColumn="1" w:firstRow="1" w:lastColumn="0" w:lastRow="0" w:noHBand="0" w:noVBand="1" w:val="04A0"/>
-      </w:tblPr>
-      <w:tblGrid>
-        <w:gridCol w:w="2880"/>
-        <w:gridCol w:w="2880"/>
-        <w:gridCol w:w="2880"/>
-      </w:tblGrid>
-      <w:tr>
-        <w:tc>
-          <w:tcPr>
-            <w:tcW w:type="dxa" w:w="2880"/>
-          </w:tcPr>
-          <w:p>
-            <w:r>
-              <w:t>Well</w:t>
-            </w:r>
-          </w:p>
-        </w:tc>
-        <w:tc>
-          <w:tcPr>
-            <w:tcW w:type="dxa" w:w="2880"/>
-          </w:tcPr>
-          <w:p>
-            <w:r>
-              <w:t>Reagent</w:t>
-            </w:r>
-          </w:p>
-        </w:tc>
-        <w:tc>
-          <w:tcPr>
-            <w:tcW w:type="dxa" w:w="2880"/>
-          </w:tcPr>
-          <w:p>
-            <w:r>
-              <w:t>Quantity (nl)</w:t>
-            </w:r>
-          </w:p>
-        </w:tc>
-      </w:tr>
-      <w:tr>
-        <w:tc>
-          <w:tcPr>
-            <w:tcW w:type="dxa" w:w="2880"/>
-          </w:tcPr>
-          <w:p>
-            <w:r>
-              <w:t>A1</w:t>
-            </w:r>
-          </w:p>
-        </w:tc>
-        <w:tc>
-          <w:tcPr>
-            <w:tcW w:type="dxa" w:w="2880"/>
-          </w:tcPr>
-          <w:p>
-            <w:r>
-              <w:t>deionised water</w:t>
-            </w:r>
-          </w:p>
-        </w:tc>
-        <w:tc>
-          <w:tcPr>
-            <w:tcW w:type="dxa" w:w="2880"/>
-          </w:tcPr>
-          <w:p>
-            <w:r>
-              <w:t>253375</w:t>
-            </w:r>
-          </w:p>
-        </w:tc>
-      </w:tr>
-    </w:tbl>
-    <w:p>
-      <w:r>
-        <w:br/>
-        <w:t>c) Add reagents to their corresponding wells in the Low Dead Volume Echo® Qualified 384-Well COC Source Microplate (384LDV) as specified in the table below:</w:t>
-      </w:r>
-    </w:p>
-    <w:tbl>
-      <w:tblPr>
-        <w:tblW w:type="auto" w:w="0"/>
-        <w:tblLook w:firstColumn="1" w:firstRow="1" w:lastColumn="0" w:lastRow="0" w:noHBand="0" w:noVBand="1" w:val="04A0"/>
-      </w:tblPr>
-      <w:tblGrid>
-        <w:gridCol w:w="2880"/>
-        <w:gridCol w:w="2880"/>
-        <w:gridCol w:w="2880"/>
-      </w:tblGrid>
-      <w:tr>
-        <w:tc>
-          <w:tcPr>
-            <w:tcW w:type="dxa" w:w="2880"/>
-          </w:tcPr>
-          <w:p>
-            <w:r>
-              <w:t>Well</w:t>
-            </w:r>
-          </w:p>
-        </w:tc>
-        <w:tc>
-          <w:tcPr>
-            <w:tcW w:type="dxa" w:w="2880"/>
-          </w:tcPr>
-          <w:p>
-            <w:r>
-              <w:t>Reagent</w:t>
-            </w:r>
-          </w:p>
-        </w:tc>
-        <w:tc>
-          <w:tcPr>
-            <w:tcW w:type="dxa" w:w="2880"/>
-          </w:tcPr>
-          <w:p>
-            <w:r>
-              <w:t>Quantity (nl)</w:t>
-            </w:r>
-          </w:p>
-        </w:tc>
-      </w:tr>
-      <w:tr>
-        <w:tc>
-          <w:tcPr>
-            <w:tcW w:type="dxa" w:w="2880"/>
-          </w:tcPr>
-          <w:p>
-            <w:r>
-              <w:t>A1</w:t>
-            </w:r>
-          </w:p>
-        </w:tc>
-        <w:tc>
-          <w:tcPr>
-            <w:tcW w:type="dxa" w:w="2880"/>
-          </w:tcPr>
-          <w:p>
-            <w:r>
-              <w:t>10x DNA ligase buffer (Promega)</w:t>
-            </w:r>
-          </w:p>
-        </w:tc>
-        <w:tc>
-          <w:tcPr>
-            <w:tcW w:type="dxa" w:w="2880"/>
-          </w:tcPr>
-          <w:p>
-            <w:r>
-              <w:t>3500</w:t>
-            </w:r>
-          </w:p>
-        </w:tc>
-      </w:tr>
-      <w:tr>
-        <w:tc>
-          <w:tcPr>
-            <w:tcW w:type="dxa" w:w="2880"/>
-          </w:tcPr>
-          <w:p>
-            <w:r>
-              <w:t>A2</w:t>
-            </w:r>
-          </w:p>
-        </w:tc>
-        <w:tc>
-          <w:tcPr>
-            <w:tcW w:type="dxa" w:w="2880"/>
-          </w:tcPr>
-          <w:p>
-            <w:r>
-              <w:t>1-3 units T4 DNA ligase (Promega)</w:t>
-            </w:r>
-          </w:p>
-        </w:tc>
-        <w:tc>
-          <w:tcPr>
-            <w:tcW w:type="dxa" w:w="2880"/>
-          </w:tcPr>
-          <w:p>
-            <w:r>
-              <w:t>6125</w:t>
-            </w:r>
-          </w:p>
-        </w:tc>
-      </w:tr>
-      <w:tr>
-        <w:tc>
-          <w:tcPr>
-            <w:tcW w:type="dxa" w:w="2880"/>
-          </w:tcPr>
-          <w:p>
-            <w:r>
-              <w:t>A3</w:t>
-            </w:r>
-          </w:p>
-        </w:tc>
-        <w:tc>
-          <w:tcPr>
-            <w:tcW w:type="dxa" w:w="2880"/>
-          </w:tcPr>
-          <w:p>
-            <w:r>
-              <w:t>BsmBI (NEB)</w:t>
-            </w:r>
-          </w:p>
-        </w:tc>
-        <w:tc>
-          <w:tcPr>
-            <w:tcW w:type="dxa" w:w="2880"/>
-          </w:tcPr>
-          <w:p>
-            <w:r>
-              <w:t>6250</w:t>
             </w:r>
           </w:p>
         </w:tc>
@@ -1338,6 +1465,38 @@
           </w:p>
         </w:tc>
       </w:tr>
+      <w:tr>
+        <w:tc>
+          <w:tcPr>
+            <w:tcW w:type="dxa" w:w="2880"/>
+          </w:tcPr>
+          <w:p>
+            <w:r>
+              <w:t>A2</w:t>
+            </w:r>
+          </w:p>
+        </w:tc>
+        <w:tc>
+          <w:tcPr>
+            <w:tcW w:type="dxa" w:w="2880"/>
+          </w:tcPr>
+          <w:p>
+            <w:r>
+              <w:t>Level 2 construct variant 2 reaction 2:1</w:t>
+            </w:r>
+          </w:p>
+        </w:tc>
+        <w:tc>
+          <w:tcPr>
+            <w:tcW w:type="dxa" w:w="2880"/>
+          </w:tcPr>
+          <w:p>
+            <w:r>
+              <w:t>5000</w:t>
+            </w:r>
+          </w:p>
+        </w:tc>
+      </w:tr>
     </w:tbl>
     <w:p>
       <w:r>
@@ -1365,7 +1524,7 @@
         <w:pStyle w:val="Heading3"/>
       </w:pPr>
       <w:r>
-        <w:t>BBa_promoter</w:t>
+        <w:t>BBa_J23119</w:t>
       </w:r>
     </w:p>
     <w:p>
@@ -1376,7 +1535,7 @@
         <w:t xml:space="preserve">Description: </w:t>
       </w:r>
       <w:r>
-        <w:t>test promoter</w:t>
+        <w:t>constitutive promoter family member</w:t>
       </w:r>
     </w:p>
     <w:p>
@@ -1387,7 +1546,7 @@
         <w:t xml:space="preserve">Destination level 0 backbone: </w:t>
       </w:r>
       <w:r>
-        <w:t>pBP-lacZ, available from: 'http://www.addgene.org/72948/'</w:t>
+        <w:t>pBP-lacZ, available from 'http://www.addgene.org/72948/'</w:t>
       </w:r>
     </w:p>
     <w:p>
@@ -1396,6 +1555,10 @@
           <w:b/>
         </w:rPr>
         <w:t>Notes:</w:t>
+      </w:r>
+      <w:r>
+        <w:br/>
+        <w:t>-Restriction site cctagg (BamHI) detected at position 31-36</w:t>
       </w:r>
       <w:r>
         <w:br/>
@@ -1415,9 +1578,9 @@
       </w:r>
       <w:r>
         <w:br/>
-        <w:t>5' taggtctcactattatagtacagagacccatg 3'</w:t>
+        <w:t>5' taggtctcactatttgacagctagctcagtcctaggtataatgctagcgtacagagacccatg 3'</w:t>
         <w:br/>
-        <w:t>3'     ccagagtgataatatcatgtctctgg         5'</w:t>
+        <w:t>3'     ccagagtgataaactgtcgatcgagtcaggatccatattacgatcgcatgtctctgg         5'</w:t>
       </w:r>
     </w:p>
     <w:p>
@@ -1433,7 +1596,7 @@
         <w:pStyle w:val="Heading3"/>
       </w:pPr>
       <w:r>
-        <w:t>BBa_rbs</w:t>
+        <w:t>BBa_B0031</w:t>
       </w:r>
     </w:p>
     <w:p>
@@ -1444,7 +1607,7 @@
         <w:t xml:space="preserve">Description: </w:t>
       </w:r>
       <w:r>
-        <w:t>test rbs</w:t>
+        <w:t>RBS.2 (weak) -- derivative of BBa_0030</w:t>
       </w:r>
     </w:p>
     <w:p>
@@ -1455,7 +1618,7 @@
         <w:t xml:space="preserve">Destination level 0 backbone: </w:t>
       </w:r>
       <w:r>
-        <w:t>pBP-lacZ, available from: 'http://www.addgene.org/72948/'</w:t>
+        <w:t>pBP-lacZ, available from 'http://www.addgene.org/72948/'</w:t>
       </w:r>
     </w:p>
     <w:p>
@@ -1483,9 +1646,69 @@
       </w:r>
       <w:r>
         <w:br/>
-        <w:t>5' taggtctcagtactatacataagagacccatg 3'</w:t>
+        <w:t>5' taggtctcagtactcacacaggaaacccataagagacccatg 3'</w:t>
         <w:br/>
-        <w:t>3'     ccagagtcatgatatgtattctctgg         5'</w:t>
+        <w:t>3'     ccagagtcatgagtgtgtcctttgggtattctctgg         5'</w:t>
+      </w:r>
+    </w:p>
+    <w:p>
+      <w:pPr>
+        <w:pStyle w:val="Heading3"/>
+      </w:pPr>
+      <w:r>
+        <w:t>BBa_B0032</w:t>
+      </w:r>
+    </w:p>
+    <w:p>
+      <w:r>
+        <w:rPr>
+          <w:b/>
+        </w:rPr>
+        <w:t xml:space="preserve">Description: </w:t>
+      </w:r>
+      <w:r>
+        <w:t>RBS.3 (medium) -- derivative of BBa_0030</w:t>
+      </w:r>
+    </w:p>
+    <w:p>
+      <w:r>
+        <w:rPr>
+          <w:b/>
+        </w:rPr>
+        <w:t xml:space="preserve">Destination level 0 backbone: </w:t>
+      </w:r>
+      <w:r>
+        <w:t>pBP-lacZ, available from 'http://www.addgene.org/72948/'</w:t>
+      </w:r>
+    </w:p>
+    <w:p>
+      <w:r>
+        <w:rPr>
+          <w:b/>
+        </w:rPr>
+        <w:t>Notes:</w:t>
+      </w:r>
+      <w:r>
+        <w:br/>
+        <w:t>-Prefix added for NdeI overhang (ta), BsaI restriction site (ggtctca) and golden gate RBS fusion site (gtac)</w:t>
+      </w:r>
+      <w:r>
+        <w:br/>
+        <w:t>-Suffix added for golden gate RBSfusion site (cata), BsaI restriction site (agagacc), and SphI overhang (catg)</w:t>
+      </w:r>
+    </w:p>
+    <w:p>
+      <w:r>
+        <w:rPr>
+          <w:b/>
+        </w:rPr>
+        <w:t xml:space="preserve">Part design: </w:t>
+      </w:r>
+      <w:r>
+        <w:br/>
+        <w:t>5' taggtctcagtactcacacaggaaagcataagagacccatg 3'</w:t>
+        <w:br/>
+        <w:t>3'     ccagagtcatgagtgtgtcctttcgtattctctgg         5'</w:t>
       </w:r>
     </w:p>
     <w:p>
@@ -1501,7 +1724,7 @@
         <w:pStyle w:val="Heading3"/>
       </w:pPr>
       <w:r>
-        <w:t>BBa_CDSrestrict</w:t>
+        <w:t>BBa_K1323010</w:t>
       </w:r>
     </w:p>
     <w:p>
@@ -1512,7 +1735,7 @@
         <w:t xml:space="preserve">Description: </w:t>
       </w:r>
       <w:r>
-        <w:t>test cds restriction detection</w:t>
+        <w:t>YFP Coding Sequence</w:t>
       </w:r>
     </w:p>
     <w:p>
@@ -1523,7 +1746,7 @@
         <w:t xml:space="preserve">Destination level 0 backbone: </w:t>
       </w:r>
       <w:r>
-        <w:t>pBP-ORF, available from: 'http://www.addgene.org/72949/'</w:t>
+        <w:t>pBP-ORF, available from 'http://www.addgene.org/72949/'</w:t>
       </w:r>
     </w:p>
     <w:p>
@@ -1535,23 +1758,7 @@
       </w:r>
       <w:r>
         <w:br/>
-        <w:t>-Codon ata replaced with atg at position 9-11 to remove catatg (NdeI) restriction site</w:t>
-      </w:r>
-      <w:r>
-        <w:br/>
-        <w:t>-Codon ata replaced with atg at position 21-23 to remove catatg (NdeI) restriction site</w:t>
-      </w:r>
-      <w:r>
-        <w:br/>
-        <w:t>-Codon atg replaced with ata at position 31-33 to remove catatg (NdeI) restriction site</w:t>
-      </w:r>
-      <w:r>
-        <w:br/>
-        <w:t>-Codon ata replaced with atg at position 41-43 to remove gtatac (NdeI) restriction site</w:t>
-      </w:r>
-      <w:r>
-        <w:br/>
-        <w:t>-Start codon (atg) could not be found at start of CDS region, please ensure that this SBOL part contains only the CDS. The atg start codon has been added to this part, in addition to the prefix for the NdeI overhang (t)</w:t>
+        <w:t>-Prefix added for NdeI overhang (t)</w:t>
       </w:r>
       <w:r>
         <w:br/>
@@ -1567,9 +1774,9 @@
       </w:r>
       <w:r>
         <w:br/>
-        <w:t>5' tatggggggcatgtgggggggcatgtgggggcatatagggggtatgcggggctag 3'</w:t>
+        <w:t>5' tatggtttcaaaaggtgaagaattatttacaggtgttgttccaattttggttgaattagatggtgatgttaatggtcataaattttcagtttcaggtgaaggtgaaggtgatgcaacttatggtaaattaacattaaaatttatttgtacaacaggtaaattaccagttccatggccaacattagttacaacatttggttatggtttacaatgttttgcacgttatccagatcacatgaaacaacatgatttttttaaatcagcaatgcctgaaggttatgttcaagaacgtacaattttttttaaagatgatggcaactataaaacacgtgctgaagttaaatttgaaggtgatacattagttaatcgtattgaattaaaaggtattgattttaaagaagatggtaatattttaggtcataaattagaatataattataactcacataatgtttatatcatggcagataaacaaaaaaatggtattaaagttaattttaaaattcgtcataatattgaagatggttcagttcaattagcagatcattatcaacaaaatacacctattggtgatggtccagttttattaccagataatcattatttatcatatcaatcagcattatcaaaagatccaaatgaaaaacgtgatcacatggttttattagaatttgttacagcagcaggtattacattaggtatggatgaattatataaataactag 3'</w:t>
         <w:br/>
-        <w:t>3'     accccccgtacacccccccgtacacccccgtatatcccccatacgcccc         5'</w:t>
+        <w:t>3'     accaaagttttccacttcttaataaatgtccacaacaaggttaaaaccaacttaatctaccactacaattaccagtatttaaaagtcaaagtccacttccacttccactacgttgaataccatttaattgtaattttaaataaacatgttgtccatttaatggtcaaggtaccggttgtaatcaatgttgtaaaccaataccaaatgttacaaaacgtgcaataggtctagtgtactttgttgtactaaaaaaatttagtcgttacggacttccaatacaagttcttgcatgttaaaaaaaatttctactaccgttgatattttgtgcacgacttcaatttaaacttccactatgtaatcaattagcataacttaattttccataactaaaatttcttctaccattataaaatccagtatttaatcttatattaatattgagtgtattacaaatatagtaccgtctatttgtttttttaccataatttcaattaaaattttaagcagtattataacttctaccaagtcaagttaatcgtctagtaatagttgttttatgtggataaccactaccaggtcaaaataatggtctattagtaataaatagtatagttagtcgtaatagttttctaggtttactttttgcactagtgtaccaaaataatcttaaacaatgtcgtcgtccataatgtaatccatacctacttaatatatttatt         5'</w:t>
       </w:r>
     </w:p>
     <w:p>
@@ -1585,7 +1792,7 @@
         <w:pStyle w:val="Heading3"/>
       </w:pPr>
       <w:r>
-        <w:t>BBa_term</w:t>
+        <w:t>BBa_B1001</w:t>
       </w:r>
     </w:p>
     <w:p>
@@ -1596,7 +1803,7 @@
         <w:t xml:space="preserve">Description: </w:t>
       </w:r>
       <w:r>
-        <w:t>test term</w:t>
+        <w:t>Terminator (artifical, small, %T~=90)</w:t>
       </w:r>
     </w:p>
     <w:p>
@@ -1635,9 +1842,9 @@
       </w:r>
       <w:r>
         <w:br/>
-        <w:t>5' taggtctcatcgatatatgttagagccccatg 3'</w:t>
+        <w:t>5' taggtctcatcgaaaaaaaaaaccccgcttcggcggggttttttttttgttagagccccatg 3'</w:t>
         <w:br/>
-        <w:t>3'     ccagagtagctatatacaatctcggg         5'</w:t>
+        <w:t>3'     ccagagtagcttttttttttggggcgaagccgccccaaaaaaaaaacaatctcggg         5'</w:t>
       </w:r>
     </w:p>
     <w:p>
@@ -1664,25 +1871,25 @@
         <w:t xml:space="preserve">Parts: </w:t>
       </w:r>
       <w:r>
-        <w:t>BBa_promoter</w:t>
+        <w:t>BBa_J23119</w:t>
       </w:r>
       <w:r>
         <w:t xml:space="preserve">, </w:t>
       </w:r>
       <w:r>
-        <w:t>BBa_rbs</w:t>
+        <w:t>BBa_B0031</w:t>
       </w:r>
       <w:r>
         <w:t xml:space="preserve">, </w:t>
       </w:r>
       <w:r>
-        <w:t>BBa_CDSrestrict</w:t>
+        <w:t>BBa_K1323010</w:t>
       </w:r>
       <w:r>
         <w:t xml:space="preserve">, </w:t>
       </w:r>
       <w:r>
-        <w:t>BBa_term</w:t>
+        <w:t>BBa_B1001</w:t>
       </w:r>
       <w:r>
         <w:t xml:space="preserve">, </w:t>
@@ -1721,7 +1928,86 @@
         <w:t xml:space="preserve">5' </w:t>
       </w:r>
       <w:r>
-        <w:t>atctctattatagtactatacatatggggggcatgtgggggggcatgtgggggcatatagggggtatgcggggtcgatatatgtttgcc</w:t>
+        <w:t>atctctatttgacagctagctcagtcctaggtataatgctagcgtactcacacaggaaacccatatggtttcaaaaggtgaagaattatttacaggtgttgttccaattttggttgaattagatggtgatgttaatggtcataaattttcagtttcaggtgaaggtgaaggtgatgcaacttatggtaaattaacattaaaatttatttgtacaacaggtaaattaccagttccatggccaacattagttacaacatttggttatggtttacaatgttttgcacgttatccagatcacatgaaacaacatgatttttttaaatcagcaatgcctgaaggttatgttcaagaacgtacaattttttttaaagatgatggcaactataaaacacgtgctgaagttaaatttgaaggtgatacattagttaatcgtattgaattaaaaggtattgattttaaagaagatggtaatattttaggtcataaattagaatataattataactcacataatgtttatatcatggcagataaacaaaaaaatggtattaaagttaattttaaaattcgtcataatattgaagatggttcagttcaattagcagatcattatcaacaaaatacacctattggtgatggtccagttttattaccagataatcattatttatcatatcaatcagcattatcaaaagatccaaatgaaaaacgtgatcacatggttttattagaatttgttacagcagcaggtattacattaggtatggatgaattatataaataatcgaaaaaaaaaaccccgcttcggcggggttttttttttgtttgcc</w:t>
+      </w:r>
+      <w:r>
+        <w:t xml:space="preserve"> 3'</w:t>
+      </w:r>
+    </w:p>
+    <w:p>
+      <w:pPr>
+        <w:pStyle w:val="Heading3"/>
+      </w:pPr>
+      <w:r>
+        <w:t>Transcription unit 1 variant 2</w:t>
+      </w:r>
+    </w:p>
+    <w:p>
+      <w:r>
+        <w:rPr>
+          <w:b/>
+        </w:rPr>
+        <w:t xml:space="preserve">Parts: </w:t>
+      </w:r>
+      <w:r>
+        <w:t>BBa_J23119</w:t>
+      </w:r>
+      <w:r>
+        <w:t xml:space="preserve">, </w:t>
+      </w:r>
+      <w:r>
+        <w:t>BBa_B0032</w:t>
+      </w:r>
+      <w:r>
+        <w:t xml:space="preserve">, </w:t>
+      </w:r>
+      <w:r>
+        <w:t>BBa_K1323010</w:t>
+      </w:r>
+      <w:r>
+        <w:t xml:space="preserve">, </w:t>
+      </w:r>
+      <w:r>
+        <w:t>BBa_B1001</w:t>
+      </w:r>
+      <w:r>
+        <w:t xml:space="preserve">, </w:t>
+      </w:r>
+    </w:p>
+    <w:p>
+      <w:r>
+        <w:rPr>
+          <w:b/>
+        </w:rPr>
+        <w:t xml:space="preserve">Plasmid backbone: </w:t>
+      </w:r>
+      <w:r>
+        <w:t>pTU1-A-RFP, available from 'http://www.addgene.org/72939/'</w:t>
+      </w:r>
+    </w:p>
+    <w:p>
+      <w:r>
+        <w:rPr>
+          <w:b/>
+        </w:rPr>
+        <w:t xml:space="preserve">Notes: </w:t>
+      </w:r>
+      <w:r>
+        <w:t>Prefix atct and suffix tgcc fusion sites conferred to sequence by level 1 plasmid backbone pTU1-A-RFP</w:t>
+      </w:r>
+    </w:p>
+    <w:p>
+      <w:r>
+        <w:rPr>
+          <w:b/>
+        </w:rPr>
+        <w:t xml:space="preserve">Sequence (Excluding plasmid backbone): </w:t>
+      </w:r>
+      <w:r>
+        <w:t xml:space="preserve">5' </w:t>
+      </w:r>
+      <w:r>
+        <w:t>atctctatttgacagctagctcagtcctaggtataatgctagcgtactcacacaggaaagcatatggtttcaaaaggtgaagaattatttacaggtgttgttccaattttggttgaattagatggtgatgttaatggtcataaattttcagtttcaggtgaaggtgaaggtgatgcaacttatggtaaattaacattaaaatttatttgtacaacaggtaaattaccagttccatggccaacattagttacaacatttggttatggtttacaatgttttgcacgttatccagatcacatgaaacaacatgatttttttaaatcagcaatgcctgaaggttatgttcaagaacgtacaattttttttaaagatgatggcaactataaaacacgtgctgaagttaaatttgaaggtgatacattagttaatcgtattgaattaaaaggtattgattttaaagaagatggtaatattttaggtcataaattagaatataattataactcacataatgtttatatcatggcagataaacaaaaaaatggtattaaagttaattttaaaattcgtcataatattgaagatggttcagttcaattagcagatcattatcaacaaaatacacctattggtgatggtccagttttattaccagataatcattatttatcatatcaatcagcattatcaaaagatccaaatgaaaaacgtgatcacatggttttattagaatttgttacagcagcaggtattacattaggtatggatgaattatataaataatcgaaaaaaaaaaccccgcttcggcggggttttttttttgtttgcc</w:t>
       </w:r>
       <w:r>
         <w:t xml:space="preserve"> 3'</w:t>
@@ -1743,25 +2029,25 @@
         <w:t xml:space="preserve">Parts: </w:t>
       </w:r>
       <w:r>
-        <w:t>BBa_promoter</w:t>
+        <w:t>BBa_J23119</w:t>
       </w:r>
       <w:r>
         <w:t xml:space="preserve">, </w:t>
       </w:r>
       <w:r>
-        <w:t>BBa_rbs</w:t>
+        <w:t>BBa_B0031</w:t>
       </w:r>
       <w:r>
         <w:t xml:space="preserve">, </w:t>
       </w:r>
       <w:r>
-        <w:t>BBa_CDSrestrict</w:t>
+        <w:t>BBa_K1323010</w:t>
       </w:r>
       <w:r>
         <w:t xml:space="preserve">, </w:t>
       </w:r>
       <w:r>
-        <w:t>BBa_term</w:t>
+        <w:t>BBa_B1001</w:t>
       </w:r>
       <w:r>
         <w:t xml:space="preserve">, </w:t>
@@ -1800,7 +2086,7 @@
         <w:t xml:space="preserve">5' </w:t>
       </w:r>
       <w:r>
-        <w:t>tgccctattatagtactatacatatggggggcatgtgggggggcatgtgggggcatatagggggtatgcggggtcgatatatgttccgg</w:t>
+        <w:t>tgccctatttgacagctagctcagtcctaggtataatgctagcgtactcacacaggaaacccatatggtttcaaaaggtgaagaattatttacaggtgttgttccaattttggttgaattagatggtgatgttaatggtcataaattttcagtttcaggtgaaggtgaaggtgatgcaacttatggtaaattaacattaaaatttatttgtacaacaggtaaattaccagttccatggccaacattagttacaacatttggttatggtttacaatgttttgcacgttatccagatcacatgaaacaacatgatttttttaaatcagcaatgcctgaaggttatgttcaagaacgtacaattttttttaaagatgatggcaactataaaacacgtgctgaagttaaatttgaaggtgatacattagttaatcgtattgaattaaaaggtattgattttaaagaagatggtaatattttaggtcataaattagaatataattataactcacataatgtttatatcatggcagataaacaaaaaaatggtattaaagttaattttaaaattcgtcataatattgaagatggttcagttcaattagcagatcattatcaacaaaatacacctattggtgatggtccagttttattaccagataatcattatttatcatatcaatcagcattatcaaaagatccaaatgaaaaacgtgatcacatggttttattagaatttgttacagcagcaggtattacattaggtatggatgaattatataaataatcgaaaaaaaaaaccccgcttcggcggggttttttttttgttccgg</w:t>
       </w:r>
       <w:r>
         <w:t xml:space="preserve"> 3'</w:t>
@@ -1822,7 +2108,7 @@
         <w:t xml:space="preserve">Level 2 plasmid backbone: </w:t>
       </w:r>
       <w:r>
-        <w:t>pTU2-a-RFP available from 'http://www.addgene.org/72958/'</w:t>
+        <w:t>pTU2-a-RFP, available from 'http://www.addgene.org/72958/'</w:t>
       </w:r>
     </w:p>
     <w:p>
@@ -1864,7 +2150,52 @@
         <w:t xml:space="preserve">5' </w:t>
       </w:r>
       <w:r>
-        <w:t>atctctattatagtactatacatatggggggcatgtgggggggcatgtgggggcatatagggggtatgcggggtcgatatatgtttgcctgccctattatagtactatacatatggggggcatgtgggggggcatgtgggggcatatagggggtatgcggggtcgatatatgttccgg</w:t>
+        <w:t>atctctatttgacagctagctcagtcctaggtataatgctagcgtactcacacaggaaacccatatggtttcaaaaggtgaagaattatttacaggtgttgttccaattttggttgaattagatggtgatgttaatggtcataaattttcagtttcaggtgaaggtgaaggtgatgcaacttatggtaaattaacattaaaatttatttgtacaacaggtaaattaccagttccatggccaacattagttacaacatttggttatggtttacaatgttttgcacgttatccagatcacatgaaacaacatgatttttttaaatcagcaatgcctgaaggttatgttcaagaacgtacaattttttttaaagatgatggcaactataaaacacgtgctgaagttaaatttgaaggtgatacattagttaatcgtattgaattaaaaggtattgattttaaagaagatggtaatattttaggtcataaattagaatataattataactcacataatgtttatatcatggcagataaacaaaaaaatggtattaaagttaattttaaaattcgtcataatattgaagatggttcagttcaattagcagatcattatcaacaaaatacacctattggtgatggtccagttttattaccagataatcattatttatcatatcaatcagcattatcaaaagatccaaatgaaaaacgtgatcacatggttttattagaatttgttacagcagcaggtattacattaggtatggatgaattatataaataatcgaaaaaaaaaaccccgcttcggcggggttttttttttgtttgcctgccctatttgacagctagctcagtcctaggtataatgctagcgtactcacacaggaaacccatatggtttcaaaaggtgaagaattatttacaggtgttgttccaattttggttgaattagatggtgatgttaatggtcataaattttcagtttcaggtgaaggtgaaggtgatgcaacttatggtaaattaacattaaaatttatttgtacaacaggtaaattaccagttccatggccaacattagttacaacatttggttatggtttacaatgttttgcacgttatccagatcacatgaaacaacatgatttttttaaatcagcaatgcctgaaggttatgttcaagaacgtacaattttttttaaagatgatggcaactataaaacacgtgctgaagttaaatttgaaggtgatacattagttaatcgtattgaattaaaaggtattgattttaaagaagatggtaatattttaggtcataaattagaatataattataactcacataatgtttatatcatggcagataaacaaaaaaatggtattaaagttaattttaaaattcgtcataatattgaagatggttcagttcaattagcagatcattatcaacaaaatacacctattggtgatggtccagttttattaccagataatcattatttatcatatcaatcagcattatcaaaagatccaaatgaaaaacgtgatcacatggttttattagaatttgttacagcagcaggtattacattaggtatggatgaattatataaataatcgaaaaaaaaaaccccgcttcggcggggttttttttttgttccgg</w:t>
+      </w:r>
+      <w:r>
+        <w:t xml:space="preserve"> 3'</w:t>
+      </w:r>
+    </w:p>
+    <w:p>
+      <w:pPr>
+        <w:pStyle w:val="Heading3"/>
+      </w:pPr>
+      <w:r>
+        <w:t>Level 2 construct variant 2</w:t>
+      </w:r>
+    </w:p>
+    <w:p>
+      <w:r>
+        <w:rPr>
+          <w:b/>
+        </w:rPr>
+        <w:t xml:space="preserve">Sub-units: </w:t>
+      </w:r>
+      <w:r>
+        <w:t>Transcription unit 1 variant 2</w:t>
+      </w:r>
+      <w:r>
+        <w:t xml:space="preserve">, </w:t>
+      </w:r>
+      <w:r>
+        <w:t>Transcription unit 2 variant 1</w:t>
+      </w:r>
+      <w:r>
+        <w:t xml:space="preserve">, </w:t>
+      </w:r>
+    </w:p>
+    <w:p>
+      <w:r>
+        <w:rPr>
+          <w:b/>
+        </w:rPr>
+        <w:t xml:space="preserve">Sequence (Excluding plasmid backbone): </w:t>
+      </w:r>
+      <w:r>
+        <w:t xml:space="preserve">5' </w:t>
+      </w:r>
+      <w:r>
+        <w:t>atctctatttgacagctagctcagtcctaggtataatgctagcgtactcacacaggaaagcatatggtttcaaaaggtgaagaattatttacaggtgttgttccaattttggttgaattagatggtgatgttaatggtcataaattttcagtttcaggtgaaggtgaaggtgatgcaacttatggtaaattaacattaaaatttatttgtacaacaggtaaattaccagttccatggccaacattagttacaacatttggttatggtttacaatgttttgcacgttatccagatcacatgaaacaacatgatttttttaaatcagcaatgcctgaaggttatgttcaagaacgtacaattttttttaaagatgatggcaactataaaacacgtgctgaagttaaatttgaaggtgatacattagttaatcgtattgaattaaaaggtattgattttaaagaagatggtaatattttaggtcataaattagaatataattataactcacataatgtttatatcatggcagataaacaaaaaaatggtattaaagttaattttaaaattcgtcataatattgaagatggttcagttcaattagcagatcattatcaacaaaatacacctattggtgatggtccagttttattaccagataatcattatttatcatatcaatcagcattatcaaaagatccaaatgaaaaacgtgatcacatggttttattagaatttgttacagcagcaggtattacattaggtatggatgaattatataaataatcgaaaaaaaaaaccccgcttcggcggggttttttttttgtttgcctgccctatttgacagctagctcagtcctaggtataatgctagcgtactcacacaggaaacccatatggtttcaaaaggtgaagaattatttacaggtgttgttccaattttggttgaattagatggtgatgttaatggtcataaattttcagtttcaggtgaaggtgaaggtgatgcaacttatggtaaattaacattaaaatttatttgtacaacaggtaaattaccagttccatggccaacattagttacaacatttggttatggtttacaatgttttgcacgttatccagatcacatgaaacaacatgatttttttaaatcagcaatgcctgaaggttatgttcaagaacgtacaattttttttaaagatgatggcaactataaaacacgtgctgaagttaaatttgaaggtgatacattagttaatcgtattgaattaaaaggtattgattttaaagaagatggtaatattttaggtcataaattagaatataattataactcacataatgtttatatcatggcagataaacaaaaaaatggtattaaagttaattttaaaattcgtcataatattgaagatggttcagttcaattagcagatcattatcaacaaaatacacctattggtgatggtccagttttattaccagataatcattatttatcatatcaatcagcattatcaaaagatccaaatgaaaaacgtgatcacatggttttattagaatttgttacagcagcaggtattacattaggtatggatgaattatataaataatcgaaaaaaaaaaccccgcttcggcggggttttttttttgttccgg</w:t>
       </w:r>
       <w:r>
         <w:t xml:space="preserve"> 3'</w:t>

</xml_diff>

<commit_message>
SBOL import updated, GUI updated
</commit_message>
<xml_diff>
--- a/test.docx
+++ b/test.docx
@@ -349,7 +349,7 @@
           </w:tcPr>
           <w:p>
             <w:r>
-              <w:t>16500</w:t>
+              <w:t>16000</w:t>
             </w:r>
           </w:p>
         </w:tc>
@@ -413,7 +413,7 @@
           </w:tcPr>
           <w:p>
             <w:r>
-              <w:t>16500</w:t>
+              <w:t>16000</w:t>
             </w:r>
           </w:p>
         </w:tc>
@@ -445,7 +445,7 @@
           </w:tcPr>
           <w:p>
             <w:r>
-              <w:t>16500</w:t>
+              <w:t>16000</w:t>
             </w:r>
           </w:p>
         </w:tc>
@@ -467,7 +467,7 @@
           </w:tcPr>
           <w:p>
             <w:r>
-              <w:t>BBa_B0032</w:t>
+              <w:t>pTU1-A-RFP</w:t>
             </w:r>
           </w:p>
         </w:tc>
@@ -477,7 +477,7 @@
           </w:tcPr>
           <w:p>
             <w:r>
-              <w:t>15500</w:t>
+              <w:t>15250</w:t>
             </w:r>
           </w:p>
         </w:tc>
@@ -490,38 +490,6 @@
           <w:p>
             <w:r>
               <w:t>A6</w:t>
-            </w:r>
-          </w:p>
-        </w:tc>
-        <w:tc>
-          <w:tcPr>
-            <w:tcW w:type="dxa" w:w="2880"/>
-          </w:tcPr>
-          <w:p>
-            <w:r>
-              <w:t>pTU1-A-RFP</w:t>
-            </w:r>
-          </w:p>
-        </w:tc>
-        <w:tc>
-          <w:tcPr>
-            <w:tcW w:type="dxa" w:w="2880"/>
-          </w:tcPr>
-          <w:p>
-            <w:r>
-              <w:t>15500</w:t>
-            </w:r>
-          </w:p>
-        </w:tc>
-      </w:tr>
-      <w:tr>
-        <w:tc>
-          <w:tcPr>
-            <w:tcW w:type="dxa" w:w="2880"/>
-          </w:tcPr>
-          <w:p>
-            <w:r>
-              <w:t>A7</w:t>
             </w:r>
           </w:p>
         </w:tc>
@@ -622,7 +590,7 @@
           </w:tcPr>
           <w:p>
             <w:r>
-              <w:t>255625</w:t>
+              <w:t>253750</w:t>
             </w:r>
           </w:p>
         </w:tc>
@@ -703,7 +671,7 @@
           </w:tcPr>
           <w:p>
             <w:r>
-              <w:t>4500</w:t>
+              <w:t>4000</w:t>
             </w:r>
           </w:p>
         </w:tc>
@@ -735,7 +703,7 @@
           </w:tcPr>
           <w:p>
             <w:r>
-              <w:t>6375</w:t>
+              <w:t>6250</w:t>
             </w:r>
           </w:p>
         </w:tc>
@@ -767,7 +735,7 @@
           </w:tcPr>
           <w:p>
             <w:r>
-              <w:t>6750</w:t>
+              <w:t>6500</w:t>
             </w:r>
           </w:p>
         </w:tc>
@@ -864,38 +832,6 @@
           <w:p>
             <w:r>
               <w:t>A2</w:t>
-            </w:r>
-          </w:p>
-        </w:tc>
-        <w:tc>
-          <w:tcPr>
-            <w:tcW w:type="dxa" w:w="2880"/>
-          </w:tcPr>
-          <w:p>
-            <w:r>
-              <w:t>Transcription unit 1 variant 2 reaction 2:1</w:t>
-            </w:r>
-          </w:p>
-        </w:tc>
-        <w:tc>
-          <w:tcPr>
-            <w:tcW w:type="dxa" w:w="2880"/>
-          </w:tcPr>
-          <w:p>
-            <w:r>
-              <w:t>5000</w:t>
-            </w:r>
-          </w:p>
-        </w:tc>
-      </w:tr>
-      <w:tr>
-        <w:tc>
-          <w:tcPr>
-            <w:tcW w:type="dxa" w:w="2880"/>
-          </w:tcPr>
-          <w:p>
-            <w:r>
-              <w:t>A3</w:t>
             </w:r>
           </w:p>
         </w:tc>
@@ -1086,7 +1022,7 @@
           </w:tcPr>
           <w:p>
             <w:r>
-              <w:t>16000</w:t>
+              <w:t>15500</w:t>
             </w:r>
           </w:p>
         </w:tc>
@@ -1108,38 +1044,6 @@
           </w:tcPr>
           <w:p>
             <w:r>
-              <w:t>Transcription unit 1 variant 2</w:t>
-            </w:r>
-          </w:p>
-        </w:tc>
-        <w:tc>
-          <w:tcPr>
-            <w:tcW w:type="dxa" w:w="2880"/>
-          </w:tcPr>
-          <w:p>
-            <w:r>
-              <w:t>15500</w:t>
-            </w:r>
-          </w:p>
-        </w:tc>
-      </w:tr>
-      <w:tr>
-        <w:tc>
-          <w:tcPr>
-            <w:tcW w:type="dxa" w:w="2880"/>
-          </w:tcPr>
-          <w:p>
-            <w:r>
-              <w:t>A4</w:t>
-            </w:r>
-          </w:p>
-        </w:tc>
-        <w:tc>
-          <w:tcPr>
-            <w:tcW w:type="dxa" w:w="2880"/>
-          </w:tcPr>
-          <w:p>
-            <w:r>
               <w:t>pTU2-a-RFP</w:t>
             </w:r>
           </w:p>
@@ -1150,7 +1054,7 @@
           </w:tcPr>
           <w:p>
             <w:r>
-              <w:t>15500</w:t>
+              <w:t>15250</w:t>
             </w:r>
           </w:p>
         </w:tc>
@@ -1231,7 +1135,7 @@
           </w:tcPr>
           <w:p>
             <w:r>
-              <w:t>255750</w:t>
+              <w:t>252875</w:t>
             </w:r>
           </w:p>
         </w:tc>
@@ -1312,7 +1216,7 @@
           </w:tcPr>
           <w:p>
             <w:r>
-              <w:t>4000</w:t>
+              <w:t>3500</w:t>
             </w:r>
           </w:p>
         </w:tc>
@@ -1344,7 +1248,7 @@
           </w:tcPr>
           <w:p>
             <w:r>
-              <w:t>6250</w:t>
+              <w:t>6125</w:t>
             </w:r>
           </w:p>
         </w:tc>
@@ -1376,7 +1280,7 @@
           </w:tcPr>
           <w:p>
             <w:r>
-              <w:t>6500</w:t>
+              <w:t>6250</w:t>
             </w:r>
           </w:p>
         </w:tc>
@@ -1451,38 +1355,6 @@
           <w:p>
             <w:r>
               <w:t>Level 2 construct variant 1 reaction 2:1</w:t>
-            </w:r>
-          </w:p>
-        </w:tc>
-        <w:tc>
-          <w:tcPr>
-            <w:tcW w:type="dxa" w:w="2880"/>
-          </w:tcPr>
-          <w:p>
-            <w:r>
-              <w:t>5000</w:t>
-            </w:r>
-          </w:p>
-        </w:tc>
-      </w:tr>
-      <w:tr>
-        <w:tc>
-          <w:tcPr>
-            <w:tcW w:type="dxa" w:w="2880"/>
-          </w:tcPr>
-          <w:p>
-            <w:r>
-              <w:t>A2</w:t>
-            </w:r>
-          </w:p>
-        </w:tc>
-        <w:tc>
-          <w:tcPr>
-            <w:tcW w:type="dxa" w:w="2880"/>
-          </w:tcPr>
-          <w:p>
-            <w:r>
-              <w:t>Level 2 construct variant 2 reaction 2:1</w:t>
             </w:r>
           </w:p>
         </w:tc>
@@ -1649,66 +1521,6 @@
         <w:t>5' taggtctcagtactcacacaggaaacccataagagacccatg 3'</w:t>
         <w:br/>
         <w:t>3'     ccagagtcatgagtgtgtcctttgggtattctctgg         5'</w:t>
-      </w:r>
-    </w:p>
-    <w:p>
-      <w:pPr>
-        <w:pStyle w:val="Heading3"/>
-      </w:pPr>
-      <w:r>
-        <w:t>BBa_B0032</w:t>
-      </w:r>
-    </w:p>
-    <w:p>
-      <w:r>
-        <w:rPr>
-          <w:b/>
-        </w:rPr>
-        <w:t xml:space="preserve">Description: </w:t>
-      </w:r>
-      <w:r>
-        <w:t>RBS.3 (medium) -- derivative of BBa_0030</w:t>
-      </w:r>
-    </w:p>
-    <w:p>
-      <w:r>
-        <w:rPr>
-          <w:b/>
-        </w:rPr>
-        <w:t xml:space="preserve">Destination level 0 backbone: </w:t>
-      </w:r>
-      <w:r>
-        <w:t>pBP-lacZ, available from 'http://www.addgene.org/72948/'</w:t>
-      </w:r>
-    </w:p>
-    <w:p>
-      <w:r>
-        <w:rPr>
-          <w:b/>
-        </w:rPr>
-        <w:t>Notes:</w:t>
-      </w:r>
-      <w:r>
-        <w:br/>
-        <w:t>-Prefix added for NdeI overhang (ta), BsaI restriction site (ggtctca) and golden gate RBS fusion site (gtac)</w:t>
-      </w:r>
-      <w:r>
-        <w:br/>
-        <w:t>-Suffix added for golden gate RBSfusion site (cata), BsaI restriction site (agagacc), and SphI overhang (catg)</w:t>
-      </w:r>
-    </w:p>
-    <w:p>
-      <w:r>
-        <w:rPr>
-          <w:b/>
-        </w:rPr>
-        <w:t xml:space="preserve">Part design: </w:t>
-      </w:r>
-      <w:r>
-        <w:br/>
-        <w:t>5' taggtctcagtactcacacaggaaagcataagagacccatg 3'</w:t>
-        <w:br/>
-        <w:t>3'     ccagagtcatgagtgtgtcctttcgtattctctgg         5'</w:t>
       </w:r>
     </w:p>
     <w:p>
@@ -1939,85 +1751,6 @@
         <w:pStyle w:val="Heading3"/>
       </w:pPr>
       <w:r>
-        <w:t>Transcription unit 1 variant 2</w:t>
-      </w:r>
-    </w:p>
-    <w:p>
-      <w:r>
-        <w:rPr>
-          <w:b/>
-        </w:rPr>
-        <w:t xml:space="preserve">Parts: </w:t>
-      </w:r>
-      <w:r>
-        <w:t>BBa_J23119</w:t>
-      </w:r>
-      <w:r>
-        <w:t xml:space="preserve">, </w:t>
-      </w:r>
-      <w:r>
-        <w:t>BBa_B0032</w:t>
-      </w:r>
-      <w:r>
-        <w:t xml:space="preserve">, </w:t>
-      </w:r>
-      <w:r>
-        <w:t>BBa_K1323010</w:t>
-      </w:r>
-      <w:r>
-        <w:t xml:space="preserve">, </w:t>
-      </w:r>
-      <w:r>
-        <w:t>BBa_B1001</w:t>
-      </w:r>
-      <w:r>
-        <w:t xml:space="preserve">, </w:t>
-      </w:r>
-    </w:p>
-    <w:p>
-      <w:r>
-        <w:rPr>
-          <w:b/>
-        </w:rPr>
-        <w:t xml:space="preserve">Plasmid backbone: </w:t>
-      </w:r>
-      <w:r>
-        <w:t>pTU1-A-RFP, available from 'http://www.addgene.org/72939/'</w:t>
-      </w:r>
-    </w:p>
-    <w:p>
-      <w:r>
-        <w:rPr>
-          <w:b/>
-        </w:rPr>
-        <w:t xml:space="preserve">Notes: </w:t>
-      </w:r>
-      <w:r>
-        <w:t>Prefix atct and suffix tgcc fusion sites conferred to sequence by level 1 plasmid backbone pTU1-A-RFP</w:t>
-      </w:r>
-    </w:p>
-    <w:p>
-      <w:r>
-        <w:rPr>
-          <w:b/>
-        </w:rPr>
-        <w:t xml:space="preserve">Sequence (Excluding plasmid backbone): </w:t>
-      </w:r>
-      <w:r>
-        <w:t xml:space="preserve">5' </w:t>
-      </w:r>
-      <w:r>
-        <w:t>atctctatttgacagctagctcagtcctaggtataatgctagcgtactcacacaggaaagcatatggtttcaaaaggtgaagaattatttacaggtgttgttccaattttggttgaattagatggtgatgttaatggtcataaattttcagtttcaggtgaaggtgaaggtgatgcaacttatggtaaattaacattaaaatttatttgtacaacaggtaaattaccagttccatggccaacattagttacaacatttggttatggtttacaatgttttgcacgttatccagatcacatgaaacaacatgatttttttaaatcagcaatgcctgaaggttatgttcaagaacgtacaattttttttaaagatgatggcaactataaaacacgtgctgaagttaaatttgaaggtgatacattagttaatcgtattgaattaaaaggtattgattttaaagaagatggtaatattttaggtcataaattagaatataattataactcacataatgtttatatcatggcagataaacaaaaaaatggtattaaagttaattttaaaattcgtcataatattgaagatggttcagttcaattagcagatcattatcaacaaaatacacctattggtgatggtccagttttattaccagataatcattatttatcatatcaatcagcattatcaaaagatccaaatgaaaaacgtgatcacatggttttattagaatttgttacagcagcaggtattacattaggtatggatgaattatataaataatcgaaaaaaaaaaccccgcttcggcggggttttttttttgtttgcc</w:t>
-      </w:r>
-      <w:r>
-        <w:t xml:space="preserve"> 3'</w:t>
-      </w:r>
-    </w:p>
-    <w:p>
-      <w:pPr>
-        <w:pStyle w:val="Heading3"/>
-      </w:pPr>
-      <w:r>
         <w:t>Transcription unit 2 variant 1</w:t>
       </w:r>
     </w:p>
@@ -2151,51 +1884,6 @@
       </w:r>
       <w:r>
         <w:t>atctctatttgacagctagctcagtcctaggtataatgctagcgtactcacacaggaaacccatatggtttcaaaaggtgaagaattatttacaggtgttgttccaattttggttgaattagatggtgatgttaatggtcataaattttcagtttcaggtgaaggtgaaggtgatgcaacttatggtaaattaacattaaaatttatttgtacaacaggtaaattaccagttccatggccaacattagttacaacatttggttatggtttacaatgttttgcacgttatccagatcacatgaaacaacatgatttttttaaatcagcaatgcctgaaggttatgttcaagaacgtacaattttttttaaagatgatggcaactataaaacacgtgctgaagttaaatttgaaggtgatacattagttaatcgtattgaattaaaaggtattgattttaaagaagatggtaatattttaggtcataaattagaatataattataactcacataatgtttatatcatggcagataaacaaaaaaatggtattaaagttaattttaaaattcgtcataatattgaagatggttcagttcaattagcagatcattatcaacaaaatacacctattggtgatggtccagttttattaccagataatcattatttatcatatcaatcagcattatcaaaagatccaaatgaaaaacgtgatcacatggttttattagaatttgttacagcagcaggtattacattaggtatggatgaattatataaataatcgaaaaaaaaaaccccgcttcggcggggttttttttttgtttgcctgccctatttgacagctagctcagtcctaggtataatgctagcgtactcacacaggaaacccatatggtttcaaaaggtgaagaattatttacaggtgttgttccaattttggttgaattagatggtgatgttaatggtcataaattttcagtttcaggtgaaggtgaaggtgatgcaacttatggtaaattaacattaaaatttatttgtacaacaggtaaattaccagttccatggccaacattagttacaacatttggttatggtttacaatgttttgcacgttatccagatcacatgaaacaacatgatttttttaaatcagcaatgcctgaaggttatgttcaagaacgtacaattttttttaaagatgatggcaactataaaacacgtgctgaagttaaatttgaaggtgatacattagttaatcgtattgaattaaaaggtattgattttaaagaagatggtaatattttaggtcataaattagaatataattataactcacataatgtttatatcatggcagataaacaaaaaaatggtattaaagttaattttaaaattcgtcataatattgaagatggttcagttcaattagcagatcattatcaacaaaatacacctattggtgatggtccagttttattaccagataatcattatttatcatatcaatcagcattatcaaaagatccaaatgaaaaacgtgatcacatggttttattagaatttgttacagcagcaggtattacattaggtatggatgaattatataaataatcgaaaaaaaaaaccccgcttcggcggggttttttttttgttccgg</w:t>
-      </w:r>
-      <w:r>
-        <w:t xml:space="preserve"> 3'</w:t>
-      </w:r>
-    </w:p>
-    <w:p>
-      <w:pPr>
-        <w:pStyle w:val="Heading3"/>
-      </w:pPr>
-      <w:r>
-        <w:t>Level 2 construct variant 2</w:t>
-      </w:r>
-    </w:p>
-    <w:p>
-      <w:r>
-        <w:rPr>
-          <w:b/>
-        </w:rPr>
-        <w:t xml:space="preserve">Sub-units: </w:t>
-      </w:r>
-      <w:r>
-        <w:t>Transcription unit 1 variant 2</w:t>
-      </w:r>
-      <w:r>
-        <w:t xml:space="preserve">, </w:t>
-      </w:r>
-      <w:r>
-        <w:t>Transcription unit 2 variant 1</w:t>
-      </w:r>
-      <w:r>
-        <w:t xml:space="preserve">, </w:t>
-      </w:r>
-    </w:p>
-    <w:p>
-      <w:r>
-        <w:rPr>
-          <w:b/>
-        </w:rPr>
-        <w:t xml:space="preserve">Sequence (Excluding plasmid backbone): </w:t>
-      </w:r>
-      <w:r>
-        <w:t xml:space="preserve">5' </w:t>
-      </w:r>
-      <w:r>
-        <w:t>atctctatttgacagctagctcagtcctaggtataatgctagcgtactcacacaggaaagcatatggtttcaaaaggtgaagaattatttacaggtgttgttccaattttggttgaattagatggtgatgttaatggtcataaattttcagtttcaggtgaaggtgaaggtgatgcaacttatggtaaattaacattaaaatttatttgtacaacaggtaaattaccagttccatggccaacattagttacaacatttggttatggtttacaatgttttgcacgttatccagatcacatgaaacaacatgatttttttaaatcagcaatgcctgaaggttatgttcaagaacgtacaattttttttaaagatgatggcaactataaaacacgtgctgaagttaaatttgaaggtgatacattagttaatcgtattgaattaaaaggtattgattttaaagaagatggtaatattttaggtcataaattagaatataattataactcacataatgtttatatcatggcagataaacaaaaaaatggtattaaagttaattttaaaattcgtcataatattgaagatggttcagttcaattagcagatcattatcaacaaaatacacctattggtgatggtccagttttattaccagataatcattatttatcatatcaatcagcattatcaaaagatccaaatgaaaaacgtgatcacatggttttattagaatttgttacagcagcaggtattacattaggtatggatgaattatataaataatcgaaaaaaaaaaccccgcttcggcggggttttttttttgtttgcctgccctatttgacagctagctcagtcctaggtataatgctagcgtactcacacaggaaacccatatggtttcaaaaggtgaagaattatttacaggtgttgttccaattttggttgaattagatggtgatgttaatggtcataaattttcagtttcaggtgaaggtgaaggtgatgcaacttatggtaaattaacattaaaatttatttgtacaacaggtaaattaccagttccatggccaacattagttacaacatttggttatggtttacaatgttttgcacgttatccagatcacatgaaacaacatgatttttttaaatcagcaatgcctgaaggttatgttcaagaacgtacaattttttttaaagatgatggcaactataaaacacgtgctgaagttaaatttgaaggtgatacattagttaatcgtattgaattaaaaggtattgattttaaagaagatggtaatattttaggtcataaattagaatataattataactcacataatgtttatatcatggcagataaacaaaaaaatggtattaaagttaattttaaaattcgtcataatattgaagatggttcagttcaattagcagatcattatcaacaaaatacacctattggtgatggtccagttttattaccagataatcattatttatcatatcaatcagcattatcaaaagatccaaatgaaaaacgtgatcacatggttttattagaatttgttacagcagcaggtattacattaggtatggatgaattatataaataatcgaaaaaaaaaaccccgcttcggcggggttttttttttgttccgg</w:t>
       </w:r>
       <w:r>
         <w:t xml:space="preserve"> 3'</w:t>

</xml_diff>

<commit_message>
Added option to exclude fusion site addition
</commit_message>
<xml_diff>
--- a/test.docx
+++ b/test.docx
@@ -120,14 +120,14 @@
         <w:t xml:space="preserve">Level 1: </w:t>
       </w:r>
       <w:r>
-        <w:t xml:space="preserve"> reaction 2:1, </w:t>
+        <w:t xml:space="preserve"> reaction 1:2, </w:t>
       </w:r>
       <w:r>
         <w:br/>
         <w:t xml:space="preserve">Level 2: </w:t>
       </w:r>
       <w:r>
-        <w:t xml:space="preserve"> reaction 2:1, </w:t>
+        <w:t xml:space="preserve"> reaction 1:1, </w:t>
       </w:r>
     </w:p>
     <w:p>
@@ -339,7 +339,7 @@
           </w:tcPr>
           <w:p>
             <w:r>
-              <w:t>BBa_J23119</w:t>
+              <w:t>BBa_I0500</w:t>
             </w:r>
           </w:p>
         </w:tc>
@@ -349,7 +349,7 @@
           </w:tcPr>
           <w:p>
             <w:r>
-              <w:t>16000</w:t>
+              <w:t>15500</w:t>
             </w:r>
           </w:p>
         </w:tc>
@@ -371,7 +371,7 @@
           </w:tcPr>
           <w:p>
             <w:r>
-              <w:t>BBa_B0031</w:t>
+              <w:t>BBa_K1362090</w:t>
             </w:r>
           </w:p>
         </w:tc>
@@ -381,7 +381,7 @@
           </w:tcPr>
           <w:p>
             <w:r>
-              <w:t>16000</w:t>
+              <w:t>15500</w:t>
             </w:r>
           </w:p>
         </w:tc>
@@ -403,7 +403,7 @@
           </w:tcPr>
           <w:p>
             <w:r>
-              <w:t>BBa_K1323010</w:t>
+              <w:t>BBa_K215100</w:t>
             </w:r>
           </w:p>
         </w:tc>
@@ -413,7 +413,7 @@
           </w:tcPr>
           <w:p>
             <w:r>
-              <w:t>16000</w:t>
+              <w:t>15500</w:t>
             </w:r>
           </w:p>
         </w:tc>
@@ -435,7 +435,7 @@
           </w:tcPr>
           <w:p>
             <w:r>
-              <w:t>BBa_B1001</w:t>
+              <w:t>BBa_J63002</w:t>
             </w:r>
           </w:p>
         </w:tc>
@@ -445,7 +445,7 @@
           </w:tcPr>
           <w:p>
             <w:r>
-              <w:t>16000</w:t>
+              <w:t>15500</w:t>
             </w:r>
           </w:p>
         </w:tc>
@@ -477,7 +477,7 @@
           </w:tcPr>
           <w:p>
             <w:r>
-              <w:t>15250</w:t>
+              <w:t>15500</w:t>
             </w:r>
           </w:p>
         </w:tc>
@@ -509,7 +509,7 @@
           </w:tcPr>
           <w:p>
             <w:r>
-              <w:t>15250</w:t>
+              <w:t>15500</w:t>
             </w:r>
           </w:p>
         </w:tc>
@@ -590,7 +590,7 @@
           </w:tcPr>
           <w:p>
             <w:r>
-              <w:t>253750</w:t>
+              <w:t>255250</w:t>
             </w:r>
           </w:p>
         </w:tc>
@@ -809,7 +809,7 @@
           </w:tcPr>
           <w:p>
             <w:r>
-              <w:t>Transcription unit 1 variant 1 reaction 2:1</w:t>
+              <w:t>Transcription unit 1 variant 1 reaction 1:2</w:t>
             </w:r>
           </w:p>
         </w:tc>
@@ -841,7 +841,7 @@
           </w:tcPr>
           <w:p>
             <w:r>
-              <w:t>Transcription unit 2 variant 1 reaction 2:1</w:t>
+              <w:t>Transcription unit 2 variant 1 reaction 1:2</w:t>
             </w:r>
           </w:p>
         </w:tc>
@@ -990,7 +990,7 @@
           </w:tcPr>
           <w:p>
             <w:r>
-              <w:t>15500</w:t>
+              <w:t>15250</w:t>
             </w:r>
           </w:p>
         </w:tc>
@@ -1022,7 +1022,7 @@
           </w:tcPr>
           <w:p>
             <w:r>
-              <w:t>15500</w:t>
+              <w:t>15250</w:t>
             </w:r>
           </w:p>
         </w:tc>
@@ -1135,7 +1135,7 @@
           </w:tcPr>
           <w:p>
             <w:r>
-              <w:t>252875</w:t>
+              <w:t>253125</w:t>
             </w:r>
           </w:p>
         </w:tc>
@@ -1354,7 +1354,7 @@
           </w:tcPr>
           <w:p>
             <w:r>
-              <w:t>Level 2 construct variant 1 reaction 2:1</w:t>
+              <w:t>Level 2 construct variant 1 reaction 1:1</w:t>
             </w:r>
           </w:p>
         </w:tc>
@@ -1396,7 +1396,7 @@
         <w:pStyle w:val="Heading3"/>
       </w:pPr>
       <w:r>
-        <w:t>BBa_J23119</w:t>
+        <w:t>BBa_I0500</w:t>
       </w:r>
     </w:p>
     <w:p>
@@ -1407,7 +1407,7 @@
         <w:t xml:space="preserve">Description: </w:t>
       </w:r>
       <w:r>
-        <w:t>constitutive promoter family member</w:t>
+        <w:t>Inducible pBad/araC promoter</w:t>
       </w:r>
     </w:p>
     <w:p>
@@ -1430,7 +1430,7 @@
       </w:r>
       <w:r>
         <w:br/>
-        <w:t>-Restriction site cctagg (BamHI) detected at position 31-36</w:t>
+        <w:t>-Restriction site ggatcc (BamHI) detected at position 1157-1162</w:t>
       </w:r>
       <w:r>
         <w:br/>
@@ -1450,9 +1450,9 @@
       </w:r>
       <w:r>
         <w:br/>
-        <w:t>5' taggtctcactatttgacagctagctcagtcctaggtataatgctagcgtacagagacccatg 3'</w:t>
+        <w:t>5' taggtctcactatttatgacaacttgacggctacatcattcactttttcttcacaaccggcacggaactcgctcgggctggccccggtgcattttttaaatacccgcgagaaatagagttgatcgtcaaaaccaacattgcgaccgacggtggcgataggcatccgggtggtgctcaaaagcagcttcgcctggctgatacgttggtcctcgcgccagcttaagacgctaatccctaactgctggcggaaaagatgtgacagacgcgacggcgacaagcaaacatgctgtgcgacgctggcgatatcaaaattgctgtctgccaggtgatcgctgatgtactgacaagcctcgcgtacccgattatccatcggtggatggagcgactcgttaatcgcttccatgcgccgcagtaacaattgctcaagcagatttatcgccagcagctccgaatagcgcccttccccttgcccggcgttaatgatttgcccaaacaggtcgctgaaatgcggctggtgcgcttcatccgggcgaaagaaccccgtattggcaaatattgacggccagttaagccattcatgccagtaggcgcgcggacgaaagtaaacccactggtgataccattcgcgagcctccggatgacgaccgtagtgatgaatctctcctggcgggaacagcaaaatatcacccggtcggcaaacaaattctcgtccctgatttttcaccaccccctgaccgcgaatggtgagattgagaatataacctttcattcccagcggtcggtcgataaaaaaatcgagataaccgttggcctcaatcggcgttaaacccgccaccagatgggcattaaacgagtatcccggcagcaggggatcattttgcgcttcagccatacttttcatactcccgccattcagagaagaaaccaattgtccatattgcatcagacattgccgtcactgcgtcttttactggctcttctcgctaaccaaaccggtaaccccgcttattaaaagcattctgtaacaaagcgggaccaaagccatgacaaaaacgcgtaacaaaagtgtctataatcacggcagaaaagtccacattgattatttgcacggcgtcacactttgctatgccatagcatttttatccataagattagcggatcctacctgacgctttttatcgcaactctctactgtttctccatacccgtttttttgggctagcgtacagagacccatg 3'</w:t>
         <w:br/>
-        <w:t>3'     ccagagtgataaactgtcgatcgagtcaggatccatattacgatcgcatgtctctgg         5'</w:t>
+        <w:t>3'     ccagagtgataaatactgttgaactgccgatgtagtaagtgaaaaagaagtgttggccgtgccttgagcgagcccgaccggggccacgtaaaaaatttatgggcgctctttatctcaactagcagttttggttgtaacgctggctgccaccgctatccgtaggcccaccacgagttttcgtcgaagcggaccgactatgcaaccaggagcgcggtcgaattctgcgattagggattgacgaccgccttttctacactgtctgcgctgccgctgttcgtttgtacgacacgctgcgaccgctatagttttaacgacagacggtccactagcgactacatgactgttcggagcgcatgggctaataggtagccacctacctcgctgagcaattagcgaaggtacgcggcgtcattgttaacgagttcgtctaaatagcggtcgtcgaggcttatcgcgggaaggggaacgggccgcaattactaaacgggtttgtccagcgactttacgccgaccacgcgaagtaggcccgctttcttggggcataaccgtttataactgccggtcaattcggtaagtacggtcatccgcgcgcctgctttcatttgggtgaccactatggtaagcgctcggaggcctactgctggcatcactacttagagaggaccgcccttgtcgttttatagtgggccagccgtttgtttaagagcagggactaaaaagtggtgggggactggcgcttaccactctaactcttatattggaaagtaagggtcgccagccagctatttttttagctctattggcaaccggagttagccgcaatttgggcggtggtctacccgtaatttgctcatagggccgtcgtcccctagtaaaacgcgaagtcggtatgaaaagtatgagggcggtaagtctcttctttggttaacaggtataacgtagtctgtaacggcagtgacgcagaaaatgaccgagaagagcgattggtttggccattggggcgaataattttcgtaagacattgtttcgccctggtttcggtactgtttttgcgcattgttttcacagatattagtgccgtcttttcaggtgtaactaataaacgtgccgcagtgtgaaacgatacggtatcgtaaaaataggtattctaatcgcctaggatggactgcgaaaaatagcgttgagagatgacaaagaggtatgggcaaaaaaacccgatcgcatgtctctgg         5'</w:t>
       </w:r>
     </w:p>
     <w:p>
@@ -1468,7 +1468,7 @@
         <w:pStyle w:val="Heading3"/>
       </w:pPr>
       <w:r>
-        <w:t>BBa_B0031</w:t>
+        <w:t>BBa_K1362090</w:t>
       </w:r>
     </w:p>
     <w:p>
@@ -1479,7 +1479,7 @@
         <w:t xml:space="preserve">Description: </w:t>
       </w:r>
       <w:r>
-        <w:t>RBS.2 (weak) -- derivative of BBa_0030</w:t>
+        <w:t>strong T7 RBS</w:t>
       </w:r>
     </w:p>
     <w:p>
@@ -1518,9 +1518,9 @@
       </w:r>
       <w:r>
         <w:br/>
-        <w:t>5' taggtctcagtactcacacaggaaacccataagagacccatg 3'</w:t>
+        <w:t>5' taggtctcagtacaataattttgtttaactttaagaaggagacataagagacccatg 3'</w:t>
         <w:br/>
-        <w:t>3'     ccagagtcatgagtgtgtcctttgggtattctctgg         5'</w:t>
+        <w:t>3'     ccagagtcatgttattaaaacaaattgaaattcttcctctgtattctctgg         5'</w:t>
       </w:r>
     </w:p>
     <w:p>
@@ -1536,7 +1536,7 @@
         <w:pStyle w:val="Heading3"/>
       </w:pPr>
       <w:r>
-        <w:t>BBa_K1323010</w:t>
+        <w:t>BBa_K215100</w:t>
       </w:r>
     </w:p>
     <w:p>
@@ -1547,7 +1547,7 @@
         <w:t xml:space="preserve">Description: </w:t>
       </w:r>
       <w:r>
-        <w:t>YFP Coding Sequence</w:t>
+        <w:t>prtD from erwinia chrysanthemi</w:t>
       </w:r>
     </w:p>
     <w:p>
@@ -1570,7 +1570,43 @@
       </w:r>
       <w:r>
         <w:br/>
-        <w:t>-Prefix added for NdeI overhang (t)</w:t>
+        <w:t>-Restriction site ggtctc (BsaI) detected at position 1457-1462</w:t>
+      </w:r>
+      <w:r>
+        <w:br/>
+        <w:t>-Restriction site cgtctc (BsmBI) detected at position 287-292</w:t>
+      </w:r>
+      <w:r>
+        <w:br/>
+        <w:t>-Restriction site ctctgg (BsaI) detected at position 1126-1131</w:t>
+      </w:r>
+      <w:r>
+        <w:br/>
+        <w:t>-Restriction site ctctgg (BsaI) detected at position 1518-1523</w:t>
+      </w:r>
+      <w:r>
+        <w:br/>
+        <w:t>-Restriction site gagacc (BsaI) detected at position 1103-1108</w:t>
+      </w:r>
+      <w:r>
+        <w:br/>
+        <w:t>-Restriction site ctctgc (BsmBI) detected at position 204-209</w:t>
+      </w:r>
+      <w:r>
+        <w:br/>
+        <w:t>-Restriction site ctctgc (BsmBI) detected at position 1041-1046</w:t>
+      </w:r>
+      <w:r>
+        <w:br/>
+        <w:t>-Restriction site ctctgc (BsmBI) detected at position 1383-1388</w:t>
+      </w:r>
+      <w:r>
+        <w:br/>
+        <w:t>-Restriction site gcatgc (SphI) detected at position 504-509</w:t>
+      </w:r>
+      <w:r>
+        <w:br/>
+        <w:t>-Start codon (atg) could not be found at start of CDS region, please ensure that this SBOL part contains only the CDS. The atg start codon has been added to this part, in addition to the prefix for the NdeI overhang (t)</w:t>
       </w:r>
       <w:r>
         <w:br/>
@@ -1586,9 +1622,9 @@
       </w:r>
       <w:r>
         <w:br/>
-        <w:t>5' tatggtttcaaaaggtgaagaattatttacaggtgttgttccaattttggttgaattagatggtgatgttaatggtcataaattttcagtttcaggtgaaggtgaaggtgatgcaacttatggtaaattaacattaaaatttatttgtacaacaggtaaattaccagttccatggccaacattagttacaacatttggttatggtttacaatgttttgcacgttatccagatcacatgaaacaacatgatttttttaaatcagcaatgcctgaaggttatgttcaagaacgtacaattttttttaaagatgatggcaactataaaacacgtgctgaagttaaatttgaaggtgatacattagttaatcgtattgaattaaaaggtattgattttaaagaagatggtaatattttaggtcataaattagaatataattataactcacataatgtttatatcatggcagataaacaaaaaaatggtattaaagttaattttaaaattcgtcataatattgaagatggttcagttcaattagcagatcattatcaacaaaatacacctattggtgatggtccagttttattaccagataatcattatttatcatatcaatcagcattatcaaaagatccaaatgaaaaacgtgatcacatggttttattagaatttgttacagcagcaggtattacattaggtatggatgaattatataaataactag 3'</w:t>
+        <w:t>5' tatgaggggagagagccctgccatgaacgcgtctagcgaacgtgaccgttctctgtttggtgtgctgcgtcagttccgccgctccttttggtctgttggcatcttcagcgcggtcatcaatgttctgatgctggcacctagcgtctacatgctccaggtttacgaccgtgtcctcgccagcggcaacggtattactctgctgatgctcacgctcctgatggcgggtctgtgcgccttcatgggtgctctcgaatgggttcgcagcctgctggtagttcgtctcggtactcgcatcgacctcgcgctcaatcaagacgtttttaacgcggctttcgcgcgtaatctggaagctggtgatggccgtgccggtctggcgctgaccgacctcaccctgctccgtcaattcatcacgggtaatgcactgttcgcgttcttcgacgttccgtggttcccgctctttctcctcgtactgttcctgctgcacccttggctcggcatgctcgcactgggtggtacggttgtacctggtggcgtaggcctcgcagaaccggcgtctgaccagtctaccgcgggtggctctaatcaacaaagccaacaagccactcatctcgcggatgcgcagctccgtaatgcggacgttatcgaagcgatgggtatgctcggtaacctccgtcgtcgctggctggcgcgtcactaccgctttatctccctccaaaatctcgcttccgagcgcgcagccgccgttggtggtgcgtccaaatactctcgtattgcactccaaagcctcatgctgggcctcggtgcgctcctcgcgatcgacggcaaaatcacgccgggtatgatgattgcgggctctatcctcgtcggtcgtgttctgtccccgattgaccagctgatcggtgtttggaaacagtggtcttctgcccgcattgcgtggcagcgcctgacccgtctgattgccgcatatccgccacgccctgcggctatggctctcccagcgccggaaggccacctgtccgttgagcaagtttctctgcgtaccgcacaaggcaatactcgcctgcaaaacatccatttctccctgcaagcgggtgagaccctggttatcctgggcgcctctggttctggcaaatcttctctcgctcgtctgctcgtgggtgcacaatcccctactcaaggtaaagttcgcctcgatggtgcggacctgaaccaagttgacaaaaacaccttcggtccgaccattggttacctcccgcaggacgttcaactgttcaaaggtagcctggcggaaaacattgcccgtttcggcgacgccgacccggaaaaggttgttgcggcagctaagctcgccggtgttcacgaactcatcctgtctctgcctaatggttacgacactgagctgggtgacggcggtggcggcctgtctggtggtcaacgtcagcgtatcggtctcgcacgcgcaatgtacggcgacccgtgtctcctcattctggacgaaccgaacgcatctctggactctgagggtgaccaagcactcatgcaggctattgtggcgctccagaaacgtggtgcaaccgttgtactcattacgcaccgtccggcactcaccaccctcgctcagaaaatcctgatcctccacgagggtcaacagcaacgtatgggcctggcccgtgacgttctgacggaactccagcagcgctccgcggcaaaccaggcgcgtatgaacccgaccgcagcaatgccacagtaataactag 3'</w:t>
         <w:br/>
-        <w:t>3'     accaaagttttccacttcttaataaatgtccacaacaaggttaaaaccaacttaatctaccactacaattaccagtatttaaaagtcaaagtccacttccacttccactacgttgaataccatttaattgtaattttaaataaacatgttgtccatttaatggtcaaggtaccggttgtaatcaatgttgtaaaccaataccaaatgttacaaaacgtgcaataggtctagtgtactttgttgtactaaaaaaatttagtcgttacggacttccaatacaagttcttgcatgttaaaaaaaatttctactaccgttgatattttgtgcacgacttcaatttaaacttccactatgtaatcaattagcataacttaattttccataactaaaatttcttctaccattataaaatccagtatttaatcttatattaatattgagtgtattacaaatatagtaccgtctatttgtttttttaccataatttcaattaaaattttaagcagtattataacttctaccaagtcaagttaatcgtctagtaatagttgttttatgtggataaccactaccaggtcaaaataatggtctattagtaataaatagtatagttagtcgtaatagttttctaggtttactttttgcactagtgtaccaaaataatcttaaacaatgtcgtcgtccataatgtaatccatacctacttaatatatttatt         5'</w:t>
+        <w:t>3'     actcccctctctcgggacggtacttgcgcagatcgcttgcactggcaagagacaaaccacacgacgcagtcaaggcggcgaggaaaaccagacaaccgtagaagtcgcgccagtagttacaagactacgaccgtggatcgcagatgtacgaggtccaaatgctggcacaggagcggtcgccgttgccataatgagacgactacgagtgcgaggactaccgcccagacacgcggaagtacccacgagagcttacccaagcgtcggacgaccatcaagcagagccatgagcgtagctggagcgcgagttagttctgcaaaaattgcgccgaaagcgcgcattagaccttcgaccactaccggcacggccagaccgcgactggctggagtgggacgaggcagttaagtagtgcccattacgtgacaagcgcaagaagctgcaaggcaccaagggcgagaaagaggagcatgacaaggacgacgtgggaaccgagccgtacgagcgtgacccaccatgccaacatggaccaccgcatccggagcgtcttggccgcagactggtcagatggcgcccaccgagattagttgtttcggttgttcggtgagtagagcgcctacgcgtcgaggcattacgcctgcaatagcttcgctacccatacgagccattggaggcagcagcgaccgaccgcgcagtgatggcgaaatagagggaggttttagagcgaaggctcgcgcgtcggcggcaaccaccacgcaggtttatgagagcataacgtgaggtttcggagtacgacccggagccacgcgaggagcgctagctgccgttttagtgcggcccatactactaacgcccgagataggagcagccagcacaagacaggggctaactggtcgactagccacaaacctttgtcaccagaagacgggcgtaacgcaccgtcgcggactgggcagactaacggcgtataggcggtgcgggacgccgataccgagagggtcgcggccttccggtggacaggcaactcgttcaaagagacgcatggcgtgttccgttatgagcggacgttttgtaggtaaagagggacgttcgcccactctgggaccaataggacccgcggagaccaagaccgtttagaagagagcgagcagacgagcacccacgtgttaggggatgagttccatttcaagcggagctaccacgcctggacttggttcaactgtttttgtggaagccaggctggtaaccaatggagggcgtcctgcaagttgacaagtttccatcggaccgccttttgtaacgggcaaagccgctgcggctgggccttttccaacaacgccgtcgattcgagcggccacaagtgcttgagtaggacagagacggattaccaatgctgtgactcgacccactgccgccaccgccggacagaccaccagttgcagtcgcatagccagagcgtgcgcgttacatgccgctgggcacagaggagtaagacctgcttggcttgcgtagagacctgagactcccactggttcgtgagtacgtccgataacaccgcgaggtctttgcaccacgttggcaacatgagtaatgcgtggcaggccgtgagtggtgggagcgagtcttttaggactaggaggtgctcccagttgtcgttgcatacccggaccgggcactgcaagactgccttgaggtcgtcgcgaggcgccgtttggtccgcgcatacttgggctggcgtcgttacggtgtcattatt         5'</w:t>
       </w:r>
     </w:p>
     <w:p>
@@ -1604,7 +1640,7 @@
         <w:pStyle w:val="Heading3"/>
       </w:pPr>
       <w:r>
-        <w:t>BBa_B1001</w:t>
+        <w:t>BBa_J63002</w:t>
       </w:r>
     </w:p>
     <w:p>
@@ -1615,7 +1651,7 @@
         <w:t xml:space="preserve">Description: </w:t>
       </w:r>
       <w:r>
-        <w:t>Terminator (artifical, small, %T~=90)</w:t>
+        <w:t>ADH1 terminator from S. cerevisiae</w:t>
       </w:r>
     </w:p>
     <w:p>
@@ -1638,6 +1674,14 @@
       </w:r>
       <w:r>
         <w:br/>
+        <w:t>-Restriction site gtatac (NdeI) detected at position 77-82</w:t>
+      </w:r>
+      <w:r>
+        <w:br/>
+        <w:t>-Restriction site gcatgc (SphI) detected at position 207-212</w:t>
+      </w:r>
+      <w:r>
+        <w:br/>
         <w:t>-Prefix added for NdeI overhang (ta), BsaI restriction site (ggtctca) and golden gate terminator fusion site (tcga)</w:t>
       </w:r>
       <w:r>
@@ -1654,9 +1698,9 @@
       </w:r>
       <w:r>
         <w:br/>
-        <w:t>5' taggtctcatcgaaaaaaaaaaccccgcttcggcggggttttttttttgttagagccccatg 3'</w:t>
+        <w:t>5' taggtctcatcgataataagcgaatttcttatgatttatgatttttattattaaataagttataaaaaaaataagtgtatacaaattttaaagtgactcttaggttttaaaacgaaaattcttattcttgagtaactctttcctgtaggtcaggttgctttctcaggtatagcatgaggtcgctcttattgaccacacctctaccggcatgccgagcaaatgcctgcaaatcgctccctgttagagccccatg 3'</w:t>
         <w:br/>
-        <w:t>3'     ccagagtagcttttttttttggggcgaagccgccccaaaaaaaaaacaatctcggg         5'</w:t>
+        <w:t>3'     ccagagtagctattattcgcttaaagaatactaaatactaaaaataataatttattcaatattttttttattcacatatgtttaaaatttcactgagaatccaaaattttgcttttaagaataagaactcattgagaaaggacatccagtccaacgaaagagtccatatcgtactccagcgagaataactggtgtggagatggccgtacggctcgtttacggacgtttagcgagggacaatctcggg         5'</w:t>
       </w:r>
     </w:p>
     <w:p>
@@ -1683,25 +1727,25 @@
         <w:t xml:space="preserve">Parts: </w:t>
       </w:r>
       <w:r>
-        <w:t>BBa_J23119</w:t>
+        <w:t>BBa_I0500</w:t>
       </w:r>
       <w:r>
         <w:t xml:space="preserve">, </w:t>
       </w:r>
       <w:r>
-        <w:t>BBa_B0031</w:t>
+        <w:t>BBa_K1362090</w:t>
       </w:r>
       <w:r>
         <w:t xml:space="preserve">, </w:t>
       </w:r>
       <w:r>
-        <w:t>BBa_K1323010</w:t>
+        <w:t>BBa_K215100</w:t>
       </w:r>
       <w:r>
         <w:t xml:space="preserve">, </w:t>
       </w:r>
       <w:r>
-        <w:t>BBa_B1001</w:t>
+        <w:t>BBa_J63002</w:t>
       </w:r>
       <w:r>
         <w:t xml:space="preserve">, </w:t>
@@ -1740,7 +1784,7 @@
         <w:t xml:space="preserve">5' </w:t>
       </w:r>
       <w:r>
-        <w:t>atctctatttgacagctagctcagtcctaggtataatgctagcgtactcacacaggaaacccatatggtttcaaaaggtgaagaattatttacaggtgttgttccaattttggttgaattagatggtgatgttaatggtcataaattttcagtttcaggtgaaggtgaaggtgatgcaacttatggtaaattaacattaaaatttatttgtacaacaggtaaattaccagttccatggccaacattagttacaacatttggttatggtttacaatgttttgcacgttatccagatcacatgaaacaacatgatttttttaaatcagcaatgcctgaaggttatgttcaagaacgtacaattttttttaaagatgatggcaactataaaacacgtgctgaagttaaatttgaaggtgatacattagttaatcgtattgaattaaaaggtattgattttaaagaagatggtaatattttaggtcataaattagaatataattataactcacataatgtttatatcatggcagataaacaaaaaaatggtattaaagttaattttaaaattcgtcataatattgaagatggttcagttcaattagcagatcattatcaacaaaatacacctattggtgatggtccagttttattaccagataatcattatttatcatatcaatcagcattatcaaaagatccaaatgaaaaacgtgatcacatggttttattagaatttgttacagcagcaggtattacattaggtatggatgaattatataaataatcgaaaaaaaaaaccccgcttcggcggggttttttttttgtttgcc</w:t>
+        <w:t>atctctatttatgacaacttgacggctacatcattcactttttcttcacaaccggcacggaactcgctcgggctggccccggtgcattttttaaatacccgcgagaaatagagttgatcgtcaaaaccaacattgcgaccgacggtggcgataggcatccgggtggtgctcaaaagcagcttcgcctggctgatacgttggtcctcgcgccagcttaagacgctaatccctaactgctggcggaaaagatgtgacagacgcgacggcgacaagcaaacatgctgtgcgacgctggcgatatcaaaattgctgtctgccaggtgatcgctgatgtactgacaagcctcgcgtacccgattatccatcggtggatggagcgactcgttaatcgcttccatgcgccgcagtaacaattgctcaagcagatttatcgccagcagctccgaatagcgcccttccccttgcccggcgttaatgatttgcccaaacaggtcgctgaaatgcggctggtgcgcttcatccgggcgaaagaaccccgtattggcaaatattgacggccagttaagccattcatgccagtaggcgcgcggacgaaagtaaacccactggtgataccattcgcgagcctccggatgacgaccgtagtgatgaatctctcctggcgggaacagcaaaatatcacccggtcggcaaacaaattctcgtccctgatttttcaccaccccctgaccgcgaatggtgagattgagaatataacctttcattcccagcggtcggtcgataaaaaaatcgagataaccgttggcctcaatcggcgttaaacccgccaccagatgggcattaaacgagtatcccggcagcaggggatcattttgcgcttcagccatacttttcatactcccgccattcagagaagaaaccaattgtccatattgcatcagacattgccgtcactgcgtcttttactggctcttctcgctaaccaaaccggtaaccccgcttattaaaagcattctgtaacaaagcgggaccaaagccatgacaaaaacgcgtaacaaaagtgtctataatcacggcagaaaagtccacattgattatttgcacggcgtcacactttgctatgccatagcatttttatccataagattagcggatcctacctgacgctttttatcgcaactctctactgtttctccatacccgtttttttgggctagcgtacaataattttgtttaactttaagaaggagacatatgaggggagagagccctgccatgaacgcgtctagcgaacgtgaccgttctctgtttggtgtgctgcgtcagttccgccgctccttttggtctgttggcatcttcagcgcggtcatcaatgttctgatgctggcacctagcgtctacatgctccaggtttacgaccgtgtcctcgccagcggcaacggtattactctgctgatgctcacgctcctgatggcgggtctgtgcgccttcatgggtgctctcgaatgggttcgcagcctgctggtagttcgtctcggtactcgcatcgacctcgcgctcaatcaagacgtttttaacgcggctttcgcgcgtaatctggaagctggtgatggccgtgccggtctggcgctgaccgacctcaccctgctccgtcaattcatcacgggtaatgcactgttcgcgttcttcgacgttccgtggttcccgctctttctcctcgtactgttcctgctgcacccttggctcggcatgctcgcactgggtggtacggttgtacctggtggcgtaggcctcgcagaaccggcgtctgaccagtctaccgcgggtggctctaatcaacaaagccaacaagccactcatctcgcggatgcgcagctccgtaatgcggacgttatcgaagcgatgggtatgctcggtaacctccgtcgtcgctggctggcgcgtcactaccgctttatctccctccaaaatctcgcttccgagcgcgcagccgccgttggtggtgcgtccaaatactctcgtattgcactccaaagcctcatgctgggcctcggtgcgctcctcgcgatcgacggcaaaatcacgccgggtatgatgattgcgggctctatcctcgtcggtcgtgttctgtccccgattgaccagctgatcggtgtttggaaacagtggtcttctgcccgcattgcgtggcagcgcctgacccgtctgattgccgcatatccgccacgccctgcggctatggctctcccagcgccggaaggccacctgtccgttgagcaagtttctctgcgtaccgcacaaggcaatactcgcctgcaaaacatccatttctccctgcaagcgggtgagaccctggttatcctgggcgcctctggttctggcaaatcttctctcgctcgtctgctcgtgggtgcacaatcccctactcaaggtaaagttcgcctcgatggtgcggacctgaaccaagttgacaaaaacaccttcggtccgaccattggttacctcccgcaggacgttcaactgttcaaaggtagcctggcggaaaacattgcccgtttcggcgacgccgacccggaaaaggttgttgcggcagctaagctcgccggtgttcacgaactcatcctgtctctgcctaatggttacgacactgagctgggtgacggcggtggcggcctgtctggtggtcaacgtcagcgtatcggtctcgcacgcgcaatgtacggcgacccgtgtctcctcattctggacgaaccgaacgcatctctggactctgagggtgaccaagcactcatgcaggctattgtggcgctccagaaacgtggtgcaaccgttgtactcattacgcaccgtccggcactcaccaccctcgctcagaaaatcctgatcctccacgagggtcaacagcaacgtatgggcctggcccgtgacgttctgacggaactccagcagcgctccgcggcaaaccaggcgcgtatgaacccgaccgcagcaatgccacagtaataatcgataataagcgaatttcttatgatttatgatttttattattaaataagttataaaaaaaataagtgtatacaaattttaaagtgactcttaggttttaaaacgaaaattcttattcttgagtaactctttcctgtaggtcaggttgctttctcaggtatagcatgaggtcgctcttattgaccacacctctaccggcatgccgagcaaatgcctgcaaatcgctccctgtttgcc</w:t>
       </w:r>
       <w:r>
         <w:t xml:space="preserve"> 3'</w:t>
@@ -1762,25 +1806,25 @@
         <w:t xml:space="preserve">Parts: </w:t>
       </w:r>
       <w:r>
-        <w:t>BBa_J23119</w:t>
+        <w:t>BBa_I0500</w:t>
       </w:r>
       <w:r>
         <w:t xml:space="preserve">, </w:t>
       </w:r>
       <w:r>
-        <w:t>BBa_B0031</w:t>
+        <w:t>BBa_K1362090</w:t>
       </w:r>
       <w:r>
         <w:t xml:space="preserve">, </w:t>
       </w:r>
       <w:r>
-        <w:t>BBa_K1323010</w:t>
+        <w:t>BBa_K215100</w:t>
       </w:r>
       <w:r>
         <w:t xml:space="preserve">, </w:t>
       </w:r>
       <w:r>
-        <w:t>BBa_B1001</w:t>
+        <w:t>BBa_J63002</w:t>
       </w:r>
       <w:r>
         <w:t xml:space="preserve">, </w:t>
@@ -1819,7 +1863,7 @@
         <w:t xml:space="preserve">5' </w:t>
       </w:r>
       <w:r>
-        <w:t>tgccctatttgacagctagctcagtcctaggtataatgctagcgtactcacacaggaaacccatatggtttcaaaaggtgaagaattatttacaggtgttgttccaattttggttgaattagatggtgatgttaatggtcataaattttcagtttcaggtgaaggtgaaggtgatgcaacttatggtaaattaacattaaaatttatttgtacaacaggtaaattaccagttccatggccaacattagttacaacatttggttatggtttacaatgttttgcacgttatccagatcacatgaaacaacatgatttttttaaatcagcaatgcctgaaggttatgttcaagaacgtacaattttttttaaagatgatggcaactataaaacacgtgctgaagttaaatttgaaggtgatacattagttaatcgtattgaattaaaaggtattgattttaaagaagatggtaatattttaggtcataaattagaatataattataactcacataatgtttatatcatggcagataaacaaaaaaatggtattaaagttaattttaaaattcgtcataatattgaagatggttcagttcaattagcagatcattatcaacaaaatacacctattggtgatggtccagttttattaccagataatcattatttatcatatcaatcagcattatcaaaagatccaaatgaaaaacgtgatcacatggttttattagaatttgttacagcagcaggtattacattaggtatggatgaattatataaataatcgaaaaaaaaaaccccgcttcggcggggttttttttttgttccgg</w:t>
+        <w:t>tgccctatttatgacaacttgacggctacatcattcactttttcttcacaaccggcacggaactcgctcgggctggccccggtgcattttttaaatacccgcgagaaatagagttgatcgtcaaaaccaacattgcgaccgacggtggcgataggcatccgggtggtgctcaaaagcagcttcgcctggctgatacgttggtcctcgcgccagcttaagacgctaatccctaactgctggcggaaaagatgtgacagacgcgacggcgacaagcaaacatgctgtgcgacgctggcgatatcaaaattgctgtctgccaggtgatcgctgatgtactgacaagcctcgcgtacccgattatccatcggtggatggagcgactcgttaatcgcttccatgcgccgcagtaacaattgctcaagcagatttatcgccagcagctccgaatagcgcccttccccttgcccggcgttaatgatttgcccaaacaggtcgctgaaatgcggctggtgcgcttcatccgggcgaaagaaccccgtattggcaaatattgacggccagttaagccattcatgccagtaggcgcgcggacgaaagtaaacccactggtgataccattcgcgagcctccggatgacgaccgtagtgatgaatctctcctggcgggaacagcaaaatatcacccggtcggcaaacaaattctcgtccctgatttttcaccaccccctgaccgcgaatggtgagattgagaatataacctttcattcccagcggtcggtcgataaaaaaatcgagataaccgttggcctcaatcggcgttaaacccgccaccagatgggcattaaacgagtatcccggcagcaggggatcattttgcgcttcagccatacttttcatactcccgccattcagagaagaaaccaattgtccatattgcatcagacattgccgtcactgcgtcttttactggctcttctcgctaaccaaaccggtaaccccgcttattaaaagcattctgtaacaaagcgggaccaaagccatgacaaaaacgcgtaacaaaagtgtctataatcacggcagaaaagtccacattgattatttgcacggcgtcacactttgctatgccatagcatttttatccataagattagcggatcctacctgacgctttttatcgcaactctctactgtttctccatacccgtttttttgggctagcgtacaataattttgtttaactttaagaaggagacatatgaggggagagagccctgccatgaacgcgtctagcgaacgtgaccgttctctgtttggtgtgctgcgtcagttccgccgctccttttggtctgttggcatcttcagcgcggtcatcaatgttctgatgctggcacctagcgtctacatgctccaggtttacgaccgtgtcctcgccagcggcaacggtattactctgctgatgctcacgctcctgatggcgggtctgtgcgccttcatgggtgctctcgaatgggttcgcagcctgctggtagttcgtctcggtactcgcatcgacctcgcgctcaatcaagacgtttttaacgcggctttcgcgcgtaatctggaagctggtgatggccgtgccggtctggcgctgaccgacctcaccctgctccgtcaattcatcacgggtaatgcactgttcgcgttcttcgacgttccgtggttcccgctctttctcctcgtactgttcctgctgcacccttggctcggcatgctcgcactgggtggtacggttgtacctggtggcgtaggcctcgcagaaccggcgtctgaccagtctaccgcgggtggctctaatcaacaaagccaacaagccactcatctcgcggatgcgcagctccgtaatgcggacgttatcgaagcgatgggtatgctcggtaacctccgtcgtcgctggctggcgcgtcactaccgctttatctccctccaaaatctcgcttccgagcgcgcagccgccgttggtggtgcgtccaaatactctcgtattgcactccaaagcctcatgctgggcctcggtgcgctcctcgcgatcgacggcaaaatcacgccgggtatgatgattgcgggctctatcctcgtcggtcgtgttctgtccccgattgaccagctgatcggtgtttggaaacagtggtcttctgcccgcattgcgtggcagcgcctgacccgtctgattgccgcatatccgccacgccctgcggctatggctctcccagcgccggaaggccacctgtccgttgagcaagtttctctgcgtaccgcacaaggcaatactcgcctgcaaaacatccatttctccctgcaagcgggtgagaccctggttatcctgggcgcctctggttctggcaaatcttctctcgctcgtctgctcgtgggtgcacaatcccctactcaaggtaaagttcgcctcgatggtgcggacctgaaccaagttgacaaaaacaccttcggtccgaccattggttacctcccgcaggacgttcaactgttcaaaggtagcctggcggaaaacattgcccgtttcggcgacgccgacccggaaaaggttgttgcggcagctaagctcgccggtgttcacgaactcatcctgtctctgcctaatggttacgacactgagctgggtgacggcggtggcggcctgtctggtggtcaacgtcagcgtatcggtctcgcacgcgcaatgtacggcgacccgtgtctcctcattctggacgaaccgaacgcatctctggactctgagggtgaccaagcactcatgcaggctattgtggcgctccagaaacgtggtgcaaccgttgtactcattacgcaccgtccggcactcaccaccctcgctcagaaaatcctgatcctccacgagggtcaacagcaacgtatgggcctggcccgtgacgttctgacggaactccagcagcgctccgcggcaaaccaggcgcgtatgaacccgaccgcagcaatgccacagtaataatcgataataagcgaatttcttatgatttatgatttttattattaaataagttataaaaaaaataagtgtatacaaattttaaagtgactcttaggttttaaaacgaaaattcttattcttgagtaactctttcctgtaggtcaggttgctttctcaggtatagcatgaggtcgctcttattgaccacacctctaccggcatgccgagcaaatgcctgcaaatcgctccctgttccgg</w:t>
       </w:r>
       <w:r>
         <w:t xml:space="preserve"> 3'</w:t>
@@ -1883,7 +1927,7 @@
         <w:t xml:space="preserve">5' </w:t>
       </w:r>
       <w:r>
-        <w:t>atctctatttgacagctagctcagtcctaggtataatgctagcgtactcacacaggaaacccatatggtttcaaaaggtgaagaattatttacaggtgttgttccaattttggttgaattagatggtgatgttaatggtcataaattttcagtttcaggtgaaggtgaaggtgatgcaacttatggtaaattaacattaaaatttatttgtacaacaggtaaattaccagttccatggccaacattagttacaacatttggttatggtttacaatgttttgcacgttatccagatcacatgaaacaacatgatttttttaaatcagcaatgcctgaaggttatgttcaagaacgtacaattttttttaaagatgatggcaactataaaacacgtgctgaagttaaatttgaaggtgatacattagttaatcgtattgaattaaaaggtattgattttaaagaagatggtaatattttaggtcataaattagaatataattataactcacataatgtttatatcatggcagataaacaaaaaaatggtattaaagttaattttaaaattcgtcataatattgaagatggttcagttcaattagcagatcattatcaacaaaatacacctattggtgatggtccagttttattaccagataatcattatttatcatatcaatcagcattatcaaaagatccaaatgaaaaacgtgatcacatggttttattagaatttgttacagcagcaggtattacattaggtatggatgaattatataaataatcgaaaaaaaaaaccccgcttcggcggggttttttttttgtttgcctgccctatttgacagctagctcagtcctaggtataatgctagcgtactcacacaggaaacccatatggtttcaaaaggtgaagaattatttacaggtgttgttccaattttggttgaattagatggtgatgttaatggtcataaattttcagtttcaggtgaaggtgaaggtgatgcaacttatggtaaattaacattaaaatttatttgtacaacaggtaaattaccagttccatggccaacattagttacaacatttggttatggtttacaatgttttgcacgttatccagatcacatgaaacaacatgatttttttaaatcagcaatgcctgaaggttatgttcaagaacgtacaattttttttaaagatgatggcaactataaaacacgtgctgaagttaaatttgaaggtgatacattagttaatcgtattgaattaaaaggtattgattttaaagaagatggtaatattttaggtcataaattagaatataattataactcacataatgtttatatcatggcagataaacaaaaaaatggtattaaagttaattttaaaattcgtcataatattgaagatggttcagttcaattagcagatcattatcaacaaaatacacctattggtgatggtccagttttattaccagataatcattatttatcatatcaatcagcattatcaaaagatccaaatgaaaaacgtgatcacatggttttattagaatttgttacagcagcaggtattacattaggtatggatgaattatataaataatcgaaaaaaaaaaccccgcttcggcggggttttttttttgttccgg</w:t>
+        <w:t>atctctatttatgacaacttgacggctacatcattcactttttcttcacaaccggcacggaactcgctcgggctggccccggtgcattttttaaatacccgcgagaaatagagttgatcgtcaaaaccaacattgcgaccgacggtggcgataggcatccgggtggtgctcaaaagcagcttcgcctggctgatacgttggtcctcgcgccagcttaagacgctaatccctaactgctggcggaaaagatgtgacagacgcgacggcgacaagcaaacatgctgtgcgacgctggcgatatcaaaattgctgtctgccaggtgatcgctgatgtactgacaagcctcgcgtacccgattatccatcggtggatggagcgactcgttaatcgcttccatgcgccgcagtaacaattgctcaagcagatttatcgccagcagctccgaatagcgcccttccccttgcccggcgttaatgatttgcccaaacaggtcgctgaaatgcggctggtgcgcttcatccgggcgaaagaaccccgtattggcaaatattgacggccagttaagccattcatgccagtaggcgcgcggacgaaagtaaacccactggtgataccattcgcgagcctccggatgacgaccgtagtgatgaatctctcctggcgggaacagcaaaatatcacccggtcggcaaacaaattctcgtccctgatttttcaccaccccctgaccgcgaatggtgagattgagaatataacctttcattcccagcggtcggtcgataaaaaaatcgagataaccgttggcctcaatcggcgttaaacccgccaccagatgggcattaaacgagtatcccggcagcaggggatcattttgcgcttcagccatacttttcatactcccgccattcagagaagaaaccaattgtccatattgcatcagacattgccgtcactgcgtcttttactggctcttctcgctaaccaaaccggtaaccccgcttattaaaagcattctgtaacaaagcgggaccaaagccatgacaaaaacgcgtaacaaaagtgtctataatcacggcagaaaagtccacattgattatttgcacggcgtcacactttgctatgccatagcatttttatccataagattagcggatcctacctgacgctttttatcgcaactctctactgtttctccatacccgtttttttgggctagcgtacaataattttgtttaactttaagaaggagacatatgaggggagagagccctgccatgaacgcgtctagcgaacgtgaccgttctctgtttggtgtgctgcgtcagttccgccgctccttttggtctgttggcatcttcagcgcggtcatcaatgttctgatgctggcacctagcgtctacatgctccaggtttacgaccgtgtcctcgccagcggcaacggtattactctgctgatgctcacgctcctgatggcgggtctgtgcgccttcatgggtgctctcgaatgggttcgcagcctgctggtagttcgtctcggtactcgcatcgacctcgcgctcaatcaagacgtttttaacgcggctttcgcgcgtaatctggaagctggtgatggccgtgccggtctggcgctgaccgacctcaccctgctccgtcaattcatcacgggtaatgcactgttcgcgttcttcgacgttccgtggttcccgctctttctcctcgtactgttcctgctgcacccttggctcggcatgctcgcactgggtggtacggttgtacctggtggcgtaggcctcgcagaaccggcgtctgaccagtctaccgcgggtggctctaatcaacaaagccaacaagccactcatctcgcggatgcgcagctccgtaatgcggacgttatcgaagcgatgggtatgctcggtaacctccgtcgtcgctggctggcgcgtcactaccgctttatctccctccaaaatctcgcttccgagcgcgcagccgccgttggtggtgcgtccaaatactctcgtattgcactccaaagcctcatgctgggcctcggtgcgctcctcgcgatcgacggcaaaatcacgccgggtatgatgattgcgggctctatcctcgtcggtcgtgttctgtccccgattgaccagctgatcggtgtttggaaacagtggtcttctgcccgcattgcgtggcagcgcctgacccgtctgattgccgcatatccgccacgccctgcggctatggctctcccagcgccggaaggccacctgtccgttgagcaagtttctctgcgtaccgcacaaggcaatactcgcctgcaaaacatccatttctccctgcaagcgggtgagaccctggttatcctgggcgcctctggttctggcaaatcttctctcgctcgtctgctcgtgggtgcacaatcccctactcaaggtaaagttcgcctcgatggtgcggacctgaaccaagttgacaaaaacaccttcggtccgaccattggttacctcccgcaggacgttcaactgttcaaaggtagcctggcggaaaacattgcccgtttcggcgacgccgacccggaaaaggttgttgcggcagctaagctcgccggtgttcacgaactcatcctgtctctgcctaatggttacgacactgagctgggtgacggcggtggcggcctgtctggtggtcaacgtcagcgtatcggtctcgcacgcgcaatgtacggcgacccgtgtctcctcattctggacgaaccgaacgcatctctggactctgagggtgaccaagcactcatgcaggctattgtggcgctccagaaacgtggtgcaaccgttgtactcattacgcaccgtccggcactcaccaccctcgctcagaaaatcctgatcctccacgagggtcaacagcaacgtatgggcctggcccgtgacgttctgacggaactccagcagcgctccgcggcaaaccaggcgcgtatgaacccgaccgcagcaatgccacagtaataatcgataataagcgaatttcttatgatttatgatttttattattaaataagttataaaaaaaataagtgtatacaaattttaaagtgactcttaggttttaaaacgaaaattcttattcttgagtaactctttcctgtaggtcaggttgctttctcaggtatagcatgaggtcgctcttattgaccacacctctaccggcatgccgagcaaatgcctgcaaatcgctccctgtttgcctgccctatttatgacaacttgacggctacatcattcactttttcttcacaaccggcacggaactcgctcgggctggccccggtgcattttttaaatacccgcgagaaatagagttgatcgtcaaaaccaacattgcgaccgacggtggcgataggcatccgggtggtgctcaaaagcagcttcgcctggctgatacgttggtcctcgcgccagcttaagacgctaatccctaactgctggcggaaaagatgtgacagacgcgacggcgacaagcaaacatgctgtgcgacgctggcgatatcaaaattgctgtctgccaggtgatcgctgatgtactgacaagcctcgcgtacccgattatccatcggtggatggagcgactcgttaatcgcttccatgcgccgcagtaacaattgctcaagcagatttatcgccagcagctccgaatagcgcccttccccttgcccggcgttaatgatttgcccaaacaggtcgctgaaatgcggctggtgcgcttcatccgggcgaaagaaccccgtattggcaaatattgacggccagttaagccattcatgccagtaggcgcgcggacgaaagtaaacccactggtgataccattcgcgagcctccggatgacgaccgtagtgatgaatctctcctggcgggaacagcaaaatatcacccggtcggcaaacaaattctcgtccctgatttttcaccaccccctgaccgcgaatggtgagattgagaatataacctttcattcccagcggtcggtcgataaaaaaatcgagataaccgttggcctcaatcggcgttaaacccgccaccagatgggcattaaacgagtatcccggcagcaggggatcattttgcgcttcagccatacttttcatactcccgccattcagagaagaaaccaattgtccatattgcatcagacattgccgtcactgcgtcttttactggctcttctcgctaaccaaaccggtaaccccgcttattaaaagcattctgtaacaaagcgggaccaaagccatgacaaaaacgcgtaacaaaagtgtctataatcacggcagaaaagtccacattgattatttgcacggcgtcacactttgctatgccatagcatttttatccataagattagcggatcctacctgacgctttttatcgcaactctctactgtttctccatacccgtttttttgggctagcgtacaataattttgtttaactttaagaaggagacatatgaggggagagagccctgccatgaacgcgtctagcgaacgtgaccgttctctgtttggtgtgctgcgtcagttccgccgctccttttggtctgttggcatcttcagcgcggtcatcaatgttctgatgctggcacctagcgtctacatgctccaggtttacgaccgtgtcctcgccagcggcaacggtattactctgctgatgctcacgctcctgatggcgggtctgtgcgccttcatgggtgctctcgaatgggttcgcagcctgctggtagttcgtctcggtactcgcatcgacctcgcgctcaatcaagacgtttttaacgcggctttcgcgcgtaatctggaagctggtgatggccgtgccggtctggcgctgaccgacctcaccctgctccgtcaattcatcacgggtaatgcactgttcgcgttcttcgacgttccgtggttcccgctctttctcctcgtactgttcctgctgcacccttggctcggcatgctcgcactgggtggtacggttgtacctggtggcgtaggcctcgcagaaccggcgtctgaccagtctaccgcgggtggctctaatcaacaaagccaacaagccactcatctcgcggatgcgcagctccgtaatgcggacgttatcgaagcgatgggtatgctcggtaacctccgtcgtcgctggctggcgcgtcactaccgctttatctccctccaaaatctcgcttccgagcgcgcagccgccgttggtggtgcgtccaaatactctcgtattgcactccaaagcctcatgctgggcctcggtgcgctcctcgcgatcgacggcaaaatcacgccgggtatgatgattgcgggctctatcctcgtcggtcgtgttctgtccccgattgaccagctgatcggtgtttggaaacagtggtcttctgcccgcattgcgtggcagcgcctgacccgtctgattgccgcatatccgccacgccctgcggctatggctctcccagcgccggaaggccacctgtccgttgagcaagtttctctgcgtaccgcacaaggcaatactcgcctgcaaaacatccatttctccctgcaagcgggtgagaccctggttatcctgggcgcctctggttctggcaaatcttctctcgctcgtctgctcgtgggtgcacaatcccctactcaaggtaaagttcgcctcgatggtgcggacctgaaccaagttgacaaaaacaccttcggtccgaccattggttacctcccgcaggacgttcaactgttcaaaggtagcctggcggaaaacattgcccgtttcggcgacgccgacccggaaaaggttgttgcggcagctaagctcgccggtgttcacgaactcatcctgtctctgcctaatggttacgacactgagctgggtgacggcggtggcggcctgtctggtggtcaacgtcagcgtatcggtctcgcacgcgcaatgtacggcgacccgtgtctcctcattctggacgaaccgaacgcatctctggactctgagggtgaccaagcactcatgcaggctattgtggcgctccagaaacgtggtgcaaccgttgtactcattacgcaccgtccggcactcaccaccctcgctcagaaaatcctgatcctccacgagggtcaacagcaacgtatgggcctggcccgtgacgttctgacggaactccagcagcgctccgcggcaaaccaggcgcgtatgaacccgaccgcagcaatgccacagtaataatcgataataagcgaatttcttatgatttatgatttttattattaaataagttataaaaaaaataagtgtatacaaattttaaagtgactcttaggttttaaaacgaaaattcttattcttgagtaactctttcctgtaggtcaggttgctttctcaggtatagcatgaggtcgctcttattgaccacacctctaccggcatgccgagcaaatgcctgcaaatcgctccctgttccgg</w:t>
       </w:r>
       <w:r>
         <w:t xml:space="preserve"> 3'</w:t>

</xml_diff>

<commit_message>
Backup before adding CSV file creation
</commit_message>
<xml_diff>
--- a/test.docx
+++ b/test.docx
@@ -120,14 +120,14 @@
         <w:t xml:space="preserve">Level 1: </w:t>
       </w:r>
       <w:r>
-        <w:t xml:space="preserve"> reaction 1:2, </w:t>
+        <w:t xml:space="preserve"> reaction 2:1, </w:t>
       </w:r>
       <w:r>
         <w:br/>
         <w:t xml:space="preserve">Level 2: </w:t>
       </w:r>
       <w:r>
-        <w:t xml:space="preserve"> reaction 1:1, </w:t>
+        <w:t xml:space="preserve"> reaction 2:1, </w:t>
       </w:r>
     </w:p>
     <w:p>
@@ -349,7 +349,7 @@
           </w:tcPr>
           <w:p>
             <w:r>
-              <w:t>15500</w:t>
+              <w:t>16000</w:t>
             </w:r>
           </w:p>
         </w:tc>
@@ -381,7 +381,7 @@
           </w:tcPr>
           <w:p>
             <w:r>
-              <w:t>15500</w:t>
+              <w:t>16000</w:t>
             </w:r>
           </w:p>
         </w:tc>
@@ -413,7 +413,7 @@
           </w:tcPr>
           <w:p>
             <w:r>
-              <w:t>15500</w:t>
+              <w:t>16000</w:t>
             </w:r>
           </w:p>
         </w:tc>
@@ -445,7 +445,7 @@
           </w:tcPr>
           <w:p>
             <w:r>
-              <w:t>15500</w:t>
+              <w:t>16000</w:t>
             </w:r>
           </w:p>
         </w:tc>
@@ -477,7 +477,7 @@
           </w:tcPr>
           <w:p>
             <w:r>
-              <w:t>15500</w:t>
+              <w:t>15250</w:t>
             </w:r>
           </w:p>
         </w:tc>
@@ -509,7 +509,7 @@
           </w:tcPr>
           <w:p>
             <w:r>
-              <w:t>15500</w:t>
+              <w:t>15250</w:t>
             </w:r>
           </w:p>
         </w:tc>
@@ -590,7 +590,7 @@
           </w:tcPr>
           <w:p>
             <w:r>
-              <w:t>255250</w:t>
+              <w:t>253750</w:t>
             </w:r>
           </w:p>
         </w:tc>
@@ -809,7 +809,7 @@
           </w:tcPr>
           <w:p>
             <w:r>
-              <w:t>Transcription unit 1 variant 1 reaction 1:2</w:t>
+              <w:t>Transcription unit 1 variant 1 reaction 2:1</w:t>
             </w:r>
           </w:p>
         </w:tc>
@@ -841,7 +841,7 @@
           </w:tcPr>
           <w:p>
             <w:r>
-              <w:t>Transcription unit 2 variant 1 reaction 1:2</w:t>
+              <w:t>Transcription unit 2 variant 1 reaction 2:1</w:t>
             </w:r>
           </w:p>
         </w:tc>
@@ -990,7 +990,7 @@
           </w:tcPr>
           <w:p>
             <w:r>
-              <w:t>15250</w:t>
+              <w:t>15500</w:t>
             </w:r>
           </w:p>
         </w:tc>
@@ -1022,7 +1022,7 @@
           </w:tcPr>
           <w:p>
             <w:r>
-              <w:t>15250</w:t>
+              <w:t>15500</w:t>
             </w:r>
           </w:p>
         </w:tc>
@@ -1135,7 +1135,7 @@
           </w:tcPr>
           <w:p>
             <w:r>
-              <w:t>253125</w:t>
+              <w:t>252875</w:t>
             </w:r>
           </w:p>
         </w:tc>
@@ -1354,7 +1354,7 @@
           </w:tcPr>
           <w:p>
             <w:r>
-              <w:t>Level 2 construct variant 1 reaction 1:1</w:t>
+              <w:t>Level 2 construct variant 1 reaction 2:1</w:t>
             </w:r>
           </w:p>
         </w:tc>
@@ -1570,39 +1570,39 @@
       </w:r>
       <w:r>
         <w:br/>
-        <w:t>-Restriction site ggtctc (BsaI) detected at position 1457-1462</w:t>
+        <w:t>-Codon ctc replaced with ctt at position 1447-1449 to remove ggtctc (BsaI) restriction site</w:t>
       </w:r>
       <w:r>
         <w:br/>
-        <w:t>-Restriction site cgtctc (BsmBI) detected at position 287-292</w:t>
+        <w:t>-Codon ctc replaced with ctt at position 277-279 to remove cgtctc (BsmBI) restriction site</w:t>
       </w:r>
       <w:r>
         <w:br/>
-        <w:t>-Restriction site ctctgg (BsaI) detected at position 1126-1131</w:t>
+        <w:t>-Codon tct replaced with tcc at position 1116-1118 to remove ctctgg (BsaI) restriction site</w:t>
       </w:r>
       <w:r>
         <w:br/>
-        <w:t>-Restriction site ctctgg (BsaI) detected at position 1518-1523</w:t>
+        <w:t>-Codon ctg replaced with cta at position 1508-1510 to remove ctctgg (BsaI) restriction site</w:t>
       </w:r>
       <w:r>
         <w:br/>
-        <w:t>-Restriction site gagacc (BsaI) detected at position 1103-1108</w:t>
+        <w:t xml:space="preserve">-Restriction site gagacc (BsaI) detected at position 1093-1095 but was unable to be changed due to unavailable codon alternative for acc.This codon has been substituted in the designed sequence for 'XXX' </w:t>
       </w:r>
       <w:r>
         <w:br/>
-        <w:t>-Restriction site ctctgc (BsmBI) detected at position 204-209</w:t>
+        <w:t>-Codon ctg replaced with cta at position 194-196 to remove ctctgc (BsmBI) restriction site</w:t>
       </w:r>
       <w:r>
         <w:br/>
-        <w:t>-Restriction site ctctgc (BsmBI) detected at position 1041-1046</w:t>
+        <w:t>-Codon ctg replaced with cta at position 1031-1033 to remove ctctgc (BsmBI) restriction site</w:t>
       </w:r>
       <w:r>
         <w:br/>
-        <w:t>-Restriction site ctctgc (BsmBI) detected at position 1383-1388</w:t>
+        <w:t>-Codon ctg replaced with cta at position 1373-1375 to remove ctctgc (BsmBI) restriction site</w:t>
       </w:r>
       <w:r>
         <w:br/>
-        <w:t>-Restriction site gcatgc (SphI) detected at position 504-509</w:t>
+        <w:t>-Codon atg replaced with ata at position 494-496 to remove gcatgc (SphI) restriction site</w:t>
       </w:r>
       <w:r>
         <w:br/>
@@ -1622,9 +1622,9 @@
       </w:r>
       <w:r>
         <w:br/>
-        <w:t>5' tatgaggggagagagccctgccatgaacgcgtctagcgaacgtgaccgttctctgtttggtgtgctgcgtcagttccgccgctccttttggtctgttggcatcttcagcgcggtcatcaatgttctgatgctggcacctagcgtctacatgctccaggtttacgaccgtgtcctcgccagcggcaacggtattactctgctgatgctcacgctcctgatggcgggtctgtgcgccttcatgggtgctctcgaatgggttcgcagcctgctggtagttcgtctcggtactcgcatcgacctcgcgctcaatcaagacgtttttaacgcggctttcgcgcgtaatctggaagctggtgatggccgtgccggtctggcgctgaccgacctcaccctgctccgtcaattcatcacgggtaatgcactgttcgcgttcttcgacgttccgtggttcccgctctttctcctcgtactgttcctgctgcacccttggctcggcatgctcgcactgggtggtacggttgtacctggtggcgtaggcctcgcagaaccggcgtctgaccagtctaccgcgggtggctctaatcaacaaagccaacaagccactcatctcgcggatgcgcagctccgtaatgcggacgttatcgaagcgatgggtatgctcggtaacctccgtcgtcgctggctggcgcgtcactaccgctttatctccctccaaaatctcgcttccgagcgcgcagccgccgttggtggtgcgtccaaatactctcgtattgcactccaaagcctcatgctgggcctcggtgcgctcctcgcgatcgacggcaaaatcacgccgggtatgatgattgcgggctctatcctcgtcggtcgtgttctgtccccgattgaccagctgatcggtgtttggaaacagtggtcttctgcccgcattgcgtggcagcgcctgacccgtctgattgccgcatatccgccacgccctgcggctatggctctcccagcgccggaaggccacctgtccgttgagcaagtttctctgcgtaccgcacaaggcaatactcgcctgcaaaacatccatttctccctgcaagcgggtgagaccctggttatcctgggcgcctctggttctggcaaatcttctctcgctcgtctgctcgtgggtgcacaatcccctactcaaggtaaagttcgcctcgatggtgcggacctgaaccaagttgacaaaaacaccttcggtccgaccattggttacctcccgcaggacgttcaactgttcaaaggtagcctggcggaaaacattgcccgtttcggcgacgccgacccggaaaaggttgttgcggcagctaagctcgccggtgttcacgaactcatcctgtctctgcctaatggttacgacactgagctgggtgacggcggtggcggcctgtctggtggtcaacgtcagcgtatcggtctcgcacgcgcaatgtacggcgacccgtgtctcctcattctggacgaaccgaacgcatctctggactctgagggtgaccaagcactcatgcaggctattgtggcgctccagaaacgtggtgcaaccgttgtactcattacgcaccgtccggcactcaccaccctcgctcagaaaatcctgatcctccacgagggtcaacagcaacgtatgggcctggcccgtgacgttctgacggaactccagcagcgctccgcggcaaaccaggcgcgtatgaacccgaccgcagcaatgccacagtaataactag 3'</w:t>
+        <w:t>5' tatgaggggagagagccctgccatgaacgcgtctagcgaacgtgaccgttctctgtttggtgtgctgcgtcagttccgccgctccttttggtctgttggcatcttcagcgcggtcatcaatgttctgatgctggcacctagcgtctacatgctccaggtttacgaccgtgtcctcgccagcggcaacggtattactctactgatgctcacgctcctgatggcgggtctgtgcgccttcatgggtgctctcgaatgggttcgcagcctgctggtagttcgtcttggtactcgcatcgacctcgcgctcaatcaagacgtttttaacgcggctttcgcgcgtaatctggaagctggtgatggccgtgccggtctggcgctgaccgacctcaccctgctccgtcaattcatcacgggtaatgcactgttcgcgttcttcgacgttccgtggttcccgctctttctcctcgtactgttcctgctgcacccttggctcggcatactcgcactgggtggtacggttgtacctggtggcgtaggcctcgcagaaccggcgtctgaccagtctaccgcgggtggctctaatcaacaaagccaacaagccactcatctcgcggatgcgcagctccgtaatgcggacgttatcgaagcgatgggtatgctcggtaacctccgtcgtcgctggctggcgcgtcactaccgctttatctccctccaaaatctcgcttccgagcgcgcagccgccgttggtggtgcgtccaaatactctcgtattgcactccaaagcctcatgctgggcctcggtgcgctcctcgcgatcgacggcaaaatcacgccgggtatgatgattgcgggctctatcctcgtcggtcgtgttctgtccccgattgaccagctgatcggtgtttggaaacagtggtcttctgcccgcattgcgtggcagcgcctgacccgtctgattgccgcatatccgccacgccctgcggctatggctctcccagcgccggaaggccacctgtccgttgagcaagtttctctacgtaccgcacaaggcaatactcgcctgcaaaacatccatttctccctgcaagcgggtgagXXXctggttatcctgggcgcctccggttctggcaaatcttctctcgctcgtctgctcgtgggtgcacaatcccctactcaaggtaaagttcgcctcgatggtgcggacctgaaccaagttgacaaaaacaccttcggtccgaccattggttacctcccgcaggacgttcaactgttcaaaggtagcctggcggaaaacattgcccgtttcggcgacgccgacccggaaaaggttgttgcggcagctaagctcgccggtgttcacgaactcatcctgtctctacctaatggttacgacactgagctgggtgacggcggtggcggcctgtctggtggtcaacgtcagcgtatcggtcttgcacgcgcaatgtacggcgacccgtgtctcctcattctggacgaaccgaacgcatctctagactctgagggtgaccaagcactcatgcaggctattgtggcgctccagaaacgtggtgcaaccgttgtactcattacgcaccgtccggcactcaccaccctcgctcagaaaatcctgatcctccacgagggtcaacagcaacgtatgggcctggcccgtgacgttctgacggaactccagcagcgctccgcggcaaaccaggcgcgtatgaacccgaccgcagcaatgccacagtaataactag 3'</w:t>
         <w:br/>
-        <w:t>3'     actcccctctctcgggacggtacttgcgcagatcgcttgcactggcaagagacaaaccacacgacgcagtcaaggcggcgaggaaaaccagacaaccgtagaagtcgcgccagtagttacaagactacgaccgtggatcgcagatgtacgaggtccaaatgctggcacaggagcggtcgccgttgccataatgagacgactacgagtgcgaggactaccgcccagacacgcggaagtacccacgagagcttacccaagcgtcggacgaccatcaagcagagccatgagcgtagctggagcgcgagttagttctgcaaaaattgcgccgaaagcgcgcattagaccttcgaccactaccggcacggccagaccgcgactggctggagtgggacgaggcagttaagtagtgcccattacgtgacaagcgcaagaagctgcaaggcaccaagggcgagaaagaggagcatgacaaggacgacgtgggaaccgagccgtacgagcgtgacccaccatgccaacatggaccaccgcatccggagcgtcttggccgcagactggtcagatggcgcccaccgagattagttgtttcggttgttcggtgagtagagcgcctacgcgtcgaggcattacgcctgcaatagcttcgctacccatacgagccattggaggcagcagcgaccgaccgcgcagtgatggcgaaatagagggaggttttagagcgaaggctcgcgcgtcggcggcaaccaccacgcaggtttatgagagcataacgtgaggtttcggagtacgacccggagccacgcgaggagcgctagctgccgttttagtgcggcccatactactaacgcccgagataggagcagccagcacaagacaggggctaactggtcgactagccacaaacctttgtcaccagaagacgggcgtaacgcaccgtcgcggactgggcagactaacggcgtataggcggtgcgggacgccgataccgagagggtcgcggccttccggtggacaggcaactcgttcaaagagacgcatggcgtgttccgttatgagcggacgttttgtaggtaaagagggacgttcgcccactctgggaccaataggacccgcggagaccaagaccgtttagaagagagcgagcagacgagcacccacgtgttaggggatgagttccatttcaagcggagctaccacgcctggacttggttcaactgtttttgtggaagccaggctggtaaccaatggagggcgtcctgcaagttgacaagtttccatcggaccgccttttgtaacgggcaaagccgctgcggctgggccttttccaacaacgccgtcgattcgagcggccacaagtgcttgagtaggacagagacggattaccaatgctgtgactcgacccactgccgccaccgccggacagaccaccagttgcagtcgcatagccagagcgtgcgcgttacatgccgctgggcacagaggagtaagacctgcttggcttgcgtagagacctgagactcccactggttcgtgagtacgtccgataacaccgcgaggtctttgcaccacgttggcaacatgagtaatgcgtggcaggccgtgagtggtgggagcgagtcttttaggactaggaggtgctcccagttgtcgttgcatacccggaccgggcactgcaagactgccttgaggtcgtcgcgaggcgccgtttggtccgcgcatacttgggctggcgtcgttacggtgtcattatt         5'</w:t>
+        <w:t>3'     actcccctctctcgggacggtacttgcgcagatcgcttgcactggcaagagacaaaccacacgacgcagtcaaggcggcgaggaaaaccagacaaccgtagaagtcgcgccagtagttacaagactacgaccgtggatcgcagatgtacgaggtccaaatgctggcacaggagcggtcgccgttgccataatgagatgactacgagtgcgaggactaccgcccagacacgcggaagtacccacgagagcttacccaagcgtcggacgaccatcaagcagaaccatgagcgtagctggagcgcgagttagttctgcaaaaattgcgccgaaagcgcgcattagaccttcgaccactaccggcacggccagaccgcgactggctggagtgggacgaggcagttaagtagtgcccattacgtgacaagcgcaagaagctgcaaggcaccaagggcgagaaagaggagcatgacaaggacgacgtgggaaccgagccgtatgagcgtgacccaccatgccaacatggaccaccgcatccggagcgtcttggccgcagactggtcagatggcgcccaccgagattagttgtttcggttgttcggtgagtagagcgcctacgcgtcgaggcattacgcctgcaatagcttcgctacccatacgagccattggaggcagcagcgaccgaccgcgcagtgatggcgaaatagagggaggttttagagcgaaggctcgcgcgtcggcggcaaccaccacgcaggtttatgagagcataacgtgaggtttcggagtacgacccggagccacgcgaggagcgctagctgccgttttagtgcggcccatactactaacgcccgagataggagcagccagcacaagacaggggctaactggtcgactagccacaaacctttgtcaccagaagacgggcgtaacgcaccgtcgcggactgggcagactaacggcgtataggcggtgcgggacgccgataccgagagggtcgcggccttccggtggacaggcaactcgttcaaagagatgcatggcgtgttccgttatgagcggacgttttgtaggtaaagagggacgttcgcccactcgaccaataggacccgcggaggccaagaccgtttagaagagagcgagcagacgagcacccacgtgttaggggatgagttccatttcaagcggagctaccacgcctggacttggttcaactgtttttgtggaagccaggctggtaaccaatggagggcgtcctgcaagttgacaagtttccatcggaccgccttttgtaacgggcaaagccgctgcggctgggccttttccaacaacgccgtcgattcgagcggccacaagtgcttgagtaggacagagatggattaccaatgctgtgactcgacccactgccgccaccgccggacagaccaccagttgcagtcgcatagccagaacgtgcgcgttacatgccgctgggcacagaggagtaagacctgcttggcttgcgtagagatctgagactcccactggttcgtgagtacgtccgataacaccgcgaggtctttgcaccacgttggcaacatgagtaatgcgtggcaggccgtgagtggtgggagcgagtcttttaggactaggaggtgctcccagttgtcgttgcatacccggaccgggcactgcaagactgccttgaggtcgtcgcgaggcgccgtttggtccgcgcatacttgggctggcgtcgttacggtgtcattatt         5'</w:t>
       </w:r>
     </w:p>
     <w:p>
@@ -1784,7 +1784,7 @@
         <w:t xml:space="preserve">5' </w:t>
       </w:r>
       <w:r>
-        <w:t>atctctatttatgacaacttgacggctacatcattcactttttcttcacaaccggcacggaactcgctcgggctggccccggtgcattttttaaatacccgcgagaaatagagttgatcgtcaaaaccaacattgcgaccgacggtggcgataggcatccgggtggtgctcaaaagcagcttcgcctggctgatacgttggtcctcgcgccagcttaagacgctaatccctaactgctggcggaaaagatgtgacagacgcgacggcgacaagcaaacatgctgtgcgacgctggcgatatcaaaattgctgtctgccaggtgatcgctgatgtactgacaagcctcgcgtacccgattatccatcggtggatggagcgactcgttaatcgcttccatgcgccgcagtaacaattgctcaagcagatttatcgccagcagctccgaatagcgcccttccccttgcccggcgttaatgatttgcccaaacaggtcgctgaaatgcggctggtgcgcttcatccgggcgaaagaaccccgtattggcaaatattgacggccagttaagccattcatgccagtaggcgcgcggacgaaagtaaacccactggtgataccattcgcgagcctccggatgacgaccgtagtgatgaatctctcctggcgggaacagcaaaatatcacccggtcggcaaacaaattctcgtccctgatttttcaccaccccctgaccgcgaatggtgagattgagaatataacctttcattcccagcggtcggtcgataaaaaaatcgagataaccgttggcctcaatcggcgttaaacccgccaccagatgggcattaaacgagtatcccggcagcaggggatcattttgcgcttcagccatacttttcatactcccgccattcagagaagaaaccaattgtccatattgcatcagacattgccgtcactgcgtcttttactggctcttctcgctaaccaaaccggtaaccccgcttattaaaagcattctgtaacaaagcgggaccaaagccatgacaaaaacgcgtaacaaaagtgtctataatcacggcagaaaagtccacattgattatttgcacggcgtcacactttgctatgccatagcatttttatccataagattagcggatcctacctgacgctttttatcgcaactctctactgtttctccatacccgtttttttgggctagcgtacaataattttgtttaactttaagaaggagacatatgaggggagagagccctgccatgaacgcgtctagcgaacgtgaccgttctctgtttggtgtgctgcgtcagttccgccgctccttttggtctgttggcatcttcagcgcggtcatcaatgttctgatgctggcacctagcgtctacatgctccaggtttacgaccgtgtcctcgccagcggcaacggtattactctgctgatgctcacgctcctgatggcgggtctgtgcgccttcatgggtgctctcgaatgggttcgcagcctgctggtagttcgtctcggtactcgcatcgacctcgcgctcaatcaagacgtttttaacgcggctttcgcgcgtaatctggaagctggtgatggccgtgccggtctggcgctgaccgacctcaccctgctccgtcaattcatcacgggtaatgcactgttcgcgttcttcgacgttccgtggttcccgctctttctcctcgtactgttcctgctgcacccttggctcggcatgctcgcactgggtggtacggttgtacctggtggcgtaggcctcgcagaaccggcgtctgaccagtctaccgcgggtggctctaatcaacaaagccaacaagccactcatctcgcggatgcgcagctccgtaatgcggacgttatcgaagcgatgggtatgctcggtaacctccgtcgtcgctggctggcgcgtcactaccgctttatctccctccaaaatctcgcttccgagcgcgcagccgccgttggtggtgcgtccaaatactctcgtattgcactccaaagcctcatgctgggcctcggtgcgctcctcgcgatcgacggcaaaatcacgccgggtatgatgattgcgggctctatcctcgtcggtcgtgttctgtccccgattgaccagctgatcggtgtttggaaacagtggtcttctgcccgcattgcgtggcagcgcctgacccgtctgattgccgcatatccgccacgccctgcggctatggctctcccagcgccggaaggccacctgtccgttgagcaagtttctctgcgtaccgcacaaggcaatactcgcctgcaaaacatccatttctccctgcaagcgggtgagaccctggttatcctgggcgcctctggttctggcaaatcttctctcgctcgtctgctcgtgggtgcacaatcccctactcaaggtaaagttcgcctcgatggtgcggacctgaaccaagttgacaaaaacaccttcggtccgaccattggttacctcccgcaggacgttcaactgttcaaaggtagcctggcggaaaacattgcccgtttcggcgacgccgacccggaaaaggttgttgcggcagctaagctcgccggtgttcacgaactcatcctgtctctgcctaatggttacgacactgagctgggtgacggcggtggcggcctgtctggtggtcaacgtcagcgtatcggtctcgcacgcgcaatgtacggcgacccgtgtctcctcattctggacgaaccgaacgcatctctggactctgagggtgaccaagcactcatgcaggctattgtggcgctccagaaacgtggtgcaaccgttgtactcattacgcaccgtccggcactcaccaccctcgctcagaaaatcctgatcctccacgagggtcaacagcaacgtatgggcctggcccgtgacgttctgacggaactccagcagcgctccgcggcaaaccaggcgcgtatgaacccgaccgcagcaatgccacagtaataatcgataataagcgaatttcttatgatttatgatttttattattaaataagttataaaaaaaataagtgtatacaaattttaaagtgactcttaggttttaaaacgaaaattcttattcttgagtaactctttcctgtaggtcaggttgctttctcaggtatagcatgaggtcgctcttattgaccacacctctaccggcatgccgagcaaatgcctgcaaatcgctccctgtttgcc</w:t>
+        <w:t>atctctatttatgacaacttgacggctacatcattcactttttcttcacaaccggcacggaactcgctcgggctggccccggtgcattttttaaatacccgcgagaaatagagttgatcgtcaaaaccaacattgcgaccgacggtggcgataggcatccgggtggtgctcaaaagcagcttcgcctggctgatacgttggtcctcgcgccagcttaagacgctaatccctaactgctggcggaaaagatgtgacagacgcgacggcgacaagcaaacatgctgtgcgacgctggcgatatcaaaattgctgtctgccaggtgatcgctgatgtactgacaagcctcgcgtacccgattatccatcggtggatggagcgactcgttaatcgcttccatgcgccgcagtaacaattgctcaagcagatttatcgccagcagctccgaatagcgcccttccccttgcccggcgttaatgatttgcccaaacaggtcgctgaaatgcggctggtgcgcttcatccgggcgaaagaaccccgtattggcaaatattgacggccagttaagccattcatgccagtaggcgcgcggacgaaagtaaacccactggtgataccattcgcgagcctccggatgacgaccgtagtgatgaatctctcctggcgggaacagcaaaatatcacccggtcggcaaacaaattctcgtccctgatttttcaccaccccctgaccgcgaatggtgagattgagaatataacctttcattcccagcggtcggtcgataaaaaaatcgagataaccgttggcctcaatcggcgttaaacccgccaccagatgggcattaaacgagtatcccggcagcaggggatcattttgcgcttcagccatacttttcatactcccgccattcagagaagaaaccaattgtccatattgcatcagacattgccgtcactgcgtcttttactggctcttctcgctaaccaaaccggtaaccccgcttattaaaagcattctgtaacaaagcgggaccaaagccatgacaaaaacgcgtaacaaaagtgtctataatcacggcagaaaagtccacattgattatttgcacggcgtcacactttgctatgccatagcatttttatccataagattagcggatcctacctgacgctttttatcgcaactctctactgtttctccatacccgtttttttgggctagcgtacaataattttgtttaactttaagaaggagacatatgaggggagagagccctgccatgaacgcgtctagcgaacgtgaccgttctctgtttggtgtgctgcgtcagttccgccgctccttttggtctgttggcatcttcagcgcggtcatcaatgttctgatgctggcacctagcgtctacatgctccaggtttacgaccgtgtcctcgccagcggcaacggtattactctactgatgctcacgctcctgatggcgggtctgtgcgccttcatgggtgctctcgaatgggttcgcagcctgctggtagttcgtcttggtactcgcatcgacctcgcgctcaatcaagacgtttttaacgcggctttcgcgcgtaatctggaagctggtgatggccgtgccggtctggcgctgaccgacctcaccctgctccgtcaattcatcacgggtaatgcactgttcgcgttcttcgacgttccgtggttcccgctctttctcctcgtactgttcctgctgcacccttggctcggcatactcgcactgggtggtacggttgtacctggtggcgtaggcctcgcagaaccggcgtctgaccagtctaccgcgggtggctctaatcaacaaagccaacaagccactcatctcgcggatgcgcagctccgtaatgcggacgttatcgaagcgatgggtatgctcggtaacctccgtcgtcgctggctggcgcgtcactaccgctttatctccctccaaaatctcgcttccgagcgcgcagccgccgttggtggtgcgtccaaatactctcgtattgcactccaaagcctcatgctgggcctcggtgcgctcctcgcgatcgacggcaaaatcacgccgggtatgatgattgcgggctctatcctcgtcggtcgtgttctgtccccgattgaccagctgatcggtgtttggaaacagtggtcttctgcccgcattgcgtggcagcgcctgacccgtctgattgccgcatatccgccacgccctgcggctatggctctcccagcgccggaaggccacctgtccgttgagcaagtttctctacgtaccgcacaaggcaatactcgcctgcaaaacatccatttctccctgcaagcgggtgagXXXctggttatcctgggcgcctccggttctggcaaatcttctctcgctcgtctgctcgtgggtgcacaatcccctactcaaggtaaagttcgcctcgatggtgcggacctgaaccaagttgacaaaaacaccttcggtccgaccattggttacctcccgcaggacgttcaactgttcaaaggtagcctggcggaaaacattgcccgtttcggcgacgccgacccggaaaaggttgttgcggcagctaagctcgccggtgttcacgaactcatcctgtctctacctaatggttacgacactgagctgggtgacggcggtggcggcctgtctggtggtcaacgtcagcgtatcggtcttgcacgcgcaatgtacggcgacccgtgtctcctcattctggacgaaccgaacgcatctctagactctgagggtgaccaagcactcatgcaggctattgtggcgctccagaaacgtggtgcaaccgttgtactcattacgcaccgtccggcactcaccaccctcgctcagaaaatcctgatcctccacgagggtcaacagcaacgtatgggcctggcccgtgacgttctgacggaactccagcagcgctccgcggcaaaccaggcgcgtatgaacccgaccgcagcaatgccacagtaataatcgataataagcgaatttcttatgatttatgatttttattattaaataagttataaaaaaaataagtgtatacaaattttaaagtgactcttaggttttaaaacgaaaattcttattcttgagtaactctttcctgtaggtcaggttgctttctcaggtatagcatgaggtcgctcttattgaccacacctctaccggcatgccgagcaaatgcctgcaaatcgctccctgtttgcc</w:t>
       </w:r>
       <w:r>
         <w:t xml:space="preserve"> 3'</w:t>
@@ -1863,7 +1863,7 @@
         <w:t xml:space="preserve">5' </w:t>
       </w:r>
       <w:r>
-        <w:t>tgccctatttatgacaacttgacggctacatcattcactttttcttcacaaccggcacggaactcgctcgggctggccccggtgcattttttaaatacccgcgagaaatagagttgatcgtcaaaaccaacattgcgaccgacggtggcgataggcatccgggtggtgctcaaaagcagcttcgcctggctgatacgttggtcctcgcgccagcttaagacgctaatccctaactgctggcggaaaagatgtgacagacgcgacggcgacaagcaaacatgctgtgcgacgctggcgatatcaaaattgctgtctgccaggtgatcgctgatgtactgacaagcctcgcgtacccgattatccatcggtggatggagcgactcgttaatcgcttccatgcgccgcagtaacaattgctcaagcagatttatcgccagcagctccgaatagcgcccttccccttgcccggcgttaatgatttgcccaaacaggtcgctgaaatgcggctggtgcgcttcatccgggcgaaagaaccccgtattggcaaatattgacggccagttaagccattcatgccagtaggcgcgcggacgaaagtaaacccactggtgataccattcgcgagcctccggatgacgaccgtagtgatgaatctctcctggcgggaacagcaaaatatcacccggtcggcaaacaaattctcgtccctgatttttcaccaccccctgaccgcgaatggtgagattgagaatataacctttcattcccagcggtcggtcgataaaaaaatcgagataaccgttggcctcaatcggcgttaaacccgccaccagatgggcattaaacgagtatcccggcagcaggggatcattttgcgcttcagccatacttttcatactcccgccattcagagaagaaaccaattgtccatattgcatcagacattgccgtcactgcgtcttttactggctcttctcgctaaccaaaccggtaaccccgcttattaaaagcattctgtaacaaagcgggaccaaagccatgacaaaaacgcgtaacaaaagtgtctataatcacggcagaaaagtccacattgattatttgcacggcgtcacactttgctatgccatagcatttttatccataagattagcggatcctacctgacgctttttatcgcaactctctactgtttctccatacccgtttttttgggctagcgtacaataattttgtttaactttaagaaggagacatatgaggggagagagccctgccatgaacgcgtctagcgaacgtgaccgttctctgtttggtgtgctgcgtcagttccgccgctccttttggtctgttggcatcttcagcgcggtcatcaatgttctgatgctggcacctagcgtctacatgctccaggtttacgaccgtgtcctcgccagcggcaacggtattactctgctgatgctcacgctcctgatggcgggtctgtgcgccttcatgggtgctctcgaatgggttcgcagcctgctggtagttcgtctcggtactcgcatcgacctcgcgctcaatcaagacgtttttaacgcggctttcgcgcgtaatctggaagctggtgatggccgtgccggtctggcgctgaccgacctcaccctgctccgtcaattcatcacgggtaatgcactgttcgcgttcttcgacgttccgtggttcccgctctttctcctcgtactgttcctgctgcacccttggctcggcatgctcgcactgggtggtacggttgtacctggtggcgtaggcctcgcagaaccggcgtctgaccagtctaccgcgggtggctctaatcaacaaagccaacaagccactcatctcgcggatgcgcagctccgtaatgcggacgttatcgaagcgatgggtatgctcggtaacctccgtcgtcgctggctggcgcgtcactaccgctttatctccctccaaaatctcgcttccgagcgcgcagccgccgttggtggtgcgtccaaatactctcgtattgcactccaaagcctcatgctgggcctcggtgcgctcctcgcgatcgacggcaaaatcacgccgggtatgatgattgcgggctctatcctcgtcggtcgtgttctgtccccgattgaccagctgatcggtgtttggaaacagtggtcttctgcccgcattgcgtggcagcgcctgacccgtctgattgccgcatatccgccacgccctgcggctatggctctcccagcgccggaaggccacctgtccgttgagcaagtttctctgcgtaccgcacaaggcaatactcgcctgcaaaacatccatttctccctgcaagcgggtgagaccctggttatcctgggcgcctctggttctggcaaatcttctctcgctcgtctgctcgtgggtgcacaatcccctactcaaggtaaagttcgcctcgatggtgcggacctgaaccaagttgacaaaaacaccttcggtccgaccattggttacctcccgcaggacgttcaactgttcaaaggtagcctggcggaaaacattgcccgtttcggcgacgccgacccggaaaaggttgttgcggcagctaagctcgccggtgttcacgaactcatcctgtctctgcctaatggttacgacactgagctgggtgacggcggtggcggcctgtctggtggtcaacgtcagcgtatcggtctcgcacgcgcaatgtacggcgacccgtgtctcctcattctggacgaaccgaacgcatctctggactctgagggtgaccaagcactcatgcaggctattgtggcgctccagaaacgtggtgcaaccgttgtactcattacgcaccgtccggcactcaccaccctcgctcagaaaatcctgatcctccacgagggtcaacagcaacgtatgggcctggcccgtgacgttctgacggaactccagcagcgctccgcggcaaaccaggcgcgtatgaacccgaccgcagcaatgccacagtaataatcgataataagcgaatttcttatgatttatgatttttattattaaataagttataaaaaaaataagtgtatacaaattttaaagtgactcttaggttttaaaacgaaaattcttattcttgagtaactctttcctgtaggtcaggttgctttctcaggtatagcatgaggtcgctcttattgaccacacctctaccggcatgccgagcaaatgcctgcaaatcgctccctgttccgg</w:t>
+        <w:t>tgccctatttatgacaacttgacggctacatcattcactttttcttcacaaccggcacggaactcgctcgggctggccccggtgcattttttaaatacccgcgagaaatagagttgatcgtcaaaaccaacattgcgaccgacggtggcgataggcatccgggtggtgctcaaaagcagcttcgcctggctgatacgttggtcctcgcgccagcttaagacgctaatccctaactgctggcggaaaagatgtgacagacgcgacggcgacaagcaaacatgctgtgcgacgctggcgatatcaaaattgctgtctgccaggtgatcgctgatgtactgacaagcctcgcgtacccgattatccatcggtggatggagcgactcgttaatcgcttccatgcgccgcagtaacaattgctcaagcagatttatcgccagcagctccgaatagcgcccttccccttgcccggcgttaatgatttgcccaaacaggtcgctgaaatgcggctggtgcgcttcatccgggcgaaagaaccccgtattggcaaatattgacggccagttaagccattcatgccagtaggcgcgcggacgaaagtaaacccactggtgataccattcgcgagcctccggatgacgaccgtagtgatgaatctctcctggcgggaacagcaaaatatcacccggtcggcaaacaaattctcgtccctgatttttcaccaccccctgaccgcgaatggtgagattgagaatataacctttcattcccagcggtcggtcgataaaaaaatcgagataaccgttggcctcaatcggcgttaaacccgccaccagatgggcattaaacgagtatcccggcagcaggggatcattttgcgcttcagccatacttttcatactcccgccattcagagaagaaaccaattgtccatattgcatcagacattgccgtcactgcgtcttttactggctcttctcgctaaccaaaccggtaaccccgcttattaaaagcattctgtaacaaagcgggaccaaagccatgacaaaaacgcgtaacaaaagtgtctataatcacggcagaaaagtccacattgattatttgcacggcgtcacactttgctatgccatagcatttttatccataagattagcggatcctacctgacgctttttatcgcaactctctactgtttctccatacccgtttttttgggctagcgtacaataattttgtttaactttaagaaggagacatatgaggggagagagccctgccatgaacgcgtctagcgaacgtgaccgttctctgtttggtgtgctgcgtcagttccgccgctccttttggtctgttggcatcttcagcgcggtcatcaatgttctgatgctggcacctagcgtctacatgctccaggtttacgaccgtgtcctcgccagcggcaacggtattactctactgatgctcacgctcctgatggcgggtctgtgcgccttcatgggtgctctcgaatgggttcgcagcctgctggtagttcgtcttggtactcgcatcgacctcgcgctcaatcaagacgtttttaacgcggctttcgcgcgtaatctggaagctggtgatggccgtgccggtctggcgctgaccgacctcaccctgctccgtcaattcatcacgggtaatgcactgttcgcgttcttcgacgttccgtggttcccgctctttctcctcgtactgttcctgctgcacccttggctcggcatactcgcactgggtggtacggttgtacctggtggcgtaggcctcgcagaaccggcgtctgaccagtctaccgcgggtggctctaatcaacaaagccaacaagccactcatctcgcggatgcgcagctccgtaatgcggacgttatcgaagcgatgggtatgctcggtaacctccgtcgtcgctggctggcgcgtcactaccgctttatctccctccaaaatctcgcttccgagcgcgcagccgccgttggtggtgcgtccaaatactctcgtattgcactccaaagcctcatgctgggcctcggtgcgctcctcgcgatcgacggcaaaatcacgccgggtatgatgattgcgggctctatcctcgtcggtcgtgttctgtccccgattgaccagctgatcggtgtttggaaacagtggtcttctgcccgcattgcgtggcagcgcctgacccgtctgattgccgcatatccgccacgccctgcggctatggctctcccagcgccggaaggccacctgtccgttgagcaagtttctctacgtaccgcacaaggcaatactcgcctgcaaaacatccatttctccctgcaagcgggtgagXXXctggttatcctgggcgcctccggttctggcaaatcttctctcgctcgtctgctcgtgggtgcacaatcccctactcaaggtaaagttcgcctcgatggtgcggacctgaaccaagttgacaaaaacaccttcggtccgaccattggttacctcccgcaggacgttcaactgttcaaaggtagcctggcggaaaacattgcccgtttcggcgacgccgacccggaaaaggttgttgcggcagctaagctcgccggtgttcacgaactcatcctgtctctacctaatggttacgacactgagctgggtgacggcggtggcggcctgtctggtggtcaacgtcagcgtatcggtcttgcacgcgcaatgtacggcgacccgtgtctcctcattctggacgaaccgaacgcatctctagactctgagggtgaccaagcactcatgcaggctattgtggcgctccagaaacgtggtgcaaccgttgtactcattacgcaccgtccggcactcaccaccctcgctcagaaaatcctgatcctccacgagggtcaacagcaacgtatgggcctggcccgtgacgttctgacggaactccagcagcgctccgcggcaaaccaggcgcgtatgaacccgaccgcagcaatgccacagtaataatcgataataagcgaatttcttatgatttatgatttttattattaaataagttataaaaaaaataagtgtatacaaattttaaagtgactcttaggttttaaaacgaaaattcttattcttgagtaactctttcctgtaggtcaggttgctttctcaggtatagcatgaggtcgctcttattgaccacacctctaccggcatgccgagcaaatgcctgcaaatcgctccctgttccgg</w:t>
       </w:r>
       <w:r>
         <w:t xml:space="preserve"> 3'</w:t>
@@ -1927,7 +1927,7 @@
         <w:t xml:space="preserve">5' </w:t>
       </w:r>
       <w:r>
-        <w:t>atctctatttatgacaacttgacggctacatcattcactttttcttcacaaccggcacggaactcgctcgggctggccccggtgcattttttaaatacccgcgagaaatagagttgatcgtcaaaaccaacattgcgaccgacggtggcgataggcatccgggtggtgctcaaaagcagcttcgcctggctgatacgttggtcctcgcgccagcttaagacgctaatccctaactgctggcggaaaagatgtgacagacgcgacggcgacaagcaaacatgctgtgcgacgctggcgatatcaaaattgctgtctgccaggtgatcgctgatgtactgacaagcctcgcgtacccgattatccatcggtggatggagcgactcgttaatcgcttccatgcgccgcagtaacaattgctcaagcagatttatcgccagcagctccgaatagcgcccttccccttgcccggcgttaatgatttgcccaaacaggtcgctgaaatgcggctggtgcgcttcatccgggcgaaagaaccccgtattggcaaatattgacggccagttaagccattcatgccagtaggcgcgcggacgaaagtaaacccactggtgataccattcgcgagcctccggatgacgaccgtagtgatgaatctctcctggcgggaacagcaaaatatcacccggtcggcaaacaaattctcgtccctgatttttcaccaccccctgaccgcgaatggtgagattgagaatataacctttcattcccagcggtcggtcgataaaaaaatcgagataaccgttggcctcaatcggcgttaaacccgccaccagatgggcattaaacgagtatcccggcagcaggggatcattttgcgcttcagccatacttttcatactcccgccattcagagaagaaaccaattgtccatattgcatcagacattgccgtcactgcgtcttttactggctcttctcgctaaccaaaccggtaaccccgcttattaaaagcattctgtaacaaagcgggaccaaagccatgacaaaaacgcgtaacaaaagtgtctataatcacggcagaaaagtccacattgattatttgcacggcgtcacactttgctatgccatagcatttttatccataagattagcggatcctacctgacgctttttatcgcaactctctactgtttctccatacccgtttttttgggctagcgtacaataattttgtttaactttaagaaggagacatatgaggggagagagccctgccatgaacgcgtctagcgaacgtgaccgttctctgtttggtgtgctgcgtcagttccgccgctccttttggtctgttggcatcttcagcgcggtcatcaatgttctgatgctggcacctagcgtctacatgctccaggtttacgaccgtgtcctcgccagcggcaacggtattactctgctgatgctcacgctcctgatggcgggtctgtgcgccttcatgggtgctctcgaatgggttcgcagcctgctggtagttcgtctcggtactcgcatcgacctcgcgctcaatcaagacgtttttaacgcggctttcgcgcgtaatctggaagctggtgatggccgtgccggtctggcgctgaccgacctcaccctgctccgtcaattcatcacgggtaatgcactgttcgcgttcttcgacgttccgtggttcccgctctttctcctcgtactgttcctgctgcacccttggctcggcatgctcgcactgggtggtacggttgtacctggtggcgtaggcctcgcagaaccggcgtctgaccagtctaccgcgggtggctctaatcaacaaagccaacaagccactcatctcgcggatgcgcagctccgtaatgcggacgttatcgaagcgatgggtatgctcggtaacctccgtcgtcgctggctggcgcgtcactaccgctttatctccctccaaaatctcgcttccgagcgcgcagccgccgttggtggtgcgtccaaatactctcgtattgcactccaaagcctcatgctgggcctcggtgcgctcctcgcgatcgacggcaaaatcacgccgggtatgatgattgcgggctctatcctcgtcggtcgtgttctgtccccgattgaccagctgatcggtgtttggaaacagtggtcttctgcccgcattgcgtggcagcgcctgacccgtctgattgccgcatatccgccacgccctgcggctatggctctcccagcgccggaaggccacctgtccgttgagcaagtttctctgcgtaccgcacaaggcaatactcgcctgcaaaacatccatttctccctgcaagcgggtgagaccctggttatcctgggcgcctctggttctggcaaatcttctctcgctcgtctgctcgtgggtgcacaatcccctactcaaggtaaagttcgcctcgatggtgcggacctgaaccaagttgacaaaaacaccttcggtccgaccattggttacctcccgcaggacgttcaactgttcaaaggtagcctggcggaaaacattgcccgtttcggcgacgccgacccggaaaaggttgttgcggcagctaagctcgccggtgttcacgaactcatcctgtctctgcctaatggttacgacactgagctgggtgacggcggtggcggcctgtctggtggtcaacgtcagcgtatcggtctcgcacgcgcaatgtacggcgacccgtgtctcctcattctggacgaaccgaacgcatctctggactctgagggtgaccaagcactcatgcaggctattgtggcgctccagaaacgtggtgcaaccgttgtactcattacgcaccgtccggcactcaccaccctcgctcagaaaatcctgatcctccacgagggtcaacagcaacgtatgggcctggcccgtgacgttctgacggaactccagcagcgctccgcggcaaaccaggcgcgtatgaacccgaccgcagcaatgccacagtaataatcgataataagcgaatttcttatgatttatgatttttattattaaataagttataaaaaaaataagtgtatacaaattttaaagtgactcttaggttttaaaacgaaaattcttattcttgagtaactctttcctgtaggtcaggttgctttctcaggtatagcatgaggtcgctcttattgaccacacctctaccggcatgccgagcaaatgcctgcaaatcgctccctgtttgcctgccctatttatgacaacttgacggctacatcattcactttttcttcacaaccggcacggaactcgctcgggctggccccggtgcattttttaaatacccgcgagaaatagagttgatcgtcaaaaccaacattgcgaccgacggtggcgataggcatccgggtggtgctcaaaagcagcttcgcctggctgatacgttggtcctcgcgccagcttaagacgctaatccctaactgctggcggaaaagatgtgacagacgcgacggcgacaagcaaacatgctgtgcgacgctggcgatatcaaaattgctgtctgccaggtgatcgctgatgtactgacaagcctcgcgtacccgattatccatcggtggatggagcgactcgttaatcgcttccatgcgccgcagtaacaattgctcaagcagatttatcgccagcagctccgaatagcgcccttccccttgcccggcgttaatgatttgcccaaacaggtcgctgaaatgcggctggtgcgcttcatccgggcgaaagaaccccgtattggcaaatattgacggccagttaagccattcatgccagtaggcgcgcggacgaaagtaaacccactggtgataccattcgcgagcctccggatgacgaccgtagtgatgaatctctcctggcgggaacagcaaaatatcacccggtcggcaaacaaattctcgtccctgatttttcaccaccccctgaccgcgaatggtgagattgagaatataacctttcattcccagcggtcggtcgataaaaaaatcgagataaccgttggcctcaatcggcgttaaacccgccaccagatgggcattaaacgagtatcccggcagcaggggatcattttgcgcttcagccatacttttcatactcccgccattcagagaagaaaccaattgtccatattgcatcagacattgccgtcactgcgtcttttactggctcttctcgctaaccaaaccggtaaccccgcttattaaaagcattctgtaacaaagcgggaccaaagccatgacaaaaacgcgtaacaaaagtgtctataatcacggcagaaaagtccacattgattatttgcacggcgtcacactttgctatgccatagcatttttatccataagattagcggatcctacctgacgctttttatcgcaactctctactgtttctccatacccgtttttttgggctagcgtacaataattttgtttaactttaagaaggagacatatgaggggagagagccctgccatgaacgcgtctagcgaacgtgaccgttctctgtttggtgtgctgcgtcagttccgccgctccttttggtctgttggcatcttcagcgcggtcatcaatgttctgatgctggcacctagcgtctacatgctccaggtttacgaccgtgtcctcgccagcggcaacggtattactctgctgatgctcacgctcctgatggcgggtctgtgcgccttcatgggtgctctcgaatgggttcgcagcctgctggtagttcgtctcggtactcgcatcgacctcgcgctcaatcaagacgtttttaacgcggctttcgcgcgtaatctggaagctggtgatggccgtgccggtctggcgctgaccgacctcaccctgctccgtcaattcatcacgggtaatgcactgttcgcgttcttcgacgttccgtggttcccgctctttctcctcgtactgttcctgctgcacccttggctcggcatgctcgcactgggtggtacggttgtacctggtggcgtaggcctcgcagaaccggcgtctgaccagtctaccgcgggtggctctaatcaacaaagccaacaagccactcatctcgcggatgcgcagctccgtaatgcggacgttatcgaagcgatgggtatgctcggtaacctccgtcgtcgctggctggcgcgtcactaccgctttatctccctccaaaatctcgcttccgagcgcgcagccgccgttggtggtgcgtccaaatactctcgtattgcactccaaagcctcatgctgggcctcggtgcgctcctcgcgatcgacggcaaaatcacgccgggtatgatgattgcgggctctatcctcgtcggtcgtgttctgtccccgattgaccagctgatcggtgtttggaaacagtggtcttctgcccgcattgcgtggcagcgcctgacccgtctgattgccgcatatccgccacgccctgcggctatggctctcccagcgccggaaggccacctgtccgttgagcaagtttctctgcgtaccgcacaaggcaatactcgcctgcaaaacatccatttctccctgcaagcgggtgagaccctggttatcctgggcgcctctggttctggcaaatcttctctcgctcgtctgctcgtgggtgcacaatcccctactcaaggtaaagttcgcctcgatggtgcggacctgaaccaagttgacaaaaacaccttcggtccgaccattggttacctcccgcaggacgttcaactgttcaaaggtagcctggcggaaaacattgcccgtttcggcgacgccgacccggaaaaggttgttgcggcagctaagctcgccggtgttcacgaactcatcctgtctctgcctaatggttacgacactgagctgggtgacggcggtggcggcctgtctggtggtcaacgtcagcgtatcggtctcgcacgcgcaatgtacggcgacccgtgtctcctcattctggacgaaccgaacgcatctctggactctgagggtgaccaagcactcatgcaggctattgtggcgctccagaaacgtggtgcaaccgttgtactcattacgcaccgtccggcactcaccaccctcgctcagaaaatcctgatcctccacgagggtcaacagcaacgtatgggcctggcccgtgacgttctgacggaactccagcagcgctccgcggcaaaccaggcgcgtatgaacccgaccgcagcaatgccacagtaataatcgataataagcgaatttcttatgatttatgatttttattattaaataagttataaaaaaaataagtgtatacaaattttaaagtgactcttaggttttaaaacgaaaattcttattcttgagtaactctttcctgtaggtcaggttgctttctcaggtatagcatgaggtcgctcttattgaccacacctctaccggcatgccgagcaaatgcctgcaaatcgctccctgttccgg</w:t>
+        <w:t>atctctatttatgacaacttgacggctacatcattcactttttcttcacaaccggcacggaactcgctcgggctggccccggtgcattttttaaatacccgcgagaaatagagttgatcgtcaaaaccaacattgcgaccgacggtggcgataggcatccgggtggtgctcaaaagcagcttcgcctggctgatacgttggtcctcgcgccagcttaagacgctaatccctaactgctggcggaaaagatgtgacagacgcgacggcgacaagcaaacatgctgtgcgacgctggcgatatcaaaattgctgtctgccaggtgatcgctgatgtactgacaagcctcgcgtacccgattatccatcggtggatggagcgactcgttaatcgcttccatgcgccgcagtaacaattgctcaagcagatttatcgccagcagctccgaatagcgcccttccccttgcccggcgttaatgatttgcccaaacaggtcgctgaaatgcggctggtgcgcttcatccgggcgaaagaaccccgtattggcaaatattgacggccagttaagccattcatgccagtaggcgcgcggacgaaagtaaacccactggtgataccattcgcgagcctccggatgacgaccgtagtgatgaatctctcctggcgggaacagcaaaatatcacccggtcggcaaacaaattctcgtccctgatttttcaccaccccctgaccgcgaatggtgagattgagaatataacctttcattcccagcggtcggtcgataaaaaaatcgagataaccgttggcctcaatcggcgttaaacccgccaccagatgggcattaaacgagtatcccggcagcaggggatcattttgcgcttcagccatacttttcatactcccgccattcagagaagaaaccaattgtccatattgcatcagacattgccgtcactgcgtcttttactggctcttctcgctaaccaaaccggtaaccccgcttattaaaagcattctgtaacaaagcgggaccaaagccatgacaaaaacgcgtaacaaaagtgtctataatcacggcagaaaagtccacattgattatttgcacggcgtcacactttgctatgccatagcatttttatccataagattagcggatcctacctgacgctttttatcgcaactctctactgtttctccatacccgtttttttgggctagcgtacaataattttgtttaactttaagaaggagacatatgaggggagagagccctgccatgaacgcgtctagcgaacgtgaccgttctctgtttggtgtgctgcgtcagttccgccgctccttttggtctgttggcatcttcagcgcggtcatcaatgttctgatgctggcacctagcgtctacatgctccaggtttacgaccgtgtcctcgccagcggcaacggtattactctactgatgctcacgctcctgatggcgggtctgtgcgccttcatgggtgctctcgaatgggttcgcagcctgctggtagttcgtcttggtactcgcatcgacctcgcgctcaatcaagacgtttttaacgcggctttcgcgcgtaatctggaagctggtgatggccgtgccggtctggcgctgaccgacctcaccctgctccgtcaattcatcacgggtaatgcactgttcgcgttcttcgacgttccgtggttcccgctctttctcctcgtactgttcctgctgcacccttggctcggcatactcgcactgggtggtacggttgtacctggtggcgtaggcctcgcagaaccggcgtctgaccagtctaccgcgggtggctctaatcaacaaagccaacaagccactcatctcgcggatgcgcagctccgtaatgcggacgttatcgaagcgatgggtatgctcggtaacctccgtcgtcgctggctggcgcgtcactaccgctttatctccctccaaaatctcgcttccgagcgcgcagccgccgttggtggtgcgtccaaatactctcgtattgcactccaaagcctcatgctgggcctcggtgcgctcctcgcgatcgacggcaaaatcacgccgggtatgatgattgcgggctctatcctcgtcggtcgtgttctgtccccgattgaccagctgatcggtgtttggaaacagtggtcttctgcccgcattgcgtggcagcgcctgacccgtctgattgccgcatatccgccacgccctgcggctatggctctcccagcgccggaaggccacctgtccgttgagcaagtttctctacgtaccgcacaaggcaatactcgcctgcaaaacatccatttctccctgcaagcgggtgagXXXctggttatcctgggcgcctccggttctggcaaatcttctctcgctcgtctgctcgtgggtgcacaatcccctactcaaggtaaagttcgcctcgatggtgcggacctgaaccaagttgacaaaaacaccttcggtccgaccattggttacctcccgcaggacgttcaactgttcaaaggtagcctggcggaaaacattgcccgtttcggcgacgccgacccggaaaaggttgttgcggcagctaagctcgccggtgttcacgaactcatcctgtctctacctaatggttacgacactgagctgggtgacggcggtggcggcctgtctggtggtcaacgtcagcgtatcggtcttgcacgcgcaatgtacggcgacccgtgtctcctcattctggacgaaccgaacgcatctctagactctgagggtgaccaagcactcatgcaggctattgtggcgctccagaaacgtggtgcaaccgttgtactcattacgcaccgtccggcactcaccaccctcgctcagaaaatcctgatcctccacgagggtcaacagcaacgtatgggcctggcccgtgacgttctgacggaactccagcagcgctccgcggcaaaccaggcgcgtatgaacccgaccgcagcaatgccacagtaataatcgataataagcgaatttcttatgatttatgatttttattattaaataagttataaaaaaaataagtgtatacaaattttaaagtgactcttaggttttaaaacgaaaattcttattcttgagtaactctttcctgtaggtcaggttgctttctcaggtatagcatgaggtcgctcttattgaccacacctctaccggcatgccgagcaaatgcctgcaaatcgctccctgtttgcctgccctatttatgacaacttgacggctacatcattcactttttcttcacaaccggcacggaactcgctcgggctggccccggtgcattttttaaatacccgcgagaaatagagttgatcgtcaaaaccaacattgcgaccgacggtggcgataggcatccgggtggtgctcaaaagcagcttcgcctggctgatacgttggtcctcgcgccagcttaagacgctaatccctaactgctggcggaaaagatgtgacagacgcgacggcgacaagcaaacatgctgtgcgacgctggcgatatcaaaattgctgtctgccaggtgatcgctgatgtactgacaagcctcgcgtacccgattatccatcggtggatggagcgactcgttaatcgcttccatgcgccgcagtaacaattgctcaagcagatttatcgccagcagctccgaatagcgcccttccccttgcccggcgttaatgatttgcccaaacaggtcgctgaaatgcggctggtgcgcttcatccgggcgaaagaaccccgtattggcaaatattgacggccagttaagccattcatgccagtaggcgcgcggacgaaagtaaacccactggtgataccattcgcgagcctccggatgacgaccgtagtgatgaatctctcctggcgggaacagcaaaatatcacccggtcggcaaacaaattctcgtccctgatttttcaccaccccctgaccgcgaatggtgagattgagaatataacctttcattcccagcggtcggtcgataaaaaaatcgagataaccgttggcctcaatcggcgttaaacccgccaccagatgggcattaaacgagtatcccggcagcaggggatcattttgcgcttcagccatacttttcatactcccgccattcagagaagaaaccaattgtccatattgcatcagacattgccgtcactgcgtcttttactggctcttctcgctaaccaaaccggtaaccccgcttattaaaagcattctgtaacaaagcgggaccaaagccatgacaaaaacgcgtaacaaaagtgtctataatcacggcagaaaagtccacattgattatttgcacggcgtcacactttgctatgccatagcatttttatccataagattagcggatcctacctgacgctttttatcgcaactctctactgtttctccatacccgtttttttgggctagcgtacaataattttgtttaactttaagaaggagacatatgaggggagagagccctgccatgaacgcgtctagcgaacgtgaccgttctctgtttggtgtgctgcgtcagttccgccgctccttttggtctgttggcatcttcagcgcggtcatcaatgttctgatgctggcacctagcgtctacatgctccaggtttacgaccgtgtcctcgccagcggcaacggtattactctactgatgctcacgctcctgatggcgggtctgtgcgccttcatgggtgctctcgaatgggttcgcagcctgctggtagttcgtcttggtactcgcatcgacctcgcgctcaatcaagacgtttttaacgcggctttcgcgcgtaatctggaagctggtgatggccgtgccggtctggcgctgaccgacctcaccctgctccgtcaattcatcacgggtaatgcactgttcgcgttcttcgacgttccgtggttcccgctctttctcctcgtactgttcctgctgcacccttggctcggcatactcgcactgggtggtacggttgtacctggtggcgtaggcctcgcagaaccggcgtctgaccagtctaccgcgggtggctctaatcaacaaagccaacaagccactcatctcgcggatgcgcagctccgtaatgcggacgttatcgaagcgatgggtatgctcggtaacctccgtcgtcgctggctggcgcgtcactaccgctttatctccctccaaaatctcgcttccgagcgcgcagccgccgttggtggtgcgtccaaatactctcgtattgcactccaaagcctcatgctgggcctcggtgcgctcctcgcgatcgacggcaaaatcacgccgggtatgatgattgcgggctctatcctcgtcggtcgtgttctgtccccgattgaccagctgatcggtgtttggaaacagtggtcttctgcccgcattgcgtggcagcgcctgacccgtctgattgccgcatatccgccacgccctgcggctatggctctcccagcgccggaaggccacctgtccgttgagcaagtttctctacgtaccgcacaaggcaatactcgcctgcaaaacatccatttctccctgcaagcgggtgagXXXctggttatcctgggcgcctccggttctggcaaatcttctctcgctcgtctgctcgtgggtgcacaatcccctactcaaggtaaagttcgcctcgatggtgcggacctgaaccaagttgacaaaaacaccttcggtccgaccattggttacctcccgcaggacgttcaactgttcaaaggtagcctggcggaaaacattgcccgtttcggcgacgccgacccggaaaaggttgttgcggcagctaagctcgccggtgttcacgaactcatcctgtctctacctaatggttacgacactgagctgggtgacggcggtggcggcctgtctggtggtcaacgtcagcgtatcggtcttgcacgcgcaatgtacggcgacccgtgtctcctcattctggacgaaccgaacgcatctctagactctgagggtgaccaagcactcatgcaggctattgtggcgctccagaaacgtggtgcaaccgttgtactcattacgcaccgtccggcactcaccaccctcgctcagaaaatcctgatcctccacgagggtcaacagcaacgtatgggcctggcccgtgacgttctgacggaactccagcagcgctccgcggcaaaccaggcgcgtatgaacccgaccgcagcaatgccacagtaataatcgataataagcgaatttcttatgatttatgatttttattattaaataagttataaaaaaaataagtgtatacaaattttaaagtgactcttaggttttaaaacgaaaattcttattcttgagtaactctttcctgtaggtcaggttgctttctcaggtatagcatgaggtcgctcttattgaccacacctctaccggcatgccgagcaaatgcctgcaaatcgctccctgttccgg</w:t>
       </w:r>
       <w:r>
         <w:t xml:space="preserve"> 3'</w:t>

</xml_diff>